<commit_message>
Feito ate à selecao de variaveis
</commit_message>
<xml_diff>
--- a/Relatorio_EC_Projeto_2.docx
+++ b/Relatorio_EC_Projeto_2.docx
@@ -29,6 +29,7 @@
           <w15:appearance w15:val="hidden"/>
           <w:text w:multiLine="1"/>
         </w:sdtPr>
+        <w:sdtEndPr/>
         <w:sdtContent>
           <w:r>
             <w:rPr>
@@ -67,6 +68,9 @@
       <w:pPr>
         <w:pStyle w:val="Title"/>
         <w:jc w:val="right"/>
+        <w:rPr>
+          <w:lang w:val="pt-PT"/>
+        </w:rPr>
       </w:pPr>
       <w:r>
         <w:rPr>
@@ -145,24 +149,36 @@
       <w:pPr>
         <w:pStyle w:val="Title"/>
         <w:jc w:val="right"/>
+        <w:rPr>
+          <w:lang w:val="pt-PT"/>
+        </w:rPr>
       </w:pPr>
     </w:p>
     <w:p>
       <w:pPr>
         <w:pStyle w:val="Title"/>
         <w:jc w:val="right"/>
+        <w:rPr>
+          <w:lang w:val="pt-PT"/>
+        </w:rPr>
       </w:pPr>
     </w:p>
     <w:p>
       <w:pPr>
         <w:pStyle w:val="Title"/>
         <w:jc w:val="right"/>
+        <w:rPr>
+          <w:lang w:val="pt-PT"/>
+        </w:rPr>
       </w:pPr>
     </w:p>
     <w:p>
       <w:pPr>
         <w:pStyle w:val="Title"/>
         <w:jc w:val="right"/>
+        <w:rPr>
+          <w:lang w:val="pt-PT"/>
+        </w:rPr>
       </w:pPr>
     </w:p>
     <w:p>
@@ -172,6 +188,7 @@
         <w:rPr>
           <w:sz w:val="22"/>
           <w:szCs w:val="22"/>
+          <w:lang w:val="pt-PT"/>
         </w:rPr>
       </w:pPr>
     </w:p>
@@ -183,6 +200,7 @@
           <w:noProof/>
           <w:sz w:val="22"/>
           <w:szCs w:val="22"/>
+          <w:lang w:val="pt-PT"/>
         </w:rPr>
       </w:pPr>
     </w:p>
@@ -272,15 +290,7 @@
           <w:szCs w:val="22"/>
           <w:lang w:val="pt-PT"/>
         </w:rPr>
-        <w:t>Guilherme Marques</w:t>
-      </w:r>
-      <w:r>
-        <w:rPr>
-          <w:sz w:val="22"/>
-          <w:szCs w:val="22"/>
-          <w:lang w:val="pt-PT"/>
-        </w:rPr>
-        <w:t xml:space="preserve"> – 5</w:t>
+        <w:t>Guilherme Marques – 5</w:t>
       </w:r>
       <w:r>
         <w:rPr>
@@ -307,15 +317,7 @@
           <w:szCs w:val="22"/>
           <w:lang w:val="pt-PT"/>
         </w:rPr>
-        <w:t>Miguel Seabra</w:t>
-      </w:r>
-      <w:r>
-        <w:rPr>
-          <w:sz w:val="22"/>
-          <w:szCs w:val="22"/>
-          <w:lang w:val="pt-PT"/>
-        </w:rPr>
-        <w:t xml:space="preserve"> – 5634</w:t>
+        <w:t>Miguel Seabra – 5634</w:t>
       </w:r>
       <w:r>
         <w:rPr>
@@ -1176,8 +1178,4003 @@
           <w:szCs w:val="22"/>
           <w:lang w:val="pt-PT"/>
         </w:rPr>
-        <w:t xml:space="preserve">e tendo em conta que a variável alvo (Biodegradable) era uma variável binária (RB ou NRB)  </w:t>
+        <w:t>e tendo em conta que a variável alvo (Biodegradable) era uma variável binária (RB ou NRB)</w:t>
       </w:r>
+      <w:r>
+        <w:rPr>
+          <w:sz w:val="22"/>
+          <w:szCs w:val="22"/>
+          <w:lang w:val="pt-PT"/>
+        </w:rPr>
+        <w:t>, procedemos à sua conversão em número binário</w:t>
+      </w:r>
+      <w:r>
+        <w:rPr>
+          <w:sz w:val="22"/>
+          <w:szCs w:val="22"/>
+          <w:lang w:val="pt-PT"/>
+        </w:rPr>
+        <w:t xml:space="preserve"> 1 para RB e 0 para NRB</w:t>
+      </w:r>
+      <w:r>
+        <w:rPr>
+          <w:sz w:val="22"/>
+          <w:szCs w:val="22"/>
+          <w:lang w:val="pt-PT"/>
+        </w:rPr>
+        <w:t>.</w:t>
+      </w:r>
+    </w:p>
+    <w:p>
+      <w:pPr>
+        <w:pStyle w:val="Title2"/>
+        <w:spacing w:line="240" w:lineRule="auto"/>
+        <w:ind w:left="720" w:firstLine="720"/>
+        <w:jc w:val="left"/>
+        <w:rPr>
+          <w:sz w:val="22"/>
+          <w:szCs w:val="22"/>
+          <w:lang w:val="pt-PT"/>
+        </w:rPr>
+      </w:pPr>
+      <w:r>
+        <w:rPr>
+          <w:sz w:val="22"/>
+          <w:szCs w:val="22"/>
+          <w:lang w:val="pt-PT"/>
+        </w:rPr>
+        <w:t>Depois foram feitos testes para determinar qual o scaler que melhor se adaptaria aos dados</w:t>
+      </w:r>
+      <w:r>
+        <w:rPr>
+          <w:sz w:val="22"/>
+          <w:szCs w:val="22"/>
+          <w:lang w:val="pt-PT"/>
+        </w:rPr>
+        <w:t>, para isso foi utlizada uma função do notebook da TP04</w:t>
+      </w:r>
+      <w:r>
+        <w:rPr>
+          <w:sz w:val="22"/>
+          <w:szCs w:val="22"/>
+          <w:lang w:val="pt-PT"/>
+        </w:rPr>
+        <w:t xml:space="preserve">, que imprimia estatísticas para diferentes scalers </w:t>
+      </w:r>
+      <w:r>
+        <w:rPr>
+          <w:sz w:val="22"/>
+          <w:szCs w:val="22"/>
+          <w:lang w:val="pt-PT"/>
+        </w:rPr>
+        <w:t>um modelo, e</w:t>
+      </w:r>
+      <w:r>
+        <w:rPr>
+          <w:sz w:val="22"/>
+          <w:szCs w:val="22"/>
+          <w:lang w:val="pt-PT"/>
+        </w:rPr>
+        <w:t xml:space="preserve"> </w:t>
+      </w:r>
+      <w:r>
+        <w:rPr>
+          <w:sz w:val="22"/>
+          <w:szCs w:val="22"/>
+          <w:lang w:val="pt-PT"/>
+        </w:rPr>
+        <w:t>um certo conjunto de dados. Nos testes observou-se que para a maioria dos modelos</w:t>
+      </w:r>
+      <w:r>
+        <w:rPr>
+          <w:sz w:val="22"/>
+          <w:szCs w:val="22"/>
+          <w:lang w:val="pt-PT"/>
+        </w:rPr>
+        <w:t>,</w:t>
+      </w:r>
+      <w:r>
+        <w:rPr>
+          <w:sz w:val="22"/>
+          <w:szCs w:val="22"/>
+          <w:lang w:val="pt-PT"/>
+        </w:rPr>
+        <w:t xml:space="preserve"> o StandartScaler era o que trazia melhores resultados</w:t>
+      </w:r>
+      <w:r>
+        <w:rPr>
+          <w:sz w:val="22"/>
+          <w:szCs w:val="22"/>
+          <w:lang w:val="pt-PT"/>
+        </w:rPr>
+        <w:t xml:space="preserve"> tanto a nível de</w:t>
+      </w:r>
+      <w:r>
+        <w:rPr>
+          <w:sz w:val="22"/>
+          <w:szCs w:val="22"/>
+          <w:lang w:val="pt-PT"/>
+        </w:rPr>
+        <w:t xml:space="preserve"> accuracy como de precision, recall, etc.</w:t>
+      </w:r>
+      <w:r>
+        <w:rPr>
+          <w:sz w:val="22"/>
+          <w:szCs w:val="22"/>
+          <w:lang w:val="pt-PT"/>
+        </w:rPr>
+        <w:t xml:space="preserve"> Os resultados dos testes foram os seguintes:</w:t>
+      </w:r>
+    </w:p>
+    <w:p>
+      <w:pPr>
+        <w:pStyle w:val="Title2"/>
+        <w:spacing w:line="240" w:lineRule="auto"/>
+        <w:ind w:left="720" w:firstLine="720"/>
+        <w:jc w:val="left"/>
+        <w:rPr>
+          <w:sz w:val="22"/>
+          <w:szCs w:val="22"/>
+          <w:lang w:val="pt-PT"/>
+        </w:rPr>
+      </w:pPr>
+    </w:p>
+    <w:tbl>
+      <w:tblPr>
+        <w:tblW w:w="9583" w:type="dxa"/>
+        <w:tblInd w:w="-5" w:type="dxa"/>
+        <w:tblLook w:val="04A0" w:firstRow="1" w:lastRow="0" w:firstColumn="1" w:lastColumn="0" w:noHBand="0" w:noVBand="1"/>
+      </w:tblPr>
+      <w:tblGrid>
+        <w:gridCol w:w="1366"/>
+        <w:gridCol w:w="1747"/>
+        <w:gridCol w:w="1294"/>
+        <w:gridCol w:w="1294"/>
+        <w:gridCol w:w="1294"/>
+        <w:gridCol w:w="1294"/>
+        <w:gridCol w:w="1294"/>
+      </w:tblGrid>
+      <w:tr>
+        <w:trPr>
+          <w:trHeight w:val="163"/>
+        </w:trPr>
+        <w:tc>
+          <w:tcPr>
+            <w:tcW w:w="1366" w:type="dxa"/>
+            <w:tcBorders>
+              <w:top w:val="single" w:sz="4" w:space="0" w:color="auto"/>
+              <w:left w:val="single" w:sz="4" w:space="0" w:color="auto"/>
+              <w:bottom w:val="single" w:sz="4" w:space="0" w:color="auto"/>
+              <w:right w:val="single" w:sz="4" w:space="0" w:color="auto"/>
+            </w:tcBorders>
+            <w:shd w:val="clear" w:color="4472C4" w:fill="4472C4"/>
+            <w:noWrap/>
+            <w:vAlign w:val="bottom"/>
+            <w:hideMark/>
+          </w:tcPr>
+          <w:p>
+            <w:pPr>
+              <w:spacing w:line="240" w:lineRule="auto"/>
+              <w:ind w:firstLine="0"/>
+              <w:jc w:val="center"/>
+              <w:rPr>
+                <w:rFonts w:ascii="Calibri" w:eastAsia="Times New Roman" w:hAnsi="Calibri" w:cs="Calibri"/>
+                <w:b/>
+                <w:bCs/>
+                <w:color w:val="FFFFFF"/>
+                <w:kern w:val="0"/>
+                <w:sz w:val="20"/>
+                <w:szCs w:val="20"/>
+                <w:lang w:eastAsia="en-US"/>
+              </w:rPr>
+            </w:pPr>
+            <w:r>
+              <w:rPr>
+                <w:rFonts w:ascii="Calibri" w:eastAsia="Times New Roman" w:hAnsi="Calibri" w:cs="Calibri"/>
+                <w:b/>
+                <w:bCs/>
+                <w:color w:val="FFFFFF"/>
+                <w:kern w:val="0"/>
+                <w:sz w:val="20"/>
+                <w:szCs w:val="20"/>
+                <w:lang w:eastAsia="en-US"/>
+              </w:rPr>
+              <w:t>Model</w:t>
+            </w:r>
+          </w:p>
+        </w:tc>
+        <w:tc>
+          <w:tcPr>
+            <w:tcW w:w="1747" w:type="dxa"/>
+            <w:tcBorders>
+              <w:top w:val="single" w:sz="4" w:space="0" w:color="auto"/>
+              <w:left w:val="nil"/>
+              <w:bottom w:val="single" w:sz="4" w:space="0" w:color="auto"/>
+              <w:right w:val="single" w:sz="4" w:space="0" w:color="auto"/>
+            </w:tcBorders>
+            <w:shd w:val="clear" w:color="4472C4" w:fill="4472C4"/>
+            <w:noWrap/>
+            <w:vAlign w:val="center"/>
+            <w:hideMark/>
+          </w:tcPr>
+          <w:p>
+            <w:pPr>
+              <w:spacing w:line="240" w:lineRule="auto"/>
+              <w:ind w:firstLine="0"/>
+              <w:jc w:val="center"/>
+              <w:rPr>
+                <w:rFonts w:ascii="Calibri" w:eastAsia="Times New Roman" w:hAnsi="Calibri" w:cs="Calibri"/>
+                <w:b/>
+                <w:bCs/>
+                <w:color w:val="FFFFFF"/>
+                <w:kern w:val="0"/>
+                <w:sz w:val="20"/>
+                <w:szCs w:val="20"/>
+                <w:lang w:eastAsia="en-US"/>
+              </w:rPr>
+            </w:pPr>
+            <w:r>
+              <w:rPr>
+                <w:rFonts w:ascii="Calibri" w:eastAsia="Times New Roman" w:hAnsi="Calibri" w:cs="Calibri"/>
+                <w:b/>
+                <w:bCs/>
+                <w:color w:val="FFFFFF"/>
+                <w:kern w:val="0"/>
+                <w:sz w:val="20"/>
+                <w:szCs w:val="20"/>
+                <w:lang w:eastAsia="en-US"/>
+              </w:rPr>
+              <w:t xml:space="preserve">Scaler </w:t>
+            </w:r>
+          </w:p>
+        </w:tc>
+        <w:tc>
+          <w:tcPr>
+            <w:tcW w:w="1294" w:type="dxa"/>
+            <w:tcBorders>
+              <w:top w:val="single" w:sz="4" w:space="0" w:color="auto"/>
+              <w:left w:val="nil"/>
+              <w:bottom w:val="single" w:sz="4" w:space="0" w:color="auto"/>
+              <w:right w:val="single" w:sz="4" w:space="0" w:color="auto"/>
+            </w:tcBorders>
+            <w:shd w:val="clear" w:color="4472C4" w:fill="4472C4"/>
+            <w:noWrap/>
+            <w:vAlign w:val="center"/>
+            <w:hideMark/>
+          </w:tcPr>
+          <w:p>
+            <w:pPr>
+              <w:spacing w:line="240" w:lineRule="auto"/>
+              <w:ind w:firstLine="0"/>
+              <w:jc w:val="center"/>
+              <w:rPr>
+                <w:rFonts w:ascii="Calibri" w:eastAsia="Times New Roman" w:hAnsi="Calibri" w:cs="Calibri"/>
+                <w:b/>
+                <w:bCs/>
+                <w:color w:val="FFFFFF"/>
+                <w:kern w:val="0"/>
+                <w:sz w:val="20"/>
+                <w:szCs w:val="20"/>
+                <w:lang w:eastAsia="en-US"/>
+              </w:rPr>
+            </w:pPr>
+            <w:r>
+              <w:rPr>
+                <w:rFonts w:ascii="Calibri" w:eastAsia="Times New Roman" w:hAnsi="Calibri" w:cs="Calibri"/>
+                <w:b/>
+                <w:bCs/>
+                <w:color w:val="FFFFFF"/>
+                <w:kern w:val="0"/>
+                <w:sz w:val="20"/>
+                <w:szCs w:val="20"/>
+                <w:lang w:eastAsia="en-US"/>
+              </w:rPr>
+              <w:t>Accuracy</w:t>
+            </w:r>
+          </w:p>
+        </w:tc>
+        <w:tc>
+          <w:tcPr>
+            <w:tcW w:w="1294" w:type="dxa"/>
+            <w:tcBorders>
+              <w:top w:val="single" w:sz="4" w:space="0" w:color="auto"/>
+              <w:left w:val="nil"/>
+              <w:bottom w:val="single" w:sz="4" w:space="0" w:color="auto"/>
+              <w:right w:val="single" w:sz="4" w:space="0" w:color="auto"/>
+            </w:tcBorders>
+            <w:shd w:val="clear" w:color="4472C4" w:fill="4472C4"/>
+            <w:noWrap/>
+            <w:vAlign w:val="center"/>
+            <w:hideMark/>
+          </w:tcPr>
+          <w:p>
+            <w:pPr>
+              <w:spacing w:line="240" w:lineRule="auto"/>
+              <w:ind w:firstLine="0"/>
+              <w:jc w:val="center"/>
+              <w:rPr>
+                <w:rFonts w:ascii="Calibri" w:eastAsia="Times New Roman" w:hAnsi="Calibri" w:cs="Calibri"/>
+                <w:b/>
+                <w:bCs/>
+                <w:color w:val="FFFFFF"/>
+                <w:kern w:val="0"/>
+                <w:sz w:val="20"/>
+                <w:szCs w:val="20"/>
+                <w:lang w:eastAsia="en-US"/>
+              </w:rPr>
+            </w:pPr>
+            <w:r>
+              <w:rPr>
+                <w:rFonts w:ascii="Calibri" w:eastAsia="Times New Roman" w:hAnsi="Calibri" w:cs="Calibri"/>
+                <w:b/>
+                <w:bCs/>
+                <w:color w:val="FFFFFF"/>
+                <w:kern w:val="0"/>
+                <w:sz w:val="20"/>
+                <w:szCs w:val="20"/>
+                <w:lang w:eastAsia="en-US"/>
+              </w:rPr>
+              <w:t>Precision</w:t>
+            </w:r>
+          </w:p>
+        </w:tc>
+        <w:tc>
+          <w:tcPr>
+            <w:tcW w:w="1294" w:type="dxa"/>
+            <w:tcBorders>
+              <w:top w:val="single" w:sz="4" w:space="0" w:color="auto"/>
+              <w:left w:val="nil"/>
+              <w:bottom w:val="single" w:sz="4" w:space="0" w:color="auto"/>
+              <w:right w:val="single" w:sz="4" w:space="0" w:color="auto"/>
+            </w:tcBorders>
+            <w:shd w:val="clear" w:color="4472C4" w:fill="4472C4"/>
+            <w:noWrap/>
+            <w:vAlign w:val="center"/>
+            <w:hideMark/>
+          </w:tcPr>
+          <w:p>
+            <w:pPr>
+              <w:spacing w:line="240" w:lineRule="auto"/>
+              <w:ind w:firstLine="0"/>
+              <w:jc w:val="center"/>
+              <w:rPr>
+                <w:rFonts w:ascii="Calibri" w:eastAsia="Times New Roman" w:hAnsi="Calibri" w:cs="Calibri"/>
+                <w:b/>
+                <w:bCs/>
+                <w:color w:val="FFFFFF"/>
+                <w:kern w:val="0"/>
+                <w:sz w:val="20"/>
+                <w:szCs w:val="20"/>
+                <w:lang w:eastAsia="en-US"/>
+              </w:rPr>
+            </w:pPr>
+            <w:r>
+              <w:rPr>
+                <w:rFonts w:ascii="Calibri" w:eastAsia="Times New Roman" w:hAnsi="Calibri" w:cs="Calibri"/>
+                <w:b/>
+                <w:bCs/>
+                <w:color w:val="FFFFFF"/>
+                <w:kern w:val="0"/>
+                <w:sz w:val="20"/>
+                <w:szCs w:val="20"/>
+                <w:lang w:eastAsia="en-US"/>
+              </w:rPr>
+              <w:t xml:space="preserve">Recall </w:t>
+            </w:r>
+          </w:p>
+        </w:tc>
+        <w:tc>
+          <w:tcPr>
+            <w:tcW w:w="1294" w:type="dxa"/>
+            <w:tcBorders>
+              <w:top w:val="single" w:sz="4" w:space="0" w:color="auto"/>
+              <w:left w:val="nil"/>
+              <w:bottom w:val="single" w:sz="4" w:space="0" w:color="auto"/>
+              <w:right w:val="single" w:sz="4" w:space="0" w:color="auto"/>
+            </w:tcBorders>
+            <w:shd w:val="clear" w:color="4472C4" w:fill="4472C4"/>
+            <w:noWrap/>
+            <w:vAlign w:val="center"/>
+            <w:hideMark/>
+          </w:tcPr>
+          <w:p>
+            <w:pPr>
+              <w:spacing w:line="240" w:lineRule="auto"/>
+              <w:ind w:firstLine="0"/>
+              <w:jc w:val="center"/>
+              <w:rPr>
+                <w:rFonts w:ascii="Calibri" w:eastAsia="Times New Roman" w:hAnsi="Calibri" w:cs="Calibri"/>
+                <w:b/>
+                <w:bCs/>
+                <w:color w:val="FFFFFF"/>
+                <w:kern w:val="0"/>
+                <w:sz w:val="20"/>
+                <w:szCs w:val="20"/>
+                <w:lang w:eastAsia="en-US"/>
+              </w:rPr>
+            </w:pPr>
+            <w:r>
+              <w:rPr>
+                <w:rFonts w:ascii="Calibri" w:eastAsia="Times New Roman" w:hAnsi="Calibri" w:cs="Calibri"/>
+                <w:b/>
+                <w:bCs/>
+                <w:color w:val="FFFFFF"/>
+                <w:kern w:val="0"/>
+                <w:sz w:val="20"/>
+                <w:szCs w:val="20"/>
+                <w:lang w:eastAsia="en-US"/>
+              </w:rPr>
+              <w:t>F1 Score</w:t>
+            </w:r>
+          </w:p>
+        </w:tc>
+        <w:tc>
+          <w:tcPr>
+            <w:tcW w:w="1294" w:type="dxa"/>
+            <w:tcBorders>
+              <w:top w:val="single" w:sz="4" w:space="0" w:color="auto"/>
+              <w:left w:val="nil"/>
+              <w:bottom w:val="single" w:sz="4" w:space="0" w:color="auto"/>
+              <w:right w:val="single" w:sz="4" w:space="0" w:color="auto"/>
+            </w:tcBorders>
+            <w:shd w:val="clear" w:color="4472C4" w:fill="4472C4"/>
+            <w:noWrap/>
+            <w:vAlign w:val="center"/>
+            <w:hideMark/>
+          </w:tcPr>
+          <w:p>
+            <w:pPr>
+              <w:spacing w:line="240" w:lineRule="auto"/>
+              <w:ind w:firstLine="0"/>
+              <w:jc w:val="center"/>
+              <w:rPr>
+                <w:rFonts w:ascii="Calibri" w:eastAsia="Times New Roman" w:hAnsi="Calibri" w:cs="Calibri"/>
+                <w:b/>
+                <w:bCs/>
+                <w:color w:val="FFFFFF"/>
+                <w:kern w:val="0"/>
+                <w:sz w:val="20"/>
+                <w:szCs w:val="20"/>
+                <w:lang w:eastAsia="en-US"/>
+              </w:rPr>
+            </w:pPr>
+            <w:r>
+              <w:rPr>
+                <w:rFonts w:ascii="Calibri" w:eastAsia="Times New Roman" w:hAnsi="Calibri" w:cs="Calibri"/>
+                <w:b/>
+                <w:bCs/>
+                <w:color w:val="FFFFFF"/>
+                <w:kern w:val="0"/>
+                <w:sz w:val="20"/>
+                <w:szCs w:val="20"/>
+                <w:lang w:eastAsia="en-US"/>
+              </w:rPr>
+              <w:t>MCC</w:t>
+            </w:r>
+          </w:p>
+        </w:tc>
+      </w:tr>
+      <w:tr>
+        <w:trPr>
+          <w:trHeight w:val="212"/>
+        </w:trPr>
+        <w:tc>
+          <w:tcPr>
+            <w:tcW w:w="1366" w:type="dxa"/>
+            <w:vMerge w:val="restart"/>
+            <w:tcBorders>
+              <w:top w:val="nil"/>
+              <w:left w:val="single" w:sz="4" w:space="0" w:color="auto"/>
+              <w:bottom w:val="single" w:sz="4" w:space="0" w:color="auto"/>
+              <w:right w:val="single" w:sz="4" w:space="0" w:color="auto"/>
+            </w:tcBorders>
+            <w:shd w:val="clear" w:color="000000" w:fill="8EA9DB"/>
+            <w:vAlign w:val="center"/>
+            <w:hideMark/>
+          </w:tcPr>
+          <w:p>
+            <w:pPr>
+              <w:spacing w:line="240" w:lineRule="auto"/>
+              <w:ind w:firstLine="0"/>
+              <w:jc w:val="center"/>
+              <w:rPr>
+                <w:rFonts w:ascii="Calibri" w:eastAsia="Times New Roman" w:hAnsi="Calibri" w:cs="Calibri"/>
+                <w:color w:val="000000"/>
+                <w:kern w:val="0"/>
+                <w:sz w:val="20"/>
+                <w:szCs w:val="20"/>
+                <w:lang w:eastAsia="en-US"/>
+              </w:rPr>
+            </w:pPr>
+            <w:r>
+              <w:rPr>
+                <w:rFonts w:ascii="Calibri" w:eastAsia="Times New Roman" w:hAnsi="Calibri" w:cs="Calibri"/>
+                <w:color w:val="000000"/>
+                <w:kern w:val="0"/>
+                <w:sz w:val="20"/>
+                <w:szCs w:val="20"/>
+                <w:lang w:eastAsia="en-US"/>
+              </w:rPr>
+              <w:t>Logistic Regression</w:t>
+            </w:r>
+          </w:p>
+        </w:tc>
+        <w:tc>
+          <w:tcPr>
+            <w:tcW w:w="1747" w:type="dxa"/>
+            <w:tcBorders>
+              <w:top w:val="nil"/>
+              <w:left w:val="nil"/>
+              <w:bottom w:val="single" w:sz="4" w:space="0" w:color="auto"/>
+              <w:right w:val="single" w:sz="4" w:space="0" w:color="auto"/>
+            </w:tcBorders>
+            <w:shd w:val="clear" w:color="000000" w:fill="B4C6E7"/>
+            <w:noWrap/>
+            <w:vAlign w:val="center"/>
+            <w:hideMark/>
+          </w:tcPr>
+          <w:p>
+            <w:pPr>
+              <w:spacing w:line="240" w:lineRule="auto"/>
+              <w:ind w:firstLine="0"/>
+              <w:jc w:val="center"/>
+              <w:rPr>
+                <w:rFonts w:ascii="Calibri" w:eastAsia="Times New Roman" w:hAnsi="Calibri" w:cs="Calibri"/>
+                <w:color w:val="000000"/>
+                <w:kern w:val="0"/>
+                <w:sz w:val="20"/>
+                <w:szCs w:val="20"/>
+                <w:lang w:eastAsia="en-US"/>
+              </w:rPr>
+            </w:pPr>
+            <w:r>
+              <w:rPr>
+                <w:rFonts w:ascii="Calibri" w:eastAsia="Times New Roman" w:hAnsi="Calibri" w:cs="Calibri"/>
+                <w:color w:val="000000"/>
+                <w:kern w:val="0"/>
+                <w:sz w:val="20"/>
+                <w:szCs w:val="20"/>
+                <w:lang w:eastAsia="en-US"/>
+              </w:rPr>
+              <w:t>StandartScaler</w:t>
+            </w:r>
+          </w:p>
+        </w:tc>
+        <w:tc>
+          <w:tcPr>
+            <w:tcW w:w="1294" w:type="dxa"/>
+            <w:tcBorders>
+              <w:top w:val="nil"/>
+              <w:left w:val="nil"/>
+              <w:bottom w:val="single" w:sz="4" w:space="0" w:color="auto"/>
+              <w:right w:val="single" w:sz="4" w:space="0" w:color="auto"/>
+            </w:tcBorders>
+            <w:shd w:val="clear" w:color="000000" w:fill="C6E0B4"/>
+            <w:noWrap/>
+            <w:vAlign w:val="center"/>
+            <w:hideMark/>
+          </w:tcPr>
+          <w:p>
+            <w:pPr>
+              <w:spacing w:line="240" w:lineRule="auto"/>
+              <w:ind w:firstLine="0"/>
+              <w:jc w:val="center"/>
+              <w:rPr>
+                <w:rFonts w:ascii="Calibri" w:eastAsia="Times New Roman" w:hAnsi="Calibri" w:cs="Calibri"/>
+                <w:color w:val="000000"/>
+                <w:kern w:val="0"/>
+                <w:sz w:val="20"/>
+                <w:szCs w:val="20"/>
+                <w:lang w:eastAsia="en-US"/>
+              </w:rPr>
+            </w:pPr>
+            <w:r>
+              <w:rPr>
+                <w:rFonts w:ascii="Calibri" w:eastAsia="Times New Roman" w:hAnsi="Calibri" w:cs="Calibri"/>
+                <w:color w:val="000000"/>
+                <w:kern w:val="0"/>
+                <w:sz w:val="20"/>
+                <w:szCs w:val="20"/>
+                <w:lang w:eastAsia="en-US"/>
+              </w:rPr>
+              <w:t>0.968</w:t>
+            </w:r>
+          </w:p>
+        </w:tc>
+        <w:tc>
+          <w:tcPr>
+            <w:tcW w:w="1294" w:type="dxa"/>
+            <w:tcBorders>
+              <w:top w:val="nil"/>
+              <w:left w:val="nil"/>
+              <w:bottom w:val="single" w:sz="4" w:space="0" w:color="auto"/>
+              <w:right w:val="single" w:sz="4" w:space="0" w:color="auto"/>
+            </w:tcBorders>
+            <w:shd w:val="clear" w:color="000000" w:fill="C6E0B4"/>
+            <w:noWrap/>
+            <w:vAlign w:val="center"/>
+            <w:hideMark/>
+          </w:tcPr>
+          <w:p>
+            <w:pPr>
+              <w:spacing w:line="240" w:lineRule="auto"/>
+              <w:ind w:firstLine="0"/>
+              <w:jc w:val="center"/>
+              <w:rPr>
+                <w:rFonts w:ascii="Calibri" w:eastAsia="Times New Roman" w:hAnsi="Calibri" w:cs="Calibri"/>
+                <w:color w:val="000000"/>
+                <w:kern w:val="0"/>
+                <w:sz w:val="20"/>
+                <w:szCs w:val="20"/>
+                <w:lang w:eastAsia="en-US"/>
+              </w:rPr>
+            </w:pPr>
+            <w:r>
+              <w:rPr>
+                <w:rFonts w:ascii="Calibri" w:eastAsia="Times New Roman" w:hAnsi="Calibri" w:cs="Calibri"/>
+                <w:color w:val="000000"/>
+                <w:kern w:val="0"/>
+                <w:sz w:val="20"/>
+                <w:szCs w:val="20"/>
+                <w:lang w:eastAsia="en-US"/>
+              </w:rPr>
+              <w:t>0.9634</w:t>
+            </w:r>
+          </w:p>
+        </w:tc>
+        <w:tc>
+          <w:tcPr>
+            <w:tcW w:w="1294" w:type="dxa"/>
+            <w:tcBorders>
+              <w:top w:val="nil"/>
+              <w:left w:val="nil"/>
+              <w:bottom w:val="single" w:sz="4" w:space="0" w:color="auto"/>
+              <w:right w:val="single" w:sz="4" w:space="0" w:color="auto"/>
+            </w:tcBorders>
+            <w:shd w:val="clear" w:color="000000" w:fill="C6E0B4"/>
+            <w:noWrap/>
+            <w:vAlign w:val="center"/>
+            <w:hideMark/>
+          </w:tcPr>
+          <w:p>
+            <w:pPr>
+              <w:spacing w:line="240" w:lineRule="auto"/>
+              <w:ind w:firstLine="0"/>
+              <w:jc w:val="center"/>
+              <w:rPr>
+                <w:rFonts w:ascii="Calibri" w:eastAsia="Times New Roman" w:hAnsi="Calibri" w:cs="Calibri"/>
+                <w:color w:val="000000"/>
+                <w:kern w:val="0"/>
+                <w:sz w:val="20"/>
+                <w:szCs w:val="20"/>
+                <w:lang w:eastAsia="en-US"/>
+              </w:rPr>
+            </w:pPr>
+            <w:r>
+              <w:rPr>
+                <w:rFonts w:ascii="Calibri" w:eastAsia="Times New Roman" w:hAnsi="Calibri" w:cs="Calibri"/>
+                <w:color w:val="000000"/>
+                <w:kern w:val="0"/>
+                <w:sz w:val="20"/>
+                <w:szCs w:val="20"/>
+                <w:lang w:eastAsia="en-US"/>
+              </w:rPr>
+              <w:t>0.9914</w:t>
+            </w:r>
+          </w:p>
+        </w:tc>
+        <w:tc>
+          <w:tcPr>
+            <w:tcW w:w="1294" w:type="dxa"/>
+            <w:tcBorders>
+              <w:top w:val="nil"/>
+              <w:left w:val="nil"/>
+              <w:bottom w:val="single" w:sz="4" w:space="0" w:color="auto"/>
+              <w:right w:val="single" w:sz="4" w:space="0" w:color="auto"/>
+            </w:tcBorders>
+            <w:shd w:val="clear" w:color="000000" w:fill="C6E0B4"/>
+            <w:noWrap/>
+            <w:vAlign w:val="center"/>
+            <w:hideMark/>
+          </w:tcPr>
+          <w:p>
+            <w:pPr>
+              <w:spacing w:line="240" w:lineRule="auto"/>
+              <w:ind w:firstLine="0"/>
+              <w:jc w:val="center"/>
+              <w:rPr>
+                <w:rFonts w:ascii="Calibri" w:eastAsia="Times New Roman" w:hAnsi="Calibri" w:cs="Calibri"/>
+                <w:color w:val="000000"/>
+                <w:kern w:val="0"/>
+                <w:sz w:val="20"/>
+                <w:szCs w:val="20"/>
+                <w:lang w:eastAsia="en-US"/>
+              </w:rPr>
+            </w:pPr>
+            <w:r>
+              <w:rPr>
+                <w:rFonts w:ascii="Calibri" w:eastAsia="Times New Roman" w:hAnsi="Calibri" w:cs="Calibri"/>
+                <w:color w:val="000000"/>
+                <w:kern w:val="0"/>
+                <w:sz w:val="20"/>
+                <w:szCs w:val="20"/>
+                <w:lang w:eastAsia="en-US"/>
+              </w:rPr>
+              <w:t>0.9772</w:t>
+            </w:r>
+          </w:p>
+        </w:tc>
+        <w:tc>
+          <w:tcPr>
+            <w:tcW w:w="1294" w:type="dxa"/>
+            <w:tcBorders>
+              <w:top w:val="nil"/>
+              <w:left w:val="nil"/>
+              <w:bottom w:val="single" w:sz="4" w:space="0" w:color="auto"/>
+              <w:right w:val="single" w:sz="4" w:space="0" w:color="auto"/>
+            </w:tcBorders>
+            <w:shd w:val="clear" w:color="000000" w:fill="C6E0B4"/>
+            <w:noWrap/>
+            <w:vAlign w:val="center"/>
+            <w:hideMark/>
+          </w:tcPr>
+          <w:p>
+            <w:pPr>
+              <w:spacing w:line="240" w:lineRule="auto"/>
+              <w:ind w:firstLine="0"/>
+              <w:jc w:val="center"/>
+              <w:rPr>
+                <w:rFonts w:ascii="Calibri" w:eastAsia="Times New Roman" w:hAnsi="Calibri" w:cs="Calibri"/>
+                <w:color w:val="000000"/>
+                <w:kern w:val="0"/>
+                <w:sz w:val="20"/>
+                <w:szCs w:val="20"/>
+                <w:lang w:eastAsia="en-US"/>
+              </w:rPr>
+            </w:pPr>
+            <w:r>
+              <w:rPr>
+                <w:rFonts w:ascii="Calibri" w:eastAsia="Times New Roman" w:hAnsi="Calibri" w:cs="Calibri"/>
+                <w:color w:val="000000"/>
+                <w:kern w:val="0"/>
+                <w:sz w:val="20"/>
+                <w:szCs w:val="20"/>
+                <w:lang w:eastAsia="en-US"/>
+              </w:rPr>
+              <w:t>0.8441</w:t>
+            </w:r>
+          </w:p>
+        </w:tc>
+      </w:tr>
+      <w:tr>
+        <w:trPr>
+          <w:trHeight w:val="212"/>
+        </w:trPr>
+        <w:tc>
+          <w:tcPr>
+            <w:tcW w:w="1366" w:type="dxa"/>
+            <w:vMerge/>
+            <w:tcBorders>
+              <w:top w:val="nil"/>
+              <w:left w:val="single" w:sz="4" w:space="0" w:color="auto"/>
+              <w:bottom w:val="single" w:sz="4" w:space="0" w:color="auto"/>
+              <w:right w:val="single" w:sz="4" w:space="0" w:color="auto"/>
+            </w:tcBorders>
+            <w:vAlign w:val="center"/>
+            <w:hideMark/>
+          </w:tcPr>
+          <w:p>
+            <w:pPr>
+              <w:spacing w:line="240" w:lineRule="auto"/>
+              <w:ind w:firstLine="0"/>
+              <w:rPr>
+                <w:rFonts w:ascii="Calibri" w:eastAsia="Times New Roman" w:hAnsi="Calibri" w:cs="Calibri"/>
+                <w:color w:val="000000"/>
+                <w:kern w:val="0"/>
+                <w:sz w:val="20"/>
+                <w:szCs w:val="20"/>
+                <w:lang w:eastAsia="en-US"/>
+              </w:rPr>
+            </w:pPr>
+          </w:p>
+        </w:tc>
+        <w:tc>
+          <w:tcPr>
+            <w:tcW w:w="1747" w:type="dxa"/>
+            <w:tcBorders>
+              <w:top w:val="nil"/>
+              <w:left w:val="nil"/>
+              <w:bottom w:val="single" w:sz="4" w:space="0" w:color="auto"/>
+              <w:right w:val="single" w:sz="4" w:space="0" w:color="auto"/>
+            </w:tcBorders>
+            <w:shd w:val="clear" w:color="000000" w:fill="B4C6E7"/>
+            <w:noWrap/>
+            <w:vAlign w:val="center"/>
+            <w:hideMark/>
+          </w:tcPr>
+          <w:p>
+            <w:pPr>
+              <w:spacing w:line="240" w:lineRule="auto"/>
+              <w:ind w:firstLine="0"/>
+              <w:jc w:val="center"/>
+              <w:rPr>
+                <w:rFonts w:ascii="Calibri" w:eastAsia="Times New Roman" w:hAnsi="Calibri" w:cs="Calibri"/>
+                <w:color w:val="000000"/>
+                <w:kern w:val="0"/>
+                <w:sz w:val="20"/>
+                <w:szCs w:val="20"/>
+                <w:lang w:eastAsia="en-US"/>
+              </w:rPr>
+            </w:pPr>
+            <w:r>
+              <w:rPr>
+                <w:rFonts w:ascii="Calibri" w:eastAsia="Times New Roman" w:hAnsi="Calibri" w:cs="Calibri"/>
+                <w:color w:val="000000"/>
+                <w:kern w:val="0"/>
+                <w:sz w:val="20"/>
+                <w:szCs w:val="20"/>
+                <w:lang w:eastAsia="en-US"/>
+              </w:rPr>
+              <w:t>RobustScaler</w:t>
+            </w:r>
+          </w:p>
+        </w:tc>
+        <w:tc>
+          <w:tcPr>
+            <w:tcW w:w="1294" w:type="dxa"/>
+            <w:tcBorders>
+              <w:top w:val="nil"/>
+              <w:left w:val="nil"/>
+              <w:bottom w:val="single" w:sz="4" w:space="0" w:color="auto"/>
+              <w:right w:val="single" w:sz="4" w:space="0" w:color="auto"/>
+            </w:tcBorders>
+            <w:shd w:val="clear" w:color="000000" w:fill="D9E1F2"/>
+            <w:noWrap/>
+            <w:vAlign w:val="center"/>
+            <w:hideMark/>
+          </w:tcPr>
+          <w:p>
+            <w:pPr>
+              <w:spacing w:line="240" w:lineRule="auto"/>
+              <w:ind w:firstLine="0"/>
+              <w:jc w:val="center"/>
+              <w:rPr>
+                <w:rFonts w:ascii="Calibri" w:eastAsia="Times New Roman" w:hAnsi="Calibri" w:cs="Calibri"/>
+                <w:color w:val="000000"/>
+                <w:kern w:val="0"/>
+                <w:sz w:val="20"/>
+                <w:szCs w:val="20"/>
+                <w:lang w:eastAsia="en-US"/>
+              </w:rPr>
+            </w:pPr>
+            <w:r>
+              <w:rPr>
+                <w:rFonts w:ascii="Calibri" w:eastAsia="Times New Roman" w:hAnsi="Calibri" w:cs="Calibri"/>
+                <w:color w:val="000000"/>
+                <w:kern w:val="0"/>
+                <w:sz w:val="20"/>
+                <w:szCs w:val="20"/>
+                <w:lang w:eastAsia="en-US"/>
+              </w:rPr>
+              <w:t>0.9575</w:t>
+            </w:r>
+          </w:p>
+        </w:tc>
+        <w:tc>
+          <w:tcPr>
+            <w:tcW w:w="1294" w:type="dxa"/>
+            <w:tcBorders>
+              <w:top w:val="nil"/>
+              <w:left w:val="nil"/>
+              <w:bottom w:val="single" w:sz="4" w:space="0" w:color="auto"/>
+              <w:right w:val="single" w:sz="4" w:space="0" w:color="auto"/>
+            </w:tcBorders>
+            <w:shd w:val="clear" w:color="000000" w:fill="D9E1F2"/>
+            <w:noWrap/>
+            <w:vAlign w:val="center"/>
+            <w:hideMark/>
+          </w:tcPr>
+          <w:p>
+            <w:pPr>
+              <w:spacing w:line="240" w:lineRule="auto"/>
+              <w:ind w:firstLine="0"/>
+              <w:jc w:val="center"/>
+              <w:rPr>
+                <w:rFonts w:ascii="Calibri" w:eastAsia="Times New Roman" w:hAnsi="Calibri" w:cs="Calibri"/>
+                <w:color w:val="000000"/>
+                <w:kern w:val="0"/>
+                <w:sz w:val="20"/>
+                <w:szCs w:val="20"/>
+                <w:lang w:eastAsia="en-US"/>
+              </w:rPr>
+            </w:pPr>
+            <w:r>
+              <w:rPr>
+                <w:rFonts w:ascii="Calibri" w:eastAsia="Times New Roman" w:hAnsi="Calibri" w:cs="Calibri"/>
+                <w:color w:val="000000"/>
+                <w:kern w:val="0"/>
+                <w:sz w:val="20"/>
+                <w:szCs w:val="20"/>
+                <w:lang w:eastAsia="en-US"/>
+              </w:rPr>
+              <w:t>0.9611</w:t>
+            </w:r>
+          </w:p>
+        </w:tc>
+        <w:tc>
+          <w:tcPr>
+            <w:tcW w:w="1294" w:type="dxa"/>
+            <w:tcBorders>
+              <w:top w:val="nil"/>
+              <w:left w:val="nil"/>
+              <w:bottom w:val="single" w:sz="4" w:space="0" w:color="auto"/>
+              <w:right w:val="single" w:sz="4" w:space="0" w:color="auto"/>
+            </w:tcBorders>
+            <w:shd w:val="clear" w:color="000000" w:fill="D9E1F2"/>
+            <w:noWrap/>
+            <w:vAlign w:val="center"/>
+            <w:hideMark/>
+          </w:tcPr>
+          <w:p>
+            <w:pPr>
+              <w:spacing w:line="240" w:lineRule="auto"/>
+              <w:ind w:firstLine="0"/>
+              <w:jc w:val="center"/>
+              <w:rPr>
+                <w:rFonts w:ascii="Calibri" w:eastAsia="Times New Roman" w:hAnsi="Calibri" w:cs="Calibri"/>
+                <w:color w:val="000000"/>
+                <w:kern w:val="0"/>
+                <w:sz w:val="20"/>
+                <w:szCs w:val="20"/>
+                <w:lang w:eastAsia="en-US"/>
+              </w:rPr>
+            </w:pPr>
+            <w:r>
+              <w:rPr>
+                <w:rFonts w:ascii="Calibri" w:eastAsia="Times New Roman" w:hAnsi="Calibri" w:cs="Calibri"/>
+                <w:color w:val="000000"/>
+                <w:kern w:val="0"/>
+                <w:sz w:val="20"/>
+                <w:szCs w:val="20"/>
+                <w:lang w:eastAsia="en-US"/>
+              </w:rPr>
+              <w:t>0.9898</w:t>
+            </w:r>
+          </w:p>
+        </w:tc>
+        <w:tc>
+          <w:tcPr>
+            <w:tcW w:w="1294" w:type="dxa"/>
+            <w:tcBorders>
+              <w:top w:val="nil"/>
+              <w:left w:val="nil"/>
+              <w:bottom w:val="single" w:sz="4" w:space="0" w:color="auto"/>
+              <w:right w:val="single" w:sz="4" w:space="0" w:color="auto"/>
+            </w:tcBorders>
+            <w:shd w:val="clear" w:color="000000" w:fill="D9E1F2"/>
+            <w:noWrap/>
+            <w:vAlign w:val="center"/>
+            <w:hideMark/>
+          </w:tcPr>
+          <w:p>
+            <w:pPr>
+              <w:spacing w:line="240" w:lineRule="auto"/>
+              <w:ind w:firstLine="0"/>
+              <w:jc w:val="center"/>
+              <w:rPr>
+                <w:rFonts w:ascii="Calibri" w:eastAsia="Times New Roman" w:hAnsi="Calibri" w:cs="Calibri"/>
+                <w:color w:val="000000"/>
+                <w:kern w:val="0"/>
+                <w:sz w:val="20"/>
+                <w:szCs w:val="20"/>
+                <w:lang w:eastAsia="en-US"/>
+              </w:rPr>
+            </w:pPr>
+            <w:r>
+              <w:rPr>
+                <w:rFonts w:ascii="Calibri" w:eastAsia="Times New Roman" w:hAnsi="Calibri" w:cs="Calibri"/>
+                <w:color w:val="000000"/>
+                <w:kern w:val="0"/>
+                <w:sz w:val="20"/>
+                <w:szCs w:val="20"/>
+                <w:lang w:eastAsia="en-US"/>
+              </w:rPr>
+              <w:t>0.9753</w:t>
+            </w:r>
+          </w:p>
+        </w:tc>
+        <w:tc>
+          <w:tcPr>
+            <w:tcW w:w="1294" w:type="dxa"/>
+            <w:tcBorders>
+              <w:top w:val="nil"/>
+              <w:left w:val="nil"/>
+              <w:bottom w:val="single" w:sz="4" w:space="0" w:color="auto"/>
+              <w:right w:val="single" w:sz="4" w:space="0" w:color="auto"/>
+            </w:tcBorders>
+            <w:shd w:val="clear" w:color="000000" w:fill="D9E1F2"/>
+            <w:noWrap/>
+            <w:vAlign w:val="center"/>
+            <w:hideMark/>
+          </w:tcPr>
+          <w:p>
+            <w:pPr>
+              <w:spacing w:line="240" w:lineRule="auto"/>
+              <w:ind w:firstLine="0"/>
+              <w:jc w:val="center"/>
+              <w:rPr>
+                <w:rFonts w:ascii="Calibri" w:eastAsia="Times New Roman" w:hAnsi="Calibri" w:cs="Calibri"/>
+                <w:color w:val="000000"/>
+                <w:kern w:val="0"/>
+                <w:sz w:val="20"/>
+                <w:szCs w:val="20"/>
+                <w:lang w:eastAsia="en-US"/>
+              </w:rPr>
+            </w:pPr>
+            <w:r>
+              <w:rPr>
+                <w:rFonts w:ascii="Calibri" w:eastAsia="Times New Roman" w:hAnsi="Calibri" w:cs="Calibri"/>
+                <w:color w:val="000000"/>
+                <w:kern w:val="0"/>
+                <w:sz w:val="20"/>
+                <w:szCs w:val="20"/>
+                <w:lang w:eastAsia="en-US"/>
+              </w:rPr>
+              <w:t>0.8304</w:t>
+            </w:r>
+          </w:p>
+        </w:tc>
+      </w:tr>
+      <w:tr>
+        <w:trPr>
+          <w:trHeight w:val="212"/>
+        </w:trPr>
+        <w:tc>
+          <w:tcPr>
+            <w:tcW w:w="1366" w:type="dxa"/>
+            <w:vMerge/>
+            <w:tcBorders>
+              <w:top w:val="nil"/>
+              <w:left w:val="single" w:sz="4" w:space="0" w:color="auto"/>
+              <w:bottom w:val="single" w:sz="4" w:space="0" w:color="auto"/>
+              <w:right w:val="single" w:sz="4" w:space="0" w:color="auto"/>
+            </w:tcBorders>
+            <w:vAlign w:val="center"/>
+            <w:hideMark/>
+          </w:tcPr>
+          <w:p>
+            <w:pPr>
+              <w:spacing w:line="240" w:lineRule="auto"/>
+              <w:ind w:firstLine="0"/>
+              <w:rPr>
+                <w:rFonts w:ascii="Calibri" w:eastAsia="Times New Roman" w:hAnsi="Calibri" w:cs="Calibri"/>
+                <w:color w:val="000000"/>
+                <w:kern w:val="0"/>
+                <w:sz w:val="20"/>
+                <w:szCs w:val="20"/>
+                <w:lang w:eastAsia="en-US"/>
+              </w:rPr>
+            </w:pPr>
+          </w:p>
+        </w:tc>
+        <w:tc>
+          <w:tcPr>
+            <w:tcW w:w="1747" w:type="dxa"/>
+            <w:tcBorders>
+              <w:top w:val="nil"/>
+              <w:left w:val="nil"/>
+              <w:bottom w:val="single" w:sz="4" w:space="0" w:color="auto"/>
+              <w:right w:val="single" w:sz="4" w:space="0" w:color="auto"/>
+            </w:tcBorders>
+            <w:shd w:val="clear" w:color="000000" w:fill="B4C6E7"/>
+            <w:noWrap/>
+            <w:vAlign w:val="center"/>
+            <w:hideMark/>
+          </w:tcPr>
+          <w:p>
+            <w:pPr>
+              <w:spacing w:line="240" w:lineRule="auto"/>
+              <w:ind w:firstLine="0"/>
+              <w:jc w:val="center"/>
+              <w:rPr>
+                <w:rFonts w:ascii="Calibri" w:eastAsia="Times New Roman" w:hAnsi="Calibri" w:cs="Calibri"/>
+                <w:color w:val="000000"/>
+                <w:kern w:val="0"/>
+                <w:sz w:val="20"/>
+                <w:szCs w:val="20"/>
+                <w:lang w:eastAsia="en-US"/>
+              </w:rPr>
+            </w:pPr>
+            <w:r>
+              <w:rPr>
+                <w:rFonts w:ascii="Calibri" w:eastAsia="Times New Roman" w:hAnsi="Calibri" w:cs="Calibri"/>
+                <w:color w:val="000000"/>
+                <w:kern w:val="0"/>
+                <w:sz w:val="20"/>
+                <w:szCs w:val="20"/>
+                <w:lang w:eastAsia="en-US"/>
+              </w:rPr>
+              <w:t>MinMaxScaler</w:t>
+            </w:r>
+          </w:p>
+        </w:tc>
+        <w:tc>
+          <w:tcPr>
+            <w:tcW w:w="1294" w:type="dxa"/>
+            <w:tcBorders>
+              <w:top w:val="nil"/>
+              <w:left w:val="nil"/>
+              <w:bottom w:val="single" w:sz="4" w:space="0" w:color="auto"/>
+              <w:right w:val="single" w:sz="4" w:space="0" w:color="auto"/>
+            </w:tcBorders>
+            <w:shd w:val="clear" w:color="000000" w:fill="D9E1F2"/>
+            <w:noWrap/>
+            <w:vAlign w:val="center"/>
+            <w:hideMark/>
+          </w:tcPr>
+          <w:p>
+            <w:pPr>
+              <w:spacing w:line="240" w:lineRule="auto"/>
+              <w:ind w:firstLine="0"/>
+              <w:jc w:val="center"/>
+              <w:rPr>
+                <w:rFonts w:ascii="Calibri" w:eastAsia="Times New Roman" w:hAnsi="Calibri" w:cs="Calibri"/>
+                <w:color w:val="000000"/>
+                <w:kern w:val="0"/>
+                <w:sz w:val="20"/>
+                <w:szCs w:val="20"/>
+                <w:lang w:eastAsia="en-US"/>
+              </w:rPr>
+            </w:pPr>
+            <w:r>
+              <w:rPr>
+                <w:rFonts w:ascii="Calibri" w:eastAsia="Times New Roman" w:hAnsi="Calibri" w:cs="Calibri"/>
+                <w:color w:val="000000"/>
+                <w:kern w:val="0"/>
+                <w:sz w:val="20"/>
+                <w:szCs w:val="20"/>
+                <w:lang w:eastAsia="en-US"/>
+              </w:rPr>
+              <w:t>0.9416</w:t>
+            </w:r>
+          </w:p>
+        </w:tc>
+        <w:tc>
+          <w:tcPr>
+            <w:tcW w:w="1294" w:type="dxa"/>
+            <w:tcBorders>
+              <w:top w:val="nil"/>
+              <w:left w:val="nil"/>
+              <w:bottom w:val="single" w:sz="4" w:space="0" w:color="auto"/>
+              <w:right w:val="single" w:sz="4" w:space="0" w:color="auto"/>
+            </w:tcBorders>
+            <w:shd w:val="clear" w:color="000000" w:fill="D9E1F2"/>
+            <w:noWrap/>
+            <w:vAlign w:val="center"/>
+            <w:hideMark/>
+          </w:tcPr>
+          <w:p>
+            <w:pPr>
+              <w:spacing w:line="240" w:lineRule="auto"/>
+              <w:ind w:firstLine="0"/>
+              <w:jc w:val="center"/>
+              <w:rPr>
+                <w:rFonts w:ascii="Calibri" w:eastAsia="Times New Roman" w:hAnsi="Calibri" w:cs="Calibri"/>
+                <w:color w:val="000000"/>
+                <w:kern w:val="0"/>
+                <w:sz w:val="20"/>
+                <w:szCs w:val="20"/>
+                <w:lang w:eastAsia="en-US"/>
+              </w:rPr>
+            </w:pPr>
+            <w:r>
+              <w:rPr>
+                <w:rFonts w:ascii="Calibri" w:eastAsia="Times New Roman" w:hAnsi="Calibri" w:cs="Calibri"/>
+                <w:color w:val="000000"/>
+                <w:kern w:val="0"/>
+                <w:sz w:val="20"/>
+                <w:szCs w:val="20"/>
+                <w:lang w:eastAsia="en-US"/>
+              </w:rPr>
+              <w:t>0.9425</w:t>
+            </w:r>
+          </w:p>
+        </w:tc>
+        <w:tc>
+          <w:tcPr>
+            <w:tcW w:w="1294" w:type="dxa"/>
+            <w:tcBorders>
+              <w:top w:val="nil"/>
+              <w:left w:val="nil"/>
+              <w:bottom w:val="single" w:sz="4" w:space="0" w:color="auto"/>
+              <w:right w:val="single" w:sz="4" w:space="0" w:color="auto"/>
+            </w:tcBorders>
+            <w:shd w:val="clear" w:color="000000" w:fill="D9E1F2"/>
+            <w:noWrap/>
+            <w:vAlign w:val="center"/>
+            <w:hideMark/>
+          </w:tcPr>
+          <w:p>
+            <w:pPr>
+              <w:spacing w:line="240" w:lineRule="auto"/>
+              <w:ind w:firstLine="0"/>
+              <w:jc w:val="center"/>
+              <w:rPr>
+                <w:rFonts w:ascii="Calibri" w:eastAsia="Times New Roman" w:hAnsi="Calibri" w:cs="Calibri"/>
+                <w:color w:val="000000"/>
+                <w:kern w:val="0"/>
+                <w:sz w:val="20"/>
+                <w:szCs w:val="20"/>
+                <w:lang w:eastAsia="en-US"/>
+              </w:rPr>
+            </w:pPr>
+            <w:r>
+              <w:rPr>
+                <w:rFonts w:ascii="Calibri" w:eastAsia="Times New Roman" w:hAnsi="Calibri" w:cs="Calibri"/>
+                <w:color w:val="000000"/>
+                <w:kern w:val="0"/>
+                <w:sz w:val="20"/>
+                <w:szCs w:val="20"/>
+                <w:lang w:eastAsia="en-US"/>
+              </w:rPr>
+              <w:t>0.9914</w:t>
+            </w:r>
+          </w:p>
+        </w:tc>
+        <w:tc>
+          <w:tcPr>
+            <w:tcW w:w="1294" w:type="dxa"/>
+            <w:tcBorders>
+              <w:top w:val="nil"/>
+              <w:left w:val="nil"/>
+              <w:bottom w:val="single" w:sz="4" w:space="0" w:color="auto"/>
+              <w:right w:val="single" w:sz="4" w:space="0" w:color="auto"/>
+            </w:tcBorders>
+            <w:shd w:val="clear" w:color="000000" w:fill="D9E1F2"/>
+            <w:noWrap/>
+            <w:vAlign w:val="center"/>
+            <w:hideMark/>
+          </w:tcPr>
+          <w:p>
+            <w:pPr>
+              <w:spacing w:line="240" w:lineRule="auto"/>
+              <w:ind w:firstLine="0"/>
+              <w:jc w:val="center"/>
+              <w:rPr>
+                <w:rFonts w:ascii="Calibri" w:eastAsia="Times New Roman" w:hAnsi="Calibri" w:cs="Calibri"/>
+                <w:color w:val="000000"/>
+                <w:kern w:val="0"/>
+                <w:sz w:val="20"/>
+                <w:szCs w:val="20"/>
+                <w:lang w:eastAsia="en-US"/>
+              </w:rPr>
+            </w:pPr>
+            <w:r>
+              <w:rPr>
+                <w:rFonts w:ascii="Calibri" w:eastAsia="Times New Roman" w:hAnsi="Calibri" w:cs="Calibri"/>
+                <w:color w:val="000000"/>
+                <w:kern w:val="0"/>
+                <w:sz w:val="20"/>
+                <w:szCs w:val="20"/>
+                <w:lang w:eastAsia="en-US"/>
+              </w:rPr>
+              <w:t>0.9663</w:t>
+            </w:r>
+          </w:p>
+        </w:tc>
+        <w:tc>
+          <w:tcPr>
+            <w:tcW w:w="1294" w:type="dxa"/>
+            <w:tcBorders>
+              <w:top w:val="nil"/>
+              <w:left w:val="nil"/>
+              <w:bottom w:val="single" w:sz="4" w:space="0" w:color="auto"/>
+              <w:right w:val="single" w:sz="4" w:space="0" w:color="auto"/>
+            </w:tcBorders>
+            <w:shd w:val="clear" w:color="000000" w:fill="D9E1F2"/>
+            <w:noWrap/>
+            <w:vAlign w:val="center"/>
+            <w:hideMark/>
+          </w:tcPr>
+          <w:p>
+            <w:pPr>
+              <w:spacing w:line="240" w:lineRule="auto"/>
+              <w:ind w:firstLine="0"/>
+              <w:jc w:val="center"/>
+              <w:rPr>
+                <w:rFonts w:ascii="Calibri" w:eastAsia="Times New Roman" w:hAnsi="Calibri" w:cs="Calibri"/>
+                <w:color w:val="000000"/>
+                <w:kern w:val="0"/>
+                <w:sz w:val="20"/>
+                <w:szCs w:val="20"/>
+                <w:lang w:eastAsia="en-US"/>
+              </w:rPr>
+            </w:pPr>
+            <w:r>
+              <w:rPr>
+                <w:rFonts w:ascii="Calibri" w:eastAsia="Times New Roman" w:hAnsi="Calibri" w:cs="Calibri"/>
+                <w:color w:val="000000"/>
+                <w:kern w:val="0"/>
+                <w:sz w:val="20"/>
+                <w:szCs w:val="20"/>
+                <w:lang w:eastAsia="en-US"/>
+              </w:rPr>
+              <w:t>0.7612</w:t>
+            </w:r>
+          </w:p>
+        </w:tc>
+      </w:tr>
+      <w:tr>
+        <w:trPr>
+          <w:trHeight w:val="212"/>
+        </w:trPr>
+        <w:tc>
+          <w:tcPr>
+            <w:tcW w:w="1366" w:type="dxa"/>
+            <w:vMerge w:val="restart"/>
+            <w:tcBorders>
+              <w:top w:val="nil"/>
+              <w:left w:val="single" w:sz="4" w:space="0" w:color="auto"/>
+              <w:bottom w:val="single" w:sz="4" w:space="0" w:color="auto"/>
+              <w:right w:val="single" w:sz="4" w:space="0" w:color="auto"/>
+            </w:tcBorders>
+            <w:shd w:val="clear" w:color="000000" w:fill="8EA9DB"/>
+            <w:vAlign w:val="center"/>
+            <w:hideMark/>
+          </w:tcPr>
+          <w:p>
+            <w:pPr>
+              <w:spacing w:line="240" w:lineRule="auto"/>
+              <w:ind w:firstLine="0"/>
+              <w:jc w:val="center"/>
+              <w:rPr>
+                <w:rFonts w:ascii="Calibri" w:eastAsia="Times New Roman" w:hAnsi="Calibri" w:cs="Calibri"/>
+                <w:color w:val="000000"/>
+                <w:kern w:val="0"/>
+                <w:sz w:val="20"/>
+                <w:szCs w:val="20"/>
+                <w:lang w:eastAsia="en-US"/>
+              </w:rPr>
+            </w:pPr>
+            <w:r>
+              <w:rPr>
+                <w:rFonts w:ascii="Calibri" w:eastAsia="Times New Roman" w:hAnsi="Calibri" w:cs="Calibri"/>
+                <w:color w:val="000000"/>
+                <w:kern w:val="0"/>
+                <w:sz w:val="20"/>
+                <w:szCs w:val="20"/>
+                <w:lang w:eastAsia="en-US"/>
+              </w:rPr>
+              <w:t>Decision Trees</w:t>
+            </w:r>
+          </w:p>
+        </w:tc>
+        <w:tc>
+          <w:tcPr>
+            <w:tcW w:w="1747" w:type="dxa"/>
+            <w:tcBorders>
+              <w:top w:val="nil"/>
+              <w:left w:val="nil"/>
+              <w:bottom w:val="single" w:sz="4" w:space="0" w:color="auto"/>
+              <w:right w:val="single" w:sz="4" w:space="0" w:color="auto"/>
+            </w:tcBorders>
+            <w:shd w:val="clear" w:color="000000" w:fill="B4C6E7"/>
+            <w:noWrap/>
+            <w:vAlign w:val="center"/>
+            <w:hideMark/>
+          </w:tcPr>
+          <w:p>
+            <w:pPr>
+              <w:spacing w:line="240" w:lineRule="auto"/>
+              <w:ind w:firstLine="0"/>
+              <w:jc w:val="center"/>
+              <w:rPr>
+                <w:rFonts w:ascii="Calibri" w:eastAsia="Times New Roman" w:hAnsi="Calibri" w:cs="Calibri"/>
+                <w:color w:val="000000"/>
+                <w:kern w:val="0"/>
+                <w:sz w:val="20"/>
+                <w:szCs w:val="20"/>
+                <w:lang w:eastAsia="en-US"/>
+              </w:rPr>
+            </w:pPr>
+            <w:r>
+              <w:rPr>
+                <w:rFonts w:ascii="Calibri" w:eastAsia="Times New Roman" w:hAnsi="Calibri" w:cs="Calibri"/>
+                <w:color w:val="000000"/>
+                <w:kern w:val="0"/>
+                <w:sz w:val="20"/>
+                <w:szCs w:val="20"/>
+                <w:lang w:eastAsia="en-US"/>
+              </w:rPr>
+              <w:t>StandartScaler</w:t>
+            </w:r>
+          </w:p>
+        </w:tc>
+        <w:tc>
+          <w:tcPr>
+            <w:tcW w:w="1294" w:type="dxa"/>
+            <w:tcBorders>
+              <w:top w:val="nil"/>
+              <w:left w:val="nil"/>
+              <w:bottom w:val="single" w:sz="4" w:space="0" w:color="auto"/>
+              <w:right w:val="single" w:sz="4" w:space="0" w:color="auto"/>
+            </w:tcBorders>
+            <w:shd w:val="clear" w:color="000000" w:fill="C6E0B4"/>
+            <w:noWrap/>
+            <w:vAlign w:val="center"/>
+            <w:hideMark/>
+          </w:tcPr>
+          <w:p>
+            <w:pPr>
+              <w:spacing w:line="240" w:lineRule="auto"/>
+              <w:ind w:firstLine="0"/>
+              <w:jc w:val="center"/>
+              <w:rPr>
+                <w:rFonts w:ascii="Calibri" w:eastAsia="Times New Roman" w:hAnsi="Calibri" w:cs="Calibri"/>
+                <w:color w:val="000000"/>
+                <w:kern w:val="0"/>
+                <w:sz w:val="20"/>
+                <w:szCs w:val="20"/>
+                <w:lang w:eastAsia="en-US"/>
+              </w:rPr>
+            </w:pPr>
+            <w:r>
+              <w:rPr>
+                <w:rFonts w:ascii="Calibri" w:eastAsia="Times New Roman" w:hAnsi="Calibri" w:cs="Calibri"/>
+                <w:color w:val="000000"/>
+                <w:kern w:val="0"/>
+                <w:sz w:val="20"/>
+                <w:szCs w:val="20"/>
+                <w:lang w:eastAsia="en-US"/>
+              </w:rPr>
+              <w:t>0.9628</w:t>
+            </w:r>
+          </w:p>
+        </w:tc>
+        <w:tc>
+          <w:tcPr>
+            <w:tcW w:w="1294" w:type="dxa"/>
+            <w:tcBorders>
+              <w:top w:val="nil"/>
+              <w:left w:val="nil"/>
+              <w:bottom w:val="single" w:sz="4" w:space="0" w:color="auto"/>
+              <w:right w:val="single" w:sz="4" w:space="0" w:color="auto"/>
+            </w:tcBorders>
+            <w:shd w:val="clear" w:color="000000" w:fill="C6E0B4"/>
+            <w:noWrap/>
+            <w:vAlign w:val="center"/>
+            <w:hideMark/>
+          </w:tcPr>
+          <w:p>
+            <w:pPr>
+              <w:spacing w:line="240" w:lineRule="auto"/>
+              <w:ind w:firstLine="0"/>
+              <w:jc w:val="center"/>
+              <w:rPr>
+                <w:rFonts w:ascii="Calibri" w:eastAsia="Times New Roman" w:hAnsi="Calibri" w:cs="Calibri"/>
+                <w:color w:val="000000"/>
+                <w:kern w:val="0"/>
+                <w:sz w:val="20"/>
+                <w:szCs w:val="20"/>
+                <w:lang w:eastAsia="en-US"/>
+              </w:rPr>
+            </w:pPr>
+            <w:r>
+              <w:rPr>
+                <w:rFonts w:ascii="Calibri" w:eastAsia="Times New Roman" w:hAnsi="Calibri" w:cs="Calibri"/>
+                <w:color w:val="000000"/>
+                <w:kern w:val="0"/>
+                <w:sz w:val="20"/>
+                <w:szCs w:val="20"/>
+                <w:lang w:eastAsia="en-US"/>
+              </w:rPr>
+              <w:t>0.9736</w:t>
+            </w:r>
+          </w:p>
+        </w:tc>
+        <w:tc>
+          <w:tcPr>
+            <w:tcW w:w="1294" w:type="dxa"/>
+            <w:tcBorders>
+              <w:top w:val="nil"/>
+              <w:left w:val="nil"/>
+              <w:bottom w:val="single" w:sz="4" w:space="0" w:color="auto"/>
+              <w:right w:val="single" w:sz="4" w:space="0" w:color="auto"/>
+            </w:tcBorders>
+            <w:shd w:val="clear" w:color="000000" w:fill="C6E0B4"/>
+            <w:noWrap/>
+            <w:vAlign w:val="center"/>
+            <w:hideMark/>
+          </w:tcPr>
+          <w:p>
+            <w:pPr>
+              <w:spacing w:line="240" w:lineRule="auto"/>
+              <w:ind w:firstLine="0"/>
+              <w:jc w:val="center"/>
+              <w:rPr>
+                <w:rFonts w:ascii="Calibri" w:eastAsia="Times New Roman" w:hAnsi="Calibri" w:cs="Calibri"/>
+                <w:color w:val="000000"/>
+                <w:kern w:val="0"/>
+                <w:sz w:val="20"/>
+                <w:szCs w:val="20"/>
+                <w:lang w:eastAsia="en-US"/>
+              </w:rPr>
+            </w:pPr>
+            <w:r>
+              <w:rPr>
+                <w:rFonts w:ascii="Calibri" w:eastAsia="Times New Roman" w:hAnsi="Calibri" w:cs="Calibri"/>
+                <w:color w:val="000000"/>
+                <w:kern w:val="0"/>
+                <w:sz w:val="20"/>
+                <w:szCs w:val="20"/>
+                <w:lang w:eastAsia="en-US"/>
+              </w:rPr>
+              <w:t>0.9827</w:t>
+            </w:r>
+          </w:p>
+        </w:tc>
+        <w:tc>
+          <w:tcPr>
+            <w:tcW w:w="1294" w:type="dxa"/>
+            <w:tcBorders>
+              <w:top w:val="nil"/>
+              <w:left w:val="nil"/>
+              <w:bottom w:val="single" w:sz="4" w:space="0" w:color="auto"/>
+              <w:right w:val="single" w:sz="4" w:space="0" w:color="auto"/>
+            </w:tcBorders>
+            <w:shd w:val="clear" w:color="000000" w:fill="C6E0B4"/>
+            <w:noWrap/>
+            <w:vAlign w:val="center"/>
+            <w:hideMark/>
+          </w:tcPr>
+          <w:p>
+            <w:pPr>
+              <w:spacing w:line="240" w:lineRule="auto"/>
+              <w:ind w:firstLine="0"/>
+              <w:jc w:val="center"/>
+              <w:rPr>
+                <w:rFonts w:ascii="Calibri" w:eastAsia="Times New Roman" w:hAnsi="Calibri" w:cs="Calibri"/>
+                <w:color w:val="000000"/>
+                <w:kern w:val="0"/>
+                <w:sz w:val="20"/>
+                <w:szCs w:val="20"/>
+                <w:lang w:eastAsia="en-US"/>
+              </w:rPr>
+            </w:pPr>
+            <w:r>
+              <w:rPr>
+                <w:rFonts w:ascii="Calibri" w:eastAsia="Times New Roman" w:hAnsi="Calibri" w:cs="Calibri"/>
+                <w:color w:val="000000"/>
+                <w:kern w:val="0"/>
+                <w:sz w:val="20"/>
+                <w:szCs w:val="20"/>
+                <w:lang w:eastAsia="en-US"/>
+              </w:rPr>
+              <w:t>0.9781</w:t>
+            </w:r>
+          </w:p>
+        </w:tc>
+        <w:tc>
+          <w:tcPr>
+            <w:tcW w:w="1294" w:type="dxa"/>
+            <w:tcBorders>
+              <w:top w:val="nil"/>
+              <w:left w:val="nil"/>
+              <w:bottom w:val="single" w:sz="4" w:space="0" w:color="auto"/>
+              <w:right w:val="single" w:sz="4" w:space="0" w:color="auto"/>
+            </w:tcBorders>
+            <w:shd w:val="clear" w:color="000000" w:fill="C6E0B4"/>
+            <w:noWrap/>
+            <w:vAlign w:val="center"/>
+            <w:hideMark/>
+          </w:tcPr>
+          <w:p>
+            <w:pPr>
+              <w:spacing w:line="240" w:lineRule="auto"/>
+              <w:ind w:firstLine="0"/>
+              <w:jc w:val="center"/>
+              <w:rPr>
+                <w:rFonts w:ascii="Calibri" w:eastAsia="Times New Roman" w:hAnsi="Calibri" w:cs="Calibri"/>
+                <w:color w:val="000000"/>
+                <w:kern w:val="0"/>
+                <w:sz w:val="20"/>
+                <w:szCs w:val="20"/>
+                <w:lang w:eastAsia="en-US"/>
+              </w:rPr>
+            </w:pPr>
+            <w:r>
+              <w:rPr>
+                <w:rFonts w:ascii="Calibri" w:eastAsia="Times New Roman" w:hAnsi="Calibri" w:cs="Calibri"/>
+                <w:color w:val="000000"/>
+                <w:kern w:val="0"/>
+                <w:sz w:val="20"/>
+                <w:szCs w:val="20"/>
+                <w:lang w:eastAsia="en-US"/>
+              </w:rPr>
+              <w:t>0.8552</w:t>
+            </w:r>
+          </w:p>
+        </w:tc>
+      </w:tr>
+      <w:tr>
+        <w:trPr>
+          <w:trHeight w:val="212"/>
+        </w:trPr>
+        <w:tc>
+          <w:tcPr>
+            <w:tcW w:w="1366" w:type="dxa"/>
+            <w:vMerge/>
+            <w:tcBorders>
+              <w:top w:val="nil"/>
+              <w:left w:val="single" w:sz="4" w:space="0" w:color="auto"/>
+              <w:bottom w:val="single" w:sz="4" w:space="0" w:color="auto"/>
+              <w:right w:val="single" w:sz="4" w:space="0" w:color="auto"/>
+            </w:tcBorders>
+            <w:vAlign w:val="center"/>
+            <w:hideMark/>
+          </w:tcPr>
+          <w:p>
+            <w:pPr>
+              <w:spacing w:line="240" w:lineRule="auto"/>
+              <w:ind w:firstLine="0"/>
+              <w:rPr>
+                <w:rFonts w:ascii="Calibri" w:eastAsia="Times New Roman" w:hAnsi="Calibri" w:cs="Calibri"/>
+                <w:color w:val="000000"/>
+                <w:kern w:val="0"/>
+                <w:sz w:val="20"/>
+                <w:szCs w:val="20"/>
+                <w:lang w:eastAsia="en-US"/>
+              </w:rPr>
+            </w:pPr>
+          </w:p>
+        </w:tc>
+        <w:tc>
+          <w:tcPr>
+            <w:tcW w:w="1747" w:type="dxa"/>
+            <w:tcBorders>
+              <w:top w:val="nil"/>
+              <w:left w:val="nil"/>
+              <w:bottom w:val="single" w:sz="4" w:space="0" w:color="auto"/>
+              <w:right w:val="single" w:sz="4" w:space="0" w:color="auto"/>
+            </w:tcBorders>
+            <w:shd w:val="clear" w:color="000000" w:fill="B4C6E7"/>
+            <w:noWrap/>
+            <w:vAlign w:val="center"/>
+            <w:hideMark/>
+          </w:tcPr>
+          <w:p>
+            <w:pPr>
+              <w:spacing w:line="240" w:lineRule="auto"/>
+              <w:ind w:firstLine="0"/>
+              <w:jc w:val="center"/>
+              <w:rPr>
+                <w:rFonts w:ascii="Calibri" w:eastAsia="Times New Roman" w:hAnsi="Calibri" w:cs="Calibri"/>
+                <w:color w:val="000000"/>
+                <w:kern w:val="0"/>
+                <w:sz w:val="20"/>
+                <w:szCs w:val="20"/>
+                <w:lang w:eastAsia="en-US"/>
+              </w:rPr>
+            </w:pPr>
+            <w:r>
+              <w:rPr>
+                <w:rFonts w:ascii="Calibri" w:eastAsia="Times New Roman" w:hAnsi="Calibri" w:cs="Calibri"/>
+                <w:color w:val="000000"/>
+                <w:kern w:val="0"/>
+                <w:sz w:val="20"/>
+                <w:szCs w:val="20"/>
+                <w:lang w:eastAsia="en-US"/>
+              </w:rPr>
+              <w:t>RobustScaler</w:t>
+            </w:r>
+          </w:p>
+        </w:tc>
+        <w:tc>
+          <w:tcPr>
+            <w:tcW w:w="1294" w:type="dxa"/>
+            <w:tcBorders>
+              <w:top w:val="nil"/>
+              <w:left w:val="nil"/>
+              <w:bottom w:val="single" w:sz="4" w:space="0" w:color="auto"/>
+              <w:right w:val="single" w:sz="4" w:space="0" w:color="auto"/>
+            </w:tcBorders>
+            <w:shd w:val="clear" w:color="000000" w:fill="D9E1F2"/>
+            <w:noWrap/>
+            <w:vAlign w:val="center"/>
+            <w:hideMark/>
+          </w:tcPr>
+          <w:p>
+            <w:pPr>
+              <w:spacing w:line="240" w:lineRule="auto"/>
+              <w:ind w:firstLine="0"/>
+              <w:jc w:val="center"/>
+              <w:rPr>
+                <w:rFonts w:ascii="Calibri" w:eastAsia="Times New Roman" w:hAnsi="Calibri" w:cs="Calibri"/>
+                <w:color w:val="000000"/>
+                <w:kern w:val="0"/>
+                <w:sz w:val="20"/>
+                <w:szCs w:val="20"/>
+                <w:lang w:eastAsia="en-US"/>
+              </w:rPr>
+            </w:pPr>
+            <w:r>
+              <w:rPr>
+                <w:rFonts w:ascii="Calibri" w:eastAsia="Times New Roman" w:hAnsi="Calibri" w:cs="Calibri"/>
+                <w:color w:val="000000"/>
+                <w:kern w:val="0"/>
+                <w:sz w:val="20"/>
+                <w:szCs w:val="20"/>
+                <w:lang w:eastAsia="en-US"/>
+              </w:rPr>
+              <w:t>0.9582</w:t>
+            </w:r>
+          </w:p>
+        </w:tc>
+        <w:tc>
+          <w:tcPr>
+            <w:tcW w:w="1294" w:type="dxa"/>
+            <w:tcBorders>
+              <w:top w:val="nil"/>
+              <w:left w:val="nil"/>
+              <w:bottom w:val="single" w:sz="4" w:space="0" w:color="auto"/>
+              <w:right w:val="single" w:sz="4" w:space="0" w:color="auto"/>
+            </w:tcBorders>
+            <w:shd w:val="clear" w:color="000000" w:fill="D9E1F2"/>
+            <w:noWrap/>
+            <w:vAlign w:val="center"/>
+            <w:hideMark/>
+          </w:tcPr>
+          <w:p>
+            <w:pPr>
+              <w:spacing w:line="240" w:lineRule="auto"/>
+              <w:ind w:firstLine="0"/>
+              <w:jc w:val="center"/>
+              <w:rPr>
+                <w:rFonts w:ascii="Calibri" w:eastAsia="Times New Roman" w:hAnsi="Calibri" w:cs="Calibri"/>
+                <w:color w:val="000000"/>
+                <w:kern w:val="0"/>
+                <w:sz w:val="20"/>
+                <w:szCs w:val="20"/>
+                <w:lang w:eastAsia="en-US"/>
+              </w:rPr>
+            </w:pPr>
+            <w:r>
+              <w:rPr>
+                <w:rFonts w:ascii="Calibri" w:eastAsia="Times New Roman" w:hAnsi="Calibri" w:cs="Calibri"/>
+                <w:color w:val="000000"/>
+                <w:kern w:val="0"/>
+                <w:sz w:val="20"/>
+                <w:szCs w:val="20"/>
+                <w:lang w:eastAsia="en-US"/>
+              </w:rPr>
+              <w:t>0.9734</w:t>
+            </w:r>
+          </w:p>
+        </w:tc>
+        <w:tc>
+          <w:tcPr>
+            <w:tcW w:w="1294" w:type="dxa"/>
+            <w:tcBorders>
+              <w:top w:val="nil"/>
+              <w:left w:val="nil"/>
+              <w:bottom w:val="single" w:sz="4" w:space="0" w:color="auto"/>
+              <w:right w:val="single" w:sz="4" w:space="0" w:color="auto"/>
+            </w:tcBorders>
+            <w:shd w:val="clear" w:color="000000" w:fill="D9E1F2"/>
+            <w:noWrap/>
+            <w:vAlign w:val="center"/>
+            <w:hideMark/>
+          </w:tcPr>
+          <w:p>
+            <w:pPr>
+              <w:spacing w:line="240" w:lineRule="auto"/>
+              <w:ind w:firstLine="0"/>
+              <w:jc w:val="center"/>
+              <w:rPr>
+                <w:rFonts w:ascii="Calibri" w:eastAsia="Times New Roman" w:hAnsi="Calibri" w:cs="Calibri"/>
+                <w:color w:val="000000"/>
+                <w:kern w:val="0"/>
+                <w:sz w:val="20"/>
+                <w:szCs w:val="20"/>
+                <w:lang w:eastAsia="en-US"/>
+              </w:rPr>
+            </w:pPr>
+            <w:r>
+              <w:rPr>
+                <w:rFonts w:ascii="Calibri" w:eastAsia="Times New Roman" w:hAnsi="Calibri" w:cs="Calibri"/>
+                <w:color w:val="000000"/>
+                <w:kern w:val="0"/>
+                <w:sz w:val="20"/>
+                <w:szCs w:val="20"/>
+                <w:lang w:eastAsia="en-US"/>
+              </w:rPr>
+              <w:t>0.9772</w:t>
+            </w:r>
+          </w:p>
+        </w:tc>
+        <w:tc>
+          <w:tcPr>
+            <w:tcW w:w="1294" w:type="dxa"/>
+            <w:tcBorders>
+              <w:top w:val="nil"/>
+              <w:left w:val="nil"/>
+              <w:bottom w:val="single" w:sz="4" w:space="0" w:color="auto"/>
+              <w:right w:val="single" w:sz="4" w:space="0" w:color="auto"/>
+            </w:tcBorders>
+            <w:shd w:val="clear" w:color="000000" w:fill="D9E1F2"/>
+            <w:noWrap/>
+            <w:vAlign w:val="center"/>
+            <w:hideMark/>
+          </w:tcPr>
+          <w:p>
+            <w:pPr>
+              <w:spacing w:line="240" w:lineRule="auto"/>
+              <w:ind w:firstLine="0"/>
+              <w:jc w:val="center"/>
+              <w:rPr>
+                <w:rFonts w:ascii="Calibri" w:eastAsia="Times New Roman" w:hAnsi="Calibri" w:cs="Calibri"/>
+                <w:color w:val="000000"/>
+                <w:kern w:val="0"/>
+                <w:sz w:val="20"/>
+                <w:szCs w:val="20"/>
+                <w:lang w:eastAsia="en-US"/>
+              </w:rPr>
+            </w:pPr>
+            <w:r>
+              <w:rPr>
+                <w:rFonts w:ascii="Calibri" w:eastAsia="Times New Roman" w:hAnsi="Calibri" w:cs="Calibri"/>
+                <w:color w:val="000000"/>
+                <w:kern w:val="0"/>
+                <w:sz w:val="20"/>
+                <w:szCs w:val="20"/>
+                <w:lang w:eastAsia="en-US"/>
+              </w:rPr>
+              <w:t>0.9753</w:t>
+            </w:r>
+          </w:p>
+        </w:tc>
+        <w:tc>
+          <w:tcPr>
+            <w:tcW w:w="1294" w:type="dxa"/>
+            <w:tcBorders>
+              <w:top w:val="nil"/>
+              <w:left w:val="nil"/>
+              <w:bottom w:val="single" w:sz="4" w:space="0" w:color="auto"/>
+              <w:right w:val="single" w:sz="4" w:space="0" w:color="auto"/>
+            </w:tcBorders>
+            <w:shd w:val="clear" w:color="000000" w:fill="D9E1F2"/>
+            <w:noWrap/>
+            <w:vAlign w:val="center"/>
+            <w:hideMark/>
+          </w:tcPr>
+          <w:p>
+            <w:pPr>
+              <w:spacing w:line="240" w:lineRule="auto"/>
+              <w:ind w:firstLine="0"/>
+              <w:jc w:val="center"/>
+              <w:rPr>
+                <w:rFonts w:ascii="Calibri" w:eastAsia="Times New Roman" w:hAnsi="Calibri" w:cs="Calibri"/>
+                <w:color w:val="000000"/>
+                <w:kern w:val="0"/>
+                <w:sz w:val="20"/>
+                <w:szCs w:val="20"/>
+                <w:lang w:eastAsia="en-US"/>
+              </w:rPr>
+            </w:pPr>
+            <w:r>
+              <w:rPr>
+                <w:rFonts w:ascii="Calibri" w:eastAsia="Times New Roman" w:hAnsi="Calibri" w:cs="Calibri"/>
+                <w:color w:val="000000"/>
+                <w:kern w:val="0"/>
+                <w:sz w:val="20"/>
+                <w:szCs w:val="20"/>
+                <w:lang w:eastAsia="en-US"/>
+              </w:rPr>
+              <w:t>0.8387</w:t>
+            </w:r>
+          </w:p>
+        </w:tc>
+      </w:tr>
+      <w:tr>
+        <w:trPr>
+          <w:trHeight w:val="212"/>
+        </w:trPr>
+        <w:tc>
+          <w:tcPr>
+            <w:tcW w:w="1366" w:type="dxa"/>
+            <w:vMerge/>
+            <w:tcBorders>
+              <w:top w:val="nil"/>
+              <w:left w:val="single" w:sz="4" w:space="0" w:color="auto"/>
+              <w:bottom w:val="single" w:sz="4" w:space="0" w:color="auto"/>
+              <w:right w:val="single" w:sz="4" w:space="0" w:color="auto"/>
+            </w:tcBorders>
+            <w:vAlign w:val="center"/>
+            <w:hideMark/>
+          </w:tcPr>
+          <w:p>
+            <w:pPr>
+              <w:spacing w:line="240" w:lineRule="auto"/>
+              <w:ind w:firstLine="0"/>
+              <w:rPr>
+                <w:rFonts w:ascii="Calibri" w:eastAsia="Times New Roman" w:hAnsi="Calibri" w:cs="Calibri"/>
+                <w:color w:val="000000"/>
+                <w:kern w:val="0"/>
+                <w:sz w:val="20"/>
+                <w:szCs w:val="20"/>
+                <w:lang w:eastAsia="en-US"/>
+              </w:rPr>
+            </w:pPr>
+          </w:p>
+        </w:tc>
+        <w:tc>
+          <w:tcPr>
+            <w:tcW w:w="1747" w:type="dxa"/>
+            <w:tcBorders>
+              <w:top w:val="nil"/>
+              <w:left w:val="nil"/>
+              <w:bottom w:val="single" w:sz="4" w:space="0" w:color="auto"/>
+              <w:right w:val="single" w:sz="4" w:space="0" w:color="auto"/>
+            </w:tcBorders>
+            <w:shd w:val="clear" w:color="000000" w:fill="B4C6E7"/>
+            <w:noWrap/>
+            <w:vAlign w:val="center"/>
+            <w:hideMark/>
+          </w:tcPr>
+          <w:p>
+            <w:pPr>
+              <w:spacing w:line="240" w:lineRule="auto"/>
+              <w:ind w:firstLine="0"/>
+              <w:jc w:val="center"/>
+              <w:rPr>
+                <w:rFonts w:ascii="Calibri" w:eastAsia="Times New Roman" w:hAnsi="Calibri" w:cs="Calibri"/>
+                <w:color w:val="000000"/>
+                <w:kern w:val="0"/>
+                <w:sz w:val="20"/>
+                <w:szCs w:val="20"/>
+                <w:lang w:eastAsia="en-US"/>
+              </w:rPr>
+            </w:pPr>
+            <w:r>
+              <w:rPr>
+                <w:rFonts w:ascii="Calibri" w:eastAsia="Times New Roman" w:hAnsi="Calibri" w:cs="Calibri"/>
+                <w:color w:val="000000"/>
+                <w:kern w:val="0"/>
+                <w:sz w:val="20"/>
+                <w:szCs w:val="20"/>
+                <w:lang w:eastAsia="en-US"/>
+              </w:rPr>
+              <w:t>MinMaxScaler</w:t>
+            </w:r>
+          </w:p>
+        </w:tc>
+        <w:tc>
+          <w:tcPr>
+            <w:tcW w:w="1294" w:type="dxa"/>
+            <w:tcBorders>
+              <w:top w:val="nil"/>
+              <w:left w:val="nil"/>
+              <w:bottom w:val="single" w:sz="4" w:space="0" w:color="auto"/>
+              <w:right w:val="single" w:sz="4" w:space="0" w:color="auto"/>
+            </w:tcBorders>
+            <w:shd w:val="clear" w:color="000000" w:fill="D9E1F2"/>
+            <w:noWrap/>
+            <w:vAlign w:val="center"/>
+            <w:hideMark/>
+          </w:tcPr>
+          <w:p>
+            <w:pPr>
+              <w:spacing w:line="240" w:lineRule="auto"/>
+              <w:ind w:firstLine="0"/>
+              <w:jc w:val="center"/>
+              <w:rPr>
+                <w:rFonts w:ascii="Calibri" w:eastAsia="Times New Roman" w:hAnsi="Calibri" w:cs="Calibri"/>
+                <w:color w:val="000000"/>
+                <w:kern w:val="0"/>
+                <w:sz w:val="20"/>
+                <w:szCs w:val="20"/>
+                <w:lang w:eastAsia="en-US"/>
+              </w:rPr>
+            </w:pPr>
+            <w:r>
+              <w:rPr>
+                <w:rFonts w:ascii="Calibri" w:eastAsia="Times New Roman" w:hAnsi="Calibri" w:cs="Calibri"/>
+                <w:color w:val="000000"/>
+                <w:kern w:val="0"/>
+                <w:sz w:val="20"/>
+                <w:szCs w:val="20"/>
+                <w:lang w:eastAsia="en-US"/>
+              </w:rPr>
+              <w:t>0.9575</w:t>
+            </w:r>
+          </w:p>
+        </w:tc>
+        <w:tc>
+          <w:tcPr>
+            <w:tcW w:w="1294" w:type="dxa"/>
+            <w:tcBorders>
+              <w:top w:val="nil"/>
+              <w:left w:val="nil"/>
+              <w:bottom w:val="single" w:sz="4" w:space="0" w:color="auto"/>
+              <w:right w:val="single" w:sz="4" w:space="0" w:color="auto"/>
+            </w:tcBorders>
+            <w:shd w:val="clear" w:color="000000" w:fill="D9E1F2"/>
+            <w:noWrap/>
+            <w:vAlign w:val="center"/>
+            <w:hideMark/>
+          </w:tcPr>
+          <w:p>
+            <w:pPr>
+              <w:spacing w:line="240" w:lineRule="auto"/>
+              <w:ind w:firstLine="0"/>
+              <w:jc w:val="center"/>
+              <w:rPr>
+                <w:rFonts w:ascii="Calibri" w:eastAsia="Times New Roman" w:hAnsi="Calibri" w:cs="Calibri"/>
+                <w:color w:val="000000"/>
+                <w:kern w:val="0"/>
+                <w:sz w:val="20"/>
+                <w:szCs w:val="20"/>
+                <w:lang w:eastAsia="en-US"/>
+              </w:rPr>
+            </w:pPr>
+            <w:r>
+              <w:rPr>
+                <w:rFonts w:ascii="Calibri" w:eastAsia="Times New Roman" w:hAnsi="Calibri" w:cs="Calibri"/>
+                <w:color w:val="000000"/>
+                <w:kern w:val="0"/>
+                <w:sz w:val="20"/>
+                <w:szCs w:val="20"/>
+                <w:lang w:eastAsia="en-US"/>
+              </w:rPr>
+              <w:t>0.9741</w:t>
+            </w:r>
+          </w:p>
+        </w:tc>
+        <w:tc>
+          <w:tcPr>
+            <w:tcW w:w="1294" w:type="dxa"/>
+            <w:tcBorders>
+              <w:top w:val="nil"/>
+              <w:left w:val="nil"/>
+              <w:bottom w:val="single" w:sz="4" w:space="0" w:color="auto"/>
+              <w:right w:val="single" w:sz="4" w:space="0" w:color="auto"/>
+            </w:tcBorders>
+            <w:shd w:val="clear" w:color="000000" w:fill="D9E1F2"/>
+            <w:noWrap/>
+            <w:vAlign w:val="center"/>
+            <w:hideMark/>
+          </w:tcPr>
+          <w:p>
+            <w:pPr>
+              <w:spacing w:line="240" w:lineRule="auto"/>
+              <w:ind w:firstLine="0"/>
+              <w:jc w:val="center"/>
+              <w:rPr>
+                <w:rFonts w:ascii="Calibri" w:eastAsia="Times New Roman" w:hAnsi="Calibri" w:cs="Calibri"/>
+                <w:color w:val="000000"/>
+                <w:kern w:val="0"/>
+                <w:sz w:val="20"/>
+                <w:szCs w:val="20"/>
+                <w:lang w:eastAsia="en-US"/>
+              </w:rPr>
+            </w:pPr>
+            <w:r>
+              <w:rPr>
+                <w:rFonts w:ascii="Calibri" w:eastAsia="Times New Roman" w:hAnsi="Calibri" w:cs="Calibri"/>
+                <w:color w:val="000000"/>
+                <w:kern w:val="0"/>
+                <w:sz w:val="20"/>
+                <w:szCs w:val="20"/>
+                <w:lang w:eastAsia="en-US"/>
+              </w:rPr>
+              <w:t>0.9757</w:t>
+            </w:r>
+          </w:p>
+        </w:tc>
+        <w:tc>
+          <w:tcPr>
+            <w:tcW w:w="1294" w:type="dxa"/>
+            <w:tcBorders>
+              <w:top w:val="nil"/>
+              <w:left w:val="nil"/>
+              <w:bottom w:val="single" w:sz="4" w:space="0" w:color="auto"/>
+              <w:right w:val="single" w:sz="4" w:space="0" w:color="auto"/>
+            </w:tcBorders>
+            <w:shd w:val="clear" w:color="000000" w:fill="D9E1F2"/>
+            <w:noWrap/>
+            <w:vAlign w:val="center"/>
+            <w:hideMark/>
+          </w:tcPr>
+          <w:p>
+            <w:pPr>
+              <w:spacing w:line="240" w:lineRule="auto"/>
+              <w:ind w:firstLine="0"/>
+              <w:jc w:val="center"/>
+              <w:rPr>
+                <w:rFonts w:ascii="Calibri" w:eastAsia="Times New Roman" w:hAnsi="Calibri" w:cs="Calibri"/>
+                <w:color w:val="000000"/>
+                <w:kern w:val="0"/>
+                <w:sz w:val="20"/>
+                <w:szCs w:val="20"/>
+                <w:lang w:eastAsia="en-US"/>
+              </w:rPr>
+            </w:pPr>
+            <w:r>
+              <w:rPr>
+                <w:rFonts w:ascii="Calibri" w:eastAsia="Times New Roman" w:hAnsi="Calibri" w:cs="Calibri"/>
+                <w:color w:val="000000"/>
+                <w:kern w:val="0"/>
+                <w:sz w:val="20"/>
+                <w:szCs w:val="20"/>
+                <w:lang w:eastAsia="en-US"/>
+              </w:rPr>
+              <w:t>0.9749</w:t>
+            </w:r>
+          </w:p>
+        </w:tc>
+        <w:tc>
+          <w:tcPr>
+            <w:tcW w:w="1294" w:type="dxa"/>
+            <w:tcBorders>
+              <w:top w:val="nil"/>
+              <w:left w:val="nil"/>
+              <w:bottom w:val="single" w:sz="4" w:space="0" w:color="auto"/>
+              <w:right w:val="single" w:sz="4" w:space="0" w:color="auto"/>
+            </w:tcBorders>
+            <w:shd w:val="clear" w:color="000000" w:fill="D9E1F2"/>
+            <w:noWrap/>
+            <w:vAlign w:val="center"/>
+            <w:hideMark/>
+          </w:tcPr>
+          <w:p>
+            <w:pPr>
+              <w:spacing w:line="240" w:lineRule="auto"/>
+              <w:ind w:firstLine="0"/>
+              <w:jc w:val="center"/>
+              <w:rPr>
+                <w:rFonts w:ascii="Calibri" w:eastAsia="Times New Roman" w:hAnsi="Calibri" w:cs="Calibri"/>
+                <w:color w:val="000000"/>
+                <w:kern w:val="0"/>
+                <w:sz w:val="20"/>
+                <w:szCs w:val="20"/>
+                <w:lang w:eastAsia="en-US"/>
+              </w:rPr>
+            </w:pPr>
+            <w:r>
+              <w:rPr>
+                <w:rFonts w:ascii="Calibri" w:eastAsia="Times New Roman" w:hAnsi="Calibri" w:cs="Calibri"/>
+                <w:color w:val="000000"/>
+                <w:kern w:val="0"/>
+                <w:sz w:val="20"/>
+                <w:szCs w:val="20"/>
+                <w:lang w:eastAsia="en-US"/>
+              </w:rPr>
+              <w:t>0.837</w:t>
+            </w:r>
+          </w:p>
+        </w:tc>
+      </w:tr>
+      <w:tr>
+        <w:trPr>
+          <w:trHeight w:val="212"/>
+        </w:trPr>
+        <w:tc>
+          <w:tcPr>
+            <w:tcW w:w="1366" w:type="dxa"/>
+            <w:vMerge w:val="restart"/>
+            <w:tcBorders>
+              <w:top w:val="nil"/>
+              <w:left w:val="single" w:sz="4" w:space="0" w:color="auto"/>
+              <w:bottom w:val="single" w:sz="4" w:space="0" w:color="auto"/>
+              <w:right w:val="single" w:sz="4" w:space="0" w:color="auto"/>
+            </w:tcBorders>
+            <w:shd w:val="clear" w:color="000000" w:fill="8EA9DB"/>
+            <w:vAlign w:val="center"/>
+            <w:hideMark/>
+          </w:tcPr>
+          <w:p>
+            <w:pPr>
+              <w:spacing w:line="240" w:lineRule="auto"/>
+              <w:ind w:firstLine="0"/>
+              <w:jc w:val="center"/>
+              <w:rPr>
+                <w:rFonts w:ascii="Calibri" w:eastAsia="Times New Roman" w:hAnsi="Calibri" w:cs="Calibri"/>
+                <w:color w:val="000000"/>
+                <w:kern w:val="0"/>
+                <w:sz w:val="20"/>
+                <w:szCs w:val="20"/>
+                <w:lang w:eastAsia="en-US"/>
+              </w:rPr>
+            </w:pPr>
+            <w:r>
+              <w:rPr>
+                <w:rFonts w:ascii="Calibri" w:eastAsia="Times New Roman" w:hAnsi="Calibri" w:cs="Calibri"/>
+                <w:color w:val="000000"/>
+                <w:kern w:val="0"/>
+                <w:sz w:val="20"/>
+                <w:szCs w:val="20"/>
+                <w:lang w:eastAsia="en-US"/>
+              </w:rPr>
+              <w:t>Random Forests</w:t>
+            </w:r>
+          </w:p>
+        </w:tc>
+        <w:tc>
+          <w:tcPr>
+            <w:tcW w:w="1747" w:type="dxa"/>
+            <w:tcBorders>
+              <w:top w:val="nil"/>
+              <w:left w:val="nil"/>
+              <w:bottom w:val="single" w:sz="4" w:space="0" w:color="auto"/>
+              <w:right w:val="single" w:sz="4" w:space="0" w:color="auto"/>
+            </w:tcBorders>
+            <w:shd w:val="clear" w:color="000000" w:fill="B4C6E7"/>
+            <w:noWrap/>
+            <w:vAlign w:val="center"/>
+            <w:hideMark/>
+          </w:tcPr>
+          <w:p>
+            <w:pPr>
+              <w:spacing w:line="240" w:lineRule="auto"/>
+              <w:ind w:firstLine="0"/>
+              <w:jc w:val="center"/>
+              <w:rPr>
+                <w:rFonts w:ascii="Calibri" w:eastAsia="Times New Roman" w:hAnsi="Calibri" w:cs="Calibri"/>
+                <w:color w:val="000000"/>
+                <w:kern w:val="0"/>
+                <w:sz w:val="20"/>
+                <w:szCs w:val="20"/>
+                <w:lang w:eastAsia="en-US"/>
+              </w:rPr>
+            </w:pPr>
+            <w:r>
+              <w:rPr>
+                <w:rFonts w:ascii="Calibri" w:eastAsia="Times New Roman" w:hAnsi="Calibri" w:cs="Calibri"/>
+                <w:color w:val="000000"/>
+                <w:kern w:val="0"/>
+                <w:sz w:val="20"/>
+                <w:szCs w:val="20"/>
+                <w:lang w:eastAsia="en-US"/>
+              </w:rPr>
+              <w:t>StandartScaler</w:t>
+            </w:r>
+          </w:p>
+        </w:tc>
+        <w:tc>
+          <w:tcPr>
+            <w:tcW w:w="1294" w:type="dxa"/>
+            <w:tcBorders>
+              <w:top w:val="nil"/>
+              <w:left w:val="nil"/>
+              <w:bottom w:val="single" w:sz="4" w:space="0" w:color="auto"/>
+              <w:right w:val="single" w:sz="4" w:space="0" w:color="auto"/>
+            </w:tcBorders>
+            <w:shd w:val="clear" w:color="000000" w:fill="C6E0B4"/>
+            <w:noWrap/>
+            <w:vAlign w:val="center"/>
+            <w:hideMark/>
+          </w:tcPr>
+          <w:p>
+            <w:pPr>
+              <w:spacing w:line="240" w:lineRule="auto"/>
+              <w:ind w:firstLine="0"/>
+              <w:jc w:val="center"/>
+              <w:rPr>
+                <w:rFonts w:ascii="Calibri" w:eastAsia="Times New Roman" w:hAnsi="Calibri" w:cs="Calibri"/>
+                <w:color w:val="000000"/>
+                <w:kern w:val="0"/>
+                <w:sz w:val="20"/>
+                <w:szCs w:val="20"/>
+                <w:lang w:eastAsia="en-US"/>
+              </w:rPr>
+            </w:pPr>
+            <w:r>
+              <w:rPr>
+                <w:rFonts w:ascii="Calibri" w:eastAsia="Times New Roman" w:hAnsi="Calibri" w:cs="Calibri"/>
+                <w:color w:val="000000"/>
+                <w:kern w:val="0"/>
+                <w:sz w:val="20"/>
+                <w:szCs w:val="20"/>
+                <w:lang w:eastAsia="en-US"/>
+              </w:rPr>
+              <w:t>0.9735</w:t>
+            </w:r>
+          </w:p>
+        </w:tc>
+        <w:tc>
+          <w:tcPr>
+            <w:tcW w:w="1294" w:type="dxa"/>
+            <w:tcBorders>
+              <w:top w:val="nil"/>
+              <w:left w:val="nil"/>
+              <w:bottom w:val="single" w:sz="4" w:space="0" w:color="auto"/>
+              <w:right w:val="single" w:sz="4" w:space="0" w:color="auto"/>
+            </w:tcBorders>
+            <w:shd w:val="clear" w:color="000000" w:fill="C6E0B4"/>
+            <w:noWrap/>
+            <w:vAlign w:val="center"/>
+            <w:hideMark/>
+          </w:tcPr>
+          <w:p>
+            <w:pPr>
+              <w:spacing w:line="240" w:lineRule="auto"/>
+              <w:ind w:firstLine="0"/>
+              <w:jc w:val="center"/>
+              <w:rPr>
+                <w:rFonts w:ascii="Calibri" w:eastAsia="Times New Roman" w:hAnsi="Calibri" w:cs="Calibri"/>
+                <w:color w:val="000000"/>
+                <w:kern w:val="0"/>
+                <w:sz w:val="20"/>
+                <w:szCs w:val="20"/>
+                <w:lang w:eastAsia="en-US"/>
+              </w:rPr>
+            </w:pPr>
+            <w:r>
+              <w:rPr>
+                <w:rFonts w:ascii="Calibri" w:eastAsia="Times New Roman" w:hAnsi="Calibri" w:cs="Calibri"/>
+                <w:color w:val="000000"/>
+                <w:kern w:val="0"/>
+                <w:sz w:val="20"/>
+                <w:szCs w:val="20"/>
+                <w:lang w:eastAsia="en-US"/>
+              </w:rPr>
+              <w:t>0.9805</w:t>
+            </w:r>
+          </w:p>
+        </w:tc>
+        <w:tc>
+          <w:tcPr>
+            <w:tcW w:w="1294" w:type="dxa"/>
+            <w:tcBorders>
+              <w:top w:val="nil"/>
+              <w:left w:val="nil"/>
+              <w:bottom w:val="single" w:sz="4" w:space="0" w:color="auto"/>
+              <w:right w:val="single" w:sz="4" w:space="0" w:color="auto"/>
+            </w:tcBorders>
+            <w:shd w:val="clear" w:color="000000" w:fill="C6E0B4"/>
+            <w:noWrap/>
+            <w:vAlign w:val="center"/>
+            <w:hideMark/>
+          </w:tcPr>
+          <w:p>
+            <w:pPr>
+              <w:spacing w:line="240" w:lineRule="auto"/>
+              <w:ind w:firstLine="0"/>
+              <w:jc w:val="center"/>
+              <w:rPr>
+                <w:rFonts w:ascii="Calibri" w:eastAsia="Times New Roman" w:hAnsi="Calibri" w:cs="Calibri"/>
+                <w:color w:val="000000"/>
+                <w:kern w:val="0"/>
+                <w:sz w:val="20"/>
+                <w:szCs w:val="20"/>
+                <w:lang w:eastAsia="en-US"/>
+              </w:rPr>
+            </w:pPr>
+            <w:r>
+              <w:rPr>
+                <w:rFonts w:ascii="Calibri" w:eastAsia="Times New Roman" w:hAnsi="Calibri" w:cs="Calibri"/>
+                <w:color w:val="000000"/>
+                <w:kern w:val="0"/>
+                <w:sz w:val="20"/>
+                <w:szCs w:val="20"/>
+                <w:lang w:eastAsia="en-US"/>
+              </w:rPr>
+              <w:t>0.9882</w:t>
+            </w:r>
+          </w:p>
+        </w:tc>
+        <w:tc>
+          <w:tcPr>
+            <w:tcW w:w="1294" w:type="dxa"/>
+            <w:tcBorders>
+              <w:top w:val="nil"/>
+              <w:left w:val="nil"/>
+              <w:bottom w:val="single" w:sz="4" w:space="0" w:color="auto"/>
+              <w:right w:val="single" w:sz="4" w:space="0" w:color="auto"/>
+            </w:tcBorders>
+            <w:shd w:val="clear" w:color="000000" w:fill="C6E0B4"/>
+            <w:noWrap/>
+            <w:vAlign w:val="center"/>
+            <w:hideMark/>
+          </w:tcPr>
+          <w:p>
+            <w:pPr>
+              <w:spacing w:line="240" w:lineRule="auto"/>
+              <w:ind w:firstLine="0"/>
+              <w:jc w:val="center"/>
+              <w:rPr>
+                <w:rFonts w:ascii="Calibri" w:eastAsia="Times New Roman" w:hAnsi="Calibri" w:cs="Calibri"/>
+                <w:color w:val="000000"/>
+                <w:kern w:val="0"/>
+                <w:sz w:val="20"/>
+                <w:szCs w:val="20"/>
+                <w:lang w:eastAsia="en-US"/>
+              </w:rPr>
+            </w:pPr>
+            <w:r>
+              <w:rPr>
+                <w:rFonts w:ascii="Calibri" w:eastAsia="Times New Roman" w:hAnsi="Calibri" w:cs="Calibri"/>
+                <w:color w:val="000000"/>
+                <w:kern w:val="0"/>
+                <w:sz w:val="20"/>
+                <w:szCs w:val="20"/>
+                <w:lang w:eastAsia="en-US"/>
+              </w:rPr>
+              <w:t>0.9844</w:t>
+            </w:r>
+          </w:p>
+        </w:tc>
+        <w:tc>
+          <w:tcPr>
+            <w:tcW w:w="1294" w:type="dxa"/>
+            <w:tcBorders>
+              <w:top w:val="nil"/>
+              <w:left w:val="nil"/>
+              <w:bottom w:val="single" w:sz="4" w:space="0" w:color="auto"/>
+              <w:right w:val="single" w:sz="4" w:space="0" w:color="auto"/>
+            </w:tcBorders>
+            <w:shd w:val="clear" w:color="000000" w:fill="C6E0B4"/>
+            <w:noWrap/>
+            <w:vAlign w:val="center"/>
+            <w:hideMark/>
+          </w:tcPr>
+          <w:p>
+            <w:pPr>
+              <w:spacing w:line="240" w:lineRule="auto"/>
+              <w:ind w:firstLine="0"/>
+              <w:jc w:val="center"/>
+              <w:rPr>
+                <w:rFonts w:ascii="Calibri" w:eastAsia="Times New Roman" w:hAnsi="Calibri" w:cs="Calibri"/>
+                <w:color w:val="000000"/>
+                <w:kern w:val="0"/>
+                <w:sz w:val="20"/>
+                <w:szCs w:val="20"/>
+                <w:lang w:eastAsia="en-US"/>
+              </w:rPr>
+            </w:pPr>
+            <w:r>
+              <w:rPr>
+                <w:rFonts w:ascii="Calibri" w:eastAsia="Times New Roman" w:hAnsi="Calibri" w:cs="Calibri"/>
+                <w:color w:val="000000"/>
+                <w:kern w:val="0"/>
+                <w:sz w:val="20"/>
+                <w:szCs w:val="20"/>
+                <w:lang w:eastAsia="en-US"/>
+              </w:rPr>
+              <w:t>0.897</w:t>
+            </w:r>
+          </w:p>
+        </w:tc>
+      </w:tr>
+      <w:tr>
+        <w:trPr>
+          <w:trHeight w:val="212"/>
+        </w:trPr>
+        <w:tc>
+          <w:tcPr>
+            <w:tcW w:w="1366" w:type="dxa"/>
+            <w:vMerge/>
+            <w:tcBorders>
+              <w:top w:val="nil"/>
+              <w:left w:val="single" w:sz="4" w:space="0" w:color="auto"/>
+              <w:bottom w:val="single" w:sz="4" w:space="0" w:color="auto"/>
+              <w:right w:val="single" w:sz="4" w:space="0" w:color="auto"/>
+            </w:tcBorders>
+            <w:vAlign w:val="center"/>
+            <w:hideMark/>
+          </w:tcPr>
+          <w:p>
+            <w:pPr>
+              <w:spacing w:line="240" w:lineRule="auto"/>
+              <w:ind w:firstLine="0"/>
+              <w:rPr>
+                <w:rFonts w:ascii="Calibri" w:eastAsia="Times New Roman" w:hAnsi="Calibri" w:cs="Calibri"/>
+                <w:color w:val="000000"/>
+                <w:kern w:val="0"/>
+                <w:sz w:val="20"/>
+                <w:szCs w:val="20"/>
+                <w:lang w:eastAsia="en-US"/>
+              </w:rPr>
+            </w:pPr>
+          </w:p>
+        </w:tc>
+        <w:tc>
+          <w:tcPr>
+            <w:tcW w:w="1747" w:type="dxa"/>
+            <w:tcBorders>
+              <w:top w:val="nil"/>
+              <w:left w:val="nil"/>
+              <w:bottom w:val="single" w:sz="4" w:space="0" w:color="auto"/>
+              <w:right w:val="single" w:sz="4" w:space="0" w:color="auto"/>
+            </w:tcBorders>
+            <w:shd w:val="clear" w:color="000000" w:fill="B4C6E7"/>
+            <w:noWrap/>
+            <w:vAlign w:val="center"/>
+            <w:hideMark/>
+          </w:tcPr>
+          <w:p>
+            <w:pPr>
+              <w:spacing w:line="240" w:lineRule="auto"/>
+              <w:ind w:firstLine="0"/>
+              <w:jc w:val="center"/>
+              <w:rPr>
+                <w:rFonts w:ascii="Calibri" w:eastAsia="Times New Roman" w:hAnsi="Calibri" w:cs="Calibri"/>
+                <w:color w:val="000000"/>
+                <w:kern w:val="0"/>
+                <w:sz w:val="20"/>
+                <w:szCs w:val="20"/>
+                <w:lang w:eastAsia="en-US"/>
+              </w:rPr>
+            </w:pPr>
+            <w:r>
+              <w:rPr>
+                <w:rFonts w:ascii="Calibri" w:eastAsia="Times New Roman" w:hAnsi="Calibri" w:cs="Calibri"/>
+                <w:color w:val="000000"/>
+                <w:kern w:val="0"/>
+                <w:sz w:val="20"/>
+                <w:szCs w:val="20"/>
+                <w:lang w:eastAsia="en-US"/>
+              </w:rPr>
+              <w:t>RobustScaler</w:t>
+            </w:r>
+          </w:p>
+        </w:tc>
+        <w:tc>
+          <w:tcPr>
+            <w:tcW w:w="1294" w:type="dxa"/>
+            <w:tcBorders>
+              <w:top w:val="nil"/>
+              <w:left w:val="nil"/>
+              <w:bottom w:val="single" w:sz="4" w:space="0" w:color="auto"/>
+              <w:right w:val="single" w:sz="4" w:space="0" w:color="auto"/>
+            </w:tcBorders>
+            <w:shd w:val="clear" w:color="000000" w:fill="C6E0B4"/>
+            <w:noWrap/>
+            <w:vAlign w:val="center"/>
+            <w:hideMark/>
+          </w:tcPr>
+          <w:p>
+            <w:pPr>
+              <w:spacing w:line="240" w:lineRule="auto"/>
+              <w:ind w:firstLine="0"/>
+              <w:jc w:val="center"/>
+              <w:rPr>
+                <w:rFonts w:ascii="Calibri" w:eastAsia="Times New Roman" w:hAnsi="Calibri" w:cs="Calibri"/>
+                <w:color w:val="000000"/>
+                <w:kern w:val="0"/>
+                <w:sz w:val="20"/>
+                <w:szCs w:val="20"/>
+                <w:lang w:eastAsia="en-US"/>
+              </w:rPr>
+            </w:pPr>
+            <w:r>
+              <w:rPr>
+                <w:rFonts w:ascii="Calibri" w:eastAsia="Times New Roman" w:hAnsi="Calibri" w:cs="Calibri"/>
+                <w:color w:val="000000"/>
+                <w:kern w:val="0"/>
+                <w:sz w:val="20"/>
+                <w:szCs w:val="20"/>
+                <w:lang w:eastAsia="en-US"/>
+              </w:rPr>
+              <w:t>0.9735</w:t>
+            </w:r>
+          </w:p>
+        </w:tc>
+        <w:tc>
+          <w:tcPr>
+            <w:tcW w:w="1294" w:type="dxa"/>
+            <w:tcBorders>
+              <w:top w:val="nil"/>
+              <w:left w:val="nil"/>
+              <w:bottom w:val="single" w:sz="4" w:space="0" w:color="auto"/>
+              <w:right w:val="single" w:sz="4" w:space="0" w:color="auto"/>
+            </w:tcBorders>
+            <w:shd w:val="clear" w:color="000000" w:fill="C6E0B4"/>
+            <w:noWrap/>
+            <w:vAlign w:val="center"/>
+            <w:hideMark/>
+          </w:tcPr>
+          <w:p>
+            <w:pPr>
+              <w:spacing w:line="240" w:lineRule="auto"/>
+              <w:ind w:firstLine="0"/>
+              <w:jc w:val="center"/>
+              <w:rPr>
+                <w:rFonts w:ascii="Calibri" w:eastAsia="Times New Roman" w:hAnsi="Calibri" w:cs="Calibri"/>
+                <w:color w:val="000000"/>
+                <w:kern w:val="0"/>
+                <w:sz w:val="20"/>
+                <w:szCs w:val="20"/>
+                <w:lang w:eastAsia="en-US"/>
+              </w:rPr>
+            </w:pPr>
+            <w:r>
+              <w:rPr>
+                <w:rFonts w:ascii="Calibri" w:eastAsia="Times New Roman" w:hAnsi="Calibri" w:cs="Calibri"/>
+                <w:color w:val="000000"/>
+                <w:kern w:val="0"/>
+                <w:sz w:val="20"/>
+                <w:szCs w:val="20"/>
+                <w:lang w:eastAsia="en-US"/>
+              </w:rPr>
+              <w:t>0.9813</w:t>
+            </w:r>
+          </w:p>
+        </w:tc>
+        <w:tc>
+          <w:tcPr>
+            <w:tcW w:w="1294" w:type="dxa"/>
+            <w:tcBorders>
+              <w:top w:val="nil"/>
+              <w:left w:val="nil"/>
+              <w:bottom w:val="single" w:sz="4" w:space="0" w:color="auto"/>
+              <w:right w:val="single" w:sz="4" w:space="0" w:color="auto"/>
+            </w:tcBorders>
+            <w:shd w:val="clear" w:color="000000" w:fill="C6E0B4"/>
+            <w:noWrap/>
+            <w:vAlign w:val="center"/>
+            <w:hideMark/>
+          </w:tcPr>
+          <w:p>
+            <w:pPr>
+              <w:spacing w:line="240" w:lineRule="auto"/>
+              <w:ind w:firstLine="0"/>
+              <w:jc w:val="center"/>
+              <w:rPr>
+                <w:rFonts w:ascii="Calibri" w:eastAsia="Times New Roman" w:hAnsi="Calibri" w:cs="Calibri"/>
+                <w:color w:val="000000"/>
+                <w:kern w:val="0"/>
+                <w:sz w:val="20"/>
+                <w:szCs w:val="20"/>
+                <w:lang w:eastAsia="en-US"/>
+              </w:rPr>
+            </w:pPr>
+            <w:r>
+              <w:rPr>
+                <w:rFonts w:ascii="Calibri" w:eastAsia="Times New Roman" w:hAnsi="Calibri" w:cs="Calibri"/>
+                <w:color w:val="000000"/>
+                <w:kern w:val="0"/>
+                <w:sz w:val="20"/>
+                <w:szCs w:val="20"/>
+                <w:lang w:eastAsia="en-US"/>
+              </w:rPr>
+              <w:t>0.9874</w:t>
+            </w:r>
+          </w:p>
+        </w:tc>
+        <w:tc>
+          <w:tcPr>
+            <w:tcW w:w="1294" w:type="dxa"/>
+            <w:tcBorders>
+              <w:top w:val="nil"/>
+              <w:left w:val="nil"/>
+              <w:bottom w:val="single" w:sz="4" w:space="0" w:color="auto"/>
+              <w:right w:val="single" w:sz="4" w:space="0" w:color="auto"/>
+            </w:tcBorders>
+            <w:shd w:val="clear" w:color="000000" w:fill="C6E0B4"/>
+            <w:noWrap/>
+            <w:vAlign w:val="center"/>
+            <w:hideMark/>
+          </w:tcPr>
+          <w:p>
+            <w:pPr>
+              <w:spacing w:line="240" w:lineRule="auto"/>
+              <w:ind w:firstLine="0"/>
+              <w:jc w:val="center"/>
+              <w:rPr>
+                <w:rFonts w:ascii="Calibri" w:eastAsia="Times New Roman" w:hAnsi="Calibri" w:cs="Calibri"/>
+                <w:color w:val="000000"/>
+                <w:kern w:val="0"/>
+                <w:sz w:val="20"/>
+                <w:szCs w:val="20"/>
+                <w:lang w:eastAsia="en-US"/>
+              </w:rPr>
+            </w:pPr>
+            <w:r>
+              <w:rPr>
+                <w:rFonts w:ascii="Calibri" w:eastAsia="Times New Roman" w:hAnsi="Calibri" w:cs="Calibri"/>
+                <w:color w:val="000000"/>
+                <w:kern w:val="0"/>
+                <w:sz w:val="20"/>
+                <w:szCs w:val="20"/>
+                <w:lang w:eastAsia="en-US"/>
+              </w:rPr>
+              <w:t>0.9844</w:t>
+            </w:r>
+          </w:p>
+        </w:tc>
+        <w:tc>
+          <w:tcPr>
+            <w:tcW w:w="1294" w:type="dxa"/>
+            <w:tcBorders>
+              <w:top w:val="nil"/>
+              <w:left w:val="nil"/>
+              <w:bottom w:val="single" w:sz="4" w:space="0" w:color="auto"/>
+              <w:right w:val="single" w:sz="4" w:space="0" w:color="auto"/>
+            </w:tcBorders>
+            <w:shd w:val="clear" w:color="000000" w:fill="C6E0B4"/>
+            <w:noWrap/>
+            <w:vAlign w:val="center"/>
+            <w:hideMark/>
+          </w:tcPr>
+          <w:p>
+            <w:pPr>
+              <w:spacing w:line="240" w:lineRule="auto"/>
+              <w:ind w:firstLine="0"/>
+              <w:jc w:val="center"/>
+              <w:rPr>
+                <w:rFonts w:ascii="Calibri" w:eastAsia="Times New Roman" w:hAnsi="Calibri" w:cs="Calibri"/>
+                <w:color w:val="000000"/>
+                <w:kern w:val="0"/>
+                <w:sz w:val="20"/>
+                <w:szCs w:val="20"/>
+                <w:lang w:eastAsia="en-US"/>
+              </w:rPr>
+            </w:pPr>
+            <w:r>
+              <w:rPr>
+                <w:rFonts w:ascii="Calibri" w:eastAsia="Times New Roman" w:hAnsi="Calibri" w:cs="Calibri"/>
+                <w:color w:val="000000"/>
+                <w:kern w:val="0"/>
+                <w:sz w:val="20"/>
+                <w:szCs w:val="20"/>
+                <w:lang w:eastAsia="en-US"/>
+              </w:rPr>
+              <w:t>0.8972</w:t>
+            </w:r>
+          </w:p>
+        </w:tc>
+      </w:tr>
+      <w:tr>
+        <w:trPr>
+          <w:trHeight w:val="212"/>
+        </w:trPr>
+        <w:tc>
+          <w:tcPr>
+            <w:tcW w:w="1366" w:type="dxa"/>
+            <w:vMerge/>
+            <w:tcBorders>
+              <w:top w:val="nil"/>
+              <w:left w:val="single" w:sz="4" w:space="0" w:color="auto"/>
+              <w:bottom w:val="single" w:sz="4" w:space="0" w:color="auto"/>
+              <w:right w:val="single" w:sz="4" w:space="0" w:color="auto"/>
+            </w:tcBorders>
+            <w:vAlign w:val="center"/>
+            <w:hideMark/>
+          </w:tcPr>
+          <w:p>
+            <w:pPr>
+              <w:spacing w:line="240" w:lineRule="auto"/>
+              <w:ind w:firstLine="0"/>
+              <w:rPr>
+                <w:rFonts w:ascii="Calibri" w:eastAsia="Times New Roman" w:hAnsi="Calibri" w:cs="Calibri"/>
+                <w:color w:val="000000"/>
+                <w:kern w:val="0"/>
+                <w:sz w:val="20"/>
+                <w:szCs w:val="20"/>
+                <w:lang w:eastAsia="en-US"/>
+              </w:rPr>
+            </w:pPr>
+          </w:p>
+        </w:tc>
+        <w:tc>
+          <w:tcPr>
+            <w:tcW w:w="1747" w:type="dxa"/>
+            <w:tcBorders>
+              <w:top w:val="nil"/>
+              <w:left w:val="nil"/>
+              <w:bottom w:val="single" w:sz="4" w:space="0" w:color="auto"/>
+              <w:right w:val="single" w:sz="4" w:space="0" w:color="auto"/>
+            </w:tcBorders>
+            <w:shd w:val="clear" w:color="000000" w:fill="B4C6E7"/>
+            <w:noWrap/>
+            <w:vAlign w:val="center"/>
+            <w:hideMark/>
+          </w:tcPr>
+          <w:p>
+            <w:pPr>
+              <w:spacing w:line="240" w:lineRule="auto"/>
+              <w:ind w:firstLine="0"/>
+              <w:jc w:val="center"/>
+              <w:rPr>
+                <w:rFonts w:ascii="Calibri" w:eastAsia="Times New Roman" w:hAnsi="Calibri" w:cs="Calibri"/>
+                <w:color w:val="000000"/>
+                <w:kern w:val="0"/>
+                <w:sz w:val="20"/>
+                <w:szCs w:val="20"/>
+                <w:lang w:eastAsia="en-US"/>
+              </w:rPr>
+            </w:pPr>
+            <w:r>
+              <w:rPr>
+                <w:rFonts w:ascii="Calibri" w:eastAsia="Times New Roman" w:hAnsi="Calibri" w:cs="Calibri"/>
+                <w:color w:val="000000"/>
+                <w:kern w:val="0"/>
+                <w:sz w:val="20"/>
+                <w:szCs w:val="20"/>
+                <w:lang w:eastAsia="en-US"/>
+              </w:rPr>
+              <w:t>MinMaxScaler</w:t>
+            </w:r>
+          </w:p>
+        </w:tc>
+        <w:tc>
+          <w:tcPr>
+            <w:tcW w:w="1294" w:type="dxa"/>
+            <w:tcBorders>
+              <w:top w:val="nil"/>
+              <w:left w:val="nil"/>
+              <w:bottom w:val="single" w:sz="4" w:space="0" w:color="auto"/>
+              <w:right w:val="single" w:sz="4" w:space="0" w:color="auto"/>
+            </w:tcBorders>
+            <w:shd w:val="clear" w:color="000000" w:fill="D9E1F2"/>
+            <w:noWrap/>
+            <w:vAlign w:val="center"/>
+            <w:hideMark/>
+          </w:tcPr>
+          <w:p>
+            <w:pPr>
+              <w:spacing w:line="240" w:lineRule="auto"/>
+              <w:ind w:firstLine="0"/>
+              <w:jc w:val="center"/>
+              <w:rPr>
+                <w:rFonts w:ascii="Calibri" w:eastAsia="Times New Roman" w:hAnsi="Calibri" w:cs="Calibri"/>
+                <w:color w:val="000000"/>
+                <w:kern w:val="0"/>
+                <w:sz w:val="20"/>
+                <w:szCs w:val="20"/>
+                <w:lang w:eastAsia="en-US"/>
+              </w:rPr>
+            </w:pPr>
+            <w:r>
+              <w:rPr>
+                <w:rFonts w:ascii="Calibri" w:eastAsia="Times New Roman" w:hAnsi="Calibri" w:cs="Calibri"/>
+                <w:color w:val="000000"/>
+                <w:kern w:val="0"/>
+                <w:sz w:val="20"/>
+                <w:szCs w:val="20"/>
+                <w:lang w:eastAsia="en-US"/>
+              </w:rPr>
+              <w:t>0.9735</w:t>
+            </w:r>
+          </w:p>
+        </w:tc>
+        <w:tc>
+          <w:tcPr>
+            <w:tcW w:w="1294" w:type="dxa"/>
+            <w:tcBorders>
+              <w:top w:val="nil"/>
+              <w:left w:val="nil"/>
+              <w:bottom w:val="single" w:sz="4" w:space="0" w:color="auto"/>
+              <w:right w:val="single" w:sz="4" w:space="0" w:color="auto"/>
+            </w:tcBorders>
+            <w:shd w:val="clear" w:color="000000" w:fill="D9E1F2"/>
+            <w:noWrap/>
+            <w:vAlign w:val="center"/>
+            <w:hideMark/>
+          </w:tcPr>
+          <w:p>
+            <w:pPr>
+              <w:spacing w:line="240" w:lineRule="auto"/>
+              <w:ind w:firstLine="0"/>
+              <w:jc w:val="center"/>
+              <w:rPr>
+                <w:rFonts w:ascii="Calibri" w:eastAsia="Times New Roman" w:hAnsi="Calibri" w:cs="Calibri"/>
+                <w:color w:val="000000"/>
+                <w:kern w:val="0"/>
+                <w:sz w:val="20"/>
+                <w:szCs w:val="20"/>
+                <w:lang w:eastAsia="en-US"/>
+              </w:rPr>
+            </w:pPr>
+            <w:r>
+              <w:rPr>
+                <w:rFonts w:ascii="Calibri" w:eastAsia="Times New Roman" w:hAnsi="Calibri" w:cs="Calibri"/>
+                <w:color w:val="000000"/>
+                <w:kern w:val="0"/>
+                <w:sz w:val="20"/>
+                <w:szCs w:val="20"/>
+                <w:lang w:eastAsia="en-US"/>
+              </w:rPr>
+              <w:t>0.982</w:t>
+            </w:r>
+          </w:p>
+        </w:tc>
+        <w:tc>
+          <w:tcPr>
+            <w:tcW w:w="1294" w:type="dxa"/>
+            <w:tcBorders>
+              <w:top w:val="nil"/>
+              <w:left w:val="nil"/>
+              <w:bottom w:val="single" w:sz="4" w:space="0" w:color="auto"/>
+              <w:right w:val="single" w:sz="4" w:space="0" w:color="auto"/>
+            </w:tcBorders>
+            <w:shd w:val="clear" w:color="000000" w:fill="D9E1F2"/>
+            <w:noWrap/>
+            <w:vAlign w:val="center"/>
+            <w:hideMark/>
+          </w:tcPr>
+          <w:p>
+            <w:pPr>
+              <w:spacing w:line="240" w:lineRule="auto"/>
+              <w:ind w:firstLine="0"/>
+              <w:jc w:val="center"/>
+              <w:rPr>
+                <w:rFonts w:ascii="Calibri" w:eastAsia="Times New Roman" w:hAnsi="Calibri" w:cs="Calibri"/>
+                <w:color w:val="000000"/>
+                <w:kern w:val="0"/>
+                <w:sz w:val="20"/>
+                <w:szCs w:val="20"/>
+                <w:lang w:eastAsia="en-US"/>
+              </w:rPr>
+            </w:pPr>
+            <w:r>
+              <w:rPr>
+                <w:rFonts w:ascii="Calibri" w:eastAsia="Times New Roman" w:hAnsi="Calibri" w:cs="Calibri"/>
+                <w:color w:val="000000"/>
+                <w:kern w:val="0"/>
+                <w:sz w:val="20"/>
+                <w:szCs w:val="20"/>
+                <w:lang w:eastAsia="en-US"/>
+              </w:rPr>
+              <w:t>0.9867</w:t>
+            </w:r>
+          </w:p>
+        </w:tc>
+        <w:tc>
+          <w:tcPr>
+            <w:tcW w:w="1294" w:type="dxa"/>
+            <w:tcBorders>
+              <w:top w:val="nil"/>
+              <w:left w:val="nil"/>
+              <w:bottom w:val="single" w:sz="4" w:space="0" w:color="auto"/>
+              <w:right w:val="single" w:sz="4" w:space="0" w:color="auto"/>
+            </w:tcBorders>
+            <w:shd w:val="clear" w:color="000000" w:fill="D9E1F2"/>
+            <w:noWrap/>
+            <w:vAlign w:val="center"/>
+            <w:hideMark/>
+          </w:tcPr>
+          <w:p>
+            <w:pPr>
+              <w:spacing w:line="240" w:lineRule="auto"/>
+              <w:ind w:firstLine="0"/>
+              <w:jc w:val="center"/>
+              <w:rPr>
+                <w:rFonts w:ascii="Calibri" w:eastAsia="Times New Roman" w:hAnsi="Calibri" w:cs="Calibri"/>
+                <w:color w:val="000000"/>
+                <w:kern w:val="0"/>
+                <w:sz w:val="20"/>
+                <w:szCs w:val="20"/>
+                <w:lang w:eastAsia="en-US"/>
+              </w:rPr>
+            </w:pPr>
+            <w:r>
+              <w:rPr>
+                <w:rFonts w:ascii="Calibri" w:eastAsia="Times New Roman" w:hAnsi="Calibri" w:cs="Calibri"/>
+                <w:color w:val="000000"/>
+                <w:kern w:val="0"/>
+                <w:sz w:val="20"/>
+                <w:szCs w:val="20"/>
+                <w:lang w:eastAsia="en-US"/>
+              </w:rPr>
+              <w:t>0.9843</w:t>
+            </w:r>
+          </w:p>
+        </w:tc>
+        <w:tc>
+          <w:tcPr>
+            <w:tcW w:w="1294" w:type="dxa"/>
+            <w:tcBorders>
+              <w:top w:val="nil"/>
+              <w:left w:val="nil"/>
+              <w:bottom w:val="single" w:sz="4" w:space="0" w:color="auto"/>
+              <w:right w:val="single" w:sz="4" w:space="0" w:color="auto"/>
+            </w:tcBorders>
+            <w:shd w:val="clear" w:color="000000" w:fill="D9E1F2"/>
+            <w:noWrap/>
+            <w:vAlign w:val="center"/>
+            <w:hideMark/>
+          </w:tcPr>
+          <w:p>
+            <w:pPr>
+              <w:spacing w:line="240" w:lineRule="auto"/>
+              <w:ind w:firstLine="0"/>
+              <w:jc w:val="center"/>
+              <w:rPr>
+                <w:rFonts w:ascii="Calibri" w:eastAsia="Times New Roman" w:hAnsi="Calibri" w:cs="Calibri"/>
+                <w:color w:val="000000"/>
+                <w:kern w:val="0"/>
+                <w:sz w:val="20"/>
+                <w:szCs w:val="20"/>
+                <w:lang w:eastAsia="en-US"/>
+              </w:rPr>
+            </w:pPr>
+            <w:r>
+              <w:rPr>
+                <w:rFonts w:ascii="Calibri" w:eastAsia="Times New Roman" w:hAnsi="Calibri" w:cs="Calibri"/>
+                <w:color w:val="000000"/>
+                <w:kern w:val="0"/>
+                <w:sz w:val="20"/>
+                <w:szCs w:val="20"/>
+                <w:lang w:eastAsia="en-US"/>
+              </w:rPr>
+              <w:t>0.8975</w:t>
+            </w:r>
+          </w:p>
+        </w:tc>
+      </w:tr>
+      <w:tr>
+        <w:trPr>
+          <w:trHeight w:val="212"/>
+        </w:trPr>
+        <w:tc>
+          <w:tcPr>
+            <w:tcW w:w="1366" w:type="dxa"/>
+            <w:vMerge w:val="restart"/>
+            <w:tcBorders>
+              <w:top w:val="nil"/>
+              <w:left w:val="single" w:sz="4" w:space="0" w:color="auto"/>
+              <w:bottom w:val="single" w:sz="4" w:space="0" w:color="auto"/>
+              <w:right w:val="single" w:sz="4" w:space="0" w:color="auto"/>
+            </w:tcBorders>
+            <w:shd w:val="clear" w:color="000000" w:fill="8EA9DB"/>
+            <w:vAlign w:val="center"/>
+            <w:hideMark/>
+          </w:tcPr>
+          <w:p>
+            <w:pPr>
+              <w:spacing w:line="240" w:lineRule="auto"/>
+              <w:ind w:firstLine="0"/>
+              <w:jc w:val="center"/>
+              <w:rPr>
+                <w:rFonts w:ascii="Calibri" w:eastAsia="Times New Roman" w:hAnsi="Calibri" w:cs="Calibri"/>
+                <w:color w:val="000000"/>
+                <w:kern w:val="0"/>
+                <w:sz w:val="20"/>
+                <w:szCs w:val="20"/>
+                <w:lang w:eastAsia="en-US"/>
+              </w:rPr>
+            </w:pPr>
+            <w:r>
+              <w:rPr>
+                <w:rFonts w:ascii="Calibri" w:eastAsia="Times New Roman" w:hAnsi="Calibri" w:cs="Calibri"/>
+                <w:color w:val="000000"/>
+                <w:kern w:val="0"/>
+                <w:sz w:val="20"/>
+                <w:szCs w:val="20"/>
+                <w:lang w:eastAsia="en-US"/>
+              </w:rPr>
+              <w:t>SVM</w:t>
+            </w:r>
+          </w:p>
+        </w:tc>
+        <w:tc>
+          <w:tcPr>
+            <w:tcW w:w="1747" w:type="dxa"/>
+            <w:tcBorders>
+              <w:top w:val="nil"/>
+              <w:left w:val="nil"/>
+              <w:bottom w:val="single" w:sz="4" w:space="0" w:color="auto"/>
+              <w:right w:val="single" w:sz="4" w:space="0" w:color="auto"/>
+            </w:tcBorders>
+            <w:shd w:val="clear" w:color="000000" w:fill="B4C6E7"/>
+            <w:noWrap/>
+            <w:vAlign w:val="center"/>
+            <w:hideMark/>
+          </w:tcPr>
+          <w:p>
+            <w:pPr>
+              <w:spacing w:line="240" w:lineRule="auto"/>
+              <w:ind w:firstLine="0"/>
+              <w:jc w:val="center"/>
+              <w:rPr>
+                <w:rFonts w:ascii="Calibri" w:eastAsia="Times New Roman" w:hAnsi="Calibri" w:cs="Calibri"/>
+                <w:color w:val="000000"/>
+                <w:kern w:val="0"/>
+                <w:sz w:val="20"/>
+                <w:szCs w:val="20"/>
+                <w:lang w:eastAsia="en-US"/>
+              </w:rPr>
+            </w:pPr>
+            <w:r>
+              <w:rPr>
+                <w:rFonts w:ascii="Calibri" w:eastAsia="Times New Roman" w:hAnsi="Calibri" w:cs="Calibri"/>
+                <w:color w:val="000000"/>
+                <w:kern w:val="0"/>
+                <w:sz w:val="20"/>
+                <w:szCs w:val="20"/>
+                <w:lang w:eastAsia="en-US"/>
+              </w:rPr>
+              <w:t>StandartScaler</w:t>
+            </w:r>
+          </w:p>
+        </w:tc>
+        <w:tc>
+          <w:tcPr>
+            <w:tcW w:w="1294" w:type="dxa"/>
+            <w:tcBorders>
+              <w:top w:val="nil"/>
+              <w:left w:val="nil"/>
+              <w:bottom w:val="single" w:sz="4" w:space="0" w:color="auto"/>
+              <w:right w:val="single" w:sz="4" w:space="0" w:color="auto"/>
+            </w:tcBorders>
+            <w:shd w:val="clear" w:color="000000" w:fill="C6E0B4"/>
+            <w:noWrap/>
+            <w:vAlign w:val="center"/>
+            <w:hideMark/>
+          </w:tcPr>
+          <w:p>
+            <w:pPr>
+              <w:spacing w:line="240" w:lineRule="auto"/>
+              <w:ind w:firstLine="0"/>
+              <w:jc w:val="center"/>
+              <w:rPr>
+                <w:rFonts w:ascii="Calibri" w:eastAsia="Times New Roman" w:hAnsi="Calibri" w:cs="Calibri"/>
+                <w:color w:val="000000"/>
+                <w:kern w:val="0"/>
+                <w:sz w:val="20"/>
+                <w:szCs w:val="20"/>
+                <w:lang w:eastAsia="en-US"/>
+              </w:rPr>
+            </w:pPr>
+            <w:r>
+              <w:rPr>
+                <w:rFonts w:ascii="Calibri" w:eastAsia="Times New Roman" w:hAnsi="Calibri" w:cs="Calibri"/>
+                <w:color w:val="000000"/>
+                <w:kern w:val="0"/>
+                <w:sz w:val="20"/>
+                <w:szCs w:val="20"/>
+                <w:lang w:eastAsia="en-US"/>
+              </w:rPr>
+              <w:t>0.9688</w:t>
+            </w:r>
+          </w:p>
+        </w:tc>
+        <w:tc>
+          <w:tcPr>
+            <w:tcW w:w="1294" w:type="dxa"/>
+            <w:tcBorders>
+              <w:top w:val="nil"/>
+              <w:left w:val="nil"/>
+              <w:bottom w:val="single" w:sz="4" w:space="0" w:color="auto"/>
+              <w:right w:val="single" w:sz="4" w:space="0" w:color="auto"/>
+            </w:tcBorders>
+            <w:shd w:val="clear" w:color="000000" w:fill="C6E0B4"/>
+            <w:noWrap/>
+            <w:vAlign w:val="center"/>
+            <w:hideMark/>
+          </w:tcPr>
+          <w:p>
+            <w:pPr>
+              <w:spacing w:line="240" w:lineRule="auto"/>
+              <w:ind w:firstLine="0"/>
+              <w:jc w:val="center"/>
+              <w:rPr>
+                <w:rFonts w:ascii="Calibri" w:eastAsia="Times New Roman" w:hAnsi="Calibri" w:cs="Calibri"/>
+                <w:color w:val="000000"/>
+                <w:kern w:val="0"/>
+                <w:sz w:val="20"/>
+                <w:szCs w:val="20"/>
+                <w:lang w:eastAsia="en-US"/>
+              </w:rPr>
+            </w:pPr>
+            <w:r>
+              <w:rPr>
+                <w:rFonts w:ascii="Calibri" w:eastAsia="Times New Roman" w:hAnsi="Calibri" w:cs="Calibri"/>
+                <w:color w:val="000000"/>
+                <w:kern w:val="0"/>
+                <w:sz w:val="20"/>
+                <w:szCs w:val="20"/>
+                <w:lang w:eastAsia="en-US"/>
+              </w:rPr>
+              <w:t>0.9716</w:t>
+            </w:r>
+          </w:p>
+        </w:tc>
+        <w:tc>
+          <w:tcPr>
+            <w:tcW w:w="1294" w:type="dxa"/>
+            <w:tcBorders>
+              <w:top w:val="nil"/>
+              <w:left w:val="nil"/>
+              <w:bottom w:val="single" w:sz="4" w:space="0" w:color="auto"/>
+              <w:right w:val="single" w:sz="4" w:space="0" w:color="auto"/>
+            </w:tcBorders>
+            <w:shd w:val="clear" w:color="000000" w:fill="C6E0B4"/>
+            <w:noWrap/>
+            <w:vAlign w:val="center"/>
+            <w:hideMark/>
+          </w:tcPr>
+          <w:p>
+            <w:pPr>
+              <w:spacing w:line="240" w:lineRule="auto"/>
+              <w:ind w:firstLine="0"/>
+              <w:jc w:val="center"/>
+              <w:rPr>
+                <w:rFonts w:ascii="Calibri" w:eastAsia="Times New Roman" w:hAnsi="Calibri" w:cs="Calibri"/>
+                <w:color w:val="000000"/>
+                <w:kern w:val="0"/>
+                <w:sz w:val="20"/>
+                <w:szCs w:val="20"/>
+                <w:lang w:eastAsia="en-US"/>
+              </w:rPr>
+            </w:pPr>
+            <w:r>
+              <w:rPr>
+                <w:rFonts w:ascii="Calibri" w:eastAsia="Times New Roman" w:hAnsi="Calibri" w:cs="Calibri"/>
+                <w:color w:val="000000"/>
+                <w:kern w:val="0"/>
+                <w:sz w:val="20"/>
+                <w:szCs w:val="20"/>
+                <w:lang w:eastAsia="en-US"/>
+              </w:rPr>
+              <w:t>0.9922</w:t>
+            </w:r>
+          </w:p>
+        </w:tc>
+        <w:tc>
+          <w:tcPr>
+            <w:tcW w:w="1294" w:type="dxa"/>
+            <w:tcBorders>
+              <w:top w:val="nil"/>
+              <w:left w:val="nil"/>
+              <w:bottom w:val="single" w:sz="4" w:space="0" w:color="auto"/>
+              <w:right w:val="single" w:sz="4" w:space="0" w:color="auto"/>
+            </w:tcBorders>
+            <w:shd w:val="clear" w:color="000000" w:fill="C6E0B4"/>
+            <w:noWrap/>
+            <w:vAlign w:val="center"/>
+            <w:hideMark/>
+          </w:tcPr>
+          <w:p>
+            <w:pPr>
+              <w:spacing w:line="240" w:lineRule="auto"/>
+              <w:ind w:firstLine="0"/>
+              <w:jc w:val="center"/>
+              <w:rPr>
+                <w:rFonts w:ascii="Calibri" w:eastAsia="Times New Roman" w:hAnsi="Calibri" w:cs="Calibri"/>
+                <w:color w:val="000000"/>
+                <w:kern w:val="0"/>
+                <w:sz w:val="20"/>
+                <w:szCs w:val="20"/>
+                <w:lang w:eastAsia="en-US"/>
+              </w:rPr>
+            </w:pPr>
+            <w:r>
+              <w:rPr>
+                <w:rFonts w:ascii="Calibri" w:eastAsia="Times New Roman" w:hAnsi="Calibri" w:cs="Calibri"/>
+                <w:color w:val="000000"/>
+                <w:kern w:val="0"/>
+                <w:sz w:val="20"/>
+                <w:szCs w:val="20"/>
+                <w:lang w:eastAsia="en-US"/>
+              </w:rPr>
+              <w:t>0.9817</w:t>
+            </w:r>
+          </w:p>
+        </w:tc>
+        <w:tc>
+          <w:tcPr>
+            <w:tcW w:w="1294" w:type="dxa"/>
+            <w:tcBorders>
+              <w:top w:val="nil"/>
+              <w:left w:val="nil"/>
+              <w:bottom w:val="single" w:sz="4" w:space="0" w:color="auto"/>
+              <w:right w:val="single" w:sz="4" w:space="0" w:color="auto"/>
+            </w:tcBorders>
+            <w:shd w:val="clear" w:color="000000" w:fill="C6E0B4"/>
+            <w:noWrap/>
+            <w:vAlign w:val="center"/>
+            <w:hideMark/>
+          </w:tcPr>
+          <w:p>
+            <w:pPr>
+              <w:spacing w:line="240" w:lineRule="auto"/>
+              <w:ind w:firstLine="0"/>
+              <w:jc w:val="center"/>
+              <w:rPr>
+                <w:rFonts w:ascii="Calibri" w:eastAsia="Times New Roman" w:hAnsi="Calibri" w:cs="Calibri"/>
+                <w:color w:val="000000"/>
+                <w:kern w:val="0"/>
+                <w:sz w:val="20"/>
+                <w:szCs w:val="20"/>
+                <w:lang w:eastAsia="en-US"/>
+              </w:rPr>
+            </w:pPr>
+            <w:r>
+              <w:rPr>
+                <w:rFonts w:ascii="Calibri" w:eastAsia="Times New Roman" w:hAnsi="Calibri" w:cs="Calibri"/>
+                <w:color w:val="000000"/>
+                <w:kern w:val="0"/>
+                <w:sz w:val="20"/>
+                <w:szCs w:val="20"/>
+                <w:lang w:eastAsia="en-US"/>
+              </w:rPr>
+              <w:t>0.877</w:t>
+            </w:r>
+          </w:p>
+        </w:tc>
+      </w:tr>
+      <w:tr>
+        <w:trPr>
+          <w:trHeight w:val="212"/>
+        </w:trPr>
+        <w:tc>
+          <w:tcPr>
+            <w:tcW w:w="1366" w:type="dxa"/>
+            <w:vMerge/>
+            <w:tcBorders>
+              <w:top w:val="nil"/>
+              <w:left w:val="single" w:sz="4" w:space="0" w:color="auto"/>
+              <w:bottom w:val="single" w:sz="4" w:space="0" w:color="auto"/>
+              <w:right w:val="single" w:sz="4" w:space="0" w:color="auto"/>
+            </w:tcBorders>
+            <w:vAlign w:val="center"/>
+            <w:hideMark/>
+          </w:tcPr>
+          <w:p>
+            <w:pPr>
+              <w:spacing w:line="240" w:lineRule="auto"/>
+              <w:ind w:firstLine="0"/>
+              <w:rPr>
+                <w:rFonts w:ascii="Calibri" w:eastAsia="Times New Roman" w:hAnsi="Calibri" w:cs="Calibri"/>
+                <w:color w:val="000000"/>
+                <w:kern w:val="0"/>
+                <w:sz w:val="20"/>
+                <w:szCs w:val="20"/>
+                <w:lang w:eastAsia="en-US"/>
+              </w:rPr>
+            </w:pPr>
+          </w:p>
+        </w:tc>
+        <w:tc>
+          <w:tcPr>
+            <w:tcW w:w="1747" w:type="dxa"/>
+            <w:tcBorders>
+              <w:top w:val="nil"/>
+              <w:left w:val="nil"/>
+              <w:bottom w:val="single" w:sz="4" w:space="0" w:color="auto"/>
+              <w:right w:val="single" w:sz="4" w:space="0" w:color="auto"/>
+            </w:tcBorders>
+            <w:shd w:val="clear" w:color="000000" w:fill="B4C6E7"/>
+            <w:noWrap/>
+            <w:vAlign w:val="center"/>
+            <w:hideMark/>
+          </w:tcPr>
+          <w:p>
+            <w:pPr>
+              <w:spacing w:line="240" w:lineRule="auto"/>
+              <w:ind w:firstLine="0"/>
+              <w:jc w:val="center"/>
+              <w:rPr>
+                <w:rFonts w:ascii="Calibri" w:eastAsia="Times New Roman" w:hAnsi="Calibri" w:cs="Calibri"/>
+                <w:color w:val="000000"/>
+                <w:kern w:val="0"/>
+                <w:sz w:val="20"/>
+                <w:szCs w:val="20"/>
+                <w:lang w:eastAsia="en-US"/>
+              </w:rPr>
+            </w:pPr>
+            <w:r>
+              <w:rPr>
+                <w:rFonts w:ascii="Calibri" w:eastAsia="Times New Roman" w:hAnsi="Calibri" w:cs="Calibri"/>
+                <w:color w:val="000000"/>
+                <w:kern w:val="0"/>
+                <w:sz w:val="20"/>
+                <w:szCs w:val="20"/>
+                <w:lang w:eastAsia="en-US"/>
+              </w:rPr>
+              <w:t>RobustScaler</w:t>
+            </w:r>
+          </w:p>
+        </w:tc>
+        <w:tc>
+          <w:tcPr>
+            <w:tcW w:w="1294" w:type="dxa"/>
+            <w:tcBorders>
+              <w:top w:val="nil"/>
+              <w:left w:val="nil"/>
+              <w:bottom w:val="single" w:sz="4" w:space="0" w:color="auto"/>
+              <w:right w:val="single" w:sz="4" w:space="0" w:color="auto"/>
+            </w:tcBorders>
+            <w:shd w:val="clear" w:color="000000" w:fill="D9E1F2"/>
+            <w:noWrap/>
+            <w:vAlign w:val="center"/>
+            <w:hideMark/>
+          </w:tcPr>
+          <w:p>
+            <w:pPr>
+              <w:spacing w:line="240" w:lineRule="auto"/>
+              <w:ind w:firstLine="0"/>
+              <w:jc w:val="center"/>
+              <w:rPr>
+                <w:rFonts w:ascii="Calibri" w:eastAsia="Times New Roman" w:hAnsi="Calibri" w:cs="Calibri"/>
+                <w:color w:val="000000"/>
+                <w:kern w:val="0"/>
+                <w:sz w:val="20"/>
+                <w:szCs w:val="20"/>
+                <w:lang w:eastAsia="en-US"/>
+              </w:rPr>
+            </w:pPr>
+            <w:r>
+              <w:rPr>
+                <w:rFonts w:ascii="Calibri" w:eastAsia="Times New Roman" w:hAnsi="Calibri" w:cs="Calibri"/>
+                <w:color w:val="000000"/>
+                <w:kern w:val="0"/>
+                <w:sz w:val="20"/>
+                <w:szCs w:val="20"/>
+                <w:lang w:eastAsia="en-US"/>
+              </w:rPr>
+              <w:t>0.9608</w:t>
+            </w:r>
+          </w:p>
+        </w:tc>
+        <w:tc>
+          <w:tcPr>
+            <w:tcW w:w="1294" w:type="dxa"/>
+            <w:tcBorders>
+              <w:top w:val="nil"/>
+              <w:left w:val="nil"/>
+              <w:bottom w:val="single" w:sz="4" w:space="0" w:color="auto"/>
+              <w:right w:val="single" w:sz="4" w:space="0" w:color="auto"/>
+            </w:tcBorders>
+            <w:shd w:val="clear" w:color="000000" w:fill="D9E1F2"/>
+            <w:noWrap/>
+            <w:vAlign w:val="center"/>
+            <w:hideMark/>
+          </w:tcPr>
+          <w:p>
+            <w:pPr>
+              <w:spacing w:line="240" w:lineRule="auto"/>
+              <w:ind w:firstLine="0"/>
+              <w:jc w:val="center"/>
+              <w:rPr>
+                <w:rFonts w:ascii="Calibri" w:eastAsia="Times New Roman" w:hAnsi="Calibri" w:cs="Calibri"/>
+                <w:color w:val="000000"/>
+                <w:kern w:val="0"/>
+                <w:sz w:val="20"/>
+                <w:szCs w:val="20"/>
+                <w:lang w:eastAsia="en-US"/>
+              </w:rPr>
+            </w:pPr>
+            <w:r>
+              <w:rPr>
+                <w:rFonts w:ascii="Calibri" w:eastAsia="Times New Roman" w:hAnsi="Calibri" w:cs="Calibri"/>
+                <w:color w:val="000000"/>
+                <w:kern w:val="0"/>
+                <w:sz w:val="20"/>
+                <w:szCs w:val="20"/>
+                <w:lang w:eastAsia="en-US"/>
+              </w:rPr>
+              <w:t>0.962</w:t>
+            </w:r>
+          </w:p>
+        </w:tc>
+        <w:tc>
+          <w:tcPr>
+            <w:tcW w:w="1294" w:type="dxa"/>
+            <w:tcBorders>
+              <w:top w:val="nil"/>
+              <w:left w:val="nil"/>
+              <w:bottom w:val="single" w:sz="4" w:space="0" w:color="auto"/>
+              <w:right w:val="single" w:sz="4" w:space="0" w:color="auto"/>
+            </w:tcBorders>
+            <w:shd w:val="clear" w:color="000000" w:fill="D9E1F2"/>
+            <w:noWrap/>
+            <w:vAlign w:val="center"/>
+            <w:hideMark/>
+          </w:tcPr>
+          <w:p>
+            <w:pPr>
+              <w:spacing w:line="240" w:lineRule="auto"/>
+              <w:ind w:firstLine="0"/>
+              <w:jc w:val="center"/>
+              <w:rPr>
+                <w:rFonts w:ascii="Calibri" w:eastAsia="Times New Roman" w:hAnsi="Calibri" w:cs="Calibri"/>
+                <w:color w:val="000000"/>
+                <w:kern w:val="0"/>
+                <w:sz w:val="20"/>
+                <w:szCs w:val="20"/>
+                <w:lang w:eastAsia="en-US"/>
+              </w:rPr>
+            </w:pPr>
+            <w:r>
+              <w:rPr>
+                <w:rFonts w:ascii="Calibri" w:eastAsia="Times New Roman" w:hAnsi="Calibri" w:cs="Calibri"/>
+                <w:color w:val="000000"/>
+                <w:kern w:val="0"/>
+                <w:sz w:val="20"/>
+                <w:szCs w:val="20"/>
+                <w:lang w:eastAsia="en-US"/>
+              </w:rPr>
+              <w:t>0.9929</w:t>
+            </w:r>
+          </w:p>
+        </w:tc>
+        <w:tc>
+          <w:tcPr>
+            <w:tcW w:w="1294" w:type="dxa"/>
+            <w:tcBorders>
+              <w:top w:val="nil"/>
+              <w:left w:val="nil"/>
+              <w:bottom w:val="single" w:sz="4" w:space="0" w:color="auto"/>
+              <w:right w:val="single" w:sz="4" w:space="0" w:color="auto"/>
+            </w:tcBorders>
+            <w:shd w:val="clear" w:color="000000" w:fill="D9E1F2"/>
+            <w:noWrap/>
+            <w:vAlign w:val="center"/>
+            <w:hideMark/>
+          </w:tcPr>
+          <w:p>
+            <w:pPr>
+              <w:spacing w:line="240" w:lineRule="auto"/>
+              <w:ind w:firstLine="0"/>
+              <w:jc w:val="center"/>
+              <w:rPr>
+                <w:rFonts w:ascii="Calibri" w:eastAsia="Times New Roman" w:hAnsi="Calibri" w:cs="Calibri"/>
+                <w:color w:val="000000"/>
+                <w:kern w:val="0"/>
+                <w:sz w:val="20"/>
+                <w:szCs w:val="20"/>
+                <w:lang w:eastAsia="en-US"/>
+              </w:rPr>
+            </w:pPr>
+            <w:r>
+              <w:rPr>
+                <w:rFonts w:ascii="Calibri" w:eastAsia="Times New Roman" w:hAnsi="Calibri" w:cs="Calibri"/>
+                <w:color w:val="000000"/>
+                <w:kern w:val="0"/>
+                <w:sz w:val="20"/>
+                <w:szCs w:val="20"/>
+                <w:lang w:eastAsia="en-US"/>
+              </w:rPr>
+              <w:t>0.9772</w:t>
+            </w:r>
+          </w:p>
+        </w:tc>
+        <w:tc>
+          <w:tcPr>
+            <w:tcW w:w="1294" w:type="dxa"/>
+            <w:tcBorders>
+              <w:top w:val="nil"/>
+              <w:left w:val="nil"/>
+              <w:bottom w:val="single" w:sz="4" w:space="0" w:color="auto"/>
+              <w:right w:val="single" w:sz="4" w:space="0" w:color="auto"/>
+            </w:tcBorders>
+            <w:shd w:val="clear" w:color="000000" w:fill="D9E1F2"/>
+            <w:noWrap/>
+            <w:vAlign w:val="center"/>
+            <w:hideMark/>
+          </w:tcPr>
+          <w:p>
+            <w:pPr>
+              <w:spacing w:line="240" w:lineRule="auto"/>
+              <w:ind w:firstLine="0"/>
+              <w:jc w:val="center"/>
+              <w:rPr>
+                <w:rFonts w:ascii="Calibri" w:eastAsia="Times New Roman" w:hAnsi="Calibri" w:cs="Calibri"/>
+                <w:color w:val="000000"/>
+                <w:kern w:val="0"/>
+                <w:sz w:val="20"/>
+                <w:szCs w:val="20"/>
+                <w:lang w:eastAsia="en-US"/>
+              </w:rPr>
+            </w:pPr>
+            <w:r>
+              <w:rPr>
+                <w:rFonts w:ascii="Calibri" w:eastAsia="Times New Roman" w:hAnsi="Calibri" w:cs="Calibri"/>
+                <w:color w:val="000000"/>
+                <w:kern w:val="0"/>
+                <w:sz w:val="20"/>
+                <w:szCs w:val="20"/>
+                <w:lang w:eastAsia="en-US"/>
+              </w:rPr>
+              <w:t>0.844</w:t>
+            </w:r>
+          </w:p>
+        </w:tc>
+      </w:tr>
+      <w:tr>
+        <w:trPr>
+          <w:trHeight w:val="212"/>
+        </w:trPr>
+        <w:tc>
+          <w:tcPr>
+            <w:tcW w:w="1366" w:type="dxa"/>
+            <w:vMerge/>
+            <w:tcBorders>
+              <w:top w:val="nil"/>
+              <w:left w:val="single" w:sz="4" w:space="0" w:color="auto"/>
+              <w:bottom w:val="single" w:sz="4" w:space="0" w:color="auto"/>
+              <w:right w:val="single" w:sz="4" w:space="0" w:color="auto"/>
+            </w:tcBorders>
+            <w:vAlign w:val="center"/>
+            <w:hideMark/>
+          </w:tcPr>
+          <w:p>
+            <w:pPr>
+              <w:spacing w:line="240" w:lineRule="auto"/>
+              <w:ind w:firstLine="0"/>
+              <w:rPr>
+                <w:rFonts w:ascii="Calibri" w:eastAsia="Times New Roman" w:hAnsi="Calibri" w:cs="Calibri"/>
+                <w:color w:val="000000"/>
+                <w:kern w:val="0"/>
+                <w:sz w:val="20"/>
+                <w:szCs w:val="20"/>
+                <w:lang w:eastAsia="en-US"/>
+              </w:rPr>
+            </w:pPr>
+          </w:p>
+        </w:tc>
+        <w:tc>
+          <w:tcPr>
+            <w:tcW w:w="1747" w:type="dxa"/>
+            <w:tcBorders>
+              <w:top w:val="nil"/>
+              <w:left w:val="nil"/>
+              <w:bottom w:val="single" w:sz="4" w:space="0" w:color="auto"/>
+              <w:right w:val="single" w:sz="4" w:space="0" w:color="auto"/>
+            </w:tcBorders>
+            <w:shd w:val="clear" w:color="000000" w:fill="B4C6E7"/>
+            <w:noWrap/>
+            <w:vAlign w:val="center"/>
+            <w:hideMark/>
+          </w:tcPr>
+          <w:p>
+            <w:pPr>
+              <w:spacing w:line="240" w:lineRule="auto"/>
+              <w:ind w:firstLine="0"/>
+              <w:jc w:val="center"/>
+              <w:rPr>
+                <w:rFonts w:ascii="Calibri" w:eastAsia="Times New Roman" w:hAnsi="Calibri" w:cs="Calibri"/>
+                <w:color w:val="000000"/>
+                <w:kern w:val="0"/>
+                <w:sz w:val="20"/>
+                <w:szCs w:val="20"/>
+                <w:lang w:eastAsia="en-US"/>
+              </w:rPr>
+            </w:pPr>
+            <w:r>
+              <w:rPr>
+                <w:rFonts w:ascii="Calibri" w:eastAsia="Times New Roman" w:hAnsi="Calibri" w:cs="Calibri"/>
+                <w:color w:val="000000"/>
+                <w:kern w:val="0"/>
+                <w:sz w:val="20"/>
+                <w:szCs w:val="20"/>
+                <w:lang w:eastAsia="en-US"/>
+              </w:rPr>
+              <w:t>MinMaxScaler</w:t>
+            </w:r>
+          </w:p>
+        </w:tc>
+        <w:tc>
+          <w:tcPr>
+            <w:tcW w:w="1294" w:type="dxa"/>
+            <w:tcBorders>
+              <w:top w:val="nil"/>
+              <w:left w:val="nil"/>
+              <w:bottom w:val="single" w:sz="4" w:space="0" w:color="auto"/>
+              <w:right w:val="single" w:sz="4" w:space="0" w:color="auto"/>
+            </w:tcBorders>
+            <w:shd w:val="clear" w:color="000000" w:fill="D9E1F2"/>
+            <w:noWrap/>
+            <w:vAlign w:val="center"/>
+            <w:hideMark/>
+          </w:tcPr>
+          <w:p>
+            <w:pPr>
+              <w:spacing w:line="240" w:lineRule="auto"/>
+              <w:ind w:firstLine="0"/>
+              <w:jc w:val="center"/>
+              <w:rPr>
+                <w:rFonts w:ascii="Calibri" w:eastAsia="Times New Roman" w:hAnsi="Calibri" w:cs="Calibri"/>
+                <w:color w:val="000000"/>
+                <w:kern w:val="0"/>
+                <w:sz w:val="20"/>
+                <w:szCs w:val="20"/>
+                <w:lang w:eastAsia="en-US"/>
+              </w:rPr>
+            </w:pPr>
+            <w:r>
+              <w:rPr>
+                <w:rFonts w:ascii="Calibri" w:eastAsia="Times New Roman" w:hAnsi="Calibri" w:cs="Calibri"/>
+                <w:color w:val="000000"/>
+                <w:kern w:val="0"/>
+                <w:sz w:val="20"/>
+                <w:szCs w:val="20"/>
+                <w:lang w:eastAsia="en-US"/>
+              </w:rPr>
+              <w:t>0.9502</w:t>
+            </w:r>
+          </w:p>
+        </w:tc>
+        <w:tc>
+          <w:tcPr>
+            <w:tcW w:w="1294" w:type="dxa"/>
+            <w:tcBorders>
+              <w:top w:val="nil"/>
+              <w:left w:val="nil"/>
+              <w:bottom w:val="single" w:sz="4" w:space="0" w:color="auto"/>
+              <w:right w:val="single" w:sz="4" w:space="0" w:color="auto"/>
+            </w:tcBorders>
+            <w:shd w:val="clear" w:color="000000" w:fill="D9E1F2"/>
+            <w:noWrap/>
+            <w:vAlign w:val="center"/>
+            <w:hideMark/>
+          </w:tcPr>
+          <w:p>
+            <w:pPr>
+              <w:spacing w:line="240" w:lineRule="auto"/>
+              <w:ind w:firstLine="0"/>
+              <w:jc w:val="center"/>
+              <w:rPr>
+                <w:rFonts w:ascii="Calibri" w:eastAsia="Times New Roman" w:hAnsi="Calibri" w:cs="Calibri"/>
+                <w:color w:val="000000"/>
+                <w:kern w:val="0"/>
+                <w:sz w:val="20"/>
+                <w:szCs w:val="20"/>
+                <w:lang w:eastAsia="en-US"/>
+              </w:rPr>
+            </w:pPr>
+            <w:r>
+              <w:rPr>
+                <w:rFonts w:ascii="Calibri" w:eastAsia="Times New Roman" w:hAnsi="Calibri" w:cs="Calibri"/>
+                <w:color w:val="000000"/>
+                <w:kern w:val="0"/>
+                <w:sz w:val="20"/>
+                <w:szCs w:val="20"/>
+                <w:lang w:eastAsia="en-US"/>
+              </w:rPr>
+              <w:t>0.9531</w:t>
+            </w:r>
+          </w:p>
+        </w:tc>
+        <w:tc>
+          <w:tcPr>
+            <w:tcW w:w="1294" w:type="dxa"/>
+            <w:tcBorders>
+              <w:top w:val="nil"/>
+              <w:left w:val="nil"/>
+              <w:bottom w:val="single" w:sz="4" w:space="0" w:color="auto"/>
+              <w:right w:val="single" w:sz="4" w:space="0" w:color="auto"/>
+            </w:tcBorders>
+            <w:shd w:val="clear" w:color="000000" w:fill="D9E1F2"/>
+            <w:noWrap/>
+            <w:vAlign w:val="center"/>
+            <w:hideMark/>
+          </w:tcPr>
+          <w:p>
+            <w:pPr>
+              <w:spacing w:line="240" w:lineRule="auto"/>
+              <w:ind w:firstLine="0"/>
+              <w:jc w:val="center"/>
+              <w:rPr>
+                <w:rFonts w:ascii="Calibri" w:eastAsia="Times New Roman" w:hAnsi="Calibri" w:cs="Calibri"/>
+                <w:color w:val="000000"/>
+                <w:kern w:val="0"/>
+                <w:sz w:val="20"/>
+                <w:szCs w:val="20"/>
+                <w:lang w:eastAsia="en-US"/>
+              </w:rPr>
+            </w:pPr>
+            <w:r>
+              <w:rPr>
+                <w:rFonts w:ascii="Calibri" w:eastAsia="Times New Roman" w:hAnsi="Calibri" w:cs="Calibri"/>
+                <w:color w:val="000000"/>
+                <w:kern w:val="0"/>
+                <w:sz w:val="20"/>
+                <w:szCs w:val="20"/>
+                <w:lang w:eastAsia="en-US"/>
+              </w:rPr>
+              <w:t>0.9898</w:t>
+            </w:r>
+          </w:p>
+        </w:tc>
+        <w:tc>
+          <w:tcPr>
+            <w:tcW w:w="1294" w:type="dxa"/>
+            <w:tcBorders>
+              <w:top w:val="nil"/>
+              <w:left w:val="nil"/>
+              <w:bottom w:val="single" w:sz="4" w:space="0" w:color="auto"/>
+              <w:right w:val="single" w:sz="4" w:space="0" w:color="auto"/>
+            </w:tcBorders>
+            <w:shd w:val="clear" w:color="000000" w:fill="D9E1F2"/>
+            <w:noWrap/>
+            <w:vAlign w:val="center"/>
+            <w:hideMark/>
+          </w:tcPr>
+          <w:p>
+            <w:pPr>
+              <w:spacing w:line="240" w:lineRule="auto"/>
+              <w:ind w:firstLine="0"/>
+              <w:jc w:val="center"/>
+              <w:rPr>
+                <w:rFonts w:ascii="Calibri" w:eastAsia="Times New Roman" w:hAnsi="Calibri" w:cs="Calibri"/>
+                <w:color w:val="000000"/>
+                <w:kern w:val="0"/>
+                <w:sz w:val="20"/>
+                <w:szCs w:val="20"/>
+                <w:lang w:eastAsia="en-US"/>
+              </w:rPr>
+            </w:pPr>
+            <w:r>
+              <w:rPr>
+                <w:rFonts w:ascii="Calibri" w:eastAsia="Times New Roman" w:hAnsi="Calibri" w:cs="Calibri"/>
+                <w:color w:val="000000"/>
+                <w:kern w:val="0"/>
+                <w:sz w:val="20"/>
+                <w:szCs w:val="20"/>
+                <w:lang w:eastAsia="en-US"/>
+              </w:rPr>
+              <w:t>0.9711</w:t>
+            </w:r>
+          </w:p>
+        </w:tc>
+        <w:tc>
+          <w:tcPr>
+            <w:tcW w:w="1294" w:type="dxa"/>
+            <w:tcBorders>
+              <w:top w:val="nil"/>
+              <w:left w:val="nil"/>
+              <w:bottom w:val="single" w:sz="4" w:space="0" w:color="auto"/>
+              <w:right w:val="single" w:sz="4" w:space="0" w:color="auto"/>
+            </w:tcBorders>
+            <w:shd w:val="clear" w:color="000000" w:fill="D9E1F2"/>
+            <w:noWrap/>
+            <w:vAlign w:val="center"/>
+            <w:hideMark/>
+          </w:tcPr>
+          <w:p>
+            <w:pPr>
+              <w:spacing w:line="240" w:lineRule="auto"/>
+              <w:ind w:firstLine="0"/>
+              <w:jc w:val="center"/>
+              <w:rPr>
+                <w:rFonts w:ascii="Calibri" w:eastAsia="Times New Roman" w:hAnsi="Calibri" w:cs="Calibri"/>
+                <w:color w:val="000000"/>
+                <w:kern w:val="0"/>
+                <w:sz w:val="20"/>
+                <w:szCs w:val="20"/>
+                <w:lang w:eastAsia="en-US"/>
+              </w:rPr>
+            </w:pPr>
+            <w:r>
+              <w:rPr>
+                <w:rFonts w:ascii="Calibri" w:eastAsia="Times New Roman" w:hAnsi="Calibri" w:cs="Calibri"/>
+                <w:color w:val="000000"/>
+                <w:kern w:val="0"/>
+                <w:sz w:val="20"/>
+                <w:szCs w:val="20"/>
+                <w:lang w:eastAsia="en-US"/>
+              </w:rPr>
+              <w:t>0.7992</w:t>
+            </w:r>
+          </w:p>
+        </w:tc>
+      </w:tr>
+    </w:tbl>
+    <w:p>
+      <w:pPr>
+        <w:pStyle w:val="Title2"/>
+        <w:spacing w:line="240" w:lineRule="auto"/>
+        <w:jc w:val="left"/>
+        <w:rPr>
+          <w:sz w:val="22"/>
+          <w:szCs w:val="22"/>
+          <w:lang w:val="pt-PT"/>
+        </w:rPr>
+      </w:pPr>
+      <w:r>
+        <w:rPr>
+          <w:sz w:val="22"/>
+          <w:szCs w:val="22"/>
+          <w:lang w:val="pt-PT"/>
+        </w:rPr>
+        <w:lastRenderedPageBreak/>
+        <w:t xml:space="preserve">Como podemos ver em 3 dos 4 modelos testados apenas no modelo RandomForests obtivemos um resultado muito idêntico entre o </w:t>
+      </w:r>
+      <w:r>
+        <w:rPr>
+          <w:sz w:val="22"/>
+          <w:szCs w:val="22"/>
+          <w:lang w:val="pt-PT"/>
+        </w:rPr>
+        <w:t xml:space="preserve">RobustScaler e o StandartScaler, sendo o Recall um pouco melhor no </w:t>
+      </w:r>
+      <w:r>
+        <w:rPr>
+          <w:sz w:val="22"/>
+          <w:szCs w:val="22"/>
+          <w:lang w:val="pt-PT"/>
+        </w:rPr>
+        <w:t>StandartScaler e a precision um pouco pior, face às pequenas diferenças nos valores consideramos que não vale a pena ser utilizado o RobustScaler</w:t>
+      </w:r>
+      <w:r>
+        <w:rPr>
+          <w:sz w:val="22"/>
+          <w:szCs w:val="22"/>
+          <w:lang w:val="pt-PT"/>
+        </w:rPr>
+        <w:t>.</w:t>
+      </w:r>
+    </w:p>
+    <w:p>
+      <w:pPr>
+        <w:pStyle w:val="Title2"/>
+        <w:spacing w:line="240" w:lineRule="auto"/>
+        <w:jc w:val="left"/>
+        <w:rPr>
+          <w:sz w:val="22"/>
+          <w:szCs w:val="22"/>
+          <w:lang w:val="pt-PT"/>
+        </w:rPr>
+      </w:pPr>
+    </w:p>
+    <w:p>
+      <w:pPr>
+        <w:pStyle w:val="Title2"/>
+        <w:numPr>
+          <w:ilvl w:val="0"/>
+          <w:numId w:val="18"/>
+        </w:numPr>
+        <w:jc w:val="left"/>
+        <w:rPr>
+          <w:b/>
+          <w:bCs/>
+          <w:lang w:val="pt-PT"/>
+        </w:rPr>
+      </w:pPr>
+      <w:r>
+        <w:rPr>
+          <w:b/>
+          <w:bCs/>
+          <w:lang w:val="pt-PT"/>
+        </w:rPr>
+        <w:t>Seleção de Variáveis</w:t>
+      </w:r>
+      <w:r>
+        <w:rPr>
+          <w:b/>
+          <w:bCs/>
+          <w:lang w:val="pt-PT"/>
+        </w:rPr>
+        <w:t>:</w:t>
+      </w:r>
+    </w:p>
+    <w:p>
+      <w:pPr>
+        <w:pStyle w:val="Title2"/>
+        <w:spacing w:line="240" w:lineRule="auto"/>
+        <w:jc w:val="left"/>
+        <w:rPr>
+          <w:sz w:val="22"/>
+          <w:szCs w:val="22"/>
+          <w:lang w:val="pt-PT"/>
+        </w:rPr>
+      </w:pPr>
+      <w:r>
+        <w:rPr>
+          <w:sz w:val="22"/>
+          <w:szCs w:val="22"/>
+          <w:lang w:val="pt-PT"/>
+        </w:rPr>
+        <w:t>Continua…</w:t>
+      </w:r>
+    </w:p>
+    <w:p>
+      <w:pPr>
+        <w:pStyle w:val="Title2"/>
+        <w:spacing w:line="240" w:lineRule="auto"/>
+        <w:ind w:left="720" w:firstLine="720"/>
+        <w:jc w:val="left"/>
+        <w:rPr>
+          <w:sz w:val="22"/>
+          <w:szCs w:val="22"/>
+          <w:lang w:val="pt-PT"/>
+        </w:rPr>
+      </w:pPr>
     </w:p>
     <w:p>
       <w:pPr>
@@ -1798,6 +5795,7 @@
     <w:r>
       <w:rPr>
         <w:caps/>
+        <w:noProof/>
         <w:color w:val="808080" w:themeColor="background1" w:themeShade="80"/>
         <w:sz w:val="26"/>
         <w:szCs w:val="26"/>
@@ -6822,9 +10820,6 @@
       <w:iCs/>
     </w:rPr>
   </w:style>
-  <w:style w:type="paragraph" w:customStyle="1" w:styleId="000F4B966EB74BC1A2BC41219302B496">
-    <w:name w:val="000F4B966EB74BC1A2BC41219302B496"/>
-  </w:style>
   <w:style w:type="character" w:styleId="PlaceholderText">
     <w:name w:val="Placeholder Text"/>
     <w:basedOn w:val="DefaultParagraphFont"/>

</xml_diff>

<commit_message>
adicionei conclusao ao relatorio
</commit_message>
<xml_diff>
--- a/Relatorio_EC_Projeto_2.docx
+++ b/Relatorio_EC_Projeto_2.docx
@@ -1,10 +1,10 @@
 
 <file path=word/document.xml><?xml version="1.0" encoding="utf-8"?>
-<w:document xmlns:wpc="http://schemas.microsoft.com/office/word/2010/wordprocessingCanvas" xmlns:cx="http://schemas.microsoft.com/office/drawing/2014/chartex" xmlns:cx1="http://schemas.microsoft.com/office/drawing/2015/9/8/chartex" xmlns:cx2="http://schemas.microsoft.com/office/drawing/2015/10/21/chartex" xmlns:cx3="http://schemas.microsoft.com/office/drawing/2016/5/9/chartex" xmlns:cx4="http://schemas.microsoft.com/office/drawing/2016/5/10/chartex" xmlns:cx5="http://schemas.microsoft.com/office/drawing/2016/5/11/chartex" xmlns:cx6="http://schemas.microsoft.com/office/drawing/2016/5/12/chartex" xmlns:cx7="http://schemas.microsoft.com/office/drawing/2016/5/13/chartex" xmlns:cx8="http://schemas.microsoft.com/office/drawing/2016/5/14/chartex" xmlns:mc="http://schemas.openxmlformats.org/markup-compatibility/2006" xmlns:aink="http://schemas.microsoft.com/office/drawing/2016/ink" xmlns:am3d="http://schemas.microsoft.com/office/drawing/2017/model3d" xmlns:o="urn:schemas-microsoft-com:office:office" xmlns:oel="http://schemas.microsoft.com/office/2019/extlst" xmlns:r="http://schemas.openxmlformats.org/officeDocument/2006/relationships" xmlns:m="http://schemas.openxmlformats.org/officeDocument/2006/math" xmlns:v="urn:schemas-microsoft-com:vml" xmlns:wp14="http://schemas.microsoft.com/office/word/2010/wordprocessingDrawing" xmlns:wp="http://schemas.openxmlformats.org/drawingml/2006/wordprocessingDrawing" xmlns:w10="urn:schemas-microsoft-com:office:word" xmlns:w="http://schemas.openxmlformats.org/wordprocessingml/2006/main" xmlns:w14="http://schemas.microsoft.com/office/word/2010/wordml" xmlns:w15="http://schemas.microsoft.com/office/word/2012/wordml" xmlns:w16cex="http://schemas.microsoft.com/office/word/2018/wordml/cex" xmlns:w16cid="http://schemas.microsoft.com/office/word/2016/wordml/cid" xmlns:w16="http://schemas.microsoft.com/office/word/2018/wordml" xmlns:w16sdtdh="http://schemas.microsoft.com/office/word/2020/wordml/sdtdatahash" xmlns:w16se="http://schemas.microsoft.com/office/word/2015/wordml/symex" xmlns:wpg="http://schemas.microsoft.com/office/word/2010/wordprocessingGroup" xmlns:wpi="http://schemas.microsoft.com/office/word/2010/wordprocessingInk" xmlns:wne="http://schemas.microsoft.com/office/word/2006/wordml" xmlns:wps="http://schemas.microsoft.com/office/word/2010/wordprocessingShape" mc:Ignorable="w14 w15 w16se w16cid w16 w16cex w16sdtdh wp14">
+<w:document xmlns:wpc="http://schemas.microsoft.com/office/word/2010/wordprocessingCanvas" xmlns:cx="http://schemas.microsoft.com/office/drawing/2014/chartex" xmlns:cx1="http://schemas.microsoft.com/office/drawing/2015/9/8/chartex" xmlns:cx2="http://schemas.microsoft.com/office/drawing/2015/10/21/chartex" xmlns:cx3="http://schemas.microsoft.com/office/drawing/2016/5/9/chartex" xmlns:cx4="http://schemas.microsoft.com/office/drawing/2016/5/10/chartex" xmlns:cx5="http://schemas.microsoft.com/office/drawing/2016/5/11/chartex" xmlns:cx6="http://schemas.microsoft.com/office/drawing/2016/5/12/chartex" xmlns:cx7="http://schemas.microsoft.com/office/drawing/2016/5/13/chartex" xmlns:cx8="http://schemas.microsoft.com/office/drawing/2016/5/14/chartex" xmlns:mc="http://schemas.openxmlformats.org/markup-compatibility/2006" xmlns:aink="http://schemas.microsoft.com/office/drawing/2016/ink" xmlns:am3d="http://schemas.microsoft.com/office/drawing/2017/model3d" xmlns:o="urn:schemas-microsoft-com:office:office" xmlns:oel="http://schemas.microsoft.com/office/2019/extlst" xmlns:r="http://schemas.openxmlformats.org/officeDocument/2006/relationships" xmlns:m="http://schemas.openxmlformats.org/officeDocument/2006/math" xmlns:v="urn:schemas-microsoft-com:vml" xmlns:wp14="http://schemas.microsoft.com/office/word/2010/wordprocessingDrawing" xmlns:wp="http://schemas.openxmlformats.org/drawingml/2006/wordprocessingDrawing" xmlns:w10="urn:schemas-microsoft-com:office:word" xmlns:w="http://schemas.openxmlformats.org/wordprocessingml/2006/main" xmlns:w14="http://schemas.microsoft.com/office/word/2010/wordml" xmlns:w15="http://schemas.microsoft.com/office/word/2012/wordml" xmlns:w16cex="http://schemas.microsoft.com/office/word/2018/wordml/cex" xmlns:w16cid="http://schemas.microsoft.com/office/word/2016/wordml/cid" xmlns:w16="http://schemas.microsoft.com/office/word/2018/wordml" xmlns:w16du="http://schemas.microsoft.com/office/word/2023/wordml/word16du" xmlns:w16sdtdh="http://schemas.microsoft.com/office/word/2020/wordml/sdtdatahash" xmlns:w16se="http://schemas.microsoft.com/office/word/2015/wordml/symex" xmlns:wpg="http://schemas.microsoft.com/office/word/2010/wordprocessingGroup" xmlns:wpi="http://schemas.microsoft.com/office/word/2010/wordprocessingInk" xmlns:wne="http://schemas.microsoft.com/office/word/2006/wordml" xmlns:wps="http://schemas.microsoft.com/office/word/2010/wordprocessingShape" mc:Ignorable="w14 w15 w16se w16cid w16 w16cex w16sdtdh wp14">
   <w:body>
     <w:p>
       <w:pPr>
-        <w:pStyle w:val="Title"/>
+        <w:pStyle w:val="Ttulo"/>
         <w:spacing w:line="360" w:lineRule="auto"/>
         <w:rPr>
           <w:sz w:val="36"/>
@@ -65,7 +65,7 @@
     </w:p>
     <w:p>
       <w:pPr>
-        <w:pStyle w:val="Title"/>
+        <w:pStyle w:val="Ttulo"/>
         <w:jc w:val="right"/>
         <w:rPr>
           <w:lang w:val="pt-PT"/>
@@ -146,7 +146,7 @@
     </w:p>
     <w:p>
       <w:pPr>
-        <w:pStyle w:val="Title"/>
+        <w:pStyle w:val="Ttulo"/>
         <w:jc w:val="right"/>
         <w:rPr>
           <w:lang w:val="pt-PT"/>
@@ -155,7 +155,7 @@
     </w:p>
     <w:p>
       <w:pPr>
-        <w:pStyle w:val="Title"/>
+        <w:pStyle w:val="Ttulo"/>
         <w:jc w:val="right"/>
         <w:rPr>
           <w:lang w:val="pt-PT"/>
@@ -164,7 +164,7 @@
     </w:p>
     <w:p>
       <w:pPr>
-        <w:pStyle w:val="Title"/>
+        <w:pStyle w:val="Ttulo"/>
         <w:jc w:val="right"/>
         <w:rPr>
           <w:lang w:val="pt-PT"/>
@@ -173,7 +173,7 @@
     </w:p>
     <w:p>
       <w:pPr>
-        <w:pStyle w:val="Title"/>
+        <w:pStyle w:val="Ttulo"/>
         <w:jc w:val="right"/>
         <w:rPr>
           <w:lang w:val="pt-PT"/>
@@ -182,7 +182,7 @@
     </w:p>
     <w:p>
       <w:pPr>
-        <w:pStyle w:val="Title"/>
+        <w:pStyle w:val="Ttulo"/>
         <w:jc w:val="left"/>
         <w:rPr>
           <w:sz w:val="22"/>
@@ -193,7 +193,7 @@
     </w:p>
     <w:p>
       <w:pPr>
-        <w:pStyle w:val="Title"/>
+        <w:pStyle w:val="Ttulo"/>
         <w:jc w:val="left"/>
         <w:rPr>
           <w:noProof/>
@@ -205,7 +205,7 @@
     </w:p>
     <w:p>
       <w:pPr>
-        <w:pStyle w:val="Title"/>
+        <w:pStyle w:val="Ttulo"/>
         <w:jc w:val="right"/>
         <w:rPr>
           <w:sz w:val="22"/>
@@ -232,7 +232,7 @@
     </w:p>
     <w:p>
       <w:pPr>
-        <w:pStyle w:val="Title"/>
+        <w:pStyle w:val="Ttulo"/>
         <w:jc w:val="right"/>
         <w:rPr>
           <w:sz w:val="22"/>
@@ -275,7 +275,7 @@
     </w:p>
     <w:p>
       <w:pPr>
-        <w:pStyle w:val="Title"/>
+        <w:pStyle w:val="Ttulo"/>
         <w:jc w:val="right"/>
         <w:rPr>
           <w:sz w:val="22"/>
@@ -302,7 +302,7 @@
     </w:p>
     <w:p>
       <w:pPr>
-        <w:pStyle w:val="Title"/>
+        <w:pStyle w:val="Ttulo"/>
         <w:jc w:val="right"/>
         <w:rPr>
           <w:sz w:val="22"/>
@@ -329,7 +329,7 @@
     </w:p>
     <w:p>
       <w:pPr>
-        <w:pStyle w:val="Title"/>
+        <w:pStyle w:val="Ttulo"/>
         <w:jc w:val="right"/>
         <w:rPr>
           <w:sz w:val="22"/>
@@ -510,7 +510,7 @@
     </w:p>
     <w:tbl>
       <w:tblPr>
-        <w:tblStyle w:val="GridTable2"/>
+        <w:tblStyle w:val="TabeladeGrelha2"/>
         <w:tblW w:w="0" w:type="auto"/>
         <w:jc w:val="center"/>
         <w:tblLook w:val="04A0" w:firstRow="1" w:lastRow="0" w:firstColumn="1" w:lastColumn="0" w:noHBand="0" w:noVBand="1"/>
@@ -695,6 +695,33 @@
                 <w:szCs w:val="22"/>
                 <w:lang w:val="pt-PT"/>
               </w:rPr>
+              <w:t>7</w:t>
+            </w:r>
+            <w:r>
+              <w:rPr>
+                <w:sz w:val="22"/>
+                <w:szCs w:val="22"/>
+                <w:lang w:val="pt-PT"/>
+              </w:rPr>
+              <w:t xml:space="preserve"> Horas</w:t>
+            </w:r>
+          </w:p>
+          <w:p>
+            <w:pPr>
+              <w:pStyle w:val="Title2"/>
+              <w:cnfStyle w:val="000000100000" w:firstRow="0" w:lastRow="0" w:firstColumn="0" w:lastColumn="0" w:oddVBand="0" w:evenVBand="0" w:oddHBand="1" w:evenHBand="0" w:firstRowFirstColumn="0" w:firstRowLastColumn="0" w:lastRowFirstColumn="0" w:lastRowLastColumn="0"/>
+              <w:rPr>
+                <w:sz w:val="22"/>
+                <w:szCs w:val="22"/>
+                <w:lang w:val="pt-PT"/>
+              </w:rPr>
+            </w:pPr>
+            <w:r>
+              <w:rPr>
+                <w:sz w:val="22"/>
+                <w:szCs w:val="22"/>
+                <w:lang w:val="pt-PT"/>
+              </w:rPr>
               <w:t>5</w:t>
             </w:r>
             <w:r>
@@ -704,25 +731,6 @@
                 <w:lang w:val="pt-PT"/>
               </w:rPr>
               <w:t xml:space="preserve"> Horas</w:t>
-            </w:r>
-          </w:p>
-          <w:p>
-            <w:pPr>
-              <w:pStyle w:val="Title2"/>
-              <w:cnfStyle w:val="000000100000" w:firstRow="0" w:lastRow="0" w:firstColumn="0" w:lastColumn="0" w:oddVBand="0" w:evenVBand="0" w:oddHBand="1" w:evenHBand="0" w:firstRowFirstColumn="0" w:firstRowLastColumn="0" w:lastRowFirstColumn="0" w:lastRowLastColumn="0"/>
-              <w:rPr>
-                <w:sz w:val="22"/>
-                <w:szCs w:val="22"/>
-                <w:lang w:val="pt-PT"/>
-              </w:rPr>
-            </w:pPr>
-            <w:r>
-              <w:rPr>
-                <w:sz w:val="22"/>
-                <w:szCs w:val="22"/>
-                <w:lang w:val="pt-PT"/>
-              </w:rPr>
-              <w:t>0 Horas</w:t>
             </w:r>
           </w:p>
         </w:tc>
@@ -739,7 +747,7 @@
     </w:p>
     <w:p>
       <w:pPr>
-        <w:pStyle w:val="ListParagraph"/>
+        <w:pStyle w:val="PargrafodaLista"/>
         <w:numPr>
           <w:ilvl w:val="0"/>
           <w:numId w:val="18"/>
@@ -785,7 +793,7 @@
     </w:p>
     <w:p>
       <w:pPr>
-        <w:pStyle w:val="ListParagraph"/>
+        <w:pStyle w:val="PargrafodaLista"/>
         <w:spacing w:line="240" w:lineRule="auto"/>
         <w:ind w:firstLine="720"/>
         <w:rPr>
@@ -981,7 +989,7 @@
     </w:p>
     <w:p>
       <w:pPr>
-        <w:pStyle w:val="ListParagraph"/>
+        <w:pStyle w:val="PargrafodaLista"/>
         <w:spacing w:line="240" w:lineRule="auto"/>
         <w:rPr>
           <w:sz w:val="22"/>
@@ -1000,7 +1008,7 @@
     </w:p>
     <w:p>
       <w:pPr>
-        <w:pStyle w:val="ListParagraph"/>
+        <w:pStyle w:val="PargrafodaLista"/>
         <w:spacing w:line="240" w:lineRule="auto"/>
         <w:rPr>
           <w:sz w:val="22"/>
@@ -5080,7 +5088,23 @@
           <w:lang w:val="pt-PT"/>
         </w:rPr>
         <w:lastRenderedPageBreak/>
-        <w:t xml:space="preserve">Como podemos ver em 3 dos 4 modelos testados apenas no modelo RandomForests obtivemos um resultado muito idêntico entre o </w:t>
+        <w:t>Como podemos ver em 3 dos 4 modelos testados</w:t>
+      </w:r>
+      <w:r>
+        <w:rPr>
+          <w:sz w:val="22"/>
+          <w:szCs w:val="22"/>
+          <w:lang w:val="pt-PT"/>
+        </w:rPr>
+        <w:t xml:space="preserve"> o StandartScaler obteve os melhores resultados,</w:t>
+      </w:r>
+      <w:r>
+        <w:rPr>
+          <w:sz w:val="22"/>
+          <w:szCs w:val="22"/>
+          <w:lang w:val="pt-PT"/>
+        </w:rPr>
+        <w:t xml:space="preserve"> apenas no modelo RandomForests obtivemos um resultado muito idêntico entre o </w:t>
       </w:r>
       <w:r>
         <w:rPr>
@@ -5096,7 +5120,23 @@
           <w:szCs w:val="22"/>
           <w:lang w:val="pt-PT"/>
         </w:rPr>
-        <w:t>StandartScaler e a precision um pouco pior, face às pequenas diferenças nos valores consideramos que não vale a pena ser utilizado o RobustScaler</w:t>
+        <w:t>Standart</w:t>
+      </w:r>
+      <w:r>
+        <w:rPr>
+          <w:sz w:val="22"/>
+          <w:szCs w:val="22"/>
+          <w:lang w:val="pt-PT"/>
+        </w:rPr>
+        <w:t>S</w:t>
+      </w:r>
+      <w:r>
+        <w:rPr>
+          <w:sz w:val="22"/>
+          <w:szCs w:val="22"/>
+          <w:lang w:val="pt-PT"/>
+        </w:rPr>
+        <w:t>caler e a precision um pouco pior, face às pequenas diferenças nos valores consideramos que não vale a pena ser utilizado o RobustScaler</w:t>
       </w:r>
       <w:r>
         <w:rPr>
@@ -5587,6 +5627,7 @@
       </w:pPr>
       <w:r>
         <w:rPr>
+          <w:noProof/>
           <w:sz w:val="22"/>
           <w:szCs w:val="22"/>
           <w:lang w:val="pt-PT"/>
@@ -7327,25 +7368,7 @@
           <w:szCs w:val="22"/>
           <w:lang w:val="pt-PT"/>
         </w:rPr>
-        <w:t xml:space="preserve">utilizada nas </w:t>
-      </w:r>
-      <w:proofErr w:type="spellStart"/>
-      <w:r>
-        <w:rPr>
-          <w:sz w:val="22"/>
-          <w:szCs w:val="22"/>
-          <w:lang w:val="pt-PT"/>
-        </w:rPr>
-        <w:t>TPs</w:t>
-      </w:r>
-      <w:proofErr w:type="spellEnd"/>
-      <w:r>
-        <w:rPr>
-          <w:sz w:val="22"/>
-          <w:szCs w:val="22"/>
-          <w:lang w:val="pt-PT"/>
-        </w:rPr>
-        <w:t xml:space="preserve"> com</w:t>
+        <w:t>utilizada nas TPs com</w:t>
       </w:r>
       <w:r>
         <w:rPr>
@@ -7534,35 +7557,17 @@
       <w:hyperlink r:id="rId13" w:history="1">
         <w:r>
           <w:rPr>
-            <w:rStyle w:val="Hyperlink"/>
+            <w:rStyle w:val="Hiperligao"/>
             <w:sz w:val="22"/>
             <w:szCs w:val="22"/>
             <w:lang w:val="pt-PT"/>
           </w:rPr>
-          <w:t>aq</w:t>
-        </w:r>
-        <w:r>
-          <w:rPr>
-            <w:rStyle w:val="Hyperlink"/>
-            <w:sz w:val="22"/>
-            <w:szCs w:val="22"/>
-            <w:lang w:val="pt-PT"/>
-          </w:rPr>
-          <w:t>u</w:t>
-        </w:r>
-        <w:r>
-          <w:rPr>
-            <w:rStyle w:val="Hyperlink"/>
-            <w:sz w:val="22"/>
-            <w:szCs w:val="22"/>
-            <w:lang w:val="pt-PT"/>
-          </w:rPr>
-          <w:t>i</w:t>
+          <w:t>aqui</w:t>
         </w:r>
       </w:hyperlink>
       <w:r>
         <w:rPr>
-          <w:rStyle w:val="FootnoteReference"/>
+          <w:rStyle w:val="Refdenotaderodap"/>
           <w:sz w:val="22"/>
           <w:szCs w:val="22"/>
           <w:lang w:val="pt-PT"/>
@@ -7670,6 +7675,7 @@
       </w:pPr>
       <w:r>
         <w:rPr>
+          <w:noProof/>
           <w:sz w:val="22"/>
           <w:szCs w:val="22"/>
           <w:lang w:val="pt-PT"/>
@@ -9763,15 +9769,7 @@
           <w:szCs w:val="20"/>
           <w:lang w:val="pt-PT"/>
         </w:rPr>
-        <w:t xml:space="preserve"> </w:t>
-      </w:r>
-      <w:r>
-        <w:rPr>
-          <w:sz w:val="20"/>
-          <w:szCs w:val="20"/>
-          <w:lang w:val="pt-PT"/>
-        </w:rPr>
-        <w:t>- sendo sqrt: raiz quadrada do nº de features existentes</w:t>
+        <w:t xml:space="preserve"> - sendo sqrt: raiz quadrada do nº de features existentes</w:t>
       </w:r>
       <w:r>
         <w:rPr>
@@ -9887,48 +9885,287 @@
       <w:pPr>
         <w:spacing w:line="240" w:lineRule="auto"/>
         <w:ind w:firstLine="0"/>
+        <w:rPr>
+          <w:lang w:val="pt-PT"/>
+        </w:rPr>
       </w:pPr>
-      <w:r>
-        <w:rPr>
-          <w:sz w:val="22"/>
-          <w:szCs w:val="22"/>
-          <w:lang w:val="pt-PT"/>
-        </w:rPr>
-        <w:t>Em falta…</w:t>
-      </w:r>
-      <w:r>
-        <w:rPr>
-          <w:sz w:val="22"/>
-          <w:szCs w:val="22"/>
-          <w:lang w:val="pt-PT"/>
-        </w:rPr>
-        <w:t xml:space="preserve">O Lorem Ipsum é um texto modelo da indústria tipográfica e de impressão. O Lorem Ipsum tem vindo a ser o texto padrão usado por estas indústrias desde o ano de 1500, quando uma misturou os caracteres de um texto para criar um espécime de livro. Este texto não só sobreviveu 5 séculos, mas também o salto para a tipografia </w:t>
-      </w:r>
-      <w:proofErr w:type="spellStart"/>
-      <w:r>
-        <w:rPr>
-          <w:sz w:val="22"/>
-          <w:szCs w:val="22"/>
-          <w:lang w:val="pt-PT"/>
-        </w:rPr>
-        <w:t>electrónica</w:t>
-      </w:r>
-      <w:proofErr w:type="spellEnd"/>
-      <w:r>
-        <w:rPr>
-          <w:sz w:val="22"/>
-          <w:szCs w:val="22"/>
-          <w:lang w:val="pt-PT"/>
-        </w:rPr>
-        <w:t>, mantendo-se essencialmente inalterada. Foi popularizada nos anos 60 com a disponibilização das folhas de Letraset, que continham passagens com Lorem Ipsum, e mais recentemente com os programas de publicação como o Aldus PageMaker que incluem versões do Lorem Ipsum.</w:t>
-      </w:r>
-      <w:r>
-        <w:rPr>
-          <w:rFonts w:ascii="Open Sans" w:hAnsi="Open Sans" w:cs="Open Sans"/>
-          <w:color w:val="000000"/>
-          <w:sz w:val="21"/>
-          <w:szCs w:val="21"/>
-          <w:shd w:val="clear" w:color="auto" w:fill="FFFFFF"/>
+    </w:p>
+    <w:p>
+      <w:pPr>
+        <w:spacing w:line="240" w:lineRule="auto"/>
+        <w:ind w:firstLine="0"/>
+        <w:rPr>
+          <w:lang w:val="pt-PT"/>
+        </w:rPr>
+      </w:pPr>
+      <w:r>
+        <w:rPr>
+          <w:lang w:val="pt-PT"/>
+        </w:rPr>
+        <w:t>Neste projeto de Engenharia do Conhecimento, o objetivo foi desenvolver um modelo de classificação para prever a variável "Biodegradable" utilizando o conjunto de dados QSAR Biodegradation. O processo envolveu várias etapas, incluindo o processamento dos dados, seleção de variáveis, afinação dos modelos e testes.</w:t>
+      </w:r>
+    </w:p>
+    <w:p>
+      <w:pPr>
+        <w:spacing w:line="240" w:lineRule="auto"/>
+        <w:ind w:firstLine="0"/>
+        <w:rPr>
+          <w:lang w:val="pt-PT"/>
+        </w:rPr>
+      </w:pPr>
+    </w:p>
+    <w:p>
+      <w:pPr>
+        <w:spacing w:line="240" w:lineRule="auto"/>
+        <w:ind w:firstLine="0"/>
+        <w:rPr>
+          <w:lang w:val="pt-PT"/>
+        </w:rPr>
+      </w:pPr>
+    </w:p>
+    <w:p>
+      <w:pPr>
+        <w:spacing w:line="240" w:lineRule="auto"/>
+        <w:ind w:firstLine="0"/>
+        <w:rPr>
+          <w:lang w:val="pt-PT"/>
+        </w:rPr>
+      </w:pPr>
+    </w:p>
+    <w:p>
+      <w:pPr>
+        <w:spacing w:line="240" w:lineRule="auto"/>
+        <w:ind w:firstLine="0"/>
+        <w:rPr>
+          <w:lang w:val="pt-PT"/>
+        </w:rPr>
+      </w:pPr>
+      <w:r>
+        <w:rPr>
+          <w:lang w:val="pt-PT"/>
+        </w:rPr>
+        <w:lastRenderedPageBreak/>
+        <w:t>No processamento dos dados</w:t>
+      </w:r>
+      <w:r>
+        <w:rPr>
+          <w:lang w:val="pt-PT"/>
+        </w:rPr>
+        <w:t>, carregámos</w:t>
+      </w:r>
+      <w:r>
+        <w:rPr>
+          <w:lang w:val="pt-PT"/>
+        </w:rPr>
+        <w:t xml:space="preserve"> o arquivo CSV fornecido </w:t>
+      </w:r>
+      <w:r>
+        <w:rPr>
+          <w:lang w:val="pt-PT"/>
+        </w:rPr>
+        <w:t>nu</w:t>
+      </w:r>
+      <w:r>
+        <w:rPr>
+          <w:lang w:val="pt-PT"/>
+        </w:rPr>
+        <w:t>m Pandas DataFrame, us</w:t>
+      </w:r>
+      <w:r>
+        <w:rPr>
+          <w:lang w:val="pt-PT"/>
+        </w:rPr>
+        <w:t>á</w:t>
+      </w:r>
+      <w:r>
+        <w:rPr>
+          <w:lang w:val="pt-PT"/>
+        </w:rPr>
+        <w:t>mos o método KNNImputer para preencher os valores ausentes. Em seguida, realiz</w:t>
+      </w:r>
+      <w:r>
+        <w:rPr>
+          <w:lang w:val="pt-PT"/>
+        </w:rPr>
+        <w:t>á</w:t>
+      </w:r>
+      <w:r>
+        <w:rPr>
+          <w:lang w:val="pt-PT"/>
+        </w:rPr>
+        <w:t>mos testes com diferentes scalers e observ</w:t>
+      </w:r>
+      <w:r>
+        <w:rPr>
+          <w:lang w:val="pt-PT"/>
+        </w:rPr>
+        <w:t>á</w:t>
+      </w:r>
+      <w:r>
+        <w:rPr>
+          <w:lang w:val="pt-PT"/>
+        </w:rPr>
+        <w:t>mos que o StandardScaler obteve os melhores resultado</w:t>
+      </w:r>
+      <w:r>
+        <w:rPr>
+          <w:lang w:val="pt-PT"/>
+        </w:rPr>
+        <w:t>s</w:t>
+      </w:r>
+      <w:r>
+        <w:rPr>
+          <w:lang w:val="pt-PT"/>
+        </w:rPr>
+        <w:t>.</w:t>
+      </w:r>
+    </w:p>
+    <w:p>
+      <w:pPr>
+        <w:spacing w:line="240" w:lineRule="auto"/>
+        <w:ind w:firstLine="0"/>
+        <w:rPr>
+          <w:lang w:val="pt-PT"/>
+        </w:rPr>
+      </w:pPr>
+    </w:p>
+    <w:p>
+      <w:pPr>
+        <w:spacing w:line="240" w:lineRule="auto"/>
+        <w:ind w:firstLine="0"/>
+        <w:rPr>
+          <w:lang w:val="pt-PT"/>
+        </w:rPr>
+      </w:pPr>
+      <w:r>
+        <w:rPr>
+          <w:lang w:val="pt-PT"/>
+        </w:rPr>
+        <w:t>Na seleção de variáveis, utilizamos o método de</w:t>
+      </w:r>
+      <w:r>
+        <w:rPr>
+          <w:lang w:val="pt-PT"/>
+        </w:rPr>
+        <w:t xml:space="preserve"> correlation selection</w:t>
+      </w:r>
+      <w:r>
+        <w:rPr>
+          <w:lang w:val="pt-PT"/>
+        </w:rPr>
+        <w:t xml:space="preserve"> para remover as variáveis irrelevantes</w:t>
+      </w:r>
+      <w:r>
+        <w:rPr>
+          <w:lang w:val="pt-PT"/>
+        </w:rPr>
+        <w:t>, Em seguida</w:t>
+      </w:r>
+      <w:r>
+        <w:rPr>
+          <w:lang w:val="pt-PT"/>
+        </w:rPr>
+        <w:t>, reduzimos o conjunto de dados para incluir apenas as features relevantes.</w:t>
+      </w:r>
+      <w:r>
+        <w:rPr>
+          <w:lang w:val="pt-PT"/>
+        </w:rPr>
+        <w:t xml:space="preserve"> Também aplicamos o método Stepwise Feature Selection para identificar as features mais importantes</w:t>
+      </w:r>
+    </w:p>
+    <w:p>
+      <w:pPr>
+        <w:spacing w:line="240" w:lineRule="auto"/>
+        <w:ind w:firstLine="0"/>
+        <w:rPr>
+          <w:lang w:val="pt-PT"/>
+        </w:rPr>
+      </w:pPr>
+    </w:p>
+    <w:p>
+      <w:pPr>
+        <w:spacing w:line="240" w:lineRule="auto"/>
+        <w:ind w:firstLine="0"/>
+        <w:rPr>
+          <w:lang w:val="pt-PT"/>
+        </w:rPr>
+      </w:pPr>
+      <w:r>
+        <w:rPr>
+          <w:lang w:val="pt-PT"/>
+        </w:rPr>
+        <w:t>Na afinação dos modelos, utiliz</w:t>
+      </w:r>
+      <w:r>
+        <w:rPr>
+          <w:lang w:val="pt-PT"/>
+        </w:rPr>
+        <w:t>á</w:t>
+      </w:r>
+      <w:r>
+        <w:rPr>
+          <w:lang w:val="pt-PT"/>
+        </w:rPr>
+        <w:t>mos técnicas como GridSearchCV e RandomizedSearchCV para encontrar os melhores hiperparâmetros para o modelo SVM e RandomForest, respectivamente. Essa afinação resultou em melhorias nos modelos em comparação com os modelos sem os hiperparâmetros.</w:t>
+      </w:r>
+    </w:p>
+    <w:p>
+      <w:pPr>
+        <w:spacing w:line="240" w:lineRule="auto"/>
+        <w:ind w:firstLine="0"/>
+        <w:rPr>
+          <w:u w:val="single"/>
+          <w:lang w:val="pt-PT"/>
+        </w:rPr>
+      </w:pPr>
+    </w:p>
+    <w:p>
+      <w:pPr>
+        <w:spacing w:line="240" w:lineRule="auto"/>
+        <w:ind w:firstLine="0"/>
+        <w:rPr>
+          <w:lang w:val="pt-PT"/>
+        </w:rPr>
+      </w:pPr>
+      <w:r>
+        <w:rPr>
+          <w:lang w:val="pt-PT"/>
+        </w:rPr>
+        <w:t>Realizamos testes dos modelos afi</w:t>
+      </w:r>
+      <w:r>
+        <w:rPr>
+          <w:lang w:val="pt-PT"/>
+        </w:rPr>
+        <w:t>n</w:t>
+      </w:r>
+      <w:r>
+        <w:rPr>
+          <w:lang w:val="pt-PT"/>
+        </w:rPr>
+        <w:t>ados e comparando os resultados, observ</w:t>
+      </w:r>
+      <w:r>
+        <w:rPr>
+          <w:lang w:val="pt-PT"/>
+        </w:rPr>
+        <w:t>á</w:t>
+      </w:r>
+      <w:r>
+        <w:rPr>
+          <w:lang w:val="pt-PT"/>
+        </w:rPr>
+        <w:t xml:space="preserve">mos que o modelo RandomForest obteve os melhores desempenhos em todas as métricas avaliadas. Portanto, escolhemos o RandomForest </w:t>
+      </w:r>
+      <w:r>
+        <w:rPr>
+          <w:lang w:val="pt-PT"/>
+        </w:rPr>
+        <w:t>com os hiperparâmetros específicos definidos</w:t>
+      </w:r>
+      <w:r>
+        <w:rPr>
           <w:lang w:val="pt-PT"/>
         </w:rPr>
         <w:t xml:space="preserve"> </w:t>
@@ -9937,184 +10174,13 @@
         <w:rPr>
           <w:lang w:val="pt-PT"/>
         </w:rPr>
-        <w:t xml:space="preserve">O Lorem Ipsum é um texto modelo da indústria tipográfica e de impressão. O Lorem Ipsum tem vindo a ser o texto padrão usado por estas indústrias desde o ano de 1500, quando uma misturou os caracteres de um texto para criar um espécime de livro. Este texto não só sobreviveu 5 séculos, mas também o salto para a tipografia </w:t>
-      </w:r>
-      <w:proofErr w:type="spellStart"/>
-      <w:r>
-        <w:rPr>
-          <w:lang w:val="pt-PT"/>
-        </w:rPr>
-        <w:t>electrónica</w:t>
-      </w:r>
-      <w:proofErr w:type="spellEnd"/>
-      <w:r>
-        <w:rPr>
-          <w:lang w:val="pt-PT"/>
-        </w:rPr>
-        <w:t xml:space="preserve">, </w:t>
-      </w:r>
-      <w:r>
-        <w:rPr>
-          <w:lang w:val="pt-PT"/>
-        </w:rPr>
-        <w:lastRenderedPageBreak/>
-        <w:t>mantendo-se essencialmente inalterada. Foi popularizada nos anos 60 com a disponibilização das folhas de Letraset, que continham passagens com Lorem Ipsum, e mais recentemente com os programas de publicação como o Aldus PageMaker que incluem versões do Lorem Ipsum.</w:t>
-      </w:r>
-      <w:r>
-        <w:rPr>
-          <w:lang w:val="pt-PT"/>
-        </w:rPr>
-        <w:t xml:space="preserve"> </w:t>
-      </w:r>
-      <w:r>
-        <w:rPr>
-          <w:lang w:val="pt-PT"/>
-        </w:rPr>
-        <w:t xml:space="preserve">O Lorem Ipsum é um texto modelo da indústria tipográfica e de impressão. O Lorem Ipsum tem vindo a ser o texto padrão usado por estas indústrias desde o ano de 1500, quando uma misturou os caracteres de um texto para criar um espécime de livro. Este texto não só sobreviveu 5 séculos, mas também o salto para a tipografia </w:t>
-      </w:r>
-      <w:proofErr w:type="spellStart"/>
-      <w:r>
-        <w:rPr>
-          <w:lang w:val="pt-PT"/>
-        </w:rPr>
-        <w:t>electrónica</w:t>
-      </w:r>
-      <w:proofErr w:type="spellEnd"/>
-      <w:r>
-        <w:rPr>
-          <w:lang w:val="pt-PT"/>
-        </w:rPr>
-        <w:t>, mantendo-se essencialmente inalterada. Foi popularizada nos anos 60 com a disponibilização das folhas de Letraset, que continham passagens com Lorem Ipsum, e mais recentemente com os programas de publicação como o Aldus PageMaker que incluem versões do Lorem Ipsum.</w:t>
-      </w:r>
-      <w:r>
-        <w:rPr>
-          <w:lang w:val="pt-PT"/>
-        </w:rPr>
-        <w:t xml:space="preserve"> </w:t>
-      </w:r>
-      <w:r>
-        <w:rPr>
-          <w:lang w:val="pt-PT"/>
-        </w:rPr>
-        <w:t xml:space="preserve">O Lorem Ipsum é um texto modelo da indústria tipográfica e de impressão. O Lorem Ipsum tem vindo a ser o texto padrão usado por estas indústrias desde o ano de 1500, quando uma misturou os caracteres de um texto para criar um espécime de livro. Este texto não só sobreviveu 5 séculos, mas também o salto para a tipografia </w:t>
-      </w:r>
-      <w:proofErr w:type="spellStart"/>
-      <w:r>
-        <w:rPr>
-          <w:lang w:val="pt-PT"/>
-        </w:rPr>
-        <w:t>electrónica</w:t>
-      </w:r>
-      <w:proofErr w:type="spellEnd"/>
-      <w:r>
-        <w:rPr>
-          <w:lang w:val="pt-PT"/>
-        </w:rPr>
-        <w:t>, mantendo-se essencialmente inalterada. Foi popularizada nos anos 60 com a disponibilização das folhas de Letraset, que continham passagens com Lorem Ipsum, e mais recentemente com os programas de publicação como o Aldus PageMaker que incluem versões do Lorem Ipsum.</w:t>
-      </w:r>
-      <w:r>
-        <w:rPr>
-          <w:lang w:val="pt-PT"/>
-        </w:rPr>
-        <w:t xml:space="preserve"> </w:t>
-      </w:r>
-      <w:r>
-        <w:rPr>
-          <w:lang w:val="pt-PT"/>
-        </w:rPr>
-        <w:t xml:space="preserve">O Lorem Ipsum é um texto modelo da indústria tipográfica e de impressão. O Lorem Ipsum tem vindo a ser o texto padrão usado por estas indústrias desde o ano de 1500, quando uma misturou os caracteres de um texto para criar um espécime de livro. Este texto não só sobreviveu 5 séculos, mas também o salto para a tipografia </w:t>
-      </w:r>
-      <w:proofErr w:type="spellStart"/>
-      <w:r>
-        <w:rPr>
-          <w:lang w:val="pt-PT"/>
-        </w:rPr>
-        <w:t>electrónica</w:t>
-      </w:r>
-      <w:proofErr w:type="spellEnd"/>
-      <w:r>
-        <w:rPr>
-          <w:lang w:val="pt-PT"/>
-        </w:rPr>
-        <w:t>, mantendo-se essencialmente inalterada. Foi popularizada nos anos 60 com a disponibilização das folhas de Letraset, que continham passagens com Lorem Ipsum, e mais recentemente com os programas de publicação como o Aldus PageMaker que incluem versões do Lorem Ipsum.</w:t>
-      </w:r>
-      <w:r>
-        <w:rPr>
-          <w:lang w:val="pt-PT"/>
-        </w:rPr>
-        <w:t xml:space="preserve"> </w:t>
-      </w:r>
-      <w:r>
-        <w:rPr>
-          <w:lang w:val="pt-PT"/>
-        </w:rPr>
-        <w:t xml:space="preserve">O Lorem Ipsum é um texto modelo da indústria tipográfica e de impressão. O Lorem Ipsum tem vindo a ser o texto padrão usado por estas indústrias desde o ano de 1500, quando uma misturou os caracteres de um texto para criar um espécime de livro. Este texto não só sobreviveu 5 séculos, mas também o salto para a tipografia </w:t>
-      </w:r>
-      <w:proofErr w:type="spellStart"/>
-      <w:r>
-        <w:rPr>
-          <w:lang w:val="pt-PT"/>
-        </w:rPr>
-        <w:t>electrónica</w:t>
-      </w:r>
-      <w:proofErr w:type="spellEnd"/>
-      <w:r>
-        <w:rPr>
-          <w:lang w:val="pt-PT"/>
-        </w:rPr>
-        <w:t>, mantendo-se essencialmente inalterada. Foi popularizada nos anos 60 com a disponibilização das folhas de Letraset, que continham passagens com Lorem Ipsum, e mais recentemente com os programas de publicação como o Aldus PageMaker que incluem versões do Lorem Ipsum.</w:t>
-      </w:r>
-      <w:r>
-        <w:rPr>
-          <w:lang w:val="pt-PT"/>
-        </w:rPr>
-        <w:t xml:space="preserve"> </w:t>
-      </w:r>
-      <w:r>
-        <w:rPr>
-          <w:lang w:val="pt-PT"/>
-        </w:rPr>
-        <w:t xml:space="preserve">O Lorem Ipsum é um texto modelo da indústria tipográfica e de impressão. O Lorem Ipsum tem vindo a ser o texto padrão usado por estas indústrias desde o ano de 1500, quando uma misturou os caracteres de um texto para criar um espécime de livro. Este texto não só sobreviveu 5 séculos, mas também o salto para a tipografia </w:t>
-      </w:r>
-      <w:proofErr w:type="spellStart"/>
-      <w:r>
-        <w:rPr>
-          <w:lang w:val="pt-PT"/>
-        </w:rPr>
-        <w:t>electrónica</w:t>
-      </w:r>
-      <w:proofErr w:type="spellEnd"/>
-      <w:r>
-        <w:rPr>
-          <w:lang w:val="pt-PT"/>
-        </w:rPr>
-        <w:t>, mantendo-se essencialmente inalterada. Foi popularizada nos anos 60 com a disponibilização das folhas de Letraset, que continham passagens com Lorem Ipsum, e mais recentemente com os programas de publicação como o Aldus PageMaker que incluem versões do Lorem Ipsum.</w:t>
-      </w:r>
-      <w:r>
-        <w:rPr>
-          <w:lang w:val="pt-PT"/>
-        </w:rPr>
-        <w:t xml:space="preserve"> </w:t>
-      </w:r>
-      <w:r>
-        <w:rPr>
-          <w:lang w:val="pt-PT"/>
-        </w:rPr>
-        <w:t xml:space="preserve">O Lorem Ipsum é um texto modelo da indústria tipográfica e de impressão. O Lorem Ipsum tem vindo a ser o texto padrão usado por estas indústrias desde o ano de 1500, quando uma misturou os caracteres de um texto para criar um espécime de livro. Este texto não só sobreviveu 5 séculos, mas também o salto para a tipografia </w:t>
-      </w:r>
-      <w:proofErr w:type="spellStart"/>
-      <w:r>
-        <w:rPr>
-          <w:lang w:val="pt-PT"/>
-        </w:rPr>
-        <w:t>electrónica</w:t>
-      </w:r>
-      <w:proofErr w:type="spellEnd"/>
-      <w:r>
-        <w:rPr>
-          <w:lang w:val="pt-PT"/>
-        </w:rPr>
-        <w:t>, mantendo-se essencialmente inalterada. Foi popularizada nos anos 60 com a disponibilização das folhas de Letraset, que continham passagens com Lorem Ipsum, e mais recentemente com os programas de publicação como o Aldus PageMaker que incluem versões do Lorem Ipsum.</w:t>
+        <w:t>como o melhor modelo para prever a variável "Biodegradable"</w:t>
+      </w:r>
+      <w:r>
+        <w:rPr>
+          <w:lang w:val="pt-PT"/>
+        </w:rPr>
+        <w:t>.</w:t>
       </w:r>
     </w:p>
     <w:sectPr>
@@ -10136,7 +10202,7 @@
 </file>
 
 <file path=word/endnotes.xml><?xml version="1.0" encoding="utf-8"?>
-<w:endnotes xmlns:wpc="http://schemas.microsoft.com/office/word/2010/wordprocessingCanvas" xmlns:cx="http://schemas.microsoft.com/office/drawing/2014/chartex" xmlns:cx1="http://schemas.microsoft.com/office/drawing/2015/9/8/chartex" xmlns:cx2="http://schemas.microsoft.com/office/drawing/2015/10/21/chartex" xmlns:cx3="http://schemas.microsoft.com/office/drawing/2016/5/9/chartex" xmlns:cx4="http://schemas.microsoft.com/office/drawing/2016/5/10/chartex" xmlns:cx5="http://schemas.microsoft.com/office/drawing/2016/5/11/chartex" xmlns:cx6="http://schemas.microsoft.com/office/drawing/2016/5/12/chartex" xmlns:cx7="http://schemas.microsoft.com/office/drawing/2016/5/13/chartex" xmlns:cx8="http://schemas.microsoft.com/office/drawing/2016/5/14/chartex" xmlns:mc="http://schemas.openxmlformats.org/markup-compatibility/2006" xmlns:aink="http://schemas.microsoft.com/office/drawing/2016/ink" xmlns:am3d="http://schemas.microsoft.com/office/drawing/2017/model3d" xmlns:o="urn:schemas-microsoft-com:office:office" xmlns:oel="http://schemas.microsoft.com/office/2019/extlst" xmlns:r="http://schemas.openxmlformats.org/officeDocument/2006/relationships" xmlns:m="http://schemas.openxmlformats.org/officeDocument/2006/math" xmlns:v="urn:schemas-microsoft-com:vml" xmlns:wp14="http://schemas.microsoft.com/office/word/2010/wordprocessingDrawing" xmlns:wp="http://schemas.openxmlformats.org/drawingml/2006/wordprocessingDrawing" xmlns:w10="urn:schemas-microsoft-com:office:word" xmlns:w="http://schemas.openxmlformats.org/wordprocessingml/2006/main" xmlns:w14="http://schemas.microsoft.com/office/word/2010/wordml" xmlns:w15="http://schemas.microsoft.com/office/word/2012/wordml" xmlns:w16cex="http://schemas.microsoft.com/office/word/2018/wordml/cex" xmlns:w16cid="http://schemas.microsoft.com/office/word/2016/wordml/cid" xmlns:w16="http://schemas.microsoft.com/office/word/2018/wordml" xmlns:w16sdtdh="http://schemas.microsoft.com/office/word/2020/wordml/sdtdatahash" xmlns:w16se="http://schemas.microsoft.com/office/word/2015/wordml/symex" xmlns:wpg="http://schemas.microsoft.com/office/word/2010/wordprocessingGroup" xmlns:wpi="http://schemas.microsoft.com/office/word/2010/wordprocessingInk" xmlns:wne="http://schemas.microsoft.com/office/word/2006/wordml" xmlns:wps="http://schemas.microsoft.com/office/word/2010/wordprocessingShape" mc:Ignorable="w14 w15 w16se w16cid w16 w16cex w16sdtdh wp14">
+<w:endnotes xmlns:wpc="http://schemas.microsoft.com/office/word/2010/wordprocessingCanvas" xmlns:cx="http://schemas.microsoft.com/office/drawing/2014/chartex" xmlns:cx1="http://schemas.microsoft.com/office/drawing/2015/9/8/chartex" xmlns:cx2="http://schemas.microsoft.com/office/drawing/2015/10/21/chartex" xmlns:cx3="http://schemas.microsoft.com/office/drawing/2016/5/9/chartex" xmlns:cx4="http://schemas.microsoft.com/office/drawing/2016/5/10/chartex" xmlns:cx5="http://schemas.microsoft.com/office/drawing/2016/5/11/chartex" xmlns:cx6="http://schemas.microsoft.com/office/drawing/2016/5/12/chartex" xmlns:cx7="http://schemas.microsoft.com/office/drawing/2016/5/13/chartex" xmlns:cx8="http://schemas.microsoft.com/office/drawing/2016/5/14/chartex" xmlns:mc="http://schemas.openxmlformats.org/markup-compatibility/2006" xmlns:aink="http://schemas.microsoft.com/office/drawing/2016/ink" xmlns:am3d="http://schemas.microsoft.com/office/drawing/2017/model3d" xmlns:o="urn:schemas-microsoft-com:office:office" xmlns:oel="http://schemas.microsoft.com/office/2019/extlst" xmlns:r="http://schemas.openxmlformats.org/officeDocument/2006/relationships" xmlns:m="http://schemas.openxmlformats.org/officeDocument/2006/math" xmlns:v="urn:schemas-microsoft-com:vml" xmlns:wp14="http://schemas.microsoft.com/office/word/2010/wordprocessingDrawing" xmlns:wp="http://schemas.openxmlformats.org/drawingml/2006/wordprocessingDrawing" xmlns:w10="urn:schemas-microsoft-com:office:word" xmlns:w="http://schemas.openxmlformats.org/wordprocessingml/2006/main" xmlns:w14="http://schemas.microsoft.com/office/word/2010/wordml" xmlns:w15="http://schemas.microsoft.com/office/word/2012/wordml" xmlns:w16cex="http://schemas.microsoft.com/office/word/2018/wordml/cex" xmlns:w16cid="http://schemas.microsoft.com/office/word/2016/wordml/cid" xmlns:w16="http://schemas.microsoft.com/office/word/2018/wordml" xmlns:w16du="http://schemas.microsoft.com/office/word/2023/wordml/word16du" xmlns:w16sdtdh="http://schemas.microsoft.com/office/word/2020/wordml/sdtdatahash" xmlns:w16se="http://schemas.microsoft.com/office/word/2015/wordml/symex" xmlns:wpg="http://schemas.microsoft.com/office/word/2010/wordprocessingGroup" xmlns:wpi="http://schemas.microsoft.com/office/word/2010/wordprocessingInk" xmlns:wne="http://schemas.microsoft.com/office/word/2006/wordml" xmlns:wps="http://schemas.microsoft.com/office/word/2010/wordprocessingShape" mc:Ignorable="w14 w15 w16se w16cid w16 w16cex w16sdtdh wp14">
   <w:endnote w:type="separator" w:id="-1">
     <w:p>
       <w:pPr>
@@ -10163,10 +10229,10 @@
 </file>
 
 <file path=word/footer1.xml><?xml version="1.0" encoding="utf-8"?>
-<w:ftr xmlns:wpc="http://schemas.microsoft.com/office/word/2010/wordprocessingCanvas" xmlns:cx="http://schemas.microsoft.com/office/drawing/2014/chartex" xmlns:cx1="http://schemas.microsoft.com/office/drawing/2015/9/8/chartex" xmlns:cx2="http://schemas.microsoft.com/office/drawing/2015/10/21/chartex" xmlns:cx3="http://schemas.microsoft.com/office/drawing/2016/5/9/chartex" xmlns:cx4="http://schemas.microsoft.com/office/drawing/2016/5/10/chartex" xmlns:cx5="http://schemas.microsoft.com/office/drawing/2016/5/11/chartex" xmlns:cx6="http://schemas.microsoft.com/office/drawing/2016/5/12/chartex" xmlns:cx7="http://schemas.microsoft.com/office/drawing/2016/5/13/chartex" xmlns:cx8="http://schemas.microsoft.com/office/drawing/2016/5/14/chartex" xmlns:mc="http://schemas.openxmlformats.org/markup-compatibility/2006" xmlns:aink="http://schemas.microsoft.com/office/drawing/2016/ink" xmlns:am3d="http://schemas.microsoft.com/office/drawing/2017/model3d" xmlns:o="urn:schemas-microsoft-com:office:office" xmlns:oel="http://schemas.microsoft.com/office/2019/extlst" xmlns:r="http://schemas.openxmlformats.org/officeDocument/2006/relationships" xmlns:m="http://schemas.openxmlformats.org/officeDocument/2006/math" xmlns:v="urn:schemas-microsoft-com:vml" xmlns:wp14="http://schemas.microsoft.com/office/word/2010/wordprocessingDrawing" xmlns:wp="http://schemas.openxmlformats.org/drawingml/2006/wordprocessingDrawing" xmlns:w10="urn:schemas-microsoft-com:office:word" xmlns:w="http://schemas.openxmlformats.org/wordprocessingml/2006/main" xmlns:w14="http://schemas.microsoft.com/office/word/2010/wordml" xmlns:w15="http://schemas.microsoft.com/office/word/2012/wordml" xmlns:w16cex="http://schemas.microsoft.com/office/word/2018/wordml/cex" xmlns:w16cid="http://schemas.microsoft.com/office/word/2016/wordml/cid" xmlns:w16="http://schemas.microsoft.com/office/word/2018/wordml" xmlns:w16sdtdh="http://schemas.microsoft.com/office/word/2020/wordml/sdtdatahash" xmlns:w16se="http://schemas.microsoft.com/office/word/2015/wordml/symex" xmlns:wpg="http://schemas.microsoft.com/office/word/2010/wordprocessingGroup" xmlns:wpi="http://schemas.microsoft.com/office/word/2010/wordprocessingInk" xmlns:wne="http://schemas.microsoft.com/office/word/2006/wordml" xmlns:wps="http://schemas.microsoft.com/office/word/2010/wordprocessingShape" mc:Ignorable="w14 w15 w16se w16cid w16 w16cex w16sdtdh wp14">
+<w:ftr xmlns:wpc="http://schemas.microsoft.com/office/word/2010/wordprocessingCanvas" xmlns:cx="http://schemas.microsoft.com/office/drawing/2014/chartex" xmlns:cx1="http://schemas.microsoft.com/office/drawing/2015/9/8/chartex" xmlns:cx2="http://schemas.microsoft.com/office/drawing/2015/10/21/chartex" xmlns:cx3="http://schemas.microsoft.com/office/drawing/2016/5/9/chartex" xmlns:cx4="http://schemas.microsoft.com/office/drawing/2016/5/10/chartex" xmlns:cx5="http://schemas.microsoft.com/office/drawing/2016/5/11/chartex" xmlns:cx6="http://schemas.microsoft.com/office/drawing/2016/5/12/chartex" xmlns:cx7="http://schemas.microsoft.com/office/drawing/2016/5/13/chartex" xmlns:cx8="http://schemas.microsoft.com/office/drawing/2016/5/14/chartex" xmlns:mc="http://schemas.openxmlformats.org/markup-compatibility/2006" xmlns:aink="http://schemas.microsoft.com/office/drawing/2016/ink" xmlns:am3d="http://schemas.microsoft.com/office/drawing/2017/model3d" xmlns:o="urn:schemas-microsoft-com:office:office" xmlns:oel="http://schemas.microsoft.com/office/2019/extlst" xmlns:r="http://schemas.openxmlformats.org/officeDocument/2006/relationships" xmlns:m="http://schemas.openxmlformats.org/officeDocument/2006/math" xmlns:v="urn:schemas-microsoft-com:vml" xmlns:wp14="http://schemas.microsoft.com/office/word/2010/wordprocessingDrawing" xmlns:wp="http://schemas.openxmlformats.org/drawingml/2006/wordprocessingDrawing" xmlns:w10="urn:schemas-microsoft-com:office:word" xmlns:w="http://schemas.openxmlformats.org/wordprocessingml/2006/main" xmlns:w14="http://schemas.microsoft.com/office/word/2010/wordml" xmlns:w15="http://schemas.microsoft.com/office/word/2012/wordml" xmlns:w16cex="http://schemas.microsoft.com/office/word/2018/wordml/cex" xmlns:w16cid="http://schemas.microsoft.com/office/word/2016/wordml/cid" xmlns:w16="http://schemas.microsoft.com/office/word/2018/wordml" xmlns:w16du="http://schemas.microsoft.com/office/word/2023/wordml/word16du" xmlns:w16sdtdh="http://schemas.microsoft.com/office/word/2020/wordml/sdtdatahash" xmlns:w16se="http://schemas.microsoft.com/office/word/2015/wordml/symex" xmlns:wpg="http://schemas.microsoft.com/office/word/2010/wordprocessingGroup" xmlns:wpi="http://schemas.microsoft.com/office/word/2010/wordprocessingInk" xmlns:wne="http://schemas.microsoft.com/office/word/2006/wordml" xmlns:wps="http://schemas.microsoft.com/office/word/2010/wordprocessingShape" mc:Ignorable="w14 w15 w16se w16cid w16 w16cex w16sdtdh wp14">
   <w:p>
     <w:pPr>
-      <w:pStyle w:val="Footer"/>
+      <w:pStyle w:val="Rodap"/>
       <w:ind w:left="-810" w:right="-270"/>
       <w:rPr>
         <w:sz w:val="20"/>
@@ -10177,7 +10243,7 @@
   </w:p>
   <w:p>
     <w:pPr>
-      <w:pStyle w:val="Footer"/>
+      <w:pStyle w:val="Rodap"/>
       <w:ind w:left="-810" w:right="-270"/>
       <w:rPr>
         <w:sz w:val="20"/>
@@ -10188,7 +10254,7 @@
   </w:p>
   <w:p>
     <w:pPr>
-      <w:pStyle w:val="Footer"/>
+      <w:pStyle w:val="Rodap"/>
       <w:ind w:left="-810" w:right="-694"/>
       <w:rPr>
         <w:sz w:val="20"/>
@@ -10307,7 +10373,7 @@
   </w:p>
   <w:p>
     <w:pPr>
-      <w:pStyle w:val="Footer"/>
+      <w:pStyle w:val="Rodap"/>
       <w:ind w:left="-810" w:right="-270"/>
       <w:rPr>
         <w:sz w:val="20"/>
@@ -10334,7 +10400,7 @@
   </w:p>
   <w:p>
     <w:pPr>
-      <w:pStyle w:val="Footer"/>
+      <w:pStyle w:val="Rodap"/>
       <w:rPr>
         <w:lang w:val="pt-PT"/>
       </w:rPr>
@@ -10344,10 +10410,10 @@
 </file>
 
 <file path=word/footer2.xml><?xml version="1.0" encoding="utf-8"?>
-<w:ftr xmlns:wpc="http://schemas.microsoft.com/office/word/2010/wordprocessingCanvas" xmlns:cx="http://schemas.microsoft.com/office/drawing/2014/chartex" xmlns:cx1="http://schemas.microsoft.com/office/drawing/2015/9/8/chartex" xmlns:cx2="http://schemas.microsoft.com/office/drawing/2015/10/21/chartex" xmlns:cx3="http://schemas.microsoft.com/office/drawing/2016/5/9/chartex" xmlns:cx4="http://schemas.microsoft.com/office/drawing/2016/5/10/chartex" xmlns:cx5="http://schemas.microsoft.com/office/drawing/2016/5/11/chartex" xmlns:cx6="http://schemas.microsoft.com/office/drawing/2016/5/12/chartex" xmlns:cx7="http://schemas.microsoft.com/office/drawing/2016/5/13/chartex" xmlns:cx8="http://schemas.microsoft.com/office/drawing/2016/5/14/chartex" xmlns:mc="http://schemas.openxmlformats.org/markup-compatibility/2006" xmlns:aink="http://schemas.microsoft.com/office/drawing/2016/ink" xmlns:am3d="http://schemas.microsoft.com/office/drawing/2017/model3d" xmlns:o="urn:schemas-microsoft-com:office:office" xmlns:oel="http://schemas.microsoft.com/office/2019/extlst" xmlns:r="http://schemas.openxmlformats.org/officeDocument/2006/relationships" xmlns:m="http://schemas.openxmlformats.org/officeDocument/2006/math" xmlns:v="urn:schemas-microsoft-com:vml" xmlns:wp14="http://schemas.microsoft.com/office/word/2010/wordprocessingDrawing" xmlns:wp="http://schemas.openxmlformats.org/drawingml/2006/wordprocessingDrawing" xmlns:w10="urn:schemas-microsoft-com:office:word" xmlns:w="http://schemas.openxmlformats.org/wordprocessingml/2006/main" xmlns:w14="http://schemas.microsoft.com/office/word/2010/wordml" xmlns:w15="http://schemas.microsoft.com/office/word/2012/wordml" xmlns:w16cex="http://schemas.microsoft.com/office/word/2018/wordml/cex" xmlns:w16cid="http://schemas.microsoft.com/office/word/2016/wordml/cid" xmlns:w16="http://schemas.microsoft.com/office/word/2018/wordml" xmlns:w16sdtdh="http://schemas.microsoft.com/office/word/2020/wordml/sdtdatahash" xmlns:w16se="http://schemas.microsoft.com/office/word/2015/wordml/symex" xmlns:wpg="http://schemas.microsoft.com/office/word/2010/wordprocessingGroup" xmlns:wpi="http://schemas.microsoft.com/office/word/2010/wordprocessingInk" xmlns:wne="http://schemas.microsoft.com/office/word/2006/wordml" xmlns:wps="http://schemas.microsoft.com/office/word/2010/wordprocessingShape" mc:Ignorable="w14 w15 w16se w16cid w16 w16cex w16sdtdh wp14">
+<w:ftr xmlns:wpc="http://schemas.microsoft.com/office/word/2010/wordprocessingCanvas" xmlns:cx="http://schemas.microsoft.com/office/drawing/2014/chartex" xmlns:cx1="http://schemas.microsoft.com/office/drawing/2015/9/8/chartex" xmlns:cx2="http://schemas.microsoft.com/office/drawing/2015/10/21/chartex" xmlns:cx3="http://schemas.microsoft.com/office/drawing/2016/5/9/chartex" xmlns:cx4="http://schemas.microsoft.com/office/drawing/2016/5/10/chartex" xmlns:cx5="http://schemas.microsoft.com/office/drawing/2016/5/11/chartex" xmlns:cx6="http://schemas.microsoft.com/office/drawing/2016/5/12/chartex" xmlns:cx7="http://schemas.microsoft.com/office/drawing/2016/5/13/chartex" xmlns:cx8="http://schemas.microsoft.com/office/drawing/2016/5/14/chartex" xmlns:mc="http://schemas.openxmlformats.org/markup-compatibility/2006" xmlns:aink="http://schemas.microsoft.com/office/drawing/2016/ink" xmlns:am3d="http://schemas.microsoft.com/office/drawing/2017/model3d" xmlns:o="urn:schemas-microsoft-com:office:office" xmlns:oel="http://schemas.microsoft.com/office/2019/extlst" xmlns:r="http://schemas.openxmlformats.org/officeDocument/2006/relationships" xmlns:m="http://schemas.openxmlformats.org/officeDocument/2006/math" xmlns:v="urn:schemas-microsoft-com:vml" xmlns:wp14="http://schemas.microsoft.com/office/word/2010/wordprocessingDrawing" xmlns:wp="http://schemas.openxmlformats.org/drawingml/2006/wordprocessingDrawing" xmlns:w10="urn:schemas-microsoft-com:office:word" xmlns:w="http://schemas.openxmlformats.org/wordprocessingml/2006/main" xmlns:w14="http://schemas.microsoft.com/office/word/2010/wordml" xmlns:w15="http://schemas.microsoft.com/office/word/2012/wordml" xmlns:w16cex="http://schemas.microsoft.com/office/word/2018/wordml/cex" xmlns:w16cid="http://schemas.microsoft.com/office/word/2016/wordml/cid" xmlns:w16="http://schemas.microsoft.com/office/word/2018/wordml" xmlns:w16du="http://schemas.microsoft.com/office/word/2023/wordml/word16du" xmlns:w16sdtdh="http://schemas.microsoft.com/office/word/2020/wordml/sdtdatahash" xmlns:w16se="http://schemas.microsoft.com/office/word/2015/wordml/symex" xmlns:wpg="http://schemas.microsoft.com/office/word/2010/wordprocessingGroup" xmlns:wpi="http://schemas.microsoft.com/office/word/2010/wordprocessingInk" xmlns:wne="http://schemas.microsoft.com/office/word/2006/wordml" xmlns:wps="http://schemas.microsoft.com/office/word/2010/wordprocessingShape" mc:Ignorable="w14 w15 w16se w16cid w16 w16cex w16sdtdh wp14">
   <w:p>
     <w:pPr>
-      <w:pStyle w:val="Footer"/>
+      <w:pStyle w:val="Rodap"/>
       <w:ind w:left="-810" w:right="-270"/>
       <w:rPr>
         <w:sz w:val="20"/>
@@ -10428,7 +10494,7 @@
 </file>
 
 <file path=word/footnotes.xml><?xml version="1.0" encoding="utf-8"?>
-<w:footnotes xmlns:wpc="http://schemas.microsoft.com/office/word/2010/wordprocessingCanvas" xmlns:cx="http://schemas.microsoft.com/office/drawing/2014/chartex" xmlns:cx1="http://schemas.microsoft.com/office/drawing/2015/9/8/chartex" xmlns:cx2="http://schemas.microsoft.com/office/drawing/2015/10/21/chartex" xmlns:cx3="http://schemas.microsoft.com/office/drawing/2016/5/9/chartex" xmlns:cx4="http://schemas.microsoft.com/office/drawing/2016/5/10/chartex" xmlns:cx5="http://schemas.microsoft.com/office/drawing/2016/5/11/chartex" xmlns:cx6="http://schemas.microsoft.com/office/drawing/2016/5/12/chartex" xmlns:cx7="http://schemas.microsoft.com/office/drawing/2016/5/13/chartex" xmlns:cx8="http://schemas.microsoft.com/office/drawing/2016/5/14/chartex" xmlns:mc="http://schemas.openxmlformats.org/markup-compatibility/2006" xmlns:aink="http://schemas.microsoft.com/office/drawing/2016/ink" xmlns:am3d="http://schemas.microsoft.com/office/drawing/2017/model3d" xmlns:o="urn:schemas-microsoft-com:office:office" xmlns:oel="http://schemas.microsoft.com/office/2019/extlst" xmlns:r="http://schemas.openxmlformats.org/officeDocument/2006/relationships" xmlns:m="http://schemas.openxmlformats.org/officeDocument/2006/math" xmlns:v="urn:schemas-microsoft-com:vml" xmlns:wp14="http://schemas.microsoft.com/office/word/2010/wordprocessingDrawing" xmlns:wp="http://schemas.openxmlformats.org/drawingml/2006/wordprocessingDrawing" xmlns:w10="urn:schemas-microsoft-com:office:word" xmlns:w="http://schemas.openxmlformats.org/wordprocessingml/2006/main" xmlns:w14="http://schemas.microsoft.com/office/word/2010/wordml" xmlns:w15="http://schemas.microsoft.com/office/word/2012/wordml" xmlns:w16cex="http://schemas.microsoft.com/office/word/2018/wordml/cex" xmlns:w16cid="http://schemas.microsoft.com/office/word/2016/wordml/cid" xmlns:w16="http://schemas.microsoft.com/office/word/2018/wordml" xmlns:w16sdtdh="http://schemas.microsoft.com/office/word/2020/wordml/sdtdatahash" xmlns:w16se="http://schemas.microsoft.com/office/word/2015/wordml/symex" xmlns:wpg="http://schemas.microsoft.com/office/word/2010/wordprocessingGroup" xmlns:wpi="http://schemas.microsoft.com/office/word/2010/wordprocessingInk" xmlns:wne="http://schemas.microsoft.com/office/word/2006/wordml" xmlns:wps="http://schemas.microsoft.com/office/word/2010/wordprocessingShape" mc:Ignorable="w14 w15 w16se w16cid w16 w16cex w16sdtdh wp14">
+<w:footnotes xmlns:wpc="http://schemas.microsoft.com/office/word/2010/wordprocessingCanvas" xmlns:cx="http://schemas.microsoft.com/office/drawing/2014/chartex" xmlns:cx1="http://schemas.microsoft.com/office/drawing/2015/9/8/chartex" xmlns:cx2="http://schemas.microsoft.com/office/drawing/2015/10/21/chartex" xmlns:cx3="http://schemas.microsoft.com/office/drawing/2016/5/9/chartex" xmlns:cx4="http://schemas.microsoft.com/office/drawing/2016/5/10/chartex" xmlns:cx5="http://schemas.microsoft.com/office/drawing/2016/5/11/chartex" xmlns:cx6="http://schemas.microsoft.com/office/drawing/2016/5/12/chartex" xmlns:cx7="http://schemas.microsoft.com/office/drawing/2016/5/13/chartex" xmlns:cx8="http://schemas.microsoft.com/office/drawing/2016/5/14/chartex" xmlns:mc="http://schemas.openxmlformats.org/markup-compatibility/2006" xmlns:aink="http://schemas.microsoft.com/office/drawing/2016/ink" xmlns:am3d="http://schemas.microsoft.com/office/drawing/2017/model3d" xmlns:o="urn:schemas-microsoft-com:office:office" xmlns:oel="http://schemas.microsoft.com/office/2019/extlst" xmlns:r="http://schemas.openxmlformats.org/officeDocument/2006/relationships" xmlns:m="http://schemas.openxmlformats.org/officeDocument/2006/math" xmlns:v="urn:schemas-microsoft-com:vml" xmlns:wp14="http://schemas.microsoft.com/office/word/2010/wordprocessingDrawing" xmlns:wp="http://schemas.openxmlformats.org/drawingml/2006/wordprocessingDrawing" xmlns:w10="urn:schemas-microsoft-com:office:word" xmlns:w="http://schemas.openxmlformats.org/wordprocessingml/2006/main" xmlns:w14="http://schemas.microsoft.com/office/word/2010/wordml" xmlns:w15="http://schemas.microsoft.com/office/word/2012/wordml" xmlns:w16cex="http://schemas.microsoft.com/office/word/2018/wordml/cex" xmlns:w16cid="http://schemas.microsoft.com/office/word/2016/wordml/cid" xmlns:w16="http://schemas.microsoft.com/office/word/2018/wordml" xmlns:w16du="http://schemas.microsoft.com/office/word/2023/wordml/word16du" xmlns:w16sdtdh="http://schemas.microsoft.com/office/word/2020/wordml/sdtdatahash" xmlns:w16se="http://schemas.microsoft.com/office/word/2015/wordml/symex" xmlns:wpg="http://schemas.microsoft.com/office/word/2010/wordprocessingGroup" xmlns:wpi="http://schemas.microsoft.com/office/word/2010/wordprocessingInk" xmlns:wne="http://schemas.microsoft.com/office/word/2006/wordml" xmlns:wps="http://schemas.microsoft.com/office/word/2010/wordprocessingShape" mc:Ignorable="w14 w15 w16se w16cid w16 w16cex w16sdtdh wp14">
   <w:footnote w:type="separator" w:id="-1">
     <w:p>
       <w:pPr>
@@ -10454,11 +10520,11 @@
   <w:footnote w:id="1">
     <w:p>
       <w:pPr>
-        <w:pStyle w:val="FootnoteText"/>
+        <w:pStyle w:val="Textodenotaderodap"/>
       </w:pPr>
       <w:r>
         <w:rPr>
-          <w:rStyle w:val="FootnoteReference"/>
+          <w:rStyle w:val="Refdenotaderodap"/>
         </w:rPr>
         <w:footnoteRef/>
       </w:r>
@@ -10478,14 +10544,14 @@
 </file>
 
 <file path=word/header1.xml><?xml version="1.0" encoding="utf-8"?>
-<w:hdr xmlns:wpc="http://schemas.microsoft.com/office/word/2010/wordprocessingCanvas" xmlns:cx="http://schemas.microsoft.com/office/drawing/2014/chartex" xmlns:cx1="http://schemas.microsoft.com/office/drawing/2015/9/8/chartex" xmlns:cx2="http://schemas.microsoft.com/office/drawing/2015/10/21/chartex" xmlns:cx3="http://schemas.microsoft.com/office/drawing/2016/5/9/chartex" xmlns:cx4="http://schemas.microsoft.com/office/drawing/2016/5/10/chartex" xmlns:cx5="http://schemas.microsoft.com/office/drawing/2016/5/11/chartex" xmlns:cx6="http://schemas.microsoft.com/office/drawing/2016/5/12/chartex" xmlns:cx7="http://schemas.microsoft.com/office/drawing/2016/5/13/chartex" xmlns:cx8="http://schemas.microsoft.com/office/drawing/2016/5/14/chartex" xmlns:mc="http://schemas.openxmlformats.org/markup-compatibility/2006" xmlns:aink="http://schemas.microsoft.com/office/drawing/2016/ink" xmlns:am3d="http://schemas.microsoft.com/office/drawing/2017/model3d" xmlns:o="urn:schemas-microsoft-com:office:office" xmlns:oel="http://schemas.microsoft.com/office/2019/extlst" xmlns:r="http://schemas.openxmlformats.org/officeDocument/2006/relationships" xmlns:m="http://schemas.openxmlformats.org/officeDocument/2006/math" xmlns:v="urn:schemas-microsoft-com:vml" xmlns:wp14="http://schemas.microsoft.com/office/word/2010/wordprocessingDrawing" xmlns:wp="http://schemas.openxmlformats.org/drawingml/2006/wordprocessingDrawing" xmlns:w10="urn:schemas-microsoft-com:office:word" xmlns:w="http://schemas.openxmlformats.org/wordprocessingml/2006/main" xmlns:w14="http://schemas.microsoft.com/office/word/2010/wordml" xmlns:w15="http://schemas.microsoft.com/office/word/2012/wordml" xmlns:w16cex="http://schemas.microsoft.com/office/word/2018/wordml/cex" xmlns:w16cid="http://schemas.microsoft.com/office/word/2016/wordml/cid" xmlns:w16="http://schemas.microsoft.com/office/word/2018/wordml" xmlns:w16sdtdh="http://schemas.microsoft.com/office/word/2020/wordml/sdtdatahash" xmlns:w16se="http://schemas.microsoft.com/office/word/2015/wordml/symex" xmlns:wpg="http://schemas.microsoft.com/office/word/2010/wordprocessingGroup" xmlns:wpi="http://schemas.microsoft.com/office/word/2010/wordprocessingInk" xmlns:wne="http://schemas.microsoft.com/office/word/2006/wordml" xmlns:wps="http://schemas.microsoft.com/office/word/2010/wordprocessingShape" mc:Ignorable="w14 w15 w16se w16cid w16 w16cex w16sdtdh wp14">
+<w:hdr xmlns:wpc="http://schemas.microsoft.com/office/word/2010/wordprocessingCanvas" xmlns:cx="http://schemas.microsoft.com/office/drawing/2014/chartex" xmlns:cx1="http://schemas.microsoft.com/office/drawing/2015/9/8/chartex" xmlns:cx2="http://schemas.microsoft.com/office/drawing/2015/10/21/chartex" xmlns:cx3="http://schemas.microsoft.com/office/drawing/2016/5/9/chartex" xmlns:cx4="http://schemas.microsoft.com/office/drawing/2016/5/10/chartex" xmlns:cx5="http://schemas.microsoft.com/office/drawing/2016/5/11/chartex" xmlns:cx6="http://schemas.microsoft.com/office/drawing/2016/5/12/chartex" xmlns:cx7="http://schemas.microsoft.com/office/drawing/2016/5/13/chartex" xmlns:cx8="http://schemas.microsoft.com/office/drawing/2016/5/14/chartex" xmlns:mc="http://schemas.openxmlformats.org/markup-compatibility/2006" xmlns:aink="http://schemas.microsoft.com/office/drawing/2016/ink" xmlns:am3d="http://schemas.microsoft.com/office/drawing/2017/model3d" xmlns:o="urn:schemas-microsoft-com:office:office" xmlns:oel="http://schemas.microsoft.com/office/2019/extlst" xmlns:r="http://schemas.openxmlformats.org/officeDocument/2006/relationships" xmlns:m="http://schemas.openxmlformats.org/officeDocument/2006/math" xmlns:v="urn:schemas-microsoft-com:vml" xmlns:wp14="http://schemas.microsoft.com/office/word/2010/wordprocessingDrawing" xmlns:wp="http://schemas.openxmlformats.org/drawingml/2006/wordprocessingDrawing" xmlns:w10="urn:schemas-microsoft-com:office:word" xmlns:w="http://schemas.openxmlformats.org/wordprocessingml/2006/main" xmlns:w14="http://schemas.microsoft.com/office/word/2010/wordml" xmlns:w15="http://schemas.microsoft.com/office/word/2012/wordml" xmlns:w16cex="http://schemas.microsoft.com/office/word/2018/wordml/cex" xmlns:w16cid="http://schemas.microsoft.com/office/word/2016/wordml/cid" xmlns:w16="http://schemas.microsoft.com/office/word/2018/wordml" xmlns:w16du="http://schemas.microsoft.com/office/word/2023/wordml/word16du" xmlns:w16sdtdh="http://schemas.microsoft.com/office/word/2020/wordml/sdtdatahash" xmlns:w16se="http://schemas.microsoft.com/office/word/2015/wordml/symex" xmlns:wpg="http://schemas.microsoft.com/office/word/2010/wordprocessingGroup" xmlns:wpi="http://schemas.microsoft.com/office/word/2010/wordprocessingInk" xmlns:wne="http://schemas.microsoft.com/office/word/2006/wordml" xmlns:wps="http://schemas.microsoft.com/office/word/2010/wordprocessingShape" mc:Ignorable="w14 w15 w16se w16cid w16 w16cex w16sdtdh wp14">
   <w:p>
     <w:pPr>
-      <w:pStyle w:val="Header"/>
+      <w:pStyle w:val="Cabealho"/>
       <w:ind w:left="5670" w:right="-1054"/>
       <w:jc w:val="center"/>
       <w:rPr>
-        <w:rStyle w:val="Strong"/>
+        <w:rStyle w:val="Forte"/>
         <w:sz w:val="16"/>
         <w:szCs w:val="16"/>
       </w:rPr>
@@ -10559,7 +10625,7 @@
             </wp:anchor>
           </w:drawing>
         </mc:Choice>
-        <mc:Fallback xmlns:w16du="http://schemas.microsoft.com/office/word/2023/wordml/word16du">
+        <mc:Fallback>
           <w:pict>
             <v:line w14:anchorId="0F3062D6" id="Straight Connector 27" o:spid="_x0000_s1026" style="position:absolute;flip:y;z-index:251660288;visibility:visible;mso-wrap-style:square;mso-width-percent:0;mso-height-percent:0;mso-wrap-distance-left:9pt;mso-wrap-distance-top:0;mso-wrap-distance-right:9pt;mso-wrap-distance-bottom:0;mso-position-horizontal:absolute;mso-position-horizontal-relative:text;mso-position-vertical:absolute;mso-position-vertical-relative:text;mso-width-percent:0;mso-height-percent:0;mso-width-relative:margin;mso-height-relative:margin" from="263pt,23.65pt" to="524.9pt,23.65pt" o:gfxdata="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" strokecolor="#2b3fb0" strokeweight="6pt">
               <v:stroke joinstyle="miter"/>
@@ -10603,14 +10669,14 @@
 </file>
 
 <file path=word/header2.xml><?xml version="1.0" encoding="utf-8"?>
-<w:hdr xmlns:wpc="http://schemas.microsoft.com/office/word/2010/wordprocessingCanvas" xmlns:cx="http://schemas.microsoft.com/office/drawing/2014/chartex" xmlns:cx1="http://schemas.microsoft.com/office/drawing/2015/9/8/chartex" xmlns:cx2="http://schemas.microsoft.com/office/drawing/2015/10/21/chartex" xmlns:cx3="http://schemas.microsoft.com/office/drawing/2016/5/9/chartex" xmlns:cx4="http://schemas.microsoft.com/office/drawing/2016/5/10/chartex" xmlns:cx5="http://schemas.microsoft.com/office/drawing/2016/5/11/chartex" xmlns:cx6="http://schemas.microsoft.com/office/drawing/2016/5/12/chartex" xmlns:cx7="http://schemas.microsoft.com/office/drawing/2016/5/13/chartex" xmlns:cx8="http://schemas.microsoft.com/office/drawing/2016/5/14/chartex" xmlns:mc="http://schemas.openxmlformats.org/markup-compatibility/2006" xmlns:aink="http://schemas.microsoft.com/office/drawing/2016/ink" xmlns:am3d="http://schemas.microsoft.com/office/drawing/2017/model3d" xmlns:o="urn:schemas-microsoft-com:office:office" xmlns:oel="http://schemas.microsoft.com/office/2019/extlst" xmlns:r="http://schemas.openxmlformats.org/officeDocument/2006/relationships" xmlns:m="http://schemas.openxmlformats.org/officeDocument/2006/math" xmlns:v="urn:schemas-microsoft-com:vml" xmlns:wp14="http://schemas.microsoft.com/office/word/2010/wordprocessingDrawing" xmlns:wp="http://schemas.openxmlformats.org/drawingml/2006/wordprocessingDrawing" xmlns:w10="urn:schemas-microsoft-com:office:word" xmlns:w="http://schemas.openxmlformats.org/wordprocessingml/2006/main" xmlns:w14="http://schemas.microsoft.com/office/word/2010/wordml" xmlns:w15="http://schemas.microsoft.com/office/word/2012/wordml" xmlns:w16cex="http://schemas.microsoft.com/office/word/2018/wordml/cex" xmlns:w16cid="http://schemas.microsoft.com/office/word/2016/wordml/cid" xmlns:w16="http://schemas.microsoft.com/office/word/2018/wordml" xmlns:w16sdtdh="http://schemas.microsoft.com/office/word/2020/wordml/sdtdatahash" xmlns:w16se="http://schemas.microsoft.com/office/word/2015/wordml/symex" xmlns:wpg="http://schemas.microsoft.com/office/word/2010/wordprocessingGroup" xmlns:wpi="http://schemas.microsoft.com/office/word/2010/wordprocessingInk" xmlns:wne="http://schemas.microsoft.com/office/word/2006/wordml" xmlns:wps="http://schemas.microsoft.com/office/word/2010/wordprocessingShape" mc:Ignorable="w14 w15 w16se w16cid w16 w16cex w16sdtdh wp14">
+<w:hdr xmlns:wpc="http://schemas.microsoft.com/office/word/2010/wordprocessingCanvas" xmlns:cx="http://schemas.microsoft.com/office/drawing/2014/chartex" xmlns:cx1="http://schemas.microsoft.com/office/drawing/2015/9/8/chartex" xmlns:cx2="http://schemas.microsoft.com/office/drawing/2015/10/21/chartex" xmlns:cx3="http://schemas.microsoft.com/office/drawing/2016/5/9/chartex" xmlns:cx4="http://schemas.microsoft.com/office/drawing/2016/5/10/chartex" xmlns:cx5="http://schemas.microsoft.com/office/drawing/2016/5/11/chartex" xmlns:cx6="http://schemas.microsoft.com/office/drawing/2016/5/12/chartex" xmlns:cx7="http://schemas.microsoft.com/office/drawing/2016/5/13/chartex" xmlns:cx8="http://schemas.microsoft.com/office/drawing/2016/5/14/chartex" xmlns:mc="http://schemas.openxmlformats.org/markup-compatibility/2006" xmlns:aink="http://schemas.microsoft.com/office/drawing/2016/ink" xmlns:am3d="http://schemas.microsoft.com/office/drawing/2017/model3d" xmlns:o="urn:schemas-microsoft-com:office:office" xmlns:oel="http://schemas.microsoft.com/office/2019/extlst" xmlns:r="http://schemas.openxmlformats.org/officeDocument/2006/relationships" xmlns:m="http://schemas.openxmlformats.org/officeDocument/2006/math" xmlns:v="urn:schemas-microsoft-com:vml" xmlns:wp14="http://schemas.microsoft.com/office/word/2010/wordprocessingDrawing" xmlns:wp="http://schemas.openxmlformats.org/drawingml/2006/wordprocessingDrawing" xmlns:w10="urn:schemas-microsoft-com:office:word" xmlns:w="http://schemas.openxmlformats.org/wordprocessingml/2006/main" xmlns:w14="http://schemas.microsoft.com/office/word/2010/wordml" xmlns:w15="http://schemas.microsoft.com/office/word/2012/wordml" xmlns:w16cex="http://schemas.microsoft.com/office/word/2018/wordml/cex" xmlns:w16cid="http://schemas.microsoft.com/office/word/2016/wordml/cid" xmlns:w16="http://schemas.microsoft.com/office/word/2018/wordml" xmlns:w16du="http://schemas.microsoft.com/office/word/2023/wordml/word16du" xmlns:w16sdtdh="http://schemas.microsoft.com/office/word/2020/wordml/sdtdatahash" xmlns:w16se="http://schemas.microsoft.com/office/word/2015/wordml/symex" xmlns:wpg="http://schemas.microsoft.com/office/word/2010/wordprocessingGroup" xmlns:wpi="http://schemas.microsoft.com/office/word/2010/wordprocessingInk" xmlns:wne="http://schemas.microsoft.com/office/word/2006/wordml" xmlns:wps="http://schemas.microsoft.com/office/word/2010/wordprocessingShape" mc:Ignorable="w14 w15 w16se w16cid w16 w16cex w16sdtdh wp14">
   <w:p>
     <w:pPr>
-      <w:pStyle w:val="Header"/>
+      <w:pStyle w:val="Cabealho"/>
       <w:ind w:right="746"/>
       <w:jc w:val="center"/>
       <w:rPr>
-        <w:rStyle w:val="Strong"/>
+        <w:rStyle w:val="Forte"/>
         <w:b/>
         <w:bCs/>
         <w:caps w:val="0"/>
@@ -10912,7 +10978,7 @@
                         <w:txbxContent>
                           <w:p>
                             <w:pPr>
-                              <w:pStyle w:val="Header"/>
+                              <w:pStyle w:val="Cabealho"/>
                               <w:rPr>
                                 <w:color w:val="FFFFFF" w:themeColor="background1"/>
                               </w:rPr>
@@ -10994,7 +11060,7 @@
                   <w:txbxContent>
                     <w:p>
                       <w:pPr>
-                        <w:pStyle w:val="Header"/>
+                        <w:pStyle w:val="Cabealho"/>
                         <w:rPr>
                           <w:color w:val="FFFFFF" w:themeColor="background1"/>
                         </w:rPr>
@@ -11092,10 +11158,10 @@
   </w:p>
   <w:p>
     <w:pPr>
-      <w:pStyle w:val="Header"/>
+      <w:pStyle w:val="Cabealho"/>
       <w:jc w:val="center"/>
       <w:rPr>
-        <w:rStyle w:val="Strong"/>
+        <w:rStyle w:val="Forte"/>
         <w:caps w:val="0"/>
         <w:color w:val="000000" w:themeColor="text1"/>
         <w:sz w:val="32"/>
@@ -11117,7 +11183,7 @@
 </file>
 
 <file path=word/numbering.xml><?xml version="1.0" encoding="utf-8"?>
-<w:numbering xmlns:wpc="http://schemas.microsoft.com/office/word/2010/wordprocessingCanvas" xmlns:cx="http://schemas.microsoft.com/office/drawing/2014/chartex" xmlns:cx1="http://schemas.microsoft.com/office/drawing/2015/9/8/chartex" xmlns:cx2="http://schemas.microsoft.com/office/drawing/2015/10/21/chartex" xmlns:cx3="http://schemas.microsoft.com/office/drawing/2016/5/9/chartex" xmlns:cx4="http://schemas.microsoft.com/office/drawing/2016/5/10/chartex" xmlns:cx5="http://schemas.microsoft.com/office/drawing/2016/5/11/chartex" xmlns:cx6="http://schemas.microsoft.com/office/drawing/2016/5/12/chartex" xmlns:cx7="http://schemas.microsoft.com/office/drawing/2016/5/13/chartex" xmlns:cx8="http://schemas.microsoft.com/office/drawing/2016/5/14/chartex" xmlns:mc="http://schemas.openxmlformats.org/markup-compatibility/2006" xmlns:aink="http://schemas.microsoft.com/office/drawing/2016/ink" xmlns:am3d="http://schemas.microsoft.com/office/drawing/2017/model3d" xmlns:o="urn:schemas-microsoft-com:office:office" xmlns:oel="http://schemas.microsoft.com/office/2019/extlst" xmlns:r="http://schemas.openxmlformats.org/officeDocument/2006/relationships" xmlns:m="http://schemas.openxmlformats.org/officeDocument/2006/math" xmlns:v="urn:schemas-microsoft-com:vml" xmlns:wp14="http://schemas.microsoft.com/office/word/2010/wordprocessingDrawing" xmlns:wp="http://schemas.openxmlformats.org/drawingml/2006/wordprocessingDrawing" xmlns:w10="urn:schemas-microsoft-com:office:word" xmlns:w="http://schemas.openxmlformats.org/wordprocessingml/2006/main" xmlns:w14="http://schemas.microsoft.com/office/word/2010/wordml" xmlns:w15="http://schemas.microsoft.com/office/word/2012/wordml" xmlns:w16cex="http://schemas.microsoft.com/office/word/2018/wordml/cex" xmlns:w16cid="http://schemas.microsoft.com/office/word/2016/wordml/cid" xmlns:w16="http://schemas.microsoft.com/office/word/2018/wordml" xmlns:w16sdtdh="http://schemas.microsoft.com/office/word/2020/wordml/sdtdatahash" xmlns:w16se="http://schemas.microsoft.com/office/word/2015/wordml/symex" xmlns:wpg="http://schemas.microsoft.com/office/word/2010/wordprocessingGroup" xmlns:wpi="http://schemas.microsoft.com/office/word/2010/wordprocessingInk" xmlns:wne="http://schemas.microsoft.com/office/word/2006/wordml" xmlns:wps="http://schemas.microsoft.com/office/word/2010/wordprocessingShape" mc:Ignorable="w14 w15 w16se w16cid w16 w16cex w16sdtdh wp14">
+<w:numbering xmlns:wpc="http://schemas.microsoft.com/office/word/2010/wordprocessingCanvas" xmlns:cx="http://schemas.microsoft.com/office/drawing/2014/chartex" xmlns:cx1="http://schemas.microsoft.com/office/drawing/2015/9/8/chartex" xmlns:cx2="http://schemas.microsoft.com/office/drawing/2015/10/21/chartex" xmlns:cx3="http://schemas.microsoft.com/office/drawing/2016/5/9/chartex" xmlns:cx4="http://schemas.microsoft.com/office/drawing/2016/5/10/chartex" xmlns:cx5="http://schemas.microsoft.com/office/drawing/2016/5/11/chartex" xmlns:cx6="http://schemas.microsoft.com/office/drawing/2016/5/12/chartex" xmlns:cx7="http://schemas.microsoft.com/office/drawing/2016/5/13/chartex" xmlns:cx8="http://schemas.microsoft.com/office/drawing/2016/5/14/chartex" xmlns:mc="http://schemas.openxmlformats.org/markup-compatibility/2006" xmlns:aink="http://schemas.microsoft.com/office/drawing/2016/ink" xmlns:am3d="http://schemas.microsoft.com/office/drawing/2017/model3d" xmlns:o="urn:schemas-microsoft-com:office:office" xmlns:oel="http://schemas.microsoft.com/office/2019/extlst" xmlns:r="http://schemas.openxmlformats.org/officeDocument/2006/relationships" xmlns:m="http://schemas.openxmlformats.org/officeDocument/2006/math" xmlns:v="urn:schemas-microsoft-com:vml" xmlns:wp14="http://schemas.microsoft.com/office/word/2010/wordprocessingDrawing" xmlns:wp="http://schemas.openxmlformats.org/drawingml/2006/wordprocessingDrawing" xmlns:w10="urn:schemas-microsoft-com:office:word" xmlns:w="http://schemas.openxmlformats.org/wordprocessingml/2006/main" xmlns:w14="http://schemas.microsoft.com/office/word/2010/wordml" xmlns:w15="http://schemas.microsoft.com/office/word/2012/wordml" xmlns:w16cex="http://schemas.microsoft.com/office/word/2018/wordml/cex" xmlns:w16cid="http://schemas.microsoft.com/office/word/2016/wordml/cid" xmlns:w16="http://schemas.microsoft.com/office/word/2018/wordml" xmlns:w16du="http://schemas.microsoft.com/office/word/2023/wordml/word16du" xmlns:w16sdtdh="http://schemas.microsoft.com/office/word/2020/wordml/sdtdatahash" xmlns:w16se="http://schemas.microsoft.com/office/word/2015/wordml/symex" xmlns:wpg="http://schemas.microsoft.com/office/word/2010/wordprocessingGroup" xmlns:wpi="http://schemas.microsoft.com/office/word/2010/wordprocessingInk" xmlns:wne="http://schemas.microsoft.com/office/word/2006/wordml" xmlns:wps="http://schemas.microsoft.com/office/word/2010/wordprocessingShape" mc:Ignorable="w14 w15 w16se w16cid w16 w16cex w16sdtdh wp14">
   <w:abstractNum w:abstractNumId="0" w15:restartNumberingAfterBreak="0">
     <w:nsid w:val="FFFFFF7C"/>
     <w:multiLevelType w:val="singleLevel"/>
@@ -11125,7 +11191,7 @@
     <w:lvl w:ilvl="0">
       <w:start w:val="1"/>
       <w:numFmt w:val="decimal"/>
-      <w:pStyle w:val="ListNumber5"/>
+      <w:pStyle w:val="Listanumerada5"/>
       <w:lvlText w:val="%1."/>
       <w:lvlJc w:val="left"/>
       <w:pPr>
@@ -11143,7 +11209,7 @@
     <w:lvl w:ilvl="0">
       <w:start w:val="1"/>
       <w:numFmt w:val="decimal"/>
-      <w:pStyle w:val="ListNumber4"/>
+      <w:pStyle w:val="Listanumerada4"/>
       <w:lvlText w:val="%1."/>
       <w:lvlJc w:val="left"/>
       <w:pPr>
@@ -11161,7 +11227,7 @@
     <w:lvl w:ilvl="0">
       <w:start w:val="1"/>
       <w:numFmt w:val="decimal"/>
-      <w:pStyle w:val="ListNumber3"/>
+      <w:pStyle w:val="Listanumerada3"/>
       <w:lvlText w:val="%1."/>
       <w:lvlJc w:val="left"/>
       <w:pPr>
@@ -11179,7 +11245,7 @@
     <w:lvl w:ilvl="0">
       <w:start w:val="1"/>
       <w:numFmt w:val="decimal"/>
-      <w:pStyle w:val="ListNumber2"/>
+      <w:pStyle w:val="Listanumerada2"/>
       <w:lvlText w:val="%1."/>
       <w:lvlJc w:val="left"/>
       <w:pPr>
@@ -11197,7 +11263,7 @@
     <w:lvl w:ilvl="0">
       <w:start w:val="1"/>
       <w:numFmt w:val="bullet"/>
-      <w:pStyle w:val="ListBullet5"/>
+      <w:pStyle w:val="Listacommarcas5"/>
       <w:lvlText w:val=""/>
       <w:lvlJc w:val="left"/>
       <w:pPr>
@@ -11218,7 +11284,7 @@
     <w:lvl w:ilvl="0">
       <w:start w:val="1"/>
       <w:numFmt w:val="bullet"/>
-      <w:pStyle w:val="ListBullet4"/>
+      <w:pStyle w:val="Listacommarcas4"/>
       <w:lvlText w:val=""/>
       <w:lvlJc w:val="left"/>
       <w:pPr>
@@ -11239,7 +11305,7 @@
     <w:lvl w:ilvl="0">
       <w:start w:val="1"/>
       <w:numFmt w:val="bullet"/>
-      <w:pStyle w:val="ListBullet3"/>
+      <w:pStyle w:val="Listacommarcas3"/>
       <w:lvlText w:val=""/>
       <w:lvlJc w:val="left"/>
       <w:pPr>
@@ -11260,7 +11326,7 @@
     <w:lvl w:ilvl="0">
       <w:start w:val="1"/>
       <w:numFmt w:val="bullet"/>
-      <w:pStyle w:val="ListBullet2"/>
+      <w:pStyle w:val="Listacommarcas2"/>
       <w:lvlText w:val=""/>
       <w:lvlJc w:val="left"/>
       <w:pPr>
@@ -11281,7 +11347,7 @@
     <w:lvl w:ilvl="0">
       <w:start w:val="1"/>
       <w:numFmt w:val="decimal"/>
-      <w:pStyle w:val="ListNumber"/>
+      <w:pStyle w:val="Listanumerada"/>
       <w:lvlText w:val="%1."/>
       <w:lvlJc w:val="left"/>
       <w:pPr>
@@ -11302,7 +11368,7 @@
     <w:lvl w:ilvl="0">
       <w:start w:val="1"/>
       <w:numFmt w:val="bullet"/>
-      <w:pStyle w:val="ListBullet"/>
+      <w:pStyle w:val="Listacommarcas"/>
       <w:lvlText w:val=""/>
       <w:lvlJc w:val="left"/>
       <w:pPr>
@@ -12465,11 +12531,11 @@
       <w:kern w:val="24"/>
     </w:rPr>
   </w:style>
-  <w:style w:type="paragraph" w:styleId="Heading1">
+  <w:style w:type="paragraph" w:styleId="Ttulo1">
     <w:name w:val="heading 1"/>
     <w:basedOn w:val="Normal"/>
     <w:next w:val="Normal"/>
-    <w:link w:val="Heading1Char"/>
+    <w:link w:val="Ttulo1Carter"/>
     <w:uiPriority w:val="9"/>
     <w:qFormat/>
     <w:rsid w:val="009A6A3B"/>
@@ -12486,11 +12552,11 @@
       <w:bCs/>
     </w:rPr>
   </w:style>
-  <w:style w:type="paragraph" w:styleId="Heading2">
+  <w:style w:type="paragraph" w:styleId="Ttulo2">
     <w:name w:val="heading 2"/>
     <w:basedOn w:val="Normal"/>
     <w:next w:val="Normal"/>
-    <w:link w:val="Heading2Char"/>
+    <w:link w:val="Ttulo2Carter"/>
     <w:uiPriority w:val="4"/>
     <w:unhideWhenUsed/>
     <w:qFormat/>
@@ -12507,11 +12573,11 @@
       <w:bCs/>
     </w:rPr>
   </w:style>
-  <w:style w:type="paragraph" w:styleId="Heading3">
+  <w:style w:type="paragraph" w:styleId="Ttulo3">
     <w:name w:val="heading 3"/>
     <w:basedOn w:val="Normal"/>
     <w:next w:val="Normal"/>
-    <w:link w:val="Heading3Char"/>
+    <w:link w:val="Ttulo3Carter"/>
     <w:uiPriority w:val="4"/>
     <w:unhideWhenUsed/>
     <w:qFormat/>
@@ -12527,11 +12593,11 @@
       <w:bCs/>
     </w:rPr>
   </w:style>
-  <w:style w:type="paragraph" w:styleId="Heading4">
+  <w:style w:type="paragraph" w:styleId="Ttulo4">
     <w:name w:val="heading 4"/>
     <w:basedOn w:val="Normal"/>
     <w:next w:val="Normal"/>
-    <w:link w:val="Heading4Char"/>
+    <w:link w:val="Ttulo4Carter"/>
     <w:uiPriority w:val="4"/>
     <w:unhideWhenUsed/>
     <w:qFormat/>
@@ -12549,11 +12615,11 @@
       <w:iCs/>
     </w:rPr>
   </w:style>
-  <w:style w:type="paragraph" w:styleId="Heading5">
+  <w:style w:type="paragraph" w:styleId="Ttulo5">
     <w:name w:val="heading 5"/>
     <w:basedOn w:val="Normal"/>
     <w:next w:val="Normal"/>
-    <w:link w:val="Heading5Char"/>
+    <w:link w:val="Ttulo5Carter"/>
     <w:uiPriority w:val="4"/>
     <w:unhideWhenUsed/>
     <w:qFormat/>
@@ -12569,11 +12635,11 @@
       <w:iCs/>
     </w:rPr>
   </w:style>
-  <w:style w:type="paragraph" w:styleId="Heading6">
+  <w:style w:type="paragraph" w:styleId="Ttulo6">
     <w:name w:val="heading 6"/>
     <w:basedOn w:val="Normal"/>
     <w:next w:val="Normal"/>
-    <w:link w:val="Heading6Char"/>
+    <w:link w:val="Ttulo6Carter"/>
     <w:uiPriority w:val="9"/>
     <w:semiHidden/>
     <w:qFormat/>
@@ -12590,11 +12656,11 @@
       <w:color w:val="6E6E6E" w:themeColor="accent1" w:themeShade="7F"/>
     </w:rPr>
   </w:style>
-  <w:style w:type="paragraph" w:styleId="Heading7">
+  <w:style w:type="paragraph" w:styleId="Ttulo7">
     <w:name w:val="heading 7"/>
     <w:basedOn w:val="Normal"/>
     <w:next w:val="Normal"/>
-    <w:link w:val="Heading7Char"/>
+    <w:link w:val="Ttulo7Carter"/>
     <w:uiPriority w:val="9"/>
     <w:semiHidden/>
     <w:qFormat/>
@@ -12613,11 +12679,11 @@
       <w:color w:val="6E6E6E" w:themeColor="accent1" w:themeShade="7F"/>
     </w:rPr>
   </w:style>
-  <w:style w:type="paragraph" w:styleId="Heading8">
+  <w:style w:type="paragraph" w:styleId="Ttulo8">
     <w:name w:val="heading 8"/>
     <w:basedOn w:val="Normal"/>
     <w:next w:val="Normal"/>
-    <w:link w:val="Heading8Char"/>
+    <w:link w:val="Ttulo8Carter"/>
     <w:uiPriority w:val="9"/>
     <w:semiHidden/>
     <w:qFormat/>
@@ -12636,11 +12702,11 @@
       <w:szCs w:val="21"/>
     </w:rPr>
   </w:style>
-  <w:style w:type="paragraph" w:styleId="Heading9">
+  <w:style w:type="paragraph" w:styleId="Ttulo9">
     <w:name w:val="heading 9"/>
     <w:basedOn w:val="Normal"/>
     <w:next w:val="Normal"/>
-    <w:link w:val="Heading9Char"/>
+    <w:link w:val="Ttulo9Carter"/>
     <w:uiPriority w:val="9"/>
     <w:semiHidden/>
     <w:qFormat/>
@@ -12661,12 +12727,13 @@
       <w:szCs w:val="21"/>
     </w:rPr>
   </w:style>
-  <w:style w:type="character" w:default="1" w:styleId="DefaultParagraphFont">
+  <w:style w:type="character" w:default="1" w:styleId="Tipodeletrapredefinidodopargrafo">
     <w:name w:val="Default Paragraph Font"/>
     <w:uiPriority w:val="1"/>
+    <w:semiHidden/>
     <w:unhideWhenUsed/>
   </w:style>
-  <w:style w:type="table" w:default="1" w:styleId="TableNormal">
+  <w:style w:type="table" w:default="1" w:styleId="Tabelanormal">
     <w:name w:val="Normal Table"/>
     <w:uiPriority w:val="99"/>
     <w:semiHidden/>
@@ -12681,7 +12748,7 @@
       </w:tblCellMar>
     </w:tblPr>
   </w:style>
-  <w:style w:type="numbering" w:default="1" w:styleId="NoList">
+  <w:style w:type="numbering" w:default="1" w:styleId="Semlista">
     <w:name w:val="No List"/>
     <w:uiPriority w:val="99"/>
     <w:semiHidden/>
@@ -12702,10 +12769,10 @@
       <w:rFonts w:asciiTheme="majorHAnsi" w:eastAsiaTheme="majorEastAsia" w:hAnsiTheme="majorHAnsi" w:cstheme="majorBidi"/>
     </w:rPr>
   </w:style>
-  <w:style w:type="paragraph" w:styleId="Header">
+  <w:style w:type="paragraph" w:styleId="Cabealho">
     <w:name w:val="header"/>
     <w:basedOn w:val="Normal"/>
-    <w:link w:val="HeaderChar"/>
+    <w:link w:val="CabealhoCarter"/>
     <w:uiPriority w:val="99"/>
     <w:unhideWhenUsed/>
     <w:qFormat/>
@@ -12714,18 +12781,18 @@
       <w:ind w:firstLine="0"/>
     </w:pPr>
   </w:style>
-  <w:style w:type="character" w:customStyle="1" w:styleId="HeaderChar">
-    <w:name w:val="Header Char"/>
-    <w:basedOn w:val="DefaultParagraphFont"/>
-    <w:link w:val="Header"/>
+  <w:style w:type="character" w:customStyle="1" w:styleId="CabealhoCarter">
+    <w:name w:val="Cabeçalho Caráter"/>
+    <w:basedOn w:val="Tipodeletrapredefinidodopargrafo"/>
+    <w:link w:val="Cabealho"/>
     <w:uiPriority w:val="99"/>
     <w:rPr>
       <w:kern w:val="24"/>
     </w:rPr>
   </w:style>
-  <w:style w:type="character" w:styleId="Strong">
+  <w:style w:type="character" w:styleId="Forte">
     <w:name w:val="Strong"/>
-    <w:basedOn w:val="DefaultParagraphFont"/>
+    <w:basedOn w:val="Tipodeletrapredefinidodopargrafo"/>
     <w:uiPriority w:val="22"/>
     <w:unhideWhenUsed/>
     <w:qFormat/>
@@ -12736,9 +12803,9 @@
       <w:smallCaps w:val="0"/>
     </w:rPr>
   </w:style>
-  <w:style w:type="character" w:styleId="PlaceholderText">
+  <w:style w:type="character" w:styleId="TextodoMarcadordePosio">
     <w:name w:val="Placeholder Text"/>
-    <w:basedOn w:val="DefaultParagraphFont"/>
+    <w:basedOn w:val="Tipodeletrapredefinidodopargrafo"/>
     <w:uiPriority w:val="99"/>
     <w:semiHidden/>
     <w:rsid w:val="005D3A03"/>
@@ -12746,7 +12813,7 @@
       <w:color w:val="404040" w:themeColor="text1" w:themeTint="BF"/>
     </w:rPr>
   </w:style>
-  <w:style w:type="paragraph" w:styleId="NoSpacing">
+  <w:style w:type="paragraph" w:styleId="SemEspaamento">
     <w:name w:val="No Spacing"/>
     <w:aliases w:val="No Indent"/>
     <w:uiPriority w:val="3"/>
@@ -12755,10 +12822,10 @@
       <w:ind w:firstLine="0"/>
     </w:pPr>
   </w:style>
-  <w:style w:type="character" w:customStyle="1" w:styleId="Heading1Char">
-    <w:name w:val="Heading 1 Char"/>
-    <w:basedOn w:val="DefaultParagraphFont"/>
-    <w:link w:val="Heading1"/>
+  <w:style w:type="character" w:customStyle="1" w:styleId="Ttulo1Carter">
+    <w:name w:val="Título 1 Caráter"/>
+    <w:basedOn w:val="Tipodeletrapredefinidodopargrafo"/>
+    <w:link w:val="Ttulo1"/>
     <w:uiPriority w:val="9"/>
     <w:rPr>
       <w:rFonts w:asciiTheme="majorHAnsi" w:eastAsiaTheme="majorEastAsia" w:hAnsiTheme="majorHAnsi" w:cstheme="majorBidi"/>
@@ -12767,10 +12834,10 @@
       <w:kern w:val="24"/>
     </w:rPr>
   </w:style>
-  <w:style w:type="character" w:customStyle="1" w:styleId="Heading2Char">
-    <w:name w:val="Heading 2 Char"/>
-    <w:basedOn w:val="DefaultParagraphFont"/>
-    <w:link w:val="Heading2"/>
+  <w:style w:type="character" w:customStyle="1" w:styleId="Ttulo2Carter">
+    <w:name w:val="Título 2 Caráter"/>
+    <w:basedOn w:val="Tipodeletrapredefinidodopargrafo"/>
+    <w:link w:val="Ttulo2"/>
     <w:uiPriority w:val="4"/>
     <w:rPr>
       <w:rFonts w:asciiTheme="majorHAnsi" w:eastAsiaTheme="majorEastAsia" w:hAnsiTheme="majorHAnsi" w:cstheme="majorBidi"/>
@@ -12779,10 +12846,10 @@
       <w:kern w:val="24"/>
     </w:rPr>
   </w:style>
-  <w:style w:type="paragraph" w:styleId="Title">
+  <w:style w:type="paragraph" w:styleId="Ttulo">
     <w:name w:val="Title"/>
     <w:basedOn w:val="Normal"/>
-    <w:link w:val="TitleChar"/>
+    <w:link w:val="TtuloCarter"/>
     <w:qFormat/>
     <w:pPr>
       <w:spacing w:before="2400"/>
@@ -12794,19 +12861,19 @@
       <w:rFonts w:asciiTheme="majorHAnsi" w:eastAsiaTheme="majorEastAsia" w:hAnsiTheme="majorHAnsi" w:cstheme="majorBidi"/>
     </w:rPr>
   </w:style>
-  <w:style w:type="character" w:customStyle="1" w:styleId="TitleChar">
-    <w:name w:val="Title Char"/>
-    <w:basedOn w:val="DefaultParagraphFont"/>
-    <w:link w:val="Title"/>
+  <w:style w:type="character" w:customStyle="1" w:styleId="TtuloCarter">
+    <w:name w:val="Título Caráter"/>
+    <w:basedOn w:val="Tipodeletrapredefinidodopargrafo"/>
+    <w:link w:val="Ttulo"/>
     <w:rsid w:val="008C5323"/>
     <w:rPr>
       <w:rFonts w:asciiTheme="majorHAnsi" w:eastAsiaTheme="majorEastAsia" w:hAnsiTheme="majorHAnsi" w:cstheme="majorBidi"/>
       <w:kern w:val="24"/>
     </w:rPr>
   </w:style>
-  <w:style w:type="character" w:styleId="Emphasis">
+  <w:style w:type="character" w:styleId="nfase">
     <w:name w:val="Emphasis"/>
-    <w:basedOn w:val="DefaultParagraphFont"/>
+    <w:basedOn w:val="Tipodeletrapredefinidodopargrafo"/>
     <w:uiPriority w:val="4"/>
     <w:unhideWhenUsed/>
     <w:qFormat/>
@@ -12815,10 +12882,10 @@
       <w:iCs/>
     </w:rPr>
   </w:style>
-  <w:style w:type="character" w:customStyle="1" w:styleId="Heading3Char">
-    <w:name w:val="Heading 3 Char"/>
-    <w:basedOn w:val="DefaultParagraphFont"/>
-    <w:link w:val="Heading3"/>
+  <w:style w:type="character" w:customStyle="1" w:styleId="Ttulo3Carter">
+    <w:name w:val="Título 3 Caráter"/>
+    <w:basedOn w:val="Tipodeletrapredefinidodopargrafo"/>
+    <w:link w:val="Ttulo3"/>
     <w:uiPriority w:val="4"/>
     <w:rsid w:val="00C31D30"/>
     <w:rPr>
@@ -12828,10 +12895,10 @@
       <w:kern w:val="24"/>
     </w:rPr>
   </w:style>
-  <w:style w:type="character" w:customStyle="1" w:styleId="Heading4Char">
-    <w:name w:val="Heading 4 Char"/>
-    <w:basedOn w:val="DefaultParagraphFont"/>
-    <w:link w:val="Heading4"/>
+  <w:style w:type="character" w:customStyle="1" w:styleId="Ttulo4Carter">
+    <w:name w:val="Título 4 Caráter"/>
+    <w:basedOn w:val="Tipodeletrapredefinidodopargrafo"/>
+    <w:link w:val="Ttulo4"/>
     <w:uiPriority w:val="4"/>
     <w:rsid w:val="00C31D30"/>
     <w:rPr>
@@ -12843,10 +12910,10 @@
       <w:kern w:val="24"/>
     </w:rPr>
   </w:style>
-  <w:style w:type="character" w:customStyle="1" w:styleId="Heading5Char">
-    <w:name w:val="Heading 5 Char"/>
-    <w:basedOn w:val="DefaultParagraphFont"/>
-    <w:link w:val="Heading5"/>
+  <w:style w:type="character" w:customStyle="1" w:styleId="Ttulo5Carter">
+    <w:name w:val="Título 5 Caráter"/>
+    <w:basedOn w:val="Tipodeletrapredefinidodopargrafo"/>
+    <w:link w:val="Ttulo5"/>
     <w:uiPriority w:val="4"/>
     <w:rsid w:val="00C31D30"/>
     <w:rPr>
@@ -12856,10 +12923,10 @@
       <w:kern w:val="24"/>
     </w:rPr>
   </w:style>
-  <w:style w:type="paragraph" w:styleId="BalloonText">
+  <w:style w:type="paragraph" w:styleId="Textodebalo">
     <w:name w:val="Balloon Text"/>
     <w:basedOn w:val="Normal"/>
-    <w:link w:val="BalloonTextChar"/>
+    <w:link w:val="TextodebaloCarter"/>
     <w:uiPriority w:val="99"/>
     <w:semiHidden/>
     <w:unhideWhenUsed/>
@@ -12874,10 +12941,10 @@
       <w:szCs w:val="18"/>
     </w:rPr>
   </w:style>
-  <w:style w:type="character" w:customStyle="1" w:styleId="BalloonTextChar">
-    <w:name w:val="Balloon Text Char"/>
-    <w:basedOn w:val="DefaultParagraphFont"/>
-    <w:link w:val="BalloonText"/>
+  <w:style w:type="character" w:customStyle="1" w:styleId="TextodebaloCarter">
+    <w:name w:val="Texto de balão Caráter"/>
+    <w:basedOn w:val="Tipodeletrapredefinidodopargrafo"/>
+    <w:link w:val="Textodebalo"/>
     <w:uiPriority w:val="99"/>
     <w:semiHidden/>
     <w:rsid w:val="00FF2002"/>
@@ -12888,7 +12955,7 @@
       <w:szCs w:val="18"/>
     </w:rPr>
   </w:style>
-  <w:style w:type="paragraph" w:styleId="Bibliography">
+  <w:style w:type="paragraph" w:styleId="Bibliografia">
     <w:name w:val="Bibliography"/>
     <w:basedOn w:val="Normal"/>
     <w:next w:val="Normal"/>
@@ -12899,7 +12966,7 @@
       <w:ind w:left="720" w:hanging="720"/>
     </w:pPr>
   </w:style>
-  <w:style w:type="paragraph" w:styleId="BlockText">
+  <w:style w:type="paragraph" w:styleId="Textodebloco">
     <w:name w:val="Block Text"/>
     <w:basedOn w:val="Normal"/>
     <w:uiPriority w:val="99"/>
@@ -12921,10 +12988,10 @@
       <w:color w:val="595959" w:themeColor="text1" w:themeTint="A6"/>
     </w:rPr>
   </w:style>
-  <w:style w:type="paragraph" w:styleId="BodyText">
+  <w:style w:type="paragraph" w:styleId="Corpodetexto">
     <w:name w:val="Body Text"/>
     <w:basedOn w:val="Normal"/>
-    <w:link w:val="BodyTextChar"/>
+    <w:link w:val="CorpodetextoCarter"/>
     <w:uiPriority w:val="99"/>
     <w:semiHidden/>
     <w:unhideWhenUsed/>
@@ -12933,20 +13000,20 @@
       <w:ind w:firstLine="0"/>
     </w:pPr>
   </w:style>
-  <w:style w:type="character" w:customStyle="1" w:styleId="BodyTextChar">
-    <w:name w:val="Body Text Char"/>
-    <w:basedOn w:val="DefaultParagraphFont"/>
-    <w:link w:val="BodyText"/>
+  <w:style w:type="character" w:customStyle="1" w:styleId="CorpodetextoCarter">
+    <w:name w:val="Corpo de texto Caráter"/>
+    <w:basedOn w:val="Tipodeletrapredefinidodopargrafo"/>
+    <w:link w:val="Corpodetexto"/>
     <w:uiPriority w:val="99"/>
     <w:semiHidden/>
     <w:rPr>
       <w:kern w:val="24"/>
     </w:rPr>
   </w:style>
-  <w:style w:type="paragraph" w:styleId="BodyText2">
+  <w:style w:type="paragraph" w:styleId="Corpodetexto2">
     <w:name w:val="Body Text 2"/>
     <w:basedOn w:val="Normal"/>
-    <w:link w:val="BodyText2Char"/>
+    <w:link w:val="Corpodetexto2Carter"/>
     <w:uiPriority w:val="99"/>
     <w:semiHidden/>
     <w:unhideWhenUsed/>
@@ -12955,20 +13022,20 @@
       <w:ind w:firstLine="0"/>
     </w:pPr>
   </w:style>
-  <w:style w:type="character" w:customStyle="1" w:styleId="BodyText2Char">
-    <w:name w:val="Body Text 2 Char"/>
-    <w:basedOn w:val="DefaultParagraphFont"/>
-    <w:link w:val="BodyText2"/>
+  <w:style w:type="character" w:customStyle="1" w:styleId="Corpodetexto2Carter">
+    <w:name w:val="Corpo de texto 2 Caráter"/>
+    <w:basedOn w:val="Tipodeletrapredefinidodopargrafo"/>
+    <w:link w:val="Corpodetexto2"/>
     <w:uiPriority w:val="99"/>
     <w:semiHidden/>
     <w:rPr>
       <w:kern w:val="24"/>
     </w:rPr>
   </w:style>
-  <w:style w:type="paragraph" w:styleId="BodyText3">
+  <w:style w:type="paragraph" w:styleId="Corpodetexto3">
     <w:name w:val="Body Text 3"/>
     <w:basedOn w:val="Normal"/>
-    <w:link w:val="BodyText3Char"/>
+    <w:link w:val="Corpodetexto3Carter"/>
     <w:uiPriority w:val="99"/>
     <w:semiHidden/>
     <w:unhideWhenUsed/>
@@ -12982,10 +13049,10 @@
       <w:szCs w:val="16"/>
     </w:rPr>
   </w:style>
-  <w:style w:type="character" w:customStyle="1" w:styleId="BodyText3Char">
-    <w:name w:val="Body Text 3 Char"/>
-    <w:basedOn w:val="DefaultParagraphFont"/>
-    <w:link w:val="BodyText3"/>
+  <w:style w:type="character" w:customStyle="1" w:styleId="Corpodetexto3Carter">
+    <w:name w:val="Corpo de texto 3 Caráter"/>
+    <w:basedOn w:val="Tipodeletrapredefinidodopargrafo"/>
+    <w:link w:val="Corpodetexto3"/>
     <w:uiPriority w:val="99"/>
     <w:semiHidden/>
     <w:rsid w:val="00FF2002"/>
@@ -12995,10 +13062,10 @@
       <w:szCs w:val="16"/>
     </w:rPr>
   </w:style>
-  <w:style w:type="paragraph" w:styleId="BodyTextFirstIndent">
+  <w:style w:type="paragraph" w:styleId="Primeiroavanodecorpodetexto">
     <w:name w:val="Body Text First Indent"/>
-    <w:basedOn w:val="BodyText"/>
-    <w:link w:val="BodyTextFirstIndentChar"/>
+    <w:basedOn w:val="Corpodetexto"/>
+    <w:link w:val="PrimeiroavanodecorpodetextoCarter"/>
     <w:uiPriority w:val="99"/>
     <w:semiHidden/>
     <w:unhideWhenUsed/>
@@ -13006,20 +13073,20 @@
       <w:spacing w:after="0"/>
     </w:pPr>
   </w:style>
-  <w:style w:type="character" w:customStyle="1" w:styleId="BodyTextFirstIndentChar">
-    <w:name w:val="Body Text First Indent Char"/>
-    <w:basedOn w:val="BodyTextChar"/>
-    <w:link w:val="BodyTextFirstIndent"/>
+  <w:style w:type="character" w:customStyle="1" w:styleId="PrimeiroavanodecorpodetextoCarter">
+    <w:name w:val="Primeiro avanço de corpo de texto Caráter"/>
+    <w:basedOn w:val="CorpodetextoCarter"/>
+    <w:link w:val="Primeiroavanodecorpodetexto"/>
     <w:uiPriority w:val="99"/>
     <w:semiHidden/>
     <w:rPr>
       <w:kern w:val="24"/>
     </w:rPr>
   </w:style>
-  <w:style w:type="paragraph" w:styleId="BodyTextIndent">
+  <w:style w:type="paragraph" w:styleId="Avanodecorpodetexto">
     <w:name w:val="Body Text Indent"/>
     <w:basedOn w:val="Normal"/>
-    <w:link w:val="BodyTextIndentChar"/>
+    <w:link w:val="AvanodecorpodetextoCarter"/>
     <w:uiPriority w:val="99"/>
     <w:semiHidden/>
     <w:unhideWhenUsed/>
@@ -13028,20 +13095,20 @@
       <w:ind w:left="360" w:firstLine="0"/>
     </w:pPr>
   </w:style>
-  <w:style w:type="character" w:customStyle="1" w:styleId="BodyTextIndentChar">
-    <w:name w:val="Body Text Indent Char"/>
-    <w:basedOn w:val="DefaultParagraphFont"/>
-    <w:link w:val="BodyTextIndent"/>
+  <w:style w:type="character" w:customStyle="1" w:styleId="AvanodecorpodetextoCarter">
+    <w:name w:val="Avanço de corpo de texto Caráter"/>
+    <w:basedOn w:val="Tipodeletrapredefinidodopargrafo"/>
+    <w:link w:val="Avanodecorpodetexto"/>
     <w:uiPriority w:val="99"/>
     <w:semiHidden/>
     <w:rPr>
       <w:kern w:val="24"/>
     </w:rPr>
   </w:style>
-  <w:style w:type="paragraph" w:styleId="BodyTextFirstIndent2">
+  <w:style w:type="paragraph" w:styleId="Primeiroavanodecorpodetexto2">
     <w:name w:val="Body Text First Indent 2"/>
-    <w:basedOn w:val="BodyTextIndent"/>
-    <w:link w:val="BodyTextFirstIndent2Char"/>
+    <w:basedOn w:val="Avanodecorpodetexto"/>
+    <w:link w:val="Primeiroavanodecorpodetexto2Carter"/>
     <w:uiPriority w:val="99"/>
     <w:semiHidden/>
     <w:unhideWhenUsed/>
@@ -13049,20 +13116,20 @@
       <w:spacing w:after="0"/>
     </w:pPr>
   </w:style>
-  <w:style w:type="character" w:customStyle="1" w:styleId="BodyTextFirstIndent2Char">
-    <w:name w:val="Body Text First Indent 2 Char"/>
-    <w:basedOn w:val="BodyTextIndentChar"/>
-    <w:link w:val="BodyTextFirstIndent2"/>
+  <w:style w:type="character" w:customStyle="1" w:styleId="Primeiroavanodecorpodetexto2Carter">
+    <w:name w:val="Primeiro avanço de corpo de texto 2 Caráter"/>
+    <w:basedOn w:val="AvanodecorpodetextoCarter"/>
+    <w:link w:val="Primeiroavanodecorpodetexto2"/>
     <w:uiPriority w:val="99"/>
     <w:semiHidden/>
     <w:rPr>
       <w:kern w:val="24"/>
     </w:rPr>
   </w:style>
-  <w:style w:type="paragraph" w:styleId="BodyTextIndent2">
+  <w:style w:type="paragraph" w:styleId="Avanodecorpodetexto2">
     <w:name w:val="Body Text Indent 2"/>
     <w:basedOn w:val="Normal"/>
-    <w:link w:val="BodyTextIndent2Char"/>
+    <w:link w:val="Avanodecorpodetexto2Carter"/>
     <w:uiPriority w:val="99"/>
     <w:semiHidden/>
     <w:unhideWhenUsed/>
@@ -13071,20 +13138,20 @@
       <w:ind w:left="360" w:firstLine="0"/>
     </w:pPr>
   </w:style>
-  <w:style w:type="character" w:customStyle="1" w:styleId="BodyTextIndent2Char">
-    <w:name w:val="Body Text Indent 2 Char"/>
-    <w:basedOn w:val="DefaultParagraphFont"/>
-    <w:link w:val="BodyTextIndent2"/>
+  <w:style w:type="character" w:customStyle="1" w:styleId="Avanodecorpodetexto2Carter">
+    <w:name w:val="Avanço de corpo de texto 2 Caráter"/>
+    <w:basedOn w:val="Tipodeletrapredefinidodopargrafo"/>
+    <w:link w:val="Avanodecorpodetexto2"/>
     <w:uiPriority w:val="99"/>
     <w:semiHidden/>
     <w:rPr>
       <w:kern w:val="24"/>
     </w:rPr>
   </w:style>
-  <w:style w:type="paragraph" w:styleId="BodyTextIndent3">
+  <w:style w:type="paragraph" w:styleId="Avanodecorpodetexto3">
     <w:name w:val="Body Text Indent 3"/>
     <w:basedOn w:val="Normal"/>
-    <w:link w:val="BodyTextIndent3Char"/>
+    <w:link w:val="Avanodecorpodetexto3Carter"/>
     <w:uiPriority w:val="99"/>
     <w:semiHidden/>
     <w:unhideWhenUsed/>
@@ -13098,10 +13165,10 @@
       <w:szCs w:val="16"/>
     </w:rPr>
   </w:style>
-  <w:style w:type="character" w:customStyle="1" w:styleId="BodyTextIndent3Char">
-    <w:name w:val="Body Text Indent 3 Char"/>
-    <w:basedOn w:val="DefaultParagraphFont"/>
-    <w:link w:val="BodyTextIndent3"/>
+  <w:style w:type="character" w:customStyle="1" w:styleId="Avanodecorpodetexto3Carter">
+    <w:name w:val="Avanço de corpo de texto 3 Caráter"/>
+    <w:basedOn w:val="Tipodeletrapredefinidodopargrafo"/>
+    <w:link w:val="Avanodecorpodetexto3"/>
     <w:uiPriority w:val="99"/>
     <w:semiHidden/>
     <w:rsid w:val="00FF2002"/>
@@ -13111,7 +13178,7 @@
       <w:szCs w:val="16"/>
     </w:rPr>
   </w:style>
-  <w:style w:type="paragraph" w:styleId="Caption">
+  <w:style w:type="paragraph" w:styleId="Legenda">
     <w:name w:val="caption"/>
     <w:basedOn w:val="Normal"/>
     <w:next w:val="Normal"/>
@@ -13132,10 +13199,10 @@
       <w:szCs w:val="18"/>
     </w:rPr>
   </w:style>
-  <w:style w:type="paragraph" w:styleId="Closing">
+  <w:style w:type="paragraph" w:styleId="Rematedecarta">
     <w:name w:val="Closing"/>
     <w:basedOn w:val="Normal"/>
-    <w:link w:val="ClosingChar"/>
+    <w:link w:val="RematedecartaCarter"/>
     <w:uiPriority w:val="99"/>
     <w:semiHidden/>
     <w:unhideWhenUsed/>
@@ -13144,20 +13211,20 @@
       <w:ind w:left="4320" w:firstLine="0"/>
     </w:pPr>
   </w:style>
-  <w:style w:type="character" w:customStyle="1" w:styleId="ClosingChar">
-    <w:name w:val="Closing Char"/>
-    <w:basedOn w:val="DefaultParagraphFont"/>
-    <w:link w:val="Closing"/>
+  <w:style w:type="character" w:customStyle="1" w:styleId="RematedecartaCarter">
+    <w:name w:val="Remate de carta Caráter"/>
+    <w:basedOn w:val="Tipodeletrapredefinidodopargrafo"/>
+    <w:link w:val="Rematedecarta"/>
     <w:uiPriority w:val="99"/>
     <w:semiHidden/>
     <w:rPr>
       <w:kern w:val="24"/>
     </w:rPr>
   </w:style>
-  <w:style w:type="paragraph" w:styleId="CommentText">
+  <w:style w:type="paragraph" w:styleId="Textodecomentrio">
     <w:name w:val="annotation text"/>
     <w:basedOn w:val="Normal"/>
-    <w:link w:val="CommentTextChar"/>
+    <w:link w:val="TextodecomentrioCarter"/>
     <w:uiPriority w:val="99"/>
     <w:semiHidden/>
     <w:unhideWhenUsed/>
@@ -13171,10 +13238,10 @@
       <w:szCs w:val="20"/>
     </w:rPr>
   </w:style>
-  <w:style w:type="character" w:customStyle="1" w:styleId="CommentTextChar">
-    <w:name w:val="Comment Text Char"/>
-    <w:basedOn w:val="DefaultParagraphFont"/>
-    <w:link w:val="CommentText"/>
+  <w:style w:type="character" w:customStyle="1" w:styleId="TextodecomentrioCarter">
+    <w:name w:val="Texto de comentário Caráter"/>
+    <w:basedOn w:val="Tipodeletrapredefinidodopargrafo"/>
+    <w:link w:val="Textodecomentrio"/>
     <w:uiPriority w:val="99"/>
     <w:semiHidden/>
     <w:rsid w:val="00FF2002"/>
@@ -13184,11 +13251,11 @@
       <w:szCs w:val="20"/>
     </w:rPr>
   </w:style>
-  <w:style w:type="paragraph" w:styleId="CommentSubject">
+  <w:style w:type="paragraph" w:styleId="Assuntodecomentrio">
     <w:name w:val="annotation subject"/>
-    <w:basedOn w:val="CommentText"/>
-    <w:next w:val="CommentText"/>
-    <w:link w:val="CommentSubjectChar"/>
+    <w:basedOn w:val="Textodecomentrio"/>
+    <w:next w:val="Textodecomentrio"/>
+    <w:link w:val="AssuntodecomentrioCarter"/>
     <w:uiPriority w:val="99"/>
     <w:semiHidden/>
     <w:unhideWhenUsed/>
@@ -13197,10 +13264,10 @@
       <w:bCs/>
     </w:rPr>
   </w:style>
-  <w:style w:type="character" w:customStyle="1" w:styleId="CommentSubjectChar">
-    <w:name w:val="Comment Subject Char"/>
-    <w:basedOn w:val="CommentTextChar"/>
-    <w:link w:val="CommentSubject"/>
+  <w:style w:type="character" w:customStyle="1" w:styleId="AssuntodecomentrioCarter">
+    <w:name w:val="Assunto de comentário Caráter"/>
+    <w:basedOn w:val="TextodecomentrioCarter"/>
+    <w:link w:val="Assuntodecomentrio"/>
     <w:uiPriority w:val="99"/>
     <w:semiHidden/>
     <w:rPr>
@@ -13211,11 +13278,11 @@
       <w:szCs w:val="20"/>
     </w:rPr>
   </w:style>
-  <w:style w:type="paragraph" w:styleId="Date">
+  <w:style w:type="paragraph" w:styleId="Data">
     <w:name w:val="Date"/>
     <w:basedOn w:val="Normal"/>
     <w:next w:val="Normal"/>
-    <w:link w:val="DateChar"/>
+    <w:link w:val="DataCarter"/>
     <w:uiPriority w:val="99"/>
     <w:semiHidden/>
     <w:unhideWhenUsed/>
@@ -13223,20 +13290,20 @@
       <w:ind w:firstLine="0"/>
     </w:pPr>
   </w:style>
-  <w:style w:type="character" w:customStyle="1" w:styleId="DateChar">
-    <w:name w:val="Date Char"/>
-    <w:basedOn w:val="DefaultParagraphFont"/>
-    <w:link w:val="Date"/>
+  <w:style w:type="character" w:customStyle="1" w:styleId="DataCarter">
+    <w:name w:val="Data Caráter"/>
+    <w:basedOn w:val="Tipodeletrapredefinidodopargrafo"/>
+    <w:link w:val="Data"/>
     <w:uiPriority w:val="99"/>
     <w:semiHidden/>
     <w:rPr>
       <w:kern w:val="24"/>
     </w:rPr>
   </w:style>
-  <w:style w:type="paragraph" w:styleId="DocumentMap">
+  <w:style w:type="paragraph" w:styleId="Mapadodocumento">
     <w:name w:val="Document Map"/>
     <w:basedOn w:val="Normal"/>
-    <w:link w:val="DocumentMapChar"/>
+    <w:link w:val="MapadodocumentoCarter"/>
     <w:uiPriority w:val="99"/>
     <w:semiHidden/>
     <w:unhideWhenUsed/>
@@ -13251,10 +13318,10 @@
       <w:szCs w:val="16"/>
     </w:rPr>
   </w:style>
-  <w:style w:type="character" w:customStyle="1" w:styleId="DocumentMapChar">
-    <w:name w:val="Document Map Char"/>
-    <w:basedOn w:val="DefaultParagraphFont"/>
-    <w:link w:val="DocumentMap"/>
+  <w:style w:type="character" w:customStyle="1" w:styleId="MapadodocumentoCarter">
+    <w:name w:val="Mapa do documento Caráter"/>
+    <w:basedOn w:val="Tipodeletrapredefinidodopargrafo"/>
+    <w:link w:val="Mapadodocumento"/>
     <w:uiPriority w:val="99"/>
     <w:semiHidden/>
     <w:rsid w:val="00FF2002"/>
@@ -13265,10 +13332,10 @@
       <w:szCs w:val="16"/>
     </w:rPr>
   </w:style>
-  <w:style w:type="paragraph" w:styleId="E-mailSignature">
+  <w:style w:type="paragraph" w:styleId="Assinaturadecorreioeletrnico">
     <w:name w:val="E-mail Signature"/>
     <w:basedOn w:val="Normal"/>
-    <w:link w:val="E-mailSignatureChar"/>
+    <w:link w:val="AssinaturadecorreioeletrnicoCarter"/>
     <w:uiPriority w:val="99"/>
     <w:semiHidden/>
     <w:unhideWhenUsed/>
@@ -13277,20 +13344,20 @@
       <w:ind w:firstLine="0"/>
     </w:pPr>
   </w:style>
-  <w:style w:type="character" w:customStyle="1" w:styleId="E-mailSignatureChar">
-    <w:name w:val="E-mail Signature Char"/>
-    <w:basedOn w:val="DefaultParagraphFont"/>
-    <w:link w:val="E-mailSignature"/>
+  <w:style w:type="character" w:customStyle="1" w:styleId="AssinaturadecorreioeletrnicoCarter">
+    <w:name w:val="Assinatura de correio eletrónico Caráter"/>
+    <w:basedOn w:val="Tipodeletrapredefinidodopargrafo"/>
+    <w:link w:val="Assinaturadecorreioeletrnico"/>
     <w:uiPriority w:val="99"/>
     <w:semiHidden/>
     <w:rPr>
       <w:kern w:val="24"/>
     </w:rPr>
   </w:style>
-  <w:style w:type="paragraph" w:styleId="FootnoteText">
+  <w:style w:type="paragraph" w:styleId="Textodenotaderodap">
     <w:name w:val="footnote text"/>
     <w:basedOn w:val="Normal"/>
-    <w:link w:val="FootnoteTextChar"/>
+    <w:link w:val="TextodenotaderodapCarter"/>
     <w:uiPriority w:val="99"/>
     <w:semiHidden/>
     <w:unhideWhenUsed/>
@@ -13303,10 +13370,10 @@
       <w:szCs w:val="20"/>
     </w:rPr>
   </w:style>
-  <w:style w:type="character" w:customStyle="1" w:styleId="FootnoteTextChar">
-    <w:name w:val="Footnote Text Char"/>
-    <w:basedOn w:val="DefaultParagraphFont"/>
-    <w:link w:val="FootnoteText"/>
+  <w:style w:type="character" w:customStyle="1" w:styleId="TextodenotaderodapCarter">
+    <w:name w:val="Texto de nota de rodapé Caráter"/>
+    <w:basedOn w:val="Tipodeletrapredefinidodopargrafo"/>
+    <w:link w:val="Textodenotaderodap"/>
     <w:uiPriority w:val="99"/>
     <w:semiHidden/>
     <w:rsid w:val="00FF2002"/>
@@ -13316,7 +13383,7 @@
       <w:szCs w:val="20"/>
     </w:rPr>
   </w:style>
-  <w:style w:type="paragraph" w:styleId="EnvelopeAddress">
+  <w:style w:type="paragraph" w:styleId="Destinatrio">
     <w:name w:val="envelope address"/>
     <w:basedOn w:val="Normal"/>
     <w:uiPriority w:val="99"/>
@@ -13331,7 +13398,7 @@
       <w:rFonts w:asciiTheme="majorHAnsi" w:eastAsiaTheme="majorEastAsia" w:hAnsiTheme="majorHAnsi" w:cstheme="majorBidi"/>
     </w:rPr>
   </w:style>
-  <w:style w:type="paragraph" w:styleId="EnvelopeReturn">
+  <w:style w:type="paragraph" w:styleId="Remetente">
     <w:name w:val="envelope return"/>
     <w:basedOn w:val="Normal"/>
     <w:uiPriority w:val="99"/>
@@ -13348,10 +13415,10 @@
       <w:szCs w:val="20"/>
     </w:rPr>
   </w:style>
-  <w:style w:type="paragraph" w:styleId="Footer">
+  <w:style w:type="paragraph" w:styleId="Rodap">
     <w:name w:val="footer"/>
     <w:basedOn w:val="Normal"/>
-    <w:link w:val="FooterChar"/>
+    <w:link w:val="RodapCarter"/>
     <w:uiPriority w:val="99"/>
     <w:unhideWhenUsed/>
     <w:rsid w:val="008002C0"/>
@@ -13360,19 +13427,19 @@
       <w:ind w:firstLine="0"/>
     </w:pPr>
   </w:style>
-  <w:style w:type="character" w:customStyle="1" w:styleId="FooterChar">
-    <w:name w:val="Footer Char"/>
-    <w:basedOn w:val="DefaultParagraphFont"/>
-    <w:link w:val="Footer"/>
+  <w:style w:type="character" w:customStyle="1" w:styleId="RodapCarter">
+    <w:name w:val="Rodapé Caráter"/>
+    <w:basedOn w:val="Tipodeletrapredefinidodopargrafo"/>
+    <w:link w:val="Rodap"/>
     <w:uiPriority w:val="99"/>
     <w:rsid w:val="008002C0"/>
     <w:rPr>
       <w:kern w:val="24"/>
     </w:rPr>
   </w:style>
-  <w:style w:type="table" w:styleId="TableGrid">
+  <w:style w:type="table" w:styleId="TabelacomGrelha">
     <w:name w:val="Table Grid"/>
-    <w:basedOn w:val="TableNormal"/>
+    <w:basedOn w:val="Tabelanormal"/>
     <w:uiPriority w:val="39"/>
     <w:pPr>
       <w:spacing w:line="240" w:lineRule="auto"/>
@@ -13388,9 +13455,9 @@
       </w:tblBorders>
     </w:tblPr>
   </w:style>
-  <w:style w:type="table" w:styleId="TableGridLight">
+  <w:style w:type="table" w:styleId="TabelacomGrelhaClara">
     <w:name w:val="Grid Table Light"/>
-    <w:basedOn w:val="TableNormal"/>
+    <w:basedOn w:val="Tabelanormal"/>
     <w:uiPriority w:val="40"/>
     <w:pPr>
       <w:spacing w:line="240" w:lineRule="auto"/>
@@ -13406,10 +13473,10 @@
       </w:tblBorders>
     </w:tblPr>
   </w:style>
-  <w:style w:type="character" w:customStyle="1" w:styleId="Heading6Char">
-    <w:name w:val="Heading 6 Char"/>
-    <w:basedOn w:val="DefaultParagraphFont"/>
-    <w:link w:val="Heading6"/>
+  <w:style w:type="character" w:customStyle="1" w:styleId="Ttulo6Carter">
+    <w:name w:val="Título 6 Caráter"/>
+    <w:basedOn w:val="Tipodeletrapredefinidodopargrafo"/>
+    <w:link w:val="Ttulo6"/>
     <w:uiPriority w:val="9"/>
     <w:semiHidden/>
     <w:rPr>
@@ -13418,10 +13485,10 @@
       <w:kern w:val="24"/>
     </w:rPr>
   </w:style>
-  <w:style w:type="character" w:customStyle="1" w:styleId="Heading7Char">
-    <w:name w:val="Heading 7 Char"/>
-    <w:basedOn w:val="DefaultParagraphFont"/>
-    <w:link w:val="Heading7"/>
+  <w:style w:type="character" w:customStyle="1" w:styleId="Ttulo7Carter">
+    <w:name w:val="Título 7 Caráter"/>
+    <w:basedOn w:val="Tipodeletrapredefinidodopargrafo"/>
+    <w:link w:val="Ttulo7"/>
     <w:uiPriority w:val="9"/>
     <w:semiHidden/>
     <w:rPr>
@@ -13432,10 +13499,10 @@
       <w:kern w:val="24"/>
     </w:rPr>
   </w:style>
-  <w:style w:type="character" w:customStyle="1" w:styleId="Heading8Char">
-    <w:name w:val="Heading 8 Char"/>
-    <w:basedOn w:val="DefaultParagraphFont"/>
-    <w:link w:val="Heading8"/>
+  <w:style w:type="character" w:customStyle="1" w:styleId="Ttulo8Carter">
+    <w:name w:val="Título 8 Caráter"/>
+    <w:basedOn w:val="Tipodeletrapredefinidodopargrafo"/>
+    <w:link w:val="Ttulo8"/>
     <w:uiPriority w:val="9"/>
     <w:semiHidden/>
     <w:rsid w:val="00FF2002"/>
@@ -13447,10 +13514,10 @@
       <w:szCs w:val="21"/>
     </w:rPr>
   </w:style>
-  <w:style w:type="character" w:customStyle="1" w:styleId="Heading9Char">
-    <w:name w:val="Heading 9 Char"/>
-    <w:basedOn w:val="DefaultParagraphFont"/>
-    <w:link w:val="Heading9"/>
+  <w:style w:type="character" w:customStyle="1" w:styleId="Ttulo9Carter">
+    <w:name w:val="Título 9 Caráter"/>
+    <w:basedOn w:val="Tipodeletrapredefinidodopargrafo"/>
+    <w:link w:val="Ttulo9"/>
     <w:uiPriority w:val="9"/>
     <w:semiHidden/>
     <w:rsid w:val="00FF2002"/>
@@ -13464,10 +13531,10 @@
       <w:szCs w:val="21"/>
     </w:rPr>
   </w:style>
-  <w:style w:type="paragraph" w:styleId="HTMLAddress">
+  <w:style w:type="paragraph" w:styleId="EndereoHTML">
     <w:name w:val="HTML Address"/>
     <w:basedOn w:val="Normal"/>
-    <w:link w:val="HTMLAddressChar"/>
+    <w:link w:val="EndereoHTMLCarter"/>
     <w:uiPriority w:val="99"/>
     <w:semiHidden/>
     <w:unhideWhenUsed/>
@@ -13480,10 +13547,10 @@
       <w:iCs/>
     </w:rPr>
   </w:style>
-  <w:style w:type="character" w:customStyle="1" w:styleId="HTMLAddressChar">
-    <w:name w:val="HTML Address Char"/>
-    <w:basedOn w:val="DefaultParagraphFont"/>
-    <w:link w:val="HTMLAddress"/>
+  <w:style w:type="character" w:customStyle="1" w:styleId="EndereoHTMLCarter">
+    <w:name w:val="Endereço HTML Caráter"/>
+    <w:basedOn w:val="Tipodeletrapredefinidodopargrafo"/>
+    <w:link w:val="EndereoHTML"/>
     <w:uiPriority w:val="99"/>
     <w:semiHidden/>
     <w:rPr>
@@ -13492,10 +13559,10 @@
       <w:kern w:val="24"/>
     </w:rPr>
   </w:style>
-  <w:style w:type="paragraph" w:styleId="HTMLPreformatted">
+  <w:style w:type="paragraph" w:styleId="HTMLpr-formatado">
     <w:name w:val="HTML Preformatted"/>
     <w:basedOn w:val="Normal"/>
-    <w:link w:val="HTMLPreformattedChar"/>
+    <w:link w:val="HTMLpr-formatadoCarter"/>
     <w:uiPriority w:val="99"/>
     <w:semiHidden/>
     <w:unhideWhenUsed/>
@@ -13510,10 +13577,10 @@
       <w:szCs w:val="20"/>
     </w:rPr>
   </w:style>
-  <w:style w:type="character" w:customStyle="1" w:styleId="HTMLPreformattedChar">
-    <w:name w:val="HTML Preformatted Char"/>
-    <w:basedOn w:val="DefaultParagraphFont"/>
-    <w:link w:val="HTMLPreformatted"/>
+  <w:style w:type="character" w:customStyle="1" w:styleId="HTMLpr-formatadoCarter">
+    <w:name w:val="HTML pré-formatado Caráter"/>
+    <w:basedOn w:val="Tipodeletrapredefinidodopargrafo"/>
+    <w:link w:val="HTMLpr-formatado"/>
     <w:uiPriority w:val="99"/>
     <w:semiHidden/>
     <w:rsid w:val="00FF2002"/>
@@ -13524,7 +13591,7 @@
       <w:szCs w:val="20"/>
     </w:rPr>
   </w:style>
-  <w:style w:type="paragraph" w:styleId="Index1">
+  <w:style w:type="paragraph" w:styleId="ndiceremissivo1">
     <w:name w:val="index 1"/>
     <w:basedOn w:val="Normal"/>
     <w:next w:val="Normal"/>
@@ -13537,7 +13604,7 @@
       <w:ind w:left="240" w:firstLine="0"/>
     </w:pPr>
   </w:style>
-  <w:style w:type="paragraph" w:styleId="Index2">
+  <w:style w:type="paragraph" w:styleId="ndiceremissivo2">
     <w:name w:val="index 2"/>
     <w:basedOn w:val="Normal"/>
     <w:next w:val="Normal"/>
@@ -13550,7 +13617,7 @@
       <w:ind w:left="480" w:firstLine="0"/>
     </w:pPr>
   </w:style>
-  <w:style w:type="paragraph" w:styleId="Index3">
+  <w:style w:type="paragraph" w:styleId="ndiceremissivo3">
     <w:name w:val="index 3"/>
     <w:basedOn w:val="Normal"/>
     <w:next w:val="Normal"/>
@@ -13563,7 +13630,7 @@
       <w:ind w:left="720" w:firstLine="0"/>
     </w:pPr>
   </w:style>
-  <w:style w:type="paragraph" w:styleId="Index4">
+  <w:style w:type="paragraph" w:styleId="ndiceremissivo4">
     <w:name w:val="index 4"/>
     <w:basedOn w:val="Normal"/>
     <w:next w:val="Normal"/>
@@ -13576,7 +13643,7 @@
       <w:ind w:left="960" w:firstLine="0"/>
     </w:pPr>
   </w:style>
-  <w:style w:type="paragraph" w:styleId="Index5">
+  <w:style w:type="paragraph" w:styleId="ndiceremissivo5">
     <w:name w:val="index 5"/>
     <w:basedOn w:val="Normal"/>
     <w:next w:val="Normal"/>
@@ -13589,7 +13656,7 @@
       <w:ind w:left="1200" w:firstLine="0"/>
     </w:pPr>
   </w:style>
-  <w:style w:type="paragraph" w:styleId="Index6">
+  <w:style w:type="paragraph" w:styleId="ndiceremissivo6">
     <w:name w:val="index 6"/>
     <w:basedOn w:val="Normal"/>
     <w:next w:val="Normal"/>
@@ -13602,7 +13669,7 @@
       <w:ind w:left="1440" w:firstLine="0"/>
     </w:pPr>
   </w:style>
-  <w:style w:type="paragraph" w:styleId="Index7">
+  <w:style w:type="paragraph" w:styleId="ndiceremissivo7">
     <w:name w:val="index 7"/>
     <w:basedOn w:val="Normal"/>
     <w:next w:val="Normal"/>
@@ -13615,7 +13682,7 @@
       <w:ind w:left="1680" w:firstLine="0"/>
     </w:pPr>
   </w:style>
-  <w:style w:type="paragraph" w:styleId="Index8">
+  <w:style w:type="paragraph" w:styleId="ndiceremissivo8">
     <w:name w:val="index 8"/>
     <w:basedOn w:val="Normal"/>
     <w:next w:val="Normal"/>
@@ -13628,7 +13695,7 @@
       <w:ind w:left="1920" w:firstLine="0"/>
     </w:pPr>
   </w:style>
-  <w:style w:type="paragraph" w:styleId="Index9">
+  <w:style w:type="paragraph" w:styleId="ndiceremissivo9">
     <w:name w:val="index 9"/>
     <w:basedOn w:val="Normal"/>
     <w:next w:val="Normal"/>
@@ -13641,10 +13708,10 @@
       <w:ind w:left="2160" w:firstLine="0"/>
     </w:pPr>
   </w:style>
-  <w:style w:type="paragraph" w:styleId="IndexHeading">
+  <w:style w:type="paragraph" w:styleId="Cabealhodendiceremissivo">
     <w:name w:val="index heading"/>
     <w:basedOn w:val="Normal"/>
-    <w:next w:val="Index1"/>
+    <w:next w:val="ndiceremissivo1"/>
     <w:uiPriority w:val="99"/>
     <w:semiHidden/>
     <w:unhideWhenUsed/>
@@ -13657,11 +13724,11 @@
       <w:bCs/>
     </w:rPr>
   </w:style>
-  <w:style w:type="paragraph" w:styleId="IntenseQuote">
+  <w:style w:type="paragraph" w:styleId="CitaoIntensa">
     <w:name w:val="Intense Quote"/>
     <w:basedOn w:val="Normal"/>
     <w:next w:val="Normal"/>
-    <w:link w:val="IntenseQuoteChar"/>
+    <w:link w:val="CitaoIntensaCarter"/>
     <w:uiPriority w:val="30"/>
     <w:semiHidden/>
     <w:unhideWhenUsed/>
@@ -13682,10 +13749,10 @@
       <w:color w:val="404040" w:themeColor="text1" w:themeTint="BF"/>
     </w:rPr>
   </w:style>
-  <w:style w:type="character" w:customStyle="1" w:styleId="IntenseQuoteChar">
-    <w:name w:val="Intense Quote Char"/>
-    <w:basedOn w:val="DefaultParagraphFont"/>
-    <w:link w:val="IntenseQuote"/>
+  <w:style w:type="character" w:customStyle="1" w:styleId="CitaoIntensaCarter">
+    <w:name w:val="Citação Intensa Caráter"/>
+    <w:basedOn w:val="Tipodeletrapredefinidodopargrafo"/>
+    <w:link w:val="CitaoIntensa"/>
     <w:uiPriority w:val="30"/>
     <w:semiHidden/>
     <w:rsid w:val="005D3A03"/>
@@ -13696,7 +13763,7 @@
       <w:kern w:val="24"/>
     </w:rPr>
   </w:style>
-  <w:style w:type="paragraph" w:styleId="List">
+  <w:style w:type="paragraph" w:styleId="Lista">
     <w:name w:val="List"/>
     <w:basedOn w:val="Normal"/>
     <w:uiPriority w:val="99"/>
@@ -13707,7 +13774,7 @@
       <w:contextualSpacing/>
     </w:pPr>
   </w:style>
-  <w:style w:type="paragraph" w:styleId="List2">
+  <w:style w:type="paragraph" w:styleId="Lista2">
     <w:name w:val="List 2"/>
     <w:basedOn w:val="Normal"/>
     <w:uiPriority w:val="99"/>
@@ -13718,7 +13785,7 @@
       <w:contextualSpacing/>
     </w:pPr>
   </w:style>
-  <w:style w:type="paragraph" w:styleId="List3">
+  <w:style w:type="paragraph" w:styleId="Lista3">
     <w:name w:val="List 3"/>
     <w:basedOn w:val="Normal"/>
     <w:uiPriority w:val="99"/>
@@ -13729,7 +13796,7 @@
       <w:contextualSpacing/>
     </w:pPr>
   </w:style>
-  <w:style w:type="paragraph" w:styleId="List4">
+  <w:style w:type="paragraph" w:styleId="Lista4">
     <w:name w:val="List 4"/>
     <w:basedOn w:val="Normal"/>
     <w:uiPriority w:val="99"/>
@@ -13740,7 +13807,7 @@
       <w:contextualSpacing/>
     </w:pPr>
   </w:style>
-  <w:style w:type="paragraph" w:styleId="List5">
+  <w:style w:type="paragraph" w:styleId="Lista5">
     <w:name w:val="List 5"/>
     <w:basedOn w:val="Normal"/>
     <w:uiPriority w:val="99"/>
@@ -13751,7 +13818,7 @@
       <w:contextualSpacing/>
     </w:pPr>
   </w:style>
-  <w:style w:type="paragraph" w:styleId="ListBullet">
+  <w:style w:type="paragraph" w:styleId="Listacommarcas">
     <w:name w:val="List Bullet"/>
     <w:basedOn w:val="Normal"/>
     <w:uiPriority w:val="9"/>
@@ -13764,7 +13831,7 @@
       <w:contextualSpacing/>
     </w:pPr>
   </w:style>
-  <w:style w:type="paragraph" w:styleId="ListBullet2">
+  <w:style w:type="paragraph" w:styleId="Listacommarcas2">
     <w:name w:val="List Bullet 2"/>
     <w:basedOn w:val="Normal"/>
     <w:uiPriority w:val="99"/>
@@ -13778,7 +13845,7 @@
       <w:contextualSpacing/>
     </w:pPr>
   </w:style>
-  <w:style w:type="paragraph" w:styleId="ListBullet3">
+  <w:style w:type="paragraph" w:styleId="Listacommarcas3">
     <w:name w:val="List Bullet 3"/>
     <w:basedOn w:val="Normal"/>
     <w:uiPriority w:val="99"/>
@@ -13792,7 +13859,7 @@
       <w:contextualSpacing/>
     </w:pPr>
   </w:style>
-  <w:style w:type="paragraph" w:styleId="ListBullet4">
+  <w:style w:type="paragraph" w:styleId="Listacommarcas4">
     <w:name w:val="List Bullet 4"/>
     <w:basedOn w:val="Normal"/>
     <w:uiPriority w:val="99"/>
@@ -13806,7 +13873,7 @@
       <w:contextualSpacing/>
     </w:pPr>
   </w:style>
-  <w:style w:type="paragraph" w:styleId="ListBullet5">
+  <w:style w:type="paragraph" w:styleId="Listacommarcas5">
     <w:name w:val="List Bullet 5"/>
     <w:basedOn w:val="Normal"/>
     <w:uiPriority w:val="99"/>
@@ -13820,7 +13887,7 @@
       <w:contextualSpacing/>
     </w:pPr>
   </w:style>
-  <w:style w:type="paragraph" w:styleId="ListContinue">
+  <w:style w:type="paragraph" w:styleId="Listadecont">
     <w:name w:val="List Continue"/>
     <w:basedOn w:val="Normal"/>
     <w:uiPriority w:val="99"/>
@@ -13832,7 +13899,7 @@
       <w:contextualSpacing/>
     </w:pPr>
   </w:style>
-  <w:style w:type="paragraph" w:styleId="ListContinue2">
+  <w:style w:type="paragraph" w:styleId="Listadecont2">
     <w:name w:val="List Continue 2"/>
     <w:basedOn w:val="Normal"/>
     <w:uiPriority w:val="99"/>
@@ -13844,7 +13911,7 @@
       <w:contextualSpacing/>
     </w:pPr>
   </w:style>
-  <w:style w:type="paragraph" w:styleId="ListContinue3">
+  <w:style w:type="paragraph" w:styleId="Listadecont3">
     <w:name w:val="List Continue 3"/>
     <w:basedOn w:val="Normal"/>
     <w:uiPriority w:val="99"/>
@@ -13856,7 +13923,7 @@
       <w:contextualSpacing/>
     </w:pPr>
   </w:style>
-  <w:style w:type="paragraph" w:styleId="ListContinue4">
+  <w:style w:type="paragraph" w:styleId="Listadecont4">
     <w:name w:val="List Continue 4"/>
     <w:basedOn w:val="Normal"/>
     <w:uiPriority w:val="99"/>
@@ -13868,7 +13935,7 @@
       <w:contextualSpacing/>
     </w:pPr>
   </w:style>
-  <w:style w:type="paragraph" w:styleId="ListContinue5">
+  <w:style w:type="paragraph" w:styleId="Listadecont5">
     <w:name w:val="List Continue 5"/>
     <w:basedOn w:val="Normal"/>
     <w:uiPriority w:val="99"/>
@@ -13880,7 +13947,7 @@
       <w:contextualSpacing/>
     </w:pPr>
   </w:style>
-  <w:style w:type="paragraph" w:styleId="ListNumber">
+  <w:style w:type="paragraph" w:styleId="Listanumerada">
     <w:name w:val="List Number"/>
     <w:basedOn w:val="Normal"/>
     <w:uiPriority w:val="9"/>
@@ -13893,7 +13960,7 @@
       <w:contextualSpacing/>
     </w:pPr>
   </w:style>
-  <w:style w:type="paragraph" w:styleId="ListNumber2">
+  <w:style w:type="paragraph" w:styleId="Listanumerada2">
     <w:name w:val="List Number 2"/>
     <w:basedOn w:val="Normal"/>
     <w:uiPriority w:val="99"/>
@@ -13907,7 +13974,7 @@
       <w:contextualSpacing/>
     </w:pPr>
   </w:style>
-  <w:style w:type="paragraph" w:styleId="ListNumber3">
+  <w:style w:type="paragraph" w:styleId="Listanumerada3">
     <w:name w:val="List Number 3"/>
     <w:basedOn w:val="Normal"/>
     <w:uiPriority w:val="99"/>
@@ -13921,7 +13988,7 @@
       <w:contextualSpacing/>
     </w:pPr>
   </w:style>
-  <w:style w:type="paragraph" w:styleId="ListNumber4">
+  <w:style w:type="paragraph" w:styleId="Listanumerada4">
     <w:name w:val="List Number 4"/>
     <w:basedOn w:val="Normal"/>
     <w:uiPriority w:val="99"/>
@@ -13935,7 +14002,7 @@
       <w:contextualSpacing/>
     </w:pPr>
   </w:style>
-  <w:style w:type="paragraph" w:styleId="ListNumber5">
+  <w:style w:type="paragraph" w:styleId="Listanumerada5">
     <w:name w:val="List Number 5"/>
     <w:basedOn w:val="Normal"/>
     <w:uiPriority w:val="99"/>
@@ -13949,7 +14016,7 @@
       <w:contextualSpacing/>
     </w:pPr>
   </w:style>
-  <w:style w:type="paragraph" w:styleId="ListParagraph">
+  <w:style w:type="paragraph" w:styleId="PargrafodaLista">
     <w:name w:val="List Paragraph"/>
     <w:basedOn w:val="Normal"/>
     <w:uiPriority w:val="34"/>
@@ -13960,9 +14027,9 @@
       <w:contextualSpacing/>
     </w:pPr>
   </w:style>
-  <w:style w:type="paragraph" w:styleId="MacroText">
+  <w:style w:type="paragraph" w:styleId="Textodemacro">
     <w:name w:val="macro"/>
-    <w:link w:val="MacroTextChar"/>
+    <w:link w:val="TextodemacroCarter"/>
     <w:uiPriority w:val="99"/>
     <w:semiHidden/>
     <w:unhideWhenUsed/>
@@ -13988,10 +14055,10 @@
       <w:szCs w:val="20"/>
     </w:rPr>
   </w:style>
-  <w:style w:type="character" w:customStyle="1" w:styleId="MacroTextChar">
-    <w:name w:val="Macro Text Char"/>
-    <w:basedOn w:val="DefaultParagraphFont"/>
-    <w:link w:val="MacroText"/>
+  <w:style w:type="character" w:customStyle="1" w:styleId="TextodemacroCarter">
+    <w:name w:val="Texto de macro Caráter"/>
+    <w:basedOn w:val="Tipodeletrapredefinidodopargrafo"/>
+    <w:link w:val="Textodemacro"/>
     <w:uiPriority w:val="99"/>
     <w:semiHidden/>
     <w:rsid w:val="00FF2002"/>
@@ -14002,10 +14069,10 @@
       <w:szCs w:val="20"/>
     </w:rPr>
   </w:style>
-  <w:style w:type="paragraph" w:styleId="MessageHeader">
+  <w:style w:type="paragraph" w:styleId="Cabealhodamensagem">
     <w:name w:val="Message Header"/>
     <w:basedOn w:val="Normal"/>
-    <w:link w:val="MessageHeaderChar"/>
+    <w:link w:val="CabealhodamensagemCarter"/>
     <w:uiPriority w:val="99"/>
     <w:semiHidden/>
     <w:unhideWhenUsed/>
@@ -14024,10 +14091,10 @@
       <w:rFonts w:asciiTheme="majorHAnsi" w:eastAsiaTheme="majorEastAsia" w:hAnsiTheme="majorHAnsi" w:cstheme="majorBidi"/>
     </w:rPr>
   </w:style>
-  <w:style w:type="character" w:customStyle="1" w:styleId="MessageHeaderChar">
-    <w:name w:val="Message Header Char"/>
-    <w:basedOn w:val="DefaultParagraphFont"/>
-    <w:link w:val="MessageHeader"/>
+  <w:style w:type="character" w:customStyle="1" w:styleId="CabealhodamensagemCarter">
+    <w:name w:val="Cabeçalho da mensagem Caráter"/>
+    <w:basedOn w:val="Tipodeletrapredefinidodopargrafo"/>
+    <w:link w:val="Cabealhodamensagem"/>
     <w:uiPriority w:val="99"/>
     <w:semiHidden/>
     <w:rPr>
@@ -14049,7 +14116,7 @@
       <w:rFonts w:ascii="Times New Roman" w:hAnsi="Times New Roman" w:cs="Times New Roman"/>
     </w:rPr>
   </w:style>
-  <w:style w:type="paragraph" w:styleId="NormalIndent">
+  <w:style w:type="paragraph" w:styleId="Avanonormal">
     <w:name w:val="Normal Indent"/>
     <w:basedOn w:val="Normal"/>
     <w:uiPriority w:val="99"/>
@@ -14059,11 +14126,11 @@
       <w:ind w:left="720" w:firstLine="0"/>
     </w:pPr>
   </w:style>
-  <w:style w:type="paragraph" w:styleId="NoteHeading">
+  <w:style w:type="paragraph" w:styleId="Cabealhodanota">
     <w:name w:val="Note Heading"/>
     <w:basedOn w:val="Normal"/>
     <w:next w:val="Normal"/>
-    <w:link w:val="NoteHeadingChar"/>
+    <w:link w:val="CabealhodanotaCarter"/>
     <w:uiPriority w:val="99"/>
     <w:semiHidden/>
     <w:unhideWhenUsed/>
@@ -14072,20 +14139,20 @@
       <w:ind w:firstLine="0"/>
     </w:pPr>
   </w:style>
-  <w:style w:type="character" w:customStyle="1" w:styleId="NoteHeadingChar">
-    <w:name w:val="Note Heading Char"/>
-    <w:basedOn w:val="DefaultParagraphFont"/>
-    <w:link w:val="NoteHeading"/>
+  <w:style w:type="character" w:customStyle="1" w:styleId="CabealhodanotaCarter">
+    <w:name w:val="Cabeçalho da nota Caráter"/>
+    <w:basedOn w:val="Tipodeletrapredefinidodopargrafo"/>
+    <w:link w:val="Cabealhodanota"/>
     <w:uiPriority w:val="99"/>
     <w:semiHidden/>
     <w:rPr>
       <w:kern w:val="24"/>
     </w:rPr>
   </w:style>
-  <w:style w:type="paragraph" w:styleId="PlainText">
+  <w:style w:type="paragraph" w:styleId="Textosimples">
     <w:name w:val="Plain Text"/>
     <w:basedOn w:val="Normal"/>
-    <w:link w:val="PlainTextChar"/>
+    <w:link w:val="TextosimplesCarter"/>
     <w:uiPriority w:val="99"/>
     <w:semiHidden/>
     <w:unhideWhenUsed/>
@@ -14100,10 +14167,10 @@
       <w:szCs w:val="21"/>
     </w:rPr>
   </w:style>
-  <w:style w:type="character" w:customStyle="1" w:styleId="PlainTextChar">
-    <w:name w:val="Plain Text Char"/>
-    <w:basedOn w:val="DefaultParagraphFont"/>
-    <w:link w:val="PlainText"/>
+  <w:style w:type="character" w:customStyle="1" w:styleId="TextosimplesCarter">
+    <w:name w:val="Texto simples Caráter"/>
+    <w:basedOn w:val="Tipodeletrapredefinidodopargrafo"/>
+    <w:link w:val="Textosimples"/>
     <w:uiPriority w:val="99"/>
     <w:semiHidden/>
     <w:rsid w:val="00FF2002"/>
@@ -14114,11 +14181,11 @@
       <w:szCs w:val="21"/>
     </w:rPr>
   </w:style>
-  <w:style w:type="paragraph" w:styleId="Quote">
+  <w:style w:type="paragraph" w:styleId="Citao">
     <w:name w:val="Quote"/>
     <w:basedOn w:val="Normal"/>
     <w:next w:val="Normal"/>
-    <w:link w:val="QuoteChar"/>
+    <w:link w:val="CitaoCarter"/>
     <w:uiPriority w:val="29"/>
     <w:semiHidden/>
     <w:unhideWhenUsed/>
@@ -14134,10 +14201,10 @@
       <w:color w:val="404040" w:themeColor="text1" w:themeTint="BF"/>
     </w:rPr>
   </w:style>
-  <w:style w:type="character" w:customStyle="1" w:styleId="QuoteChar">
-    <w:name w:val="Quote Char"/>
-    <w:basedOn w:val="DefaultParagraphFont"/>
-    <w:link w:val="Quote"/>
+  <w:style w:type="character" w:customStyle="1" w:styleId="CitaoCarter">
+    <w:name w:val="Citação Caráter"/>
+    <w:basedOn w:val="Tipodeletrapredefinidodopargrafo"/>
+    <w:link w:val="Citao"/>
     <w:uiPriority w:val="29"/>
     <w:semiHidden/>
     <w:rPr>
@@ -14147,11 +14214,11 @@
       <w:kern w:val="24"/>
     </w:rPr>
   </w:style>
-  <w:style w:type="paragraph" w:styleId="Salutation">
+  <w:style w:type="paragraph" w:styleId="Inciodecarta">
     <w:name w:val="Salutation"/>
     <w:basedOn w:val="Normal"/>
     <w:next w:val="Normal"/>
-    <w:link w:val="SalutationChar"/>
+    <w:link w:val="InciodecartaCarter"/>
     <w:uiPriority w:val="99"/>
     <w:semiHidden/>
     <w:unhideWhenUsed/>
@@ -14159,20 +14226,20 @@
       <w:ind w:firstLine="0"/>
     </w:pPr>
   </w:style>
-  <w:style w:type="character" w:customStyle="1" w:styleId="SalutationChar">
-    <w:name w:val="Salutation Char"/>
-    <w:basedOn w:val="DefaultParagraphFont"/>
-    <w:link w:val="Salutation"/>
+  <w:style w:type="character" w:customStyle="1" w:styleId="InciodecartaCarter">
+    <w:name w:val="Início de carta Caráter"/>
+    <w:basedOn w:val="Tipodeletrapredefinidodopargrafo"/>
+    <w:link w:val="Inciodecarta"/>
     <w:uiPriority w:val="99"/>
     <w:semiHidden/>
     <w:rPr>
       <w:kern w:val="24"/>
     </w:rPr>
   </w:style>
-  <w:style w:type="paragraph" w:styleId="Signature">
+  <w:style w:type="paragraph" w:styleId="Assinatura">
     <w:name w:val="Signature"/>
     <w:basedOn w:val="Normal"/>
-    <w:link w:val="SignatureChar"/>
+    <w:link w:val="AssinaturaCarter"/>
     <w:uiPriority w:val="99"/>
     <w:semiHidden/>
     <w:unhideWhenUsed/>
@@ -14181,17 +14248,17 @@
       <w:ind w:left="4320" w:firstLine="0"/>
     </w:pPr>
   </w:style>
-  <w:style w:type="character" w:customStyle="1" w:styleId="SignatureChar">
-    <w:name w:val="Signature Char"/>
-    <w:basedOn w:val="DefaultParagraphFont"/>
-    <w:link w:val="Signature"/>
+  <w:style w:type="character" w:customStyle="1" w:styleId="AssinaturaCarter">
+    <w:name w:val="Assinatura Caráter"/>
+    <w:basedOn w:val="Tipodeletrapredefinidodopargrafo"/>
+    <w:link w:val="Assinatura"/>
     <w:uiPriority w:val="99"/>
     <w:semiHidden/>
     <w:rPr>
       <w:kern w:val="24"/>
     </w:rPr>
   </w:style>
-  <w:style w:type="paragraph" w:styleId="TableofAuthorities">
+  <w:style w:type="paragraph" w:styleId="ndicedeautoridades">
     <w:name w:val="table of authorities"/>
     <w:basedOn w:val="Normal"/>
     <w:next w:val="Normal"/>
@@ -14202,7 +14269,7 @@
       <w:ind w:left="240" w:firstLine="0"/>
     </w:pPr>
   </w:style>
-  <w:style w:type="paragraph" w:styleId="TableofFigures">
+  <w:style w:type="paragraph" w:styleId="ndicedeilustraes">
     <w:name w:val="table of figures"/>
     <w:basedOn w:val="Normal"/>
     <w:next w:val="Normal"/>
@@ -14213,7 +14280,7 @@
       <w:ind w:firstLine="0"/>
     </w:pPr>
   </w:style>
-  <w:style w:type="paragraph" w:styleId="TOAHeading">
+  <w:style w:type="paragraph" w:styleId="Cabealhodendicedeautoridades">
     <w:name w:val="toa heading"/>
     <w:basedOn w:val="Normal"/>
     <w:next w:val="Normal"/>
@@ -14230,7 +14297,7 @@
       <w:bCs/>
     </w:rPr>
   </w:style>
-  <w:style w:type="paragraph" w:styleId="TOC4">
+  <w:style w:type="paragraph" w:styleId="ndice4">
     <w:name w:val="toc 4"/>
     <w:basedOn w:val="Normal"/>
     <w:next w:val="Normal"/>
@@ -14243,7 +14310,7 @@
       <w:ind w:left="720" w:firstLine="0"/>
     </w:pPr>
   </w:style>
-  <w:style w:type="paragraph" w:styleId="TOC5">
+  <w:style w:type="paragraph" w:styleId="ndice5">
     <w:name w:val="toc 5"/>
     <w:basedOn w:val="Normal"/>
     <w:next w:val="Normal"/>
@@ -14256,7 +14323,7 @@
       <w:ind w:left="960" w:firstLine="0"/>
     </w:pPr>
   </w:style>
-  <w:style w:type="paragraph" w:styleId="TOC6">
+  <w:style w:type="paragraph" w:styleId="ndice6">
     <w:name w:val="toc 6"/>
     <w:basedOn w:val="Normal"/>
     <w:next w:val="Normal"/>
@@ -14269,7 +14336,7 @@
       <w:ind w:left="1200" w:firstLine="0"/>
     </w:pPr>
   </w:style>
-  <w:style w:type="paragraph" w:styleId="TOC7">
+  <w:style w:type="paragraph" w:styleId="ndice7">
     <w:name w:val="toc 7"/>
     <w:basedOn w:val="Normal"/>
     <w:next w:val="Normal"/>
@@ -14282,7 +14349,7 @@
       <w:ind w:left="1440" w:firstLine="0"/>
     </w:pPr>
   </w:style>
-  <w:style w:type="paragraph" w:styleId="TOC8">
+  <w:style w:type="paragraph" w:styleId="ndice8">
     <w:name w:val="toc 8"/>
     <w:basedOn w:val="Normal"/>
     <w:next w:val="Normal"/>
@@ -14295,7 +14362,7 @@
       <w:ind w:left="1680" w:firstLine="0"/>
     </w:pPr>
   </w:style>
-  <w:style w:type="paragraph" w:styleId="TOC9">
+  <w:style w:type="paragraph" w:styleId="ndice9">
     <w:name w:val="toc 9"/>
     <w:basedOn w:val="Normal"/>
     <w:next w:val="Normal"/>
@@ -14308,9 +14375,9 @@
       <w:ind w:left="1920" w:firstLine="0"/>
     </w:pPr>
   </w:style>
-  <w:style w:type="character" w:styleId="EndnoteReference">
+  <w:style w:type="character" w:styleId="Refdenotadefim">
     <w:name w:val="endnote reference"/>
-    <w:basedOn w:val="DefaultParagraphFont"/>
+    <w:basedOn w:val="Tipodeletrapredefinidodopargrafo"/>
     <w:uiPriority w:val="99"/>
     <w:semiHidden/>
     <w:unhideWhenUsed/>
@@ -14318,9 +14385,9 @@
       <w:vertAlign w:val="superscript"/>
     </w:rPr>
   </w:style>
-  <w:style w:type="character" w:styleId="FootnoteReference">
+  <w:style w:type="character" w:styleId="Refdenotaderodap">
     <w:name w:val="footnote reference"/>
-    <w:basedOn w:val="DefaultParagraphFont"/>
+    <w:basedOn w:val="Tipodeletrapredefinidodopargrafo"/>
     <w:uiPriority w:val="5"/>
     <w:unhideWhenUsed/>
     <w:qFormat/>
@@ -14330,7 +14397,7 @@
   </w:style>
   <w:style w:type="table" w:customStyle="1" w:styleId="APAReport">
     <w:name w:val="APA Report"/>
-    <w:basedOn w:val="TableNormal"/>
+    <w:basedOn w:val="Tabelanormal"/>
     <w:uiPriority w:val="99"/>
     <w:rsid w:val="00BF4184"/>
     <w:pPr>
@@ -14376,9 +14443,9 @@
       <w:contextualSpacing/>
     </w:pPr>
   </w:style>
-  <w:style w:type="table" w:styleId="PlainTable1">
+  <w:style w:type="table" w:styleId="SimplesTabela1">
     <w:name w:val="Plain Table 1"/>
-    <w:basedOn w:val="TableNormal"/>
+    <w:basedOn w:val="Tabelanormal"/>
     <w:uiPriority w:val="41"/>
     <w:rsid w:val="00E6004D"/>
     <w:pPr>
@@ -14439,9 +14506,9 @@
       </w:tcPr>
     </w:tblStylePr>
   </w:style>
-  <w:style w:type="character" w:styleId="CommentReference">
+  <w:style w:type="character" w:styleId="Refdecomentrio">
     <w:name w:val="annotation reference"/>
-    <w:basedOn w:val="DefaultParagraphFont"/>
+    <w:basedOn w:val="Tipodeletrapredefinidodopargrafo"/>
     <w:uiPriority w:val="99"/>
     <w:semiHidden/>
     <w:unhideWhenUsed/>
@@ -14451,10 +14518,10 @@
       <w:szCs w:val="16"/>
     </w:rPr>
   </w:style>
-  <w:style w:type="paragraph" w:styleId="EndnoteText">
+  <w:style w:type="paragraph" w:styleId="Textodenotadefim">
     <w:name w:val="endnote text"/>
     <w:basedOn w:val="Normal"/>
-    <w:link w:val="EndnoteTextChar"/>
+    <w:link w:val="TextodenotadefimCarter"/>
     <w:uiPriority w:val="99"/>
     <w:semiHidden/>
     <w:unhideWhenUsed/>
@@ -14468,10 +14535,10 @@
       <w:szCs w:val="20"/>
     </w:rPr>
   </w:style>
-  <w:style w:type="character" w:customStyle="1" w:styleId="EndnoteTextChar">
-    <w:name w:val="Endnote Text Char"/>
-    <w:basedOn w:val="DefaultParagraphFont"/>
-    <w:link w:val="EndnoteText"/>
+  <w:style w:type="character" w:customStyle="1" w:styleId="TextodenotadefimCarter">
+    <w:name w:val="Texto de nota de fim Caráter"/>
+    <w:basedOn w:val="Tipodeletrapredefinidodopargrafo"/>
+    <w:link w:val="Textodenotadefim"/>
     <w:uiPriority w:val="99"/>
     <w:semiHidden/>
     <w:rsid w:val="00FF2002"/>
@@ -14481,9 +14548,9 @@
       <w:szCs w:val="20"/>
     </w:rPr>
   </w:style>
-  <w:style w:type="character" w:styleId="HTMLCode">
+  <w:style w:type="character" w:styleId="CdigoHTML">
     <w:name w:val="HTML Code"/>
-    <w:basedOn w:val="DefaultParagraphFont"/>
+    <w:basedOn w:val="Tipodeletrapredefinidodopargrafo"/>
     <w:uiPriority w:val="99"/>
     <w:semiHidden/>
     <w:unhideWhenUsed/>
@@ -14494,9 +14561,9 @@
       <w:szCs w:val="20"/>
     </w:rPr>
   </w:style>
-  <w:style w:type="character" w:styleId="HTMLKeyboard">
+  <w:style w:type="character" w:styleId="TecladoHTML">
     <w:name w:val="HTML Keyboard"/>
-    <w:basedOn w:val="DefaultParagraphFont"/>
+    <w:basedOn w:val="Tipodeletrapredefinidodopargrafo"/>
     <w:uiPriority w:val="99"/>
     <w:semiHidden/>
     <w:unhideWhenUsed/>
@@ -14507,9 +14574,9 @@
       <w:szCs w:val="20"/>
     </w:rPr>
   </w:style>
-  <w:style w:type="character" w:styleId="HTMLTypewriter">
+  <w:style w:type="character" w:styleId="MquinadeescreverHTML">
     <w:name w:val="HTML Typewriter"/>
-    <w:basedOn w:val="DefaultParagraphFont"/>
+    <w:basedOn w:val="Tipodeletrapredefinidodopargrafo"/>
     <w:uiPriority w:val="99"/>
     <w:semiHidden/>
     <w:unhideWhenUsed/>
@@ -14520,9 +14587,9 @@
       <w:szCs w:val="20"/>
     </w:rPr>
   </w:style>
-  <w:style w:type="character" w:styleId="IntenseEmphasis">
+  <w:style w:type="character" w:styleId="nfaseIntensa">
     <w:name w:val="Intense Emphasis"/>
-    <w:basedOn w:val="DefaultParagraphFont"/>
+    <w:basedOn w:val="Tipodeletrapredefinidodopargrafo"/>
     <w:uiPriority w:val="21"/>
     <w:semiHidden/>
     <w:unhideWhenUsed/>
@@ -14534,9 +14601,9 @@
       <w:color w:val="373737" w:themeColor="accent1" w:themeShade="40"/>
     </w:rPr>
   </w:style>
-  <w:style w:type="character" w:styleId="IntenseReference">
+  <w:style w:type="character" w:styleId="RefernciaIntensa">
     <w:name w:val="Intense Reference"/>
-    <w:basedOn w:val="DefaultParagraphFont"/>
+    <w:basedOn w:val="Tipodeletrapredefinidodopargrafo"/>
     <w:uiPriority w:val="32"/>
     <w:semiHidden/>
     <w:unhideWhenUsed/>
@@ -14551,9 +14618,9 @@
       <w:spacing w:val="5"/>
     </w:rPr>
   </w:style>
-  <w:style w:type="paragraph" w:styleId="TOCHeading">
+  <w:style w:type="paragraph" w:styleId="Cabealhodondice">
     <w:name w:val="TOC Heading"/>
-    <w:basedOn w:val="Heading1"/>
+    <w:basedOn w:val="Ttulo1"/>
     <w:next w:val="Normal"/>
     <w:uiPriority w:val="39"/>
     <w:semiHidden/>
@@ -14571,9 +14638,9 @@
       <w:szCs w:val="32"/>
     </w:rPr>
   </w:style>
-  <w:style w:type="character" w:styleId="FollowedHyperlink">
+  <w:style w:type="character" w:styleId="Hiperligaovisitada">
     <w:name w:val="FollowedHyperlink"/>
-    <w:basedOn w:val="DefaultParagraphFont"/>
+    <w:basedOn w:val="Tipodeletrapredefinidodopargrafo"/>
     <w:uiPriority w:val="99"/>
     <w:semiHidden/>
     <w:unhideWhenUsed/>
@@ -14594,9 +14661,9 @@
       <w:jc w:val="center"/>
     </w:pPr>
   </w:style>
-  <w:style w:type="character" w:styleId="Hyperlink">
+  <w:style w:type="character" w:styleId="Hiperligao">
     <w:name w:val="Hyperlink"/>
-    <w:basedOn w:val="DefaultParagraphFont"/>
+    <w:basedOn w:val="Tipodeletrapredefinidodopargrafo"/>
     <w:uiPriority w:val="99"/>
     <w:unhideWhenUsed/>
     <w:rsid w:val="00320FC0"/>
@@ -14605,9 +14672,9 @@
       <w:u w:val="single"/>
     </w:rPr>
   </w:style>
-  <w:style w:type="character" w:styleId="UnresolvedMention">
+  <w:style w:type="character" w:styleId="MenoNoResolvida">
     <w:name w:val="Unresolved Mention"/>
-    <w:basedOn w:val="DefaultParagraphFont"/>
+    <w:basedOn w:val="Tipodeletrapredefinidodopargrafo"/>
     <w:uiPriority w:val="99"/>
     <w:semiHidden/>
     <w:unhideWhenUsed/>
@@ -14617,9 +14684,9 @@
       <w:shd w:val="clear" w:color="auto" w:fill="E1DFDD"/>
     </w:rPr>
   </w:style>
-  <w:style w:type="table" w:styleId="PlainTable5">
+  <w:style w:type="table" w:styleId="TabelaSimples5">
     <w:name w:val="Plain Table 5"/>
-    <w:basedOn w:val="TableNormal"/>
+    <w:basedOn w:val="Tabelanormal"/>
     <w:uiPriority w:val="45"/>
     <w:rsid w:val="00C573A2"/>
     <w:pPr>
@@ -14737,9 +14804,9 @@
       </w:tcPr>
     </w:tblStylePr>
   </w:style>
-  <w:style w:type="table" w:styleId="GridTable5Dark-Accent4">
+  <w:style w:type="table" w:styleId="TabeladeGrelha5Escura-Destaque4">
     <w:name w:val="Grid Table 5 Dark Accent 4"/>
-    <w:basedOn w:val="TableNormal"/>
+    <w:basedOn w:val="Tabelanormal"/>
     <w:uiPriority w:val="50"/>
     <w:rsid w:val="007134A0"/>
     <w:pPr>
@@ -14843,9 +14910,9 @@
       </w:tcPr>
     </w:tblStylePr>
   </w:style>
-  <w:style w:type="table" w:styleId="GridTable3-Accent6">
+  <w:style w:type="table" w:styleId="TabeladeGrelha3-Destaque6">
     <w:name w:val="Grid Table 3 Accent 6"/>
-    <w:basedOn w:val="TableNormal"/>
+    <w:basedOn w:val="Tabelanormal"/>
     <w:uiPriority w:val="48"/>
     <w:rsid w:val="007134A0"/>
     <w:pPr>
@@ -14979,9 +15046,9 @@
       </w:tcPr>
     </w:tblStylePr>
   </w:style>
-  <w:style w:type="table" w:styleId="GridTable2">
+  <w:style w:type="table" w:styleId="TabeladeGrelha2">
     <w:name w:val="Grid Table 2"/>
-    <w:basedOn w:val="TableNormal"/>
+    <w:basedOn w:val="Tabelanormal"/>
     <w:uiPriority w:val="47"/>
     <w:rsid w:val="007134A0"/>
     <w:pPr>
@@ -15058,7 +15125,7 @@
 </file>
 
 <file path=word/glossary/document.xml><?xml version="1.0" encoding="utf-8"?>
-<w:glossaryDocument xmlns:wpc="http://schemas.microsoft.com/office/word/2010/wordprocessingCanvas" xmlns:cx="http://schemas.microsoft.com/office/drawing/2014/chartex" xmlns:cx1="http://schemas.microsoft.com/office/drawing/2015/9/8/chartex" xmlns:cx2="http://schemas.microsoft.com/office/drawing/2015/10/21/chartex" xmlns:cx3="http://schemas.microsoft.com/office/drawing/2016/5/9/chartex" xmlns:cx4="http://schemas.microsoft.com/office/drawing/2016/5/10/chartex" xmlns:cx5="http://schemas.microsoft.com/office/drawing/2016/5/11/chartex" xmlns:cx6="http://schemas.microsoft.com/office/drawing/2016/5/12/chartex" xmlns:cx7="http://schemas.microsoft.com/office/drawing/2016/5/13/chartex" xmlns:cx8="http://schemas.microsoft.com/office/drawing/2016/5/14/chartex" xmlns:mc="http://schemas.openxmlformats.org/markup-compatibility/2006" xmlns:aink="http://schemas.microsoft.com/office/drawing/2016/ink" xmlns:am3d="http://schemas.microsoft.com/office/drawing/2017/model3d" xmlns:o="urn:schemas-microsoft-com:office:office" xmlns:oel="http://schemas.microsoft.com/office/2019/extlst" xmlns:r="http://schemas.openxmlformats.org/officeDocument/2006/relationships" xmlns:m="http://schemas.openxmlformats.org/officeDocument/2006/math" xmlns:v="urn:schemas-microsoft-com:vml" xmlns:wp14="http://schemas.microsoft.com/office/word/2010/wordprocessingDrawing" xmlns:wp="http://schemas.openxmlformats.org/drawingml/2006/wordprocessingDrawing" xmlns:w10="urn:schemas-microsoft-com:office:word" xmlns:w="http://schemas.openxmlformats.org/wordprocessingml/2006/main" xmlns:w14="http://schemas.microsoft.com/office/word/2010/wordml" xmlns:w15="http://schemas.microsoft.com/office/word/2012/wordml" xmlns:w16cex="http://schemas.microsoft.com/office/word/2018/wordml/cex" xmlns:w16cid="http://schemas.microsoft.com/office/word/2016/wordml/cid" xmlns:w16="http://schemas.microsoft.com/office/word/2018/wordml" xmlns:w16sdtdh="http://schemas.microsoft.com/office/word/2020/wordml/sdtdatahash" xmlns:w16se="http://schemas.microsoft.com/office/word/2015/wordml/symex" xmlns:wpg="http://schemas.microsoft.com/office/word/2010/wordprocessingGroup" xmlns:wpi="http://schemas.microsoft.com/office/word/2010/wordprocessingInk" xmlns:wne="http://schemas.microsoft.com/office/word/2006/wordml" xmlns:wps="http://schemas.microsoft.com/office/word/2010/wordprocessingShape" mc:Ignorable="w14 w15 w16se w16cid w16 w16cex w16sdtdh wp14">
+<w:glossaryDocument xmlns:wpc="http://schemas.microsoft.com/office/word/2010/wordprocessingCanvas" xmlns:cx="http://schemas.microsoft.com/office/drawing/2014/chartex" xmlns:cx1="http://schemas.microsoft.com/office/drawing/2015/9/8/chartex" xmlns:cx2="http://schemas.microsoft.com/office/drawing/2015/10/21/chartex" xmlns:cx3="http://schemas.microsoft.com/office/drawing/2016/5/9/chartex" xmlns:cx4="http://schemas.microsoft.com/office/drawing/2016/5/10/chartex" xmlns:cx5="http://schemas.microsoft.com/office/drawing/2016/5/11/chartex" xmlns:cx6="http://schemas.microsoft.com/office/drawing/2016/5/12/chartex" xmlns:cx7="http://schemas.microsoft.com/office/drawing/2016/5/13/chartex" xmlns:cx8="http://schemas.microsoft.com/office/drawing/2016/5/14/chartex" xmlns:mc="http://schemas.openxmlformats.org/markup-compatibility/2006" xmlns:aink="http://schemas.microsoft.com/office/drawing/2016/ink" xmlns:am3d="http://schemas.microsoft.com/office/drawing/2017/model3d" xmlns:o="urn:schemas-microsoft-com:office:office" xmlns:oel="http://schemas.microsoft.com/office/2019/extlst" xmlns:r="http://schemas.openxmlformats.org/officeDocument/2006/relationships" xmlns:m="http://schemas.openxmlformats.org/officeDocument/2006/math" xmlns:v="urn:schemas-microsoft-com:vml" xmlns:wp14="http://schemas.microsoft.com/office/word/2010/wordprocessingDrawing" xmlns:wp="http://schemas.openxmlformats.org/drawingml/2006/wordprocessingDrawing" xmlns:w10="urn:schemas-microsoft-com:office:word" xmlns:w="http://schemas.openxmlformats.org/wordprocessingml/2006/main" xmlns:w14="http://schemas.microsoft.com/office/word/2010/wordml" xmlns:w15="http://schemas.microsoft.com/office/word/2012/wordml" xmlns:w16cex="http://schemas.microsoft.com/office/word/2018/wordml/cex" xmlns:w16cid="http://schemas.microsoft.com/office/word/2016/wordml/cid" xmlns:w16="http://schemas.microsoft.com/office/word/2018/wordml" xmlns:w16du="http://schemas.microsoft.com/office/word/2023/wordml/word16du" xmlns:w16sdtdh="http://schemas.microsoft.com/office/word/2020/wordml/sdtdatahash" xmlns:w16se="http://schemas.microsoft.com/office/word/2015/wordml/symex" xmlns:wpg="http://schemas.microsoft.com/office/word/2010/wordprocessingGroup" xmlns:wpi="http://schemas.microsoft.com/office/word/2010/wordprocessingInk" xmlns:wne="http://schemas.microsoft.com/office/word/2006/wordml" xmlns:wps="http://schemas.microsoft.com/office/word/2010/wordprocessingShape" mc:Ignorable="w14 w15 w16se w16cid w16 w16cex w16sdtdh wp14">
   <w:docParts>
     <w:docPart>
       <w:docPartPr>
@@ -15157,13 +15224,6 @@
     <w:pitch w:val="variable"/>
     <w:sig w:usb0="E4002EFF" w:usb1="C200247B" w:usb2="00000009" w:usb3="00000000" w:csb0="000001FF" w:csb1="00000000"/>
   </w:font>
-  <w:font w:name="Open Sans">
-    <w:panose1 w:val="020B0606030504020204"/>
-    <w:charset w:val="00"/>
-    <w:family w:val="swiss"/>
-    <w:pitch w:val="variable"/>
-    <w:sig w:usb0="E00002EF" w:usb1="4000205B" w:usb2="00000028" w:usb3="00000000" w:csb0="0000019F" w:csb1="00000000"/>
-  </w:font>
   <w:font w:name="Calibri Light">
     <w:panose1 w:val="020F0302020204030204"/>
     <w:charset w:val="00"/>
@@ -15203,6 +15263,7 @@
     <w:rsid w:val="00E259A3"/>
     <w:rsid w:val="00E31A06"/>
     <w:rsid w:val="00E55DD3"/>
+    <w:rsid w:val="00EC024C"/>
     <w:rsid w:val="00F10C60"/>
   </w:rsids>
   <m:mathPr>
@@ -15220,7 +15281,7 @@
   </m:mathPr>
   <w:themeFontLang w:val="en-US"/>
   <w:clrSchemeMapping w:bg1="light1" w:t1="dark1" w:bg2="light2" w:t2="dark2" w:accent1="accent1" w:accent2="accent2" w:accent3="accent3" w:accent4="accent4" w:accent5="accent5" w:accent6="accent6" w:hyperlink="hyperlink" w:followedHyperlink="followedHyperlink"/>
-  <w:decimalSymbol w:val="."/>
+  <w:decimalSymbol w:val=","/>
   <w:listSeparator w:val=";"/>
   <w15:chartTrackingRefBased/>
 </w:settings>
@@ -15625,13 +15686,13 @@
     <w:name w:val="Normal"/>
     <w:qFormat/>
   </w:style>
-  <w:style w:type="character" w:default="1" w:styleId="DefaultParagraphFont">
+  <w:style w:type="character" w:default="1" w:styleId="Tipodeletrapredefinidodopargrafo">
     <w:name w:val="Default Paragraph Font"/>
     <w:uiPriority w:val="1"/>
     <w:semiHidden/>
     <w:unhideWhenUsed/>
   </w:style>
-  <w:style w:type="table" w:default="1" w:styleId="TableNormal">
+  <w:style w:type="table" w:default="1" w:styleId="Tabelanormal">
     <w:name w:val="Normal Table"/>
     <w:uiPriority w:val="99"/>
     <w:semiHidden/>
@@ -15646,7 +15707,7 @@
       </w:tblCellMar>
     </w:tblPr>
   </w:style>
-  <w:style w:type="numbering" w:default="1" w:styleId="NoList">
+  <w:style w:type="numbering" w:default="1" w:styleId="Semlista">
     <w:name w:val="No List"/>
     <w:uiPriority w:val="99"/>
     <w:semiHidden/>
@@ -15655,9 +15716,9 @@
   <w:style w:type="paragraph" w:customStyle="1" w:styleId="3B8699E150A04F4F88EF44500F360D4E">
     <w:name w:val="3B8699E150A04F4F88EF44500F360D4E"/>
   </w:style>
-  <w:style w:type="character" w:styleId="Emphasis">
+  <w:style w:type="character" w:styleId="nfase">
     <w:name w:val="Emphasis"/>
-    <w:basedOn w:val="DefaultParagraphFont"/>
+    <w:basedOn w:val="Tipodeletrapredefinidodopargrafo"/>
     <w:uiPriority w:val="4"/>
     <w:unhideWhenUsed/>
     <w:qFormat/>
@@ -15666,9 +15727,9 @@
       <w:iCs/>
     </w:rPr>
   </w:style>
-  <w:style w:type="character" w:styleId="PlaceholderText">
+  <w:style w:type="character" w:styleId="TextodoMarcadordePosio">
     <w:name w:val="Placeholder Text"/>
-    <w:basedOn w:val="DefaultParagraphFont"/>
+    <w:basedOn w:val="Tipodeletrapredefinidodopargrafo"/>
     <w:uiPriority w:val="99"/>
     <w:semiHidden/>
     <w:rsid w:val="0088666D"/>

</xml_diff>

<commit_message>
I think its ready
</commit_message>
<xml_diff>
--- a/Relatorio_EC_Projeto_2.docx
+++ b/Relatorio_EC_Projeto_2.docx
@@ -1,10 +1,10 @@
 
 <file path=word/document.xml><?xml version="1.0" encoding="utf-8"?>
-<w:document xmlns:wpc="http://schemas.microsoft.com/office/word/2010/wordprocessingCanvas" xmlns:cx="http://schemas.microsoft.com/office/drawing/2014/chartex" xmlns:cx1="http://schemas.microsoft.com/office/drawing/2015/9/8/chartex" xmlns:cx2="http://schemas.microsoft.com/office/drawing/2015/10/21/chartex" xmlns:cx3="http://schemas.microsoft.com/office/drawing/2016/5/9/chartex" xmlns:cx4="http://schemas.microsoft.com/office/drawing/2016/5/10/chartex" xmlns:cx5="http://schemas.microsoft.com/office/drawing/2016/5/11/chartex" xmlns:cx6="http://schemas.microsoft.com/office/drawing/2016/5/12/chartex" xmlns:cx7="http://schemas.microsoft.com/office/drawing/2016/5/13/chartex" xmlns:cx8="http://schemas.microsoft.com/office/drawing/2016/5/14/chartex" xmlns:mc="http://schemas.openxmlformats.org/markup-compatibility/2006" xmlns:aink="http://schemas.microsoft.com/office/drawing/2016/ink" xmlns:am3d="http://schemas.microsoft.com/office/drawing/2017/model3d" xmlns:o="urn:schemas-microsoft-com:office:office" xmlns:oel="http://schemas.microsoft.com/office/2019/extlst" xmlns:r="http://schemas.openxmlformats.org/officeDocument/2006/relationships" xmlns:m="http://schemas.openxmlformats.org/officeDocument/2006/math" xmlns:v="urn:schemas-microsoft-com:vml" xmlns:wp14="http://schemas.microsoft.com/office/word/2010/wordprocessingDrawing" xmlns:wp="http://schemas.openxmlformats.org/drawingml/2006/wordprocessingDrawing" xmlns:w10="urn:schemas-microsoft-com:office:word" xmlns:w="http://schemas.openxmlformats.org/wordprocessingml/2006/main" xmlns:w14="http://schemas.microsoft.com/office/word/2010/wordml" xmlns:w15="http://schemas.microsoft.com/office/word/2012/wordml" xmlns:w16cex="http://schemas.microsoft.com/office/word/2018/wordml/cex" xmlns:w16cid="http://schemas.microsoft.com/office/word/2016/wordml/cid" xmlns:w16="http://schemas.microsoft.com/office/word/2018/wordml" xmlns:w16du="http://schemas.microsoft.com/office/word/2023/wordml/word16du" xmlns:w16sdtdh="http://schemas.microsoft.com/office/word/2020/wordml/sdtdatahash" xmlns:w16se="http://schemas.microsoft.com/office/word/2015/wordml/symex" xmlns:wpg="http://schemas.microsoft.com/office/word/2010/wordprocessingGroup" xmlns:wpi="http://schemas.microsoft.com/office/word/2010/wordprocessingInk" xmlns:wne="http://schemas.microsoft.com/office/word/2006/wordml" xmlns:wps="http://schemas.microsoft.com/office/word/2010/wordprocessingShape" mc:Ignorable="w14 w15 w16se w16cid w16 w16cex w16sdtdh wp14">
+<w:document xmlns:wpc="http://schemas.microsoft.com/office/word/2010/wordprocessingCanvas" xmlns:cx="http://schemas.microsoft.com/office/drawing/2014/chartex" xmlns:cx1="http://schemas.microsoft.com/office/drawing/2015/9/8/chartex" xmlns:cx2="http://schemas.microsoft.com/office/drawing/2015/10/21/chartex" xmlns:cx3="http://schemas.microsoft.com/office/drawing/2016/5/9/chartex" xmlns:cx4="http://schemas.microsoft.com/office/drawing/2016/5/10/chartex" xmlns:cx5="http://schemas.microsoft.com/office/drawing/2016/5/11/chartex" xmlns:cx6="http://schemas.microsoft.com/office/drawing/2016/5/12/chartex" xmlns:cx7="http://schemas.microsoft.com/office/drawing/2016/5/13/chartex" xmlns:cx8="http://schemas.microsoft.com/office/drawing/2016/5/14/chartex" xmlns:mc="http://schemas.openxmlformats.org/markup-compatibility/2006" xmlns:aink="http://schemas.microsoft.com/office/drawing/2016/ink" xmlns:am3d="http://schemas.microsoft.com/office/drawing/2017/model3d" xmlns:o="urn:schemas-microsoft-com:office:office" xmlns:oel="http://schemas.microsoft.com/office/2019/extlst" xmlns:r="http://schemas.openxmlformats.org/officeDocument/2006/relationships" xmlns:m="http://schemas.openxmlformats.org/officeDocument/2006/math" xmlns:v="urn:schemas-microsoft-com:vml" xmlns:wp14="http://schemas.microsoft.com/office/word/2010/wordprocessingDrawing" xmlns:wp="http://schemas.openxmlformats.org/drawingml/2006/wordprocessingDrawing" xmlns:w10="urn:schemas-microsoft-com:office:word" xmlns:w="http://schemas.openxmlformats.org/wordprocessingml/2006/main" xmlns:w14="http://schemas.microsoft.com/office/word/2010/wordml" xmlns:w15="http://schemas.microsoft.com/office/word/2012/wordml" xmlns:w16cex="http://schemas.microsoft.com/office/word/2018/wordml/cex" xmlns:w16cid="http://schemas.microsoft.com/office/word/2016/wordml/cid" xmlns:w16="http://schemas.microsoft.com/office/word/2018/wordml" xmlns:w16sdtdh="http://schemas.microsoft.com/office/word/2020/wordml/sdtdatahash" xmlns:w16se="http://schemas.microsoft.com/office/word/2015/wordml/symex" xmlns:wpg="http://schemas.microsoft.com/office/word/2010/wordprocessingGroup" xmlns:wpi="http://schemas.microsoft.com/office/word/2010/wordprocessingInk" xmlns:wne="http://schemas.microsoft.com/office/word/2006/wordml" xmlns:wps="http://schemas.microsoft.com/office/word/2010/wordprocessingShape" mc:Ignorable="w14 w15 w16se w16cid w16 w16cex w16sdtdh wp14">
   <w:body>
     <w:p>
       <w:pPr>
-        <w:pStyle w:val="Ttulo"/>
+        <w:pStyle w:val="Title"/>
         <w:spacing w:line="360" w:lineRule="auto"/>
         <w:rPr>
           <w:sz w:val="36"/>
@@ -65,7 +65,7 @@
     </w:p>
     <w:p>
       <w:pPr>
-        <w:pStyle w:val="Ttulo"/>
+        <w:pStyle w:val="Title"/>
         <w:jc w:val="right"/>
         <w:rPr>
           <w:lang w:val="pt-PT"/>
@@ -146,7 +146,7 @@
     </w:p>
     <w:p>
       <w:pPr>
-        <w:pStyle w:val="Ttulo"/>
+        <w:pStyle w:val="Title"/>
         <w:jc w:val="right"/>
         <w:rPr>
           <w:lang w:val="pt-PT"/>
@@ -155,7 +155,7 @@
     </w:p>
     <w:p>
       <w:pPr>
-        <w:pStyle w:val="Ttulo"/>
+        <w:pStyle w:val="Title"/>
         <w:jc w:val="right"/>
         <w:rPr>
           <w:lang w:val="pt-PT"/>
@@ -164,7 +164,7 @@
     </w:p>
     <w:p>
       <w:pPr>
-        <w:pStyle w:val="Ttulo"/>
+        <w:pStyle w:val="Title"/>
         <w:jc w:val="right"/>
         <w:rPr>
           <w:lang w:val="pt-PT"/>
@@ -173,7 +173,7 @@
     </w:p>
     <w:p>
       <w:pPr>
-        <w:pStyle w:val="Ttulo"/>
+        <w:pStyle w:val="Title"/>
         <w:jc w:val="right"/>
         <w:rPr>
           <w:lang w:val="pt-PT"/>
@@ -182,7 +182,7 @@
     </w:p>
     <w:p>
       <w:pPr>
-        <w:pStyle w:val="Ttulo"/>
+        <w:pStyle w:val="Title"/>
         <w:jc w:val="left"/>
         <w:rPr>
           <w:sz w:val="22"/>
@@ -193,7 +193,7 @@
     </w:p>
     <w:p>
       <w:pPr>
-        <w:pStyle w:val="Ttulo"/>
+        <w:pStyle w:val="Title"/>
         <w:jc w:val="left"/>
         <w:rPr>
           <w:noProof/>
@@ -205,7 +205,7 @@
     </w:p>
     <w:p>
       <w:pPr>
-        <w:pStyle w:val="Ttulo"/>
+        <w:pStyle w:val="Title"/>
         <w:jc w:val="right"/>
         <w:rPr>
           <w:sz w:val="22"/>
@@ -232,7 +232,7 @@
     </w:p>
     <w:p>
       <w:pPr>
-        <w:pStyle w:val="Ttulo"/>
+        <w:pStyle w:val="Title"/>
         <w:jc w:val="right"/>
         <w:rPr>
           <w:sz w:val="22"/>
@@ -275,7 +275,7 @@
     </w:p>
     <w:p>
       <w:pPr>
-        <w:pStyle w:val="Ttulo"/>
+        <w:pStyle w:val="Title"/>
         <w:jc w:val="right"/>
         <w:rPr>
           <w:sz w:val="22"/>
@@ -302,7 +302,7 @@
     </w:p>
     <w:p>
       <w:pPr>
-        <w:pStyle w:val="Ttulo"/>
+        <w:pStyle w:val="Title"/>
         <w:jc w:val="right"/>
         <w:rPr>
           <w:sz w:val="22"/>
@@ -329,7 +329,7 @@
     </w:p>
     <w:p>
       <w:pPr>
-        <w:pStyle w:val="Ttulo"/>
+        <w:pStyle w:val="Title"/>
         <w:jc w:val="right"/>
         <w:rPr>
           <w:sz w:val="22"/>
@@ -510,7 +510,7 @@
     </w:p>
     <w:tbl>
       <w:tblPr>
-        <w:tblStyle w:val="TabeladeGrelha2"/>
+        <w:tblStyle w:val="GridTable2"/>
         <w:tblW w:w="0" w:type="auto"/>
         <w:jc w:val="center"/>
         <w:tblLook w:val="04A0" w:firstRow="1" w:lastRow="0" w:firstColumn="1" w:lastColumn="0" w:noHBand="0" w:noVBand="1"/>
@@ -676,7 +676,23 @@
                 <w:szCs w:val="22"/>
                 <w:lang w:val="pt-PT"/>
               </w:rPr>
-              <w:t>22 Horas</w:t>
+              <w:t>2</w:t>
+            </w:r>
+            <w:r>
+              <w:rPr>
+                <w:sz w:val="22"/>
+                <w:szCs w:val="22"/>
+                <w:lang w:val="pt-PT"/>
+              </w:rPr>
+              <w:t>5</w:t>
+            </w:r>
+            <w:r>
+              <w:rPr>
+                <w:sz w:val="22"/>
+                <w:szCs w:val="22"/>
+                <w:lang w:val="pt-PT"/>
+              </w:rPr>
+              <w:t xml:space="preserve"> Horas</w:t>
             </w:r>
           </w:p>
           <w:p>
@@ -747,7 +763,7 @@
     </w:p>
     <w:p>
       <w:pPr>
-        <w:pStyle w:val="PargrafodaLista"/>
+        <w:pStyle w:val="ListParagraph"/>
         <w:numPr>
           <w:ilvl w:val="0"/>
           <w:numId w:val="18"/>
@@ -793,7 +809,7 @@
     </w:p>
     <w:p>
       <w:pPr>
-        <w:pStyle w:val="PargrafodaLista"/>
+        <w:pStyle w:val="ListParagraph"/>
         <w:spacing w:line="240" w:lineRule="auto"/>
         <w:ind w:firstLine="720"/>
         <w:rPr>
@@ -989,7 +1005,7 @@
     </w:p>
     <w:p>
       <w:pPr>
-        <w:pStyle w:val="PargrafodaLista"/>
+        <w:pStyle w:val="ListParagraph"/>
         <w:spacing w:line="240" w:lineRule="auto"/>
         <w:rPr>
           <w:sz w:val="22"/>
@@ -1008,7 +1024,7 @@
     </w:p>
     <w:p>
       <w:pPr>
-        <w:pStyle w:val="PargrafodaLista"/>
+        <w:pStyle w:val="ListParagraph"/>
         <w:spacing w:line="240" w:lineRule="auto"/>
         <w:rPr>
           <w:sz w:val="22"/>
@@ -7368,7 +7384,25 @@
           <w:szCs w:val="22"/>
           <w:lang w:val="pt-PT"/>
         </w:rPr>
-        <w:t>utilizada nas TPs com</w:t>
+        <w:t xml:space="preserve">utilizada nas </w:t>
+      </w:r>
+      <w:proofErr w:type="spellStart"/>
+      <w:r>
+        <w:rPr>
+          <w:sz w:val="22"/>
+          <w:szCs w:val="22"/>
+          <w:lang w:val="pt-PT"/>
+        </w:rPr>
+        <w:t>TPs</w:t>
+      </w:r>
+      <w:proofErr w:type="spellEnd"/>
+      <w:r>
+        <w:rPr>
+          <w:sz w:val="22"/>
+          <w:szCs w:val="22"/>
+          <w:lang w:val="pt-PT"/>
+        </w:rPr>
+        <w:t xml:space="preserve"> com</w:t>
       </w:r>
       <w:r>
         <w:rPr>
@@ -7557,7 +7591,7 @@
       <w:hyperlink r:id="rId13" w:history="1">
         <w:r>
           <w:rPr>
-            <w:rStyle w:val="Hiperligao"/>
+            <w:rStyle w:val="Hyperlink"/>
             <w:sz w:val="22"/>
             <w:szCs w:val="22"/>
             <w:lang w:val="pt-PT"/>
@@ -7567,7 +7601,7 @@
       </w:hyperlink>
       <w:r>
         <w:rPr>
-          <w:rStyle w:val="Refdenotaderodap"/>
+          <w:rStyle w:val="FootnoteReference"/>
           <w:sz w:val="22"/>
           <w:szCs w:val="22"/>
           <w:lang w:val="pt-PT"/>
@@ -7742,7 +7776,23 @@
           <w:szCs w:val="22"/>
           <w:lang w:val="pt-PT"/>
         </w:rPr>
-        <w:t>À medida que íamos realizando a afinação dos modelos para cada um deles procedemos também com um teste de avaliação, deste modo afinávamos e testávamos cada um dos modelos. Nestes testes foram obtidos os seguintes resultados:</w:t>
+        <w:t>À medida que íamos realizando a afinação dos modelos para cada um deles</w:t>
+      </w:r>
+      <w:r>
+        <w:rPr>
+          <w:sz w:val="22"/>
+          <w:szCs w:val="22"/>
+          <w:lang w:val="pt-PT"/>
+        </w:rPr>
+        <w:t>,</w:t>
+      </w:r>
+      <w:r>
+        <w:rPr>
+          <w:sz w:val="22"/>
+          <w:szCs w:val="22"/>
+          <w:lang w:val="pt-PT"/>
+        </w:rPr>
+        <w:t xml:space="preserve"> procedemos também com um teste de avaliação, deste modo afinávamos e testávamos cada um dos modelos. Nestes testes foram obtidos os seguintes resultados:</w:t>
       </w:r>
     </w:p>
     <w:p>
@@ -9845,6 +9895,18 @@
     <w:p>
       <w:pPr>
         <w:pStyle w:val="Title2"/>
+        <w:spacing w:line="276" w:lineRule="auto"/>
+        <w:jc w:val="left"/>
+        <w:rPr>
+          <w:sz w:val="18"/>
+          <w:szCs w:val="18"/>
+          <w:lang w:val="pt-PT"/>
+        </w:rPr>
+      </w:pPr>
+    </w:p>
+    <w:p>
+      <w:pPr>
+        <w:pStyle w:val="Title2"/>
         <w:numPr>
           <w:ilvl w:val="0"/>
           <w:numId w:val="18"/>
@@ -9879,6 +9941,21 @@
           <w:lang w:val="pt-PT"/>
         </w:rPr>
         <w:t>:</w:t>
+      </w:r>
+    </w:p>
+    <w:p>
+      <w:pPr>
+        <w:spacing w:line="240" w:lineRule="auto"/>
+        <w:ind w:firstLine="0"/>
+        <w:rPr>
+          <w:lang w:val="pt-PT"/>
+        </w:rPr>
+      </w:pPr>
+      <w:r>
+        <w:rPr>
+          <w:lang w:val="pt-PT"/>
+        </w:rPr>
+        <w:t>Neste projeto de Engenharia do Conhecimento, o objetivo foi desenvolver um modelo de classificação para prever a variável "Biodegradable" utilizando o conjunto de dados QSAR Biodegradation. O processo envolveu várias etapas, incluindo o processamento dos dados, seleção de variáveis, afinação dos modelos e testes.</w:t>
       </w:r>
     </w:p>
     <w:p>
@@ -9898,12 +9975,6 @@
           <w:lang w:val="pt-PT"/>
         </w:rPr>
       </w:pPr>
-      <w:r>
-        <w:rPr>
-          <w:lang w:val="pt-PT"/>
-        </w:rPr>
-        <w:t>Neste projeto de Engenharia do Conhecimento, o objetivo foi desenvolver um modelo de classificação para prever a variável "Biodegradable" utilizando o conjunto de dados QSAR Biodegradation. O processo envolveu várias etapas, incluindo o processamento dos dados, seleção de variáveis, afinação dos modelos e testes.</w:t>
-      </w:r>
     </w:p>
     <w:p>
       <w:pPr>
@@ -9922,6 +9993,127 @@
           <w:lang w:val="pt-PT"/>
         </w:rPr>
       </w:pPr>
+      <w:r>
+        <w:rPr>
+          <w:lang w:val="pt-PT"/>
+        </w:rPr>
+        <w:lastRenderedPageBreak/>
+        <w:t>No processamento dos dados</w:t>
+      </w:r>
+      <w:r>
+        <w:rPr>
+          <w:lang w:val="pt-PT"/>
+        </w:rPr>
+        <w:t>, carregámos</w:t>
+      </w:r>
+      <w:r>
+        <w:rPr>
+          <w:lang w:val="pt-PT"/>
+        </w:rPr>
+        <w:t xml:space="preserve"> o arquivo CSV fornecido</w:t>
+      </w:r>
+      <w:r>
+        <w:rPr>
+          <w:lang w:val="pt-PT"/>
+        </w:rPr>
+        <w:t>,</w:t>
+      </w:r>
+      <w:r>
+        <w:rPr>
+          <w:lang w:val="pt-PT"/>
+        </w:rPr>
+        <w:t xml:space="preserve"> </w:t>
+      </w:r>
+      <w:r>
+        <w:rPr>
+          <w:lang w:val="pt-PT"/>
+        </w:rPr>
+        <w:t>nu</w:t>
+      </w:r>
+      <w:r>
+        <w:rPr>
+          <w:lang w:val="pt-PT"/>
+        </w:rPr>
+        <w:t xml:space="preserve">m Pandas DataFrame </w:t>
+      </w:r>
+      <w:r>
+        <w:rPr>
+          <w:lang w:val="pt-PT"/>
+        </w:rPr>
+        <w:t xml:space="preserve">e </w:t>
+      </w:r>
+      <w:r>
+        <w:rPr>
+          <w:lang w:val="pt-PT"/>
+        </w:rPr>
+        <w:t>u</w:t>
+      </w:r>
+      <w:r>
+        <w:rPr>
+          <w:lang w:val="pt-PT"/>
+        </w:rPr>
+        <w:t>tiliz</w:t>
+      </w:r>
+      <w:r>
+        <w:rPr>
+          <w:lang w:val="pt-PT"/>
+        </w:rPr>
+        <w:t>á</w:t>
+      </w:r>
+      <w:r>
+        <w:rPr>
+          <w:lang w:val="pt-PT"/>
+        </w:rPr>
+        <w:t xml:space="preserve">mos o método </w:t>
+      </w:r>
+      <w:r>
+        <w:rPr>
+          <w:lang w:val="pt-PT"/>
+        </w:rPr>
+        <w:t>KNNInputer</w:t>
+      </w:r>
+      <w:r>
+        <w:rPr>
+          <w:lang w:val="pt-PT"/>
+        </w:rPr>
+        <w:t xml:space="preserve"> para preencher os valores ausentes. Em seguida, realiz</w:t>
+      </w:r>
+      <w:r>
+        <w:rPr>
+          <w:lang w:val="pt-PT"/>
+        </w:rPr>
+        <w:t>á</w:t>
+      </w:r>
+      <w:r>
+        <w:rPr>
+          <w:lang w:val="pt-PT"/>
+        </w:rPr>
+        <w:t>mos testes com diferentes scalers e observ</w:t>
+      </w:r>
+      <w:r>
+        <w:rPr>
+          <w:lang w:val="pt-PT"/>
+        </w:rPr>
+        <w:t>á</w:t>
+      </w:r>
+      <w:r>
+        <w:rPr>
+          <w:lang w:val="pt-PT"/>
+        </w:rPr>
+        <w:t>mos que o StandardScaler obteve os melhores resultado</w:t>
+      </w:r>
+      <w:r>
+        <w:rPr>
+          <w:lang w:val="pt-PT"/>
+        </w:rPr>
+        <w:t>s</w:t>
+      </w:r>
+      <w:r>
+        <w:rPr>
+          <w:lang w:val="pt-PT"/>
+        </w:rPr>
+        <w:t>.</w:t>
+      </w:r>
     </w:p>
     <w:p>
       <w:pPr>
@@ -9944,32 +10136,37 @@
         <w:rPr>
           <w:lang w:val="pt-PT"/>
         </w:rPr>
-        <w:lastRenderedPageBreak/>
-        <w:t>No processamento dos dados</w:t>
-      </w:r>
-      <w:r>
-        <w:rPr>
-          <w:lang w:val="pt-PT"/>
-        </w:rPr>
-        <w:t>, carregámos</w:t>
-      </w:r>
-      <w:r>
-        <w:rPr>
-          <w:lang w:val="pt-PT"/>
-        </w:rPr>
-        <w:t xml:space="preserve"> o arquivo CSV fornecido </w:t>
-      </w:r>
-      <w:r>
-        <w:rPr>
-          <w:lang w:val="pt-PT"/>
-        </w:rPr>
-        <w:t>nu</w:t>
-      </w:r>
-      <w:r>
-        <w:rPr>
-          <w:lang w:val="pt-PT"/>
-        </w:rPr>
-        <w:t>m Pandas DataFrame, us</w:t>
+        <w:t>Na seleção de variáveis, utilizamos o método de</w:t>
+      </w:r>
+      <w:r>
+        <w:rPr>
+          <w:lang w:val="pt-PT"/>
+        </w:rPr>
+        <w:t xml:space="preserve"> correlation selection</w:t>
+      </w:r>
+      <w:r>
+        <w:rPr>
+          <w:lang w:val="pt-PT"/>
+        </w:rPr>
+        <w:t xml:space="preserve"> para remover as variáveis irrelevantes</w:t>
+      </w:r>
+      <w:r>
+        <w:rPr>
+          <w:lang w:val="pt-PT"/>
+        </w:rPr>
+        <w:t>, Em seguida</w:t>
+      </w:r>
+      <w:r>
+        <w:rPr>
+          <w:lang w:val="pt-PT"/>
+        </w:rPr>
+        <w:t>, reduzimos o conjunto de dados para incluir apenas as features relevantes.</w:t>
+      </w:r>
+      <w:r>
+        <w:rPr>
+          <w:lang w:val="pt-PT"/>
+        </w:rPr>
+        <w:t xml:space="preserve"> Também aplic</w:t>
       </w:r>
       <w:r>
         <w:rPr>
@@ -9981,43 +10178,7 @@
         <w:rPr>
           <w:lang w:val="pt-PT"/>
         </w:rPr>
-        <w:t>mos o método KNNImputer para preencher os valores ausentes. Em seguida, realiz</w:t>
-      </w:r>
-      <w:r>
-        <w:rPr>
-          <w:lang w:val="pt-PT"/>
-        </w:rPr>
-        <w:t>á</w:t>
-      </w:r>
-      <w:r>
-        <w:rPr>
-          <w:lang w:val="pt-PT"/>
-        </w:rPr>
-        <w:t>mos testes com diferentes scalers e observ</w:t>
-      </w:r>
-      <w:r>
-        <w:rPr>
-          <w:lang w:val="pt-PT"/>
-        </w:rPr>
-        <w:t>á</w:t>
-      </w:r>
-      <w:r>
-        <w:rPr>
-          <w:lang w:val="pt-PT"/>
-        </w:rPr>
-        <w:t>mos que o StandardScaler obteve os melhores resultado</w:t>
-      </w:r>
-      <w:r>
-        <w:rPr>
-          <w:lang w:val="pt-PT"/>
-        </w:rPr>
-        <w:t>s</w:t>
-      </w:r>
-      <w:r>
-        <w:rPr>
-          <w:lang w:val="pt-PT"/>
-        </w:rPr>
-        <w:t>.</w:t>
+        <w:t>mos o método Stepwise Feature Selection para identificar as features mais importantes</w:t>
       </w:r>
     </w:p>
     <w:p>
@@ -10041,37 +10202,79 @@
         <w:rPr>
           <w:lang w:val="pt-PT"/>
         </w:rPr>
-        <w:t>Na seleção de variáveis, utilizamos o método de</w:t>
-      </w:r>
-      <w:r>
-        <w:rPr>
-          <w:lang w:val="pt-PT"/>
-        </w:rPr>
-        <w:t xml:space="preserve"> correlation selection</w:t>
-      </w:r>
-      <w:r>
-        <w:rPr>
-          <w:lang w:val="pt-PT"/>
-        </w:rPr>
-        <w:t xml:space="preserve"> para remover as variáveis irrelevantes</w:t>
-      </w:r>
-      <w:r>
-        <w:rPr>
-          <w:lang w:val="pt-PT"/>
-        </w:rPr>
-        <w:t>, Em seguida</w:t>
-      </w:r>
-      <w:r>
-        <w:rPr>
-          <w:lang w:val="pt-PT"/>
-        </w:rPr>
-        <w:t>, reduzimos o conjunto de dados para incluir apenas as features relevantes.</w:t>
-      </w:r>
-      <w:r>
-        <w:rPr>
-          <w:lang w:val="pt-PT"/>
-        </w:rPr>
-        <w:t xml:space="preserve"> Também aplicamos o método Stepwise Feature Selection para identificar as features mais importantes</w:t>
+        <w:t>Na afinação dos modelos, utiliz</w:t>
+      </w:r>
+      <w:r>
+        <w:rPr>
+          <w:lang w:val="pt-PT"/>
+        </w:rPr>
+        <w:t>á</w:t>
+      </w:r>
+      <w:r>
+        <w:rPr>
+          <w:lang w:val="pt-PT"/>
+        </w:rPr>
+        <w:t xml:space="preserve">mos técnicas como GridSearchCV e RandomizedSearchCV para encontrar os melhores </w:t>
+      </w:r>
+      <w:r>
+        <w:rPr>
+          <w:lang w:val="pt-PT"/>
+        </w:rPr>
+        <w:t xml:space="preserve">hiperparametros </w:t>
+      </w:r>
+      <w:r>
+        <w:rPr>
+          <w:lang w:val="pt-PT"/>
+        </w:rPr>
+        <w:t>principalmente</w:t>
+      </w:r>
+      <w:r>
+        <w:rPr>
+          <w:lang w:val="pt-PT"/>
+        </w:rPr>
+        <w:t xml:space="preserve"> para o modelo SVM e RandomForest, </w:t>
+      </w:r>
+      <w:r>
+        <w:rPr>
+          <w:lang w:val="pt-PT"/>
+        </w:rPr>
+        <w:t>pois eram os modelos com melhores score</w:t>
+      </w:r>
+      <w:r>
+        <w:rPr>
+          <w:lang w:val="pt-PT"/>
+        </w:rPr>
+        <w:t>. Essa afinação resultou</w:t>
+      </w:r>
+      <w:r>
+        <w:rPr>
+          <w:lang w:val="pt-PT"/>
+        </w:rPr>
+        <w:t>, no geral,</w:t>
+      </w:r>
+      <w:r>
+        <w:rPr>
+          <w:lang w:val="pt-PT"/>
+        </w:rPr>
+        <w:t xml:space="preserve"> em melhorias nos modelos em comparação com os modelos sem os </w:t>
+      </w:r>
+      <w:r>
+        <w:rPr>
+          <w:lang w:val="pt-PT"/>
+        </w:rPr>
+        <w:t>híper</w:t>
+      </w:r>
+      <w:r>
+        <w:rPr>
+          <w:lang w:val="pt-PT"/>
+        </w:rPr>
+        <w:t xml:space="preserve"> </w:t>
+      </w:r>
+      <w:r>
+        <w:rPr>
+          <w:lang w:val="pt-PT"/>
+        </w:rPr>
+        <w:t>parâmetros.</w:t>
       </w:r>
     </w:p>
     <w:p>
@@ -10079,6 +10282,7 @@
         <w:spacing w:line="240" w:lineRule="auto"/>
         <w:ind w:firstLine="0"/>
         <w:rPr>
+          <w:u w:val="single"/>
           <w:lang w:val="pt-PT"/>
         </w:rPr>
       </w:pPr>
@@ -10095,7 +10299,7 @@
         <w:rPr>
           <w:lang w:val="pt-PT"/>
         </w:rPr>
-        <w:t>Na afinação dos modelos, utiliz</w:t>
+        <w:t>Realiz</w:t>
       </w:r>
       <w:r>
         <w:rPr>
@@ -10107,7 +10311,139 @@
         <w:rPr>
           <w:lang w:val="pt-PT"/>
         </w:rPr>
-        <w:t>mos técnicas como GridSearchCV e RandomizedSearchCV para encontrar os melhores hiperparâmetros para o modelo SVM e RandomForest, respectivamente. Essa afinação resultou em melhorias nos modelos em comparação com os modelos sem os hiperparâmetros.</w:t>
+        <w:t>mos testes dos modelos afi</w:t>
+      </w:r>
+      <w:r>
+        <w:rPr>
+          <w:lang w:val="pt-PT"/>
+        </w:rPr>
+        <w:t>n</w:t>
+      </w:r>
+      <w:r>
+        <w:rPr>
+          <w:lang w:val="pt-PT"/>
+        </w:rPr>
+        <w:t>ados e comparando os resultados, observ</w:t>
+      </w:r>
+      <w:r>
+        <w:rPr>
+          <w:lang w:val="pt-PT"/>
+        </w:rPr>
+        <w:t>á</w:t>
+      </w:r>
+      <w:r>
+        <w:rPr>
+          <w:lang w:val="pt-PT"/>
+        </w:rPr>
+        <w:t xml:space="preserve">mos que o modelo RandomForest </w:t>
+      </w:r>
+      <w:r>
+        <w:rPr>
+          <w:lang w:val="pt-PT"/>
+        </w:rPr>
+        <w:t xml:space="preserve">afinado com os hiperparametros </w:t>
+      </w:r>
+      <w:r>
+        <w:rPr>
+          <w:lang w:val="pt-PT"/>
+        </w:rPr>
+        <w:t xml:space="preserve">encontrados, </w:t>
+      </w:r>
+      <w:r>
+        <w:rPr>
+          <w:lang w:val="pt-PT"/>
+        </w:rPr>
+        <w:t>obteve o melhor desempenh</w:t>
+      </w:r>
+      <w:r>
+        <w:rPr>
+          <w:lang w:val="pt-PT"/>
+        </w:rPr>
+        <w:t>o</w:t>
+      </w:r>
+      <w:r>
+        <w:rPr>
+          <w:lang w:val="pt-PT"/>
+        </w:rPr>
+        <w:t xml:space="preserve"> em todas as métricas avaliadas. Portanto, </w:t>
+      </w:r>
+      <w:r>
+        <w:rPr>
+          <w:lang w:val="pt-PT"/>
+        </w:rPr>
+        <w:t>foi escolhido esse mesmo modelo (Ran</w:t>
+      </w:r>
+      <w:r>
+        <w:rPr>
+          <w:lang w:val="pt-PT"/>
+        </w:rPr>
+        <w:t>domForest</w:t>
+      </w:r>
+      <w:r>
+        <w:rPr>
+          <w:lang w:val="pt-PT"/>
+        </w:rPr>
+        <w:t>s)</w:t>
+      </w:r>
+      <w:r>
+        <w:rPr>
+          <w:lang w:val="pt-PT"/>
+        </w:rPr>
+        <w:t xml:space="preserve"> </w:t>
+      </w:r>
+      <w:r>
+        <w:rPr>
+          <w:lang w:val="pt-PT"/>
+        </w:rPr>
+        <w:t xml:space="preserve">com os </w:t>
+      </w:r>
+      <w:r>
+        <w:rPr>
+          <w:lang w:val="pt-PT"/>
+        </w:rPr>
+        <w:t>híper</w:t>
+      </w:r>
+      <w:r>
+        <w:rPr>
+          <w:lang w:val="pt-PT"/>
+        </w:rPr>
+        <w:t xml:space="preserve"> </w:t>
+      </w:r>
+      <w:r>
+        <w:rPr>
+          <w:lang w:val="pt-PT"/>
+        </w:rPr>
+        <w:t>parâmetros</w:t>
+      </w:r>
+      <w:r>
+        <w:rPr>
+          <w:lang w:val="pt-PT"/>
+        </w:rPr>
+        <w:t xml:space="preserve"> específicos definidos</w:t>
+      </w:r>
+      <w:r>
+        <w:rPr>
+          <w:lang w:val="pt-PT"/>
+        </w:rPr>
+        <w:t>,</w:t>
+      </w:r>
+      <w:r>
+        <w:rPr>
+          <w:lang w:val="pt-PT"/>
+        </w:rPr>
+        <w:t xml:space="preserve"> </w:t>
+      </w:r>
+      <w:r>
+        <w:rPr>
+          <w:lang w:val="pt-PT"/>
+        </w:rPr>
+        <w:t>como o melhor modelo para prever a variável "Biodegradable"</w:t>
+      </w:r>
+      <w:r>
+        <w:rPr>
+          <w:lang w:val="pt-PT"/>
+        </w:rPr>
+        <w:t>.</w:t>
       </w:r>
     </w:p>
     <w:p>
@@ -10115,7 +10451,6 @@
         <w:spacing w:line="240" w:lineRule="auto"/>
         <w:ind w:firstLine="0"/>
         <w:rPr>
-          <w:u w:val="single"/>
           <w:lang w:val="pt-PT"/>
         </w:rPr>
       </w:pPr>
@@ -10128,60 +10463,6 @@
           <w:lang w:val="pt-PT"/>
         </w:rPr>
       </w:pPr>
-      <w:r>
-        <w:rPr>
-          <w:lang w:val="pt-PT"/>
-        </w:rPr>
-        <w:t>Realizamos testes dos modelos afi</w:t>
-      </w:r>
-      <w:r>
-        <w:rPr>
-          <w:lang w:val="pt-PT"/>
-        </w:rPr>
-        <w:t>n</w:t>
-      </w:r>
-      <w:r>
-        <w:rPr>
-          <w:lang w:val="pt-PT"/>
-        </w:rPr>
-        <w:t>ados e comparando os resultados, observ</w:t>
-      </w:r>
-      <w:r>
-        <w:rPr>
-          <w:lang w:val="pt-PT"/>
-        </w:rPr>
-        <w:t>á</w:t>
-      </w:r>
-      <w:r>
-        <w:rPr>
-          <w:lang w:val="pt-PT"/>
-        </w:rPr>
-        <w:t xml:space="preserve">mos que o modelo RandomForest obteve os melhores desempenhos em todas as métricas avaliadas. Portanto, escolhemos o RandomForest </w:t>
-      </w:r>
-      <w:r>
-        <w:rPr>
-          <w:lang w:val="pt-PT"/>
-        </w:rPr>
-        <w:t>com os hiperparâmetros específicos definidos</w:t>
-      </w:r>
-      <w:r>
-        <w:rPr>
-          <w:lang w:val="pt-PT"/>
-        </w:rPr>
-        <w:t xml:space="preserve"> </w:t>
-      </w:r>
-      <w:r>
-        <w:rPr>
-          <w:lang w:val="pt-PT"/>
-        </w:rPr>
-        <w:t>como o melhor modelo para prever a variável "Biodegradable"</w:t>
-      </w:r>
-      <w:r>
-        <w:rPr>
-          <w:lang w:val="pt-PT"/>
-        </w:rPr>
-        <w:t>.</w:t>
-      </w:r>
     </w:p>
     <w:sectPr>
       <w:headerReference w:type="default" r:id="rId15"/>
@@ -10202,7 +10483,7 @@
 </file>
 
 <file path=word/endnotes.xml><?xml version="1.0" encoding="utf-8"?>
-<w:endnotes xmlns:wpc="http://schemas.microsoft.com/office/word/2010/wordprocessingCanvas" xmlns:cx="http://schemas.microsoft.com/office/drawing/2014/chartex" xmlns:cx1="http://schemas.microsoft.com/office/drawing/2015/9/8/chartex" xmlns:cx2="http://schemas.microsoft.com/office/drawing/2015/10/21/chartex" xmlns:cx3="http://schemas.microsoft.com/office/drawing/2016/5/9/chartex" xmlns:cx4="http://schemas.microsoft.com/office/drawing/2016/5/10/chartex" xmlns:cx5="http://schemas.microsoft.com/office/drawing/2016/5/11/chartex" xmlns:cx6="http://schemas.microsoft.com/office/drawing/2016/5/12/chartex" xmlns:cx7="http://schemas.microsoft.com/office/drawing/2016/5/13/chartex" xmlns:cx8="http://schemas.microsoft.com/office/drawing/2016/5/14/chartex" xmlns:mc="http://schemas.openxmlformats.org/markup-compatibility/2006" xmlns:aink="http://schemas.microsoft.com/office/drawing/2016/ink" xmlns:am3d="http://schemas.microsoft.com/office/drawing/2017/model3d" xmlns:o="urn:schemas-microsoft-com:office:office" xmlns:oel="http://schemas.microsoft.com/office/2019/extlst" xmlns:r="http://schemas.openxmlformats.org/officeDocument/2006/relationships" xmlns:m="http://schemas.openxmlformats.org/officeDocument/2006/math" xmlns:v="urn:schemas-microsoft-com:vml" xmlns:wp14="http://schemas.microsoft.com/office/word/2010/wordprocessingDrawing" xmlns:wp="http://schemas.openxmlformats.org/drawingml/2006/wordprocessingDrawing" xmlns:w10="urn:schemas-microsoft-com:office:word" xmlns:w="http://schemas.openxmlformats.org/wordprocessingml/2006/main" xmlns:w14="http://schemas.microsoft.com/office/word/2010/wordml" xmlns:w15="http://schemas.microsoft.com/office/word/2012/wordml" xmlns:w16cex="http://schemas.microsoft.com/office/word/2018/wordml/cex" xmlns:w16cid="http://schemas.microsoft.com/office/word/2016/wordml/cid" xmlns:w16="http://schemas.microsoft.com/office/word/2018/wordml" xmlns:w16du="http://schemas.microsoft.com/office/word/2023/wordml/word16du" xmlns:w16sdtdh="http://schemas.microsoft.com/office/word/2020/wordml/sdtdatahash" xmlns:w16se="http://schemas.microsoft.com/office/word/2015/wordml/symex" xmlns:wpg="http://schemas.microsoft.com/office/word/2010/wordprocessingGroup" xmlns:wpi="http://schemas.microsoft.com/office/word/2010/wordprocessingInk" xmlns:wne="http://schemas.microsoft.com/office/word/2006/wordml" xmlns:wps="http://schemas.microsoft.com/office/word/2010/wordprocessingShape" mc:Ignorable="w14 w15 w16se w16cid w16 w16cex w16sdtdh wp14">
+<w:endnotes xmlns:wpc="http://schemas.microsoft.com/office/word/2010/wordprocessingCanvas" xmlns:cx="http://schemas.microsoft.com/office/drawing/2014/chartex" xmlns:cx1="http://schemas.microsoft.com/office/drawing/2015/9/8/chartex" xmlns:cx2="http://schemas.microsoft.com/office/drawing/2015/10/21/chartex" xmlns:cx3="http://schemas.microsoft.com/office/drawing/2016/5/9/chartex" xmlns:cx4="http://schemas.microsoft.com/office/drawing/2016/5/10/chartex" xmlns:cx5="http://schemas.microsoft.com/office/drawing/2016/5/11/chartex" xmlns:cx6="http://schemas.microsoft.com/office/drawing/2016/5/12/chartex" xmlns:cx7="http://schemas.microsoft.com/office/drawing/2016/5/13/chartex" xmlns:cx8="http://schemas.microsoft.com/office/drawing/2016/5/14/chartex" xmlns:mc="http://schemas.openxmlformats.org/markup-compatibility/2006" xmlns:aink="http://schemas.microsoft.com/office/drawing/2016/ink" xmlns:am3d="http://schemas.microsoft.com/office/drawing/2017/model3d" xmlns:o="urn:schemas-microsoft-com:office:office" xmlns:oel="http://schemas.microsoft.com/office/2019/extlst" xmlns:r="http://schemas.openxmlformats.org/officeDocument/2006/relationships" xmlns:m="http://schemas.openxmlformats.org/officeDocument/2006/math" xmlns:v="urn:schemas-microsoft-com:vml" xmlns:wp14="http://schemas.microsoft.com/office/word/2010/wordprocessingDrawing" xmlns:wp="http://schemas.openxmlformats.org/drawingml/2006/wordprocessingDrawing" xmlns:w10="urn:schemas-microsoft-com:office:word" xmlns:w="http://schemas.openxmlformats.org/wordprocessingml/2006/main" xmlns:w14="http://schemas.microsoft.com/office/word/2010/wordml" xmlns:w15="http://schemas.microsoft.com/office/word/2012/wordml" xmlns:w16cex="http://schemas.microsoft.com/office/word/2018/wordml/cex" xmlns:w16cid="http://schemas.microsoft.com/office/word/2016/wordml/cid" xmlns:w16="http://schemas.microsoft.com/office/word/2018/wordml" xmlns:w16sdtdh="http://schemas.microsoft.com/office/word/2020/wordml/sdtdatahash" xmlns:w16se="http://schemas.microsoft.com/office/word/2015/wordml/symex" xmlns:wpg="http://schemas.microsoft.com/office/word/2010/wordprocessingGroup" xmlns:wpi="http://schemas.microsoft.com/office/word/2010/wordprocessingInk" xmlns:wne="http://schemas.microsoft.com/office/word/2006/wordml" xmlns:wps="http://schemas.microsoft.com/office/word/2010/wordprocessingShape" mc:Ignorable="w14 w15 w16se w16cid w16 w16cex w16sdtdh wp14">
   <w:endnote w:type="separator" w:id="-1">
     <w:p>
       <w:pPr>
@@ -10229,10 +10510,10 @@
 </file>
 
 <file path=word/footer1.xml><?xml version="1.0" encoding="utf-8"?>
-<w:ftr xmlns:wpc="http://schemas.microsoft.com/office/word/2010/wordprocessingCanvas" xmlns:cx="http://schemas.microsoft.com/office/drawing/2014/chartex" xmlns:cx1="http://schemas.microsoft.com/office/drawing/2015/9/8/chartex" xmlns:cx2="http://schemas.microsoft.com/office/drawing/2015/10/21/chartex" xmlns:cx3="http://schemas.microsoft.com/office/drawing/2016/5/9/chartex" xmlns:cx4="http://schemas.microsoft.com/office/drawing/2016/5/10/chartex" xmlns:cx5="http://schemas.microsoft.com/office/drawing/2016/5/11/chartex" xmlns:cx6="http://schemas.microsoft.com/office/drawing/2016/5/12/chartex" xmlns:cx7="http://schemas.microsoft.com/office/drawing/2016/5/13/chartex" xmlns:cx8="http://schemas.microsoft.com/office/drawing/2016/5/14/chartex" xmlns:mc="http://schemas.openxmlformats.org/markup-compatibility/2006" xmlns:aink="http://schemas.microsoft.com/office/drawing/2016/ink" xmlns:am3d="http://schemas.microsoft.com/office/drawing/2017/model3d" xmlns:o="urn:schemas-microsoft-com:office:office" xmlns:oel="http://schemas.microsoft.com/office/2019/extlst" xmlns:r="http://schemas.openxmlformats.org/officeDocument/2006/relationships" xmlns:m="http://schemas.openxmlformats.org/officeDocument/2006/math" xmlns:v="urn:schemas-microsoft-com:vml" xmlns:wp14="http://schemas.microsoft.com/office/word/2010/wordprocessingDrawing" xmlns:wp="http://schemas.openxmlformats.org/drawingml/2006/wordprocessingDrawing" xmlns:w10="urn:schemas-microsoft-com:office:word" xmlns:w="http://schemas.openxmlformats.org/wordprocessingml/2006/main" xmlns:w14="http://schemas.microsoft.com/office/word/2010/wordml" xmlns:w15="http://schemas.microsoft.com/office/word/2012/wordml" xmlns:w16cex="http://schemas.microsoft.com/office/word/2018/wordml/cex" xmlns:w16cid="http://schemas.microsoft.com/office/word/2016/wordml/cid" xmlns:w16="http://schemas.microsoft.com/office/word/2018/wordml" xmlns:w16du="http://schemas.microsoft.com/office/word/2023/wordml/word16du" xmlns:w16sdtdh="http://schemas.microsoft.com/office/word/2020/wordml/sdtdatahash" xmlns:w16se="http://schemas.microsoft.com/office/word/2015/wordml/symex" xmlns:wpg="http://schemas.microsoft.com/office/word/2010/wordprocessingGroup" xmlns:wpi="http://schemas.microsoft.com/office/word/2010/wordprocessingInk" xmlns:wne="http://schemas.microsoft.com/office/word/2006/wordml" xmlns:wps="http://schemas.microsoft.com/office/word/2010/wordprocessingShape" mc:Ignorable="w14 w15 w16se w16cid w16 w16cex w16sdtdh wp14">
+<w:ftr xmlns:wpc="http://schemas.microsoft.com/office/word/2010/wordprocessingCanvas" xmlns:cx="http://schemas.microsoft.com/office/drawing/2014/chartex" xmlns:cx1="http://schemas.microsoft.com/office/drawing/2015/9/8/chartex" xmlns:cx2="http://schemas.microsoft.com/office/drawing/2015/10/21/chartex" xmlns:cx3="http://schemas.microsoft.com/office/drawing/2016/5/9/chartex" xmlns:cx4="http://schemas.microsoft.com/office/drawing/2016/5/10/chartex" xmlns:cx5="http://schemas.microsoft.com/office/drawing/2016/5/11/chartex" xmlns:cx6="http://schemas.microsoft.com/office/drawing/2016/5/12/chartex" xmlns:cx7="http://schemas.microsoft.com/office/drawing/2016/5/13/chartex" xmlns:cx8="http://schemas.microsoft.com/office/drawing/2016/5/14/chartex" xmlns:mc="http://schemas.openxmlformats.org/markup-compatibility/2006" xmlns:aink="http://schemas.microsoft.com/office/drawing/2016/ink" xmlns:am3d="http://schemas.microsoft.com/office/drawing/2017/model3d" xmlns:o="urn:schemas-microsoft-com:office:office" xmlns:oel="http://schemas.microsoft.com/office/2019/extlst" xmlns:r="http://schemas.openxmlformats.org/officeDocument/2006/relationships" xmlns:m="http://schemas.openxmlformats.org/officeDocument/2006/math" xmlns:v="urn:schemas-microsoft-com:vml" xmlns:wp14="http://schemas.microsoft.com/office/word/2010/wordprocessingDrawing" xmlns:wp="http://schemas.openxmlformats.org/drawingml/2006/wordprocessingDrawing" xmlns:w10="urn:schemas-microsoft-com:office:word" xmlns:w="http://schemas.openxmlformats.org/wordprocessingml/2006/main" xmlns:w14="http://schemas.microsoft.com/office/word/2010/wordml" xmlns:w15="http://schemas.microsoft.com/office/word/2012/wordml" xmlns:w16cex="http://schemas.microsoft.com/office/word/2018/wordml/cex" xmlns:w16cid="http://schemas.microsoft.com/office/word/2016/wordml/cid" xmlns:w16="http://schemas.microsoft.com/office/word/2018/wordml" xmlns:w16sdtdh="http://schemas.microsoft.com/office/word/2020/wordml/sdtdatahash" xmlns:w16se="http://schemas.microsoft.com/office/word/2015/wordml/symex" xmlns:wpg="http://schemas.microsoft.com/office/word/2010/wordprocessingGroup" xmlns:wpi="http://schemas.microsoft.com/office/word/2010/wordprocessingInk" xmlns:wne="http://schemas.microsoft.com/office/word/2006/wordml" xmlns:wps="http://schemas.microsoft.com/office/word/2010/wordprocessingShape" mc:Ignorable="w14 w15 w16se w16cid w16 w16cex w16sdtdh wp14">
   <w:p>
     <w:pPr>
-      <w:pStyle w:val="Rodap"/>
+      <w:pStyle w:val="Footer"/>
       <w:ind w:left="-810" w:right="-270"/>
       <w:rPr>
         <w:sz w:val="20"/>
@@ -10243,7 +10524,7 @@
   </w:p>
   <w:p>
     <w:pPr>
-      <w:pStyle w:val="Rodap"/>
+      <w:pStyle w:val="Footer"/>
       <w:ind w:left="-810" w:right="-270"/>
       <w:rPr>
         <w:sz w:val="20"/>
@@ -10254,7 +10535,7 @@
   </w:p>
   <w:p>
     <w:pPr>
-      <w:pStyle w:val="Rodap"/>
+      <w:pStyle w:val="Footer"/>
       <w:ind w:left="-810" w:right="-694"/>
       <w:rPr>
         <w:sz w:val="20"/>
@@ -10373,7 +10654,7 @@
   </w:p>
   <w:p>
     <w:pPr>
-      <w:pStyle w:val="Rodap"/>
+      <w:pStyle w:val="Footer"/>
       <w:ind w:left="-810" w:right="-270"/>
       <w:rPr>
         <w:sz w:val="20"/>
@@ -10400,7 +10681,7 @@
   </w:p>
   <w:p>
     <w:pPr>
-      <w:pStyle w:val="Rodap"/>
+      <w:pStyle w:val="Footer"/>
       <w:rPr>
         <w:lang w:val="pt-PT"/>
       </w:rPr>
@@ -10410,10 +10691,10 @@
 </file>
 
 <file path=word/footer2.xml><?xml version="1.0" encoding="utf-8"?>
-<w:ftr xmlns:wpc="http://schemas.microsoft.com/office/word/2010/wordprocessingCanvas" xmlns:cx="http://schemas.microsoft.com/office/drawing/2014/chartex" xmlns:cx1="http://schemas.microsoft.com/office/drawing/2015/9/8/chartex" xmlns:cx2="http://schemas.microsoft.com/office/drawing/2015/10/21/chartex" xmlns:cx3="http://schemas.microsoft.com/office/drawing/2016/5/9/chartex" xmlns:cx4="http://schemas.microsoft.com/office/drawing/2016/5/10/chartex" xmlns:cx5="http://schemas.microsoft.com/office/drawing/2016/5/11/chartex" xmlns:cx6="http://schemas.microsoft.com/office/drawing/2016/5/12/chartex" xmlns:cx7="http://schemas.microsoft.com/office/drawing/2016/5/13/chartex" xmlns:cx8="http://schemas.microsoft.com/office/drawing/2016/5/14/chartex" xmlns:mc="http://schemas.openxmlformats.org/markup-compatibility/2006" xmlns:aink="http://schemas.microsoft.com/office/drawing/2016/ink" xmlns:am3d="http://schemas.microsoft.com/office/drawing/2017/model3d" xmlns:o="urn:schemas-microsoft-com:office:office" xmlns:oel="http://schemas.microsoft.com/office/2019/extlst" xmlns:r="http://schemas.openxmlformats.org/officeDocument/2006/relationships" xmlns:m="http://schemas.openxmlformats.org/officeDocument/2006/math" xmlns:v="urn:schemas-microsoft-com:vml" xmlns:wp14="http://schemas.microsoft.com/office/word/2010/wordprocessingDrawing" xmlns:wp="http://schemas.openxmlformats.org/drawingml/2006/wordprocessingDrawing" xmlns:w10="urn:schemas-microsoft-com:office:word" xmlns:w="http://schemas.openxmlformats.org/wordprocessingml/2006/main" xmlns:w14="http://schemas.microsoft.com/office/word/2010/wordml" xmlns:w15="http://schemas.microsoft.com/office/word/2012/wordml" xmlns:w16cex="http://schemas.microsoft.com/office/word/2018/wordml/cex" xmlns:w16cid="http://schemas.microsoft.com/office/word/2016/wordml/cid" xmlns:w16="http://schemas.microsoft.com/office/word/2018/wordml" xmlns:w16du="http://schemas.microsoft.com/office/word/2023/wordml/word16du" xmlns:w16sdtdh="http://schemas.microsoft.com/office/word/2020/wordml/sdtdatahash" xmlns:w16se="http://schemas.microsoft.com/office/word/2015/wordml/symex" xmlns:wpg="http://schemas.microsoft.com/office/word/2010/wordprocessingGroup" xmlns:wpi="http://schemas.microsoft.com/office/word/2010/wordprocessingInk" xmlns:wne="http://schemas.microsoft.com/office/word/2006/wordml" xmlns:wps="http://schemas.microsoft.com/office/word/2010/wordprocessingShape" mc:Ignorable="w14 w15 w16se w16cid w16 w16cex w16sdtdh wp14">
+<w:ftr xmlns:wpc="http://schemas.microsoft.com/office/word/2010/wordprocessingCanvas" xmlns:cx="http://schemas.microsoft.com/office/drawing/2014/chartex" xmlns:cx1="http://schemas.microsoft.com/office/drawing/2015/9/8/chartex" xmlns:cx2="http://schemas.microsoft.com/office/drawing/2015/10/21/chartex" xmlns:cx3="http://schemas.microsoft.com/office/drawing/2016/5/9/chartex" xmlns:cx4="http://schemas.microsoft.com/office/drawing/2016/5/10/chartex" xmlns:cx5="http://schemas.microsoft.com/office/drawing/2016/5/11/chartex" xmlns:cx6="http://schemas.microsoft.com/office/drawing/2016/5/12/chartex" xmlns:cx7="http://schemas.microsoft.com/office/drawing/2016/5/13/chartex" xmlns:cx8="http://schemas.microsoft.com/office/drawing/2016/5/14/chartex" xmlns:mc="http://schemas.openxmlformats.org/markup-compatibility/2006" xmlns:aink="http://schemas.microsoft.com/office/drawing/2016/ink" xmlns:am3d="http://schemas.microsoft.com/office/drawing/2017/model3d" xmlns:o="urn:schemas-microsoft-com:office:office" xmlns:oel="http://schemas.microsoft.com/office/2019/extlst" xmlns:r="http://schemas.openxmlformats.org/officeDocument/2006/relationships" xmlns:m="http://schemas.openxmlformats.org/officeDocument/2006/math" xmlns:v="urn:schemas-microsoft-com:vml" xmlns:wp14="http://schemas.microsoft.com/office/word/2010/wordprocessingDrawing" xmlns:wp="http://schemas.openxmlformats.org/drawingml/2006/wordprocessingDrawing" xmlns:w10="urn:schemas-microsoft-com:office:word" xmlns:w="http://schemas.openxmlformats.org/wordprocessingml/2006/main" xmlns:w14="http://schemas.microsoft.com/office/word/2010/wordml" xmlns:w15="http://schemas.microsoft.com/office/word/2012/wordml" xmlns:w16cex="http://schemas.microsoft.com/office/word/2018/wordml/cex" xmlns:w16cid="http://schemas.microsoft.com/office/word/2016/wordml/cid" xmlns:w16="http://schemas.microsoft.com/office/word/2018/wordml" xmlns:w16sdtdh="http://schemas.microsoft.com/office/word/2020/wordml/sdtdatahash" xmlns:w16se="http://schemas.microsoft.com/office/word/2015/wordml/symex" xmlns:wpg="http://schemas.microsoft.com/office/word/2010/wordprocessingGroup" xmlns:wpi="http://schemas.microsoft.com/office/word/2010/wordprocessingInk" xmlns:wne="http://schemas.microsoft.com/office/word/2006/wordml" xmlns:wps="http://schemas.microsoft.com/office/word/2010/wordprocessingShape" mc:Ignorable="w14 w15 w16se w16cid w16 w16cex w16sdtdh wp14">
   <w:p>
     <w:pPr>
-      <w:pStyle w:val="Rodap"/>
+      <w:pStyle w:val="Footer"/>
       <w:ind w:left="-810" w:right="-270"/>
       <w:rPr>
         <w:sz w:val="20"/>
@@ -10494,7 +10775,7 @@
 </file>
 
 <file path=word/footnotes.xml><?xml version="1.0" encoding="utf-8"?>
-<w:footnotes xmlns:wpc="http://schemas.microsoft.com/office/word/2010/wordprocessingCanvas" xmlns:cx="http://schemas.microsoft.com/office/drawing/2014/chartex" xmlns:cx1="http://schemas.microsoft.com/office/drawing/2015/9/8/chartex" xmlns:cx2="http://schemas.microsoft.com/office/drawing/2015/10/21/chartex" xmlns:cx3="http://schemas.microsoft.com/office/drawing/2016/5/9/chartex" xmlns:cx4="http://schemas.microsoft.com/office/drawing/2016/5/10/chartex" xmlns:cx5="http://schemas.microsoft.com/office/drawing/2016/5/11/chartex" xmlns:cx6="http://schemas.microsoft.com/office/drawing/2016/5/12/chartex" xmlns:cx7="http://schemas.microsoft.com/office/drawing/2016/5/13/chartex" xmlns:cx8="http://schemas.microsoft.com/office/drawing/2016/5/14/chartex" xmlns:mc="http://schemas.openxmlformats.org/markup-compatibility/2006" xmlns:aink="http://schemas.microsoft.com/office/drawing/2016/ink" xmlns:am3d="http://schemas.microsoft.com/office/drawing/2017/model3d" xmlns:o="urn:schemas-microsoft-com:office:office" xmlns:oel="http://schemas.microsoft.com/office/2019/extlst" xmlns:r="http://schemas.openxmlformats.org/officeDocument/2006/relationships" xmlns:m="http://schemas.openxmlformats.org/officeDocument/2006/math" xmlns:v="urn:schemas-microsoft-com:vml" xmlns:wp14="http://schemas.microsoft.com/office/word/2010/wordprocessingDrawing" xmlns:wp="http://schemas.openxmlformats.org/drawingml/2006/wordprocessingDrawing" xmlns:w10="urn:schemas-microsoft-com:office:word" xmlns:w="http://schemas.openxmlformats.org/wordprocessingml/2006/main" xmlns:w14="http://schemas.microsoft.com/office/word/2010/wordml" xmlns:w15="http://schemas.microsoft.com/office/word/2012/wordml" xmlns:w16cex="http://schemas.microsoft.com/office/word/2018/wordml/cex" xmlns:w16cid="http://schemas.microsoft.com/office/word/2016/wordml/cid" xmlns:w16="http://schemas.microsoft.com/office/word/2018/wordml" xmlns:w16du="http://schemas.microsoft.com/office/word/2023/wordml/word16du" xmlns:w16sdtdh="http://schemas.microsoft.com/office/word/2020/wordml/sdtdatahash" xmlns:w16se="http://schemas.microsoft.com/office/word/2015/wordml/symex" xmlns:wpg="http://schemas.microsoft.com/office/word/2010/wordprocessingGroup" xmlns:wpi="http://schemas.microsoft.com/office/word/2010/wordprocessingInk" xmlns:wne="http://schemas.microsoft.com/office/word/2006/wordml" xmlns:wps="http://schemas.microsoft.com/office/word/2010/wordprocessingShape" mc:Ignorable="w14 w15 w16se w16cid w16 w16cex w16sdtdh wp14">
+<w:footnotes xmlns:wpc="http://schemas.microsoft.com/office/word/2010/wordprocessingCanvas" xmlns:cx="http://schemas.microsoft.com/office/drawing/2014/chartex" xmlns:cx1="http://schemas.microsoft.com/office/drawing/2015/9/8/chartex" xmlns:cx2="http://schemas.microsoft.com/office/drawing/2015/10/21/chartex" xmlns:cx3="http://schemas.microsoft.com/office/drawing/2016/5/9/chartex" xmlns:cx4="http://schemas.microsoft.com/office/drawing/2016/5/10/chartex" xmlns:cx5="http://schemas.microsoft.com/office/drawing/2016/5/11/chartex" xmlns:cx6="http://schemas.microsoft.com/office/drawing/2016/5/12/chartex" xmlns:cx7="http://schemas.microsoft.com/office/drawing/2016/5/13/chartex" xmlns:cx8="http://schemas.microsoft.com/office/drawing/2016/5/14/chartex" xmlns:mc="http://schemas.openxmlformats.org/markup-compatibility/2006" xmlns:aink="http://schemas.microsoft.com/office/drawing/2016/ink" xmlns:am3d="http://schemas.microsoft.com/office/drawing/2017/model3d" xmlns:o="urn:schemas-microsoft-com:office:office" xmlns:oel="http://schemas.microsoft.com/office/2019/extlst" xmlns:r="http://schemas.openxmlformats.org/officeDocument/2006/relationships" xmlns:m="http://schemas.openxmlformats.org/officeDocument/2006/math" xmlns:v="urn:schemas-microsoft-com:vml" xmlns:wp14="http://schemas.microsoft.com/office/word/2010/wordprocessingDrawing" xmlns:wp="http://schemas.openxmlformats.org/drawingml/2006/wordprocessingDrawing" xmlns:w10="urn:schemas-microsoft-com:office:word" xmlns:w="http://schemas.openxmlformats.org/wordprocessingml/2006/main" xmlns:w14="http://schemas.microsoft.com/office/word/2010/wordml" xmlns:w15="http://schemas.microsoft.com/office/word/2012/wordml" xmlns:w16cex="http://schemas.microsoft.com/office/word/2018/wordml/cex" xmlns:w16cid="http://schemas.microsoft.com/office/word/2016/wordml/cid" xmlns:w16="http://schemas.microsoft.com/office/word/2018/wordml" xmlns:w16sdtdh="http://schemas.microsoft.com/office/word/2020/wordml/sdtdatahash" xmlns:w16se="http://schemas.microsoft.com/office/word/2015/wordml/symex" xmlns:wpg="http://schemas.microsoft.com/office/word/2010/wordprocessingGroup" xmlns:wpi="http://schemas.microsoft.com/office/word/2010/wordprocessingInk" xmlns:wne="http://schemas.microsoft.com/office/word/2006/wordml" xmlns:wps="http://schemas.microsoft.com/office/word/2010/wordprocessingShape" mc:Ignorable="w14 w15 w16se w16cid w16 w16cex w16sdtdh wp14">
   <w:footnote w:type="separator" w:id="-1">
     <w:p>
       <w:pPr>
@@ -10520,11 +10801,11 @@
   <w:footnote w:id="1">
     <w:p>
       <w:pPr>
-        <w:pStyle w:val="Textodenotaderodap"/>
+        <w:pStyle w:val="FootnoteText"/>
       </w:pPr>
       <w:r>
         <w:rPr>
-          <w:rStyle w:val="Refdenotaderodap"/>
+          <w:rStyle w:val="FootnoteReference"/>
         </w:rPr>
         <w:footnoteRef/>
       </w:r>
@@ -10544,14 +10825,14 @@
 </file>
 
 <file path=word/header1.xml><?xml version="1.0" encoding="utf-8"?>
-<w:hdr xmlns:wpc="http://schemas.microsoft.com/office/word/2010/wordprocessingCanvas" xmlns:cx="http://schemas.microsoft.com/office/drawing/2014/chartex" xmlns:cx1="http://schemas.microsoft.com/office/drawing/2015/9/8/chartex" xmlns:cx2="http://schemas.microsoft.com/office/drawing/2015/10/21/chartex" xmlns:cx3="http://schemas.microsoft.com/office/drawing/2016/5/9/chartex" xmlns:cx4="http://schemas.microsoft.com/office/drawing/2016/5/10/chartex" xmlns:cx5="http://schemas.microsoft.com/office/drawing/2016/5/11/chartex" xmlns:cx6="http://schemas.microsoft.com/office/drawing/2016/5/12/chartex" xmlns:cx7="http://schemas.microsoft.com/office/drawing/2016/5/13/chartex" xmlns:cx8="http://schemas.microsoft.com/office/drawing/2016/5/14/chartex" xmlns:mc="http://schemas.openxmlformats.org/markup-compatibility/2006" xmlns:aink="http://schemas.microsoft.com/office/drawing/2016/ink" xmlns:am3d="http://schemas.microsoft.com/office/drawing/2017/model3d" xmlns:o="urn:schemas-microsoft-com:office:office" xmlns:oel="http://schemas.microsoft.com/office/2019/extlst" xmlns:r="http://schemas.openxmlformats.org/officeDocument/2006/relationships" xmlns:m="http://schemas.openxmlformats.org/officeDocument/2006/math" xmlns:v="urn:schemas-microsoft-com:vml" xmlns:wp14="http://schemas.microsoft.com/office/word/2010/wordprocessingDrawing" xmlns:wp="http://schemas.openxmlformats.org/drawingml/2006/wordprocessingDrawing" xmlns:w10="urn:schemas-microsoft-com:office:word" xmlns:w="http://schemas.openxmlformats.org/wordprocessingml/2006/main" xmlns:w14="http://schemas.microsoft.com/office/word/2010/wordml" xmlns:w15="http://schemas.microsoft.com/office/word/2012/wordml" xmlns:w16cex="http://schemas.microsoft.com/office/word/2018/wordml/cex" xmlns:w16cid="http://schemas.microsoft.com/office/word/2016/wordml/cid" xmlns:w16="http://schemas.microsoft.com/office/word/2018/wordml" xmlns:w16du="http://schemas.microsoft.com/office/word/2023/wordml/word16du" xmlns:w16sdtdh="http://schemas.microsoft.com/office/word/2020/wordml/sdtdatahash" xmlns:w16se="http://schemas.microsoft.com/office/word/2015/wordml/symex" xmlns:wpg="http://schemas.microsoft.com/office/word/2010/wordprocessingGroup" xmlns:wpi="http://schemas.microsoft.com/office/word/2010/wordprocessingInk" xmlns:wne="http://schemas.microsoft.com/office/word/2006/wordml" xmlns:wps="http://schemas.microsoft.com/office/word/2010/wordprocessingShape" mc:Ignorable="w14 w15 w16se w16cid w16 w16cex w16sdtdh wp14">
+<w:hdr xmlns:wpc="http://schemas.microsoft.com/office/word/2010/wordprocessingCanvas" xmlns:cx="http://schemas.microsoft.com/office/drawing/2014/chartex" xmlns:cx1="http://schemas.microsoft.com/office/drawing/2015/9/8/chartex" xmlns:cx2="http://schemas.microsoft.com/office/drawing/2015/10/21/chartex" xmlns:cx3="http://schemas.microsoft.com/office/drawing/2016/5/9/chartex" xmlns:cx4="http://schemas.microsoft.com/office/drawing/2016/5/10/chartex" xmlns:cx5="http://schemas.microsoft.com/office/drawing/2016/5/11/chartex" xmlns:cx6="http://schemas.microsoft.com/office/drawing/2016/5/12/chartex" xmlns:cx7="http://schemas.microsoft.com/office/drawing/2016/5/13/chartex" xmlns:cx8="http://schemas.microsoft.com/office/drawing/2016/5/14/chartex" xmlns:mc="http://schemas.openxmlformats.org/markup-compatibility/2006" xmlns:aink="http://schemas.microsoft.com/office/drawing/2016/ink" xmlns:am3d="http://schemas.microsoft.com/office/drawing/2017/model3d" xmlns:o="urn:schemas-microsoft-com:office:office" xmlns:oel="http://schemas.microsoft.com/office/2019/extlst" xmlns:r="http://schemas.openxmlformats.org/officeDocument/2006/relationships" xmlns:m="http://schemas.openxmlformats.org/officeDocument/2006/math" xmlns:v="urn:schemas-microsoft-com:vml" xmlns:wp14="http://schemas.microsoft.com/office/word/2010/wordprocessingDrawing" xmlns:wp="http://schemas.openxmlformats.org/drawingml/2006/wordprocessingDrawing" xmlns:w10="urn:schemas-microsoft-com:office:word" xmlns:w="http://schemas.openxmlformats.org/wordprocessingml/2006/main" xmlns:w14="http://schemas.microsoft.com/office/word/2010/wordml" xmlns:w15="http://schemas.microsoft.com/office/word/2012/wordml" xmlns:w16cex="http://schemas.microsoft.com/office/word/2018/wordml/cex" xmlns:w16cid="http://schemas.microsoft.com/office/word/2016/wordml/cid" xmlns:w16="http://schemas.microsoft.com/office/word/2018/wordml" xmlns:w16sdtdh="http://schemas.microsoft.com/office/word/2020/wordml/sdtdatahash" xmlns:w16se="http://schemas.microsoft.com/office/word/2015/wordml/symex" xmlns:wpg="http://schemas.microsoft.com/office/word/2010/wordprocessingGroup" xmlns:wpi="http://schemas.microsoft.com/office/word/2010/wordprocessingInk" xmlns:wne="http://schemas.microsoft.com/office/word/2006/wordml" xmlns:wps="http://schemas.microsoft.com/office/word/2010/wordprocessingShape" mc:Ignorable="w14 w15 w16se w16cid w16 w16cex w16sdtdh wp14">
   <w:p>
     <w:pPr>
-      <w:pStyle w:val="Cabealho"/>
+      <w:pStyle w:val="Header"/>
       <w:ind w:left="5670" w:right="-1054"/>
       <w:jc w:val="center"/>
       <w:rPr>
-        <w:rStyle w:val="Forte"/>
+        <w:rStyle w:val="Strong"/>
         <w:sz w:val="16"/>
         <w:szCs w:val="16"/>
       </w:rPr>
@@ -10625,7 +10906,7 @@
             </wp:anchor>
           </w:drawing>
         </mc:Choice>
-        <mc:Fallback>
+        <mc:Fallback xmlns:w16du="http://schemas.microsoft.com/office/word/2023/wordml/word16du">
           <w:pict>
             <v:line w14:anchorId="0F3062D6" id="Straight Connector 27" o:spid="_x0000_s1026" style="position:absolute;flip:y;z-index:251660288;visibility:visible;mso-wrap-style:square;mso-width-percent:0;mso-height-percent:0;mso-wrap-distance-left:9pt;mso-wrap-distance-top:0;mso-wrap-distance-right:9pt;mso-wrap-distance-bottom:0;mso-position-horizontal:absolute;mso-position-horizontal-relative:text;mso-position-vertical:absolute;mso-position-vertical-relative:text;mso-width-percent:0;mso-height-percent:0;mso-width-relative:margin;mso-height-relative:margin" from="263pt,23.65pt" to="524.9pt,23.65pt" o:gfxdata="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" strokecolor="#2b3fb0" strokeweight="6pt">
               <v:stroke joinstyle="miter"/>
@@ -10669,14 +10950,14 @@
 </file>
 
 <file path=word/header2.xml><?xml version="1.0" encoding="utf-8"?>
-<w:hdr xmlns:wpc="http://schemas.microsoft.com/office/word/2010/wordprocessingCanvas" xmlns:cx="http://schemas.microsoft.com/office/drawing/2014/chartex" xmlns:cx1="http://schemas.microsoft.com/office/drawing/2015/9/8/chartex" xmlns:cx2="http://schemas.microsoft.com/office/drawing/2015/10/21/chartex" xmlns:cx3="http://schemas.microsoft.com/office/drawing/2016/5/9/chartex" xmlns:cx4="http://schemas.microsoft.com/office/drawing/2016/5/10/chartex" xmlns:cx5="http://schemas.microsoft.com/office/drawing/2016/5/11/chartex" xmlns:cx6="http://schemas.microsoft.com/office/drawing/2016/5/12/chartex" xmlns:cx7="http://schemas.microsoft.com/office/drawing/2016/5/13/chartex" xmlns:cx8="http://schemas.microsoft.com/office/drawing/2016/5/14/chartex" xmlns:mc="http://schemas.openxmlformats.org/markup-compatibility/2006" xmlns:aink="http://schemas.microsoft.com/office/drawing/2016/ink" xmlns:am3d="http://schemas.microsoft.com/office/drawing/2017/model3d" xmlns:o="urn:schemas-microsoft-com:office:office" xmlns:oel="http://schemas.microsoft.com/office/2019/extlst" xmlns:r="http://schemas.openxmlformats.org/officeDocument/2006/relationships" xmlns:m="http://schemas.openxmlformats.org/officeDocument/2006/math" xmlns:v="urn:schemas-microsoft-com:vml" xmlns:wp14="http://schemas.microsoft.com/office/word/2010/wordprocessingDrawing" xmlns:wp="http://schemas.openxmlformats.org/drawingml/2006/wordprocessingDrawing" xmlns:w10="urn:schemas-microsoft-com:office:word" xmlns:w="http://schemas.openxmlformats.org/wordprocessingml/2006/main" xmlns:w14="http://schemas.microsoft.com/office/word/2010/wordml" xmlns:w15="http://schemas.microsoft.com/office/word/2012/wordml" xmlns:w16cex="http://schemas.microsoft.com/office/word/2018/wordml/cex" xmlns:w16cid="http://schemas.microsoft.com/office/word/2016/wordml/cid" xmlns:w16="http://schemas.microsoft.com/office/word/2018/wordml" xmlns:w16du="http://schemas.microsoft.com/office/word/2023/wordml/word16du" xmlns:w16sdtdh="http://schemas.microsoft.com/office/word/2020/wordml/sdtdatahash" xmlns:w16se="http://schemas.microsoft.com/office/word/2015/wordml/symex" xmlns:wpg="http://schemas.microsoft.com/office/word/2010/wordprocessingGroup" xmlns:wpi="http://schemas.microsoft.com/office/word/2010/wordprocessingInk" xmlns:wne="http://schemas.microsoft.com/office/word/2006/wordml" xmlns:wps="http://schemas.microsoft.com/office/word/2010/wordprocessingShape" mc:Ignorable="w14 w15 w16se w16cid w16 w16cex w16sdtdh wp14">
+<w:hdr xmlns:wpc="http://schemas.microsoft.com/office/word/2010/wordprocessingCanvas" xmlns:cx="http://schemas.microsoft.com/office/drawing/2014/chartex" xmlns:cx1="http://schemas.microsoft.com/office/drawing/2015/9/8/chartex" xmlns:cx2="http://schemas.microsoft.com/office/drawing/2015/10/21/chartex" xmlns:cx3="http://schemas.microsoft.com/office/drawing/2016/5/9/chartex" xmlns:cx4="http://schemas.microsoft.com/office/drawing/2016/5/10/chartex" xmlns:cx5="http://schemas.microsoft.com/office/drawing/2016/5/11/chartex" xmlns:cx6="http://schemas.microsoft.com/office/drawing/2016/5/12/chartex" xmlns:cx7="http://schemas.microsoft.com/office/drawing/2016/5/13/chartex" xmlns:cx8="http://schemas.microsoft.com/office/drawing/2016/5/14/chartex" xmlns:mc="http://schemas.openxmlformats.org/markup-compatibility/2006" xmlns:aink="http://schemas.microsoft.com/office/drawing/2016/ink" xmlns:am3d="http://schemas.microsoft.com/office/drawing/2017/model3d" xmlns:o="urn:schemas-microsoft-com:office:office" xmlns:oel="http://schemas.microsoft.com/office/2019/extlst" xmlns:r="http://schemas.openxmlformats.org/officeDocument/2006/relationships" xmlns:m="http://schemas.openxmlformats.org/officeDocument/2006/math" xmlns:v="urn:schemas-microsoft-com:vml" xmlns:wp14="http://schemas.microsoft.com/office/word/2010/wordprocessingDrawing" xmlns:wp="http://schemas.openxmlformats.org/drawingml/2006/wordprocessingDrawing" xmlns:w10="urn:schemas-microsoft-com:office:word" xmlns:w="http://schemas.openxmlformats.org/wordprocessingml/2006/main" xmlns:w14="http://schemas.microsoft.com/office/word/2010/wordml" xmlns:w15="http://schemas.microsoft.com/office/word/2012/wordml" xmlns:w16cex="http://schemas.microsoft.com/office/word/2018/wordml/cex" xmlns:w16cid="http://schemas.microsoft.com/office/word/2016/wordml/cid" xmlns:w16="http://schemas.microsoft.com/office/word/2018/wordml" xmlns:w16sdtdh="http://schemas.microsoft.com/office/word/2020/wordml/sdtdatahash" xmlns:w16se="http://schemas.microsoft.com/office/word/2015/wordml/symex" xmlns:wpg="http://schemas.microsoft.com/office/word/2010/wordprocessingGroup" xmlns:wpi="http://schemas.microsoft.com/office/word/2010/wordprocessingInk" xmlns:wne="http://schemas.microsoft.com/office/word/2006/wordml" xmlns:wps="http://schemas.microsoft.com/office/word/2010/wordprocessingShape" mc:Ignorable="w14 w15 w16se w16cid w16 w16cex w16sdtdh wp14">
   <w:p>
     <w:pPr>
-      <w:pStyle w:val="Cabealho"/>
+      <w:pStyle w:val="Header"/>
       <w:ind w:right="746"/>
       <w:jc w:val="center"/>
       <w:rPr>
-        <w:rStyle w:val="Forte"/>
+        <w:rStyle w:val="Strong"/>
         <w:b/>
         <w:bCs/>
         <w:caps w:val="0"/>
@@ -10978,7 +11259,7 @@
                         <w:txbxContent>
                           <w:p>
                             <w:pPr>
-                              <w:pStyle w:val="Cabealho"/>
+                              <w:pStyle w:val="Header"/>
                               <w:rPr>
                                 <w:color w:val="FFFFFF" w:themeColor="background1"/>
                               </w:rPr>
@@ -11060,7 +11341,7 @@
                   <w:txbxContent>
                     <w:p>
                       <w:pPr>
-                        <w:pStyle w:val="Cabealho"/>
+                        <w:pStyle w:val="Header"/>
                         <w:rPr>
                           <w:color w:val="FFFFFF" w:themeColor="background1"/>
                         </w:rPr>
@@ -11158,10 +11439,10 @@
   </w:p>
   <w:p>
     <w:pPr>
-      <w:pStyle w:val="Cabealho"/>
+      <w:pStyle w:val="Header"/>
       <w:jc w:val="center"/>
       <w:rPr>
-        <w:rStyle w:val="Forte"/>
+        <w:rStyle w:val="Strong"/>
         <w:caps w:val="0"/>
         <w:color w:val="000000" w:themeColor="text1"/>
         <w:sz w:val="32"/>
@@ -11183,7 +11464,7 @@
 </file>
 
 <file path=word/numbering.xml><?xml version="1.0" encoding="utf-8"?>
-<w:numbering xmlns:wpc="http://schemas.microsoft.com/office/word/2010/wordprocessingCanvas" xmlns:cx="http://schemas.microsoft.com/office/drawing/2014/chartex" xmlns:cx1="http://schemas.microsoft.com/office/drawing/2015/9/8/chartex" xmlns:cx2="http://schemas.microsoft.com/office/drawing/2015/10/21/chartex" xmlns:cx3="http://schemas.microsoft.com/office/drawing/2016/5/9/chartex" xmlns:cx4="http://schemas.microsoft.com/office/drawing/2016/5/10/chartex" xmlns:cx5="http://schemas.microsoft.com/office/drawing/2016/5/11/chartex" xmlns:cx6="http://schemas.microsoft.com/office/drawing/2016/5/12/chartex" xmlns:cx7="http://schemas.microsoft.com/office/drawing/2016/5/13/chartex" xmlns:cx8="http://schemas.microsoft.com/office/drawing/2016/5/14/chartex" xmlns:mc="http://schemas.openxmlformats.org/markup-compatibility/2006" xmlns:aink="http://schemas.microsoft.com/office/drawing/2016/ink" xmlns:am3d="http://schemas.microsoft.com/office/drawing/2017/model3d" xmlns:o="urn:schemas-microsoft-com:office:office" xmlns:oel="http://schemas.microsoft.com/office/2019/extlst" xmlns:r="http://schemas.openxmlformats.org/officeDocument/2006/relationships" xmlns:m="http://schemas.openxmlformats.org/officeDocument/2006/math" xmlns:v="urn:schemas-microsoft-com:vml" xmlns:wp14="http://schemas.microsoft.com/office/word/2010/wordprocessingDrawing" xmlns:wp="http://schemas.openxmlformats.org/drawingml/2006/wordprocessingDrawing" xmlns:w10="urn:schemas-microsoft-com:office:word" xmlns:w="http://schemas.openxmlformats.org/wordprocessingml/2006/main" xmlns:w14="http://schemas.microsoft.com/office/word/2010/wordml" xmlns:w15="http://schemas.microsoft.com/office/word/2012/wordml" xmlns:w16cex="http://schemas.microsoft.com/office/word/2018/wordml/cex" xmlns:w16cid="http://schemas.microsoft.com/office/word/2016/wordml/cid" xmlns:w16="http://schemas.microsoft.com/office/word/2018/wordml" xmlns:w16du="http://schemas.microsoft.com/office/word/2023/wordml/word16du" xmlns:w16sdtdh="http://schemas.microsoft.com/office/word/2020/wordml/sdtdatahash" xmlns:w16se="http://schemas.microsoft.com/office/word/2015/wordml/symex" xmlns:wpg="http://schemas.microsoft.com/office/word/2010/wordprocessingGroup" xmlns:wpi="http://schemas.microsoft.com/office/word/2010/wordprocessingInk" xmlns:wne="http://schemas.microsoft.com/office/word/2006/wordml" xmlns:wps="http://schemas.microsoft.com/office/word/2010/wordprocessingShape" mc:Ignorable="w14 w15 w16se w16cid w16 w16cex w16sdtdh wp14">
+<w:numbering xmlns:wpc="http://schemas.microsoft.com/office/word/2010/wordprocessingCanvas" xmlns:cx="http://schemas.microsoft.com/office/drawing/2014/chartex" xmlns:cx1="http://schemas.microsoft.com/office/drawing/2015/9/8/chartex" xmlns:cx2="http://schemas.microsoft.com/office/drawing/2015/10/21/chartex" xmlns:cx3="http://schemas.microsoft.com/office/drawing/2016/5/9/chartex" xmlns:cx4="http://schemas.microsoft.com/office/drawing/2016/5/10/chartex" xmlns:cx5="http://schemas.microsoft.com/office/drawing/2016/5/11/chartex" xmlns:cx6="http://schemas.microsoft.com/office/drawing/2016/5/12/chartex" xmlns:cx7="http://schemas.microsoft.com/office/drawing/2016/5/13/chartex" xmlns:cx8="http://schemas.microsoft.com/office/drawing/2016/5/14/chartex" xmlns:mc="http://schemas.openxmlformats.org/markup-compatibility/2006" xmlns:aink="http://schemas.microsoft.com/office/drawing/2016/ink" xmlns:am3d="http://schemas.microsoft.com/office/drawing/2017/model3d" xmlns:o="urn:schemas-microsoft-com:office:office" xmlns:oel="http://schemas.microsoft.com/office/2019/extlst" xmlns:r="http://schemas.openxmlformats.org/officeDocument/2006/relationships" xmlns:m="http://schemas.openxmlformats.org/officeDocument/2006/math" xmlns:v="urn:schemas-microsoft-com:vml" xmlns:wp14="http://schemas.microsoft.com/office/word/2010/wordprocessingDrawing" xmlns:wp="http://schemas.openxmlformats.org/drawingml/2006/wordprocessingDrawing" xmlns:w10="urn:schemas-microsoft-com:office:word" xmlns:w="http://schemas.openxmlformats.org/wordprocessingml/2006/main" xmlns:w14="http://schemas.microsoft.com/office/word/2010/wordml" xmlns:w15="http://schemas.microsoft.com/office/word/2012/wordml" xmlns:w16cex="http://schemas.microsoft.com/office/word/2018/wordml/cex" xmlns:w16cid="http://schemas.microsoft.com/office/word/2016/wordml/cid" xmlns:w16="http://schemas.microsoft.com/office/word/2018/wordml" xmlns:w16sdtdh="http://schemas.microsoft.com/office/word/2020/wordml/sdtdatahash" xmlns:w16se="http://schemas.microsoft.com/office/word/2015/wordml/symex" xmlns:wpg="http://schemas.microsoft.com/office/word/2010/wordprocessingGroup" xmlns:wpi="http://schemas.microsoft.com/office/word/2010/wordprocessingInk" xmlns:wne="http://schemas.microsoft.com/office/word/2006/wordml" xmlns:wps="http://schemas.microsoft.com/office/word/2010/wordprocessingShape" mc:Ignorable="w14 w15 w16se w16cid w16 w16cex w16sdtdh wp14">
   <w:abstractNum w:abstractNumId="0" w15:restartNumberingAfterBreak="0">
     <w:nsid w:val="FFFFFF7C"/>
     <w:multiLevelType w:val="singleLevel"/>
@@ -11191,7 +11472,7 @@
     <w:lvl w:ilvl="0">
       <w:start w:val="1"/>
       <w:numFmt w:val="decimal"/>
-      <w:pStyle w:val="Listanumerada5"/>
+      <w:pStyle w:val="ListNumber5"/>
       <w:lvlText w:val="%1."/>
       <w:lvlJc w:val="left"/>
       <w:pPr>
@@ -11209,7 +11490,7 @@
     <w:lvl w:ilvl="0">
       <w:start w:val="1"/>
       <w:numFmt w:val="decimal"/>
-      <w:pStyle w:val="Listanumerada4"/>
+      <w:pStyle w:val="ListNumber4"/>
       <w:lvlText w:val="%1."/>
       <w:lvlJc w:val="left"/>
       <w:pPr>
@@ -11227,7 +11508,7 @@
     <w:lvl w:ilvl="0">
       <w:start w:val="1"/>
       <w:numFmt w:val="decimal"/>
-      <w:pStyle w:val="Listanumerada3"/>
+      <w:pStyle w:val="ListNumber3"/>
       <w:lvlText w:val="%1."/>
       <w:lvlJc w:val="left"/>
       <w:pPr>
@@ -11245,7 +11526,7 @@
     <w:lvl w:ilvl="0">
       <w:start w:val="1"/>
       <w:numFmt w:val="decimal"/>
-      <w:pStyle w:val="Listanumerada2"/>
+      <w:pStyle w:val="ListNumber2"/>
       <w:lvlText w:val="%1."/>
       <w:lvlJc w:val="left"/>
       <w:pPr>
@@ -11263,7 +11544,7 @@
     <w:lvl w:ilvl="0">
       <w:start w:val="1"/>
       <w:numFmt w:val="bullet"/>
-      <w:pStyle w:val="Listacommarcas5"/>
+      <w:pStyle w:val="ListBullet5"/>
       <w:lvlText w:val=""/>
       <w:lvlJc w:val="left"/>
       <w:pPr>
@@ -11284,7 +11565,7 @@
     <w:lvl w:ilvl="0">
       <w:start w:val="1"/>
       <w:numFmt w:val="bullet"/>
-      <w:pStyle w:val="Listacommarcas4"/>
+      <w:pStyle w:val="ListBullet4"/>
       <w:lvlText w:val=""/>
       <w:lvlJc w:val="left"/>
       <w:pPr>
@@ -11305,7 +11586,7 @@
     <w:lvl w:ilvl="0">
       <w:start w:val="1"/>
       <w:numFmt w:val="bullet"/>
-      <w:pStyle w:val="Listacommarcas3"/>
+      <w:pStyle w:val="ListBullet3"/>
       <w:lvlText w:val=""/>
       <w:lvlJc w:val="left"/>
       <w:pPr>
@@ -11326,7 +11607,7 @@
     <w:lvl w:ilvl="0">
       <w:start w:val="1"/>
       <w:numFmt w:val="bullet"/>
-      <w:pStyle w:val="Listacommarcas2"/>
+      <w:pStyle w:val="ListBullet2"/>
       <w:lvlText w:val=""/>
       <w:lvlJc w:val="left"/>
       <w:pPr>
@@ -11347,7 +11628,7 @@
     <w:lvl w:ilvl="0">
       <w:start w:val="1"/>
       <w:numFmt w:val="decimal"/>
-      <w:pStyle w:val="Listanumerada"/>
+      <w:pStyle w:val="ListNumber"/>
       <w:lvlText w:val="%1."/>
       <w:lvlJc w:val="left"/>
       <w:pPr>
@@ -11368,7 +11649,7 @@
     <w:lvl w:ilvl="0">
       <w:start w:val="1"/>
       <w:numFmt w:val="bullet"/>
-      <w:pStyle w:val="Listacommarcas"/>
+      <w:pStyle w:val="ListBullet"/>
       <w:lvlText w:val=""/>
       <w:lvlJc w:val="left"/>
       <w:pPr>
@@ -12531,11 +12812,11 @@
       <w:kern w:val="24"/>
     </w:rPr>
   </w:style>
-  <w:style w:type="paragraph" w:styleId="Ttulo1">
+  <w:style w:type="paragraph" w:styleId="Heading1">
     <w:name w:val="heading 1"/>
     <w:basedOn w:val="Normal"/>
     <w:next w:val="Normal"/>
-    <w:link w:val="Ttulo1Carter"/>
+    <w:link w:val="Heading1Char"/>
     <w:uiPriority w:val="9"/>
     <w:qFormat/>
     <w:rsid w:val="009A6A3B"/>
@@ -12552,11 +12833,11 @@
       <w:bCs/>
     </w:rPr>
   </w:style>
-  <w:style w:type="paragraph" w:styleId="Ttulo2">
+  <w:style w:type="paragraph" w:styleId="Heading2">
     <w:name w:val="heading 2"/>
     <w:basedOn w:val="Normal"/>
     <w:next w:val="Normal"/>
-    <w:link w:val="Ttulo2Carter"/>
+    <w:link w:val="Heading2Char"/>
     <w:uiPriority w:val="4"/>
     <w:unhideWhenUsed/>
     <w:qFormat/>
@@ -12573,11 +12854,11 @@
       <w:bCs/>
     </w:rPr>
   </w:style>
-  <w:style w:type="paragraph" w:styleId="Ttulo3">
+  <w:style w:type="paragraph" w:styleId="Heading3">
     <w:name w:val="heading 3"/>
     <w:basedOn w:val="Normal"/>
     <w:next w:val="Normal"/>
-    <w:link w:val="Ttulo3Carter"/>
+    <w:link w:val="Heading3Char"/>
     <w:uiPriority w:val="4"/>
     <w:unhideWhenUsed/>
     <w:qFormat/>
@@ -12593,11 +12874,11 @@
       <w:bCs/>
     </w:rPr>
   </w:style>
-  <w:style w:type="paragraph" w:styleId="Ttulo4">
+  <w:style w:type="paragraph" w:styleId="Heading4">
     <w:name w:val="heading 4"/>
     <w:basedOn w:val="Normal"/>
     <w:next w:val="Normal"/>
-    <w:link w:val="Ttulo4Carter"/>
+    <w:link w:val="Heading4Char"/>
     <w:uiPriority w:val="4"/>
     <w:unhideWhenUsed/>
     <w:qFormat/>
@@ -12615,11 +12896,11 @@
       <w:iCs/>
     </w:rPr>
   </w:style>
-  <w:style w:type="paragraph" w:styleId="Ttulo5">
+  <w:style w:type="paragraph" w:styleId="Heading5">
     <w:name w:val="heading 5"/>
     <w:basedOn w:val="Normal"/>
     <w:next w:val="Normal"/>
-    <w:link w:val="Ttulo5Carter"/>
+    <w:link w:val="Heading5Char"/>
     <w:uiPriority w:val="4"/>
     <w:unhideWhenUsed/>
     <w:qFormat/>
@@ -12635,11 +12916,11 @@
       <w:iCs/>
     </w:rPr>
   </w:style>
-  <w:style w:type="paragraph" w:styleId="Ttulo6">
+  <w:style w:type="paragraph" w:styleId="Heading6">
     <w:name w:val="heading 6"/>
     <w:basedOn w:val="Normal"/>
     <w:next w:val="Normal"/>
-    <w:link w:val="Ttulo6Carter"/>
+    <w:link w:val="Heading6Char"/>
     <w:uiPriority w:val="9"/>
     <w:semiHidden/>
     <w:qFormat/>
@@ -12656,11 +12937,11 @@
       <w:color w:val="6E6E6E" w:themeColor="accent1" w:themeShade="7F"/>
     </w:rPr>
   </w:style>
-  <w:style w:type="paragraph" w:styleId="Ttulo7">
+  <w:style w:type="paragraph" w:styleId="Heading7">
     <w:name w:val="heading 7"/>
     <w:basedOn w:val="Normal"/>
     <w:next w:val="Normal"/>
-    <w:link w:val="Ttulo7Carter"/>
+    <w:link w:val="Heading7Char"/>
     <w:uiPriority w:val="9"/>
     <w:semiHidden/>
     <w:qFormat/>
@@ -12679,11 +12960,11 @@
       <w:color w:val="6E6E6E" w:themeColor="accent1" w:themeShade="7F"/>
     </w:rPr>
   </w:style>
-  <w:style w:type="paragraph" w:styleId="Ttulo8">
+  <w:style w:type="paragraph" w:styleId="Heading8">
     <w:name w:val="heading 8"/>
     <w:basedOn w:val="Normal"/>
     <w:next w:val="Normal"/>
-    <w:link w:val="Ttulo8Carter"/>
+    <w:link w:val="Heading8Char"/>
     <w:uiPriority w:val="9"/>
     <w:semiHidden/>
     <w:qFormat/>
@@ -12702,11 +12983,11 @@
       <w:szCs w:val="21"/>
     </w:rPr>
   </w:style>
-  <w:style w:type="paragraph" w:styleId="Ttulo9">
+  <w:style w:type="paragraph" w:styleId="Heading9">
     <w:name w:val="heading 9"/>
     <w:basedOn w:val="Normal"/>
     <w:next w:val="Normal"/>
-    <w:link w:val="Ttulo9Carter"/>
+    <w:link w:val="Heading9Char"/>
     <w:uiPriority w:val="9"/>
     <w:semiHidden/>
     <w:qFormat/>
@@ -12727,13 +13008,13 @@
       <w:szCs w:val="21"/>
     </w:rPr>
   </w:style>
-  <w:style w:type="character" w:default="1" w:styleId="Tipodeletrapredefinidodopargrafo">
+  <w:style w:type="character" w:default="1" w:styleId="DefaultParagraphFont">
     <w:name w:val="Default Paragraph Font"/>
     <w:uiPriority w:val="1"/>
     <w:semiHidden/>
     <w:unhideWhenUsed/>
   </w:style>
-  <w:style w:type="table" w:default="1" w:styleId="Tabelanormal">
+  <w:style w:type="table" w:default="1" w:styleId="TableNormal">
     <w:name w:val="Normal Table"/>
     <w:uiPriority w:val="99"/>
     <w:semiHidden/>
@@ -12748,7 +13029,7 @@
       </w:tblCellMar>
     </w:tblPr>
   </w:style>
-  <w:style w:type="numbering" w:default="1" w:styleId="Semlista">
+  <w:style w:type="numbering" w:default="1" w:styleId="NoList">
     <w:name w:val="No List"/>
     <w:uiPriority w:val="99"/>
     <w:semiHidden/>
@@ -12769,10 +13050,10 @@
       <w:rFonts w:asciiTheme="majorHAnsi" w:eastAsiaTheme="majorEastAsia" w:hAnsiTheme="majorHAnsi" w:cstheme="majorBidi"/>
     </w:rPr>
   </w:style>
-  <w:style w:type="paragraph" w:styleId="Cabealho">
+  <w:style w:type="paragraph" w:styleId="Header">
     <w:name w:val="header"/>
     <w:basedOn w:val="Normal"/>
-    <w:link w:val="CabealhoCarter"/>
+    <w:link w:val="HeaderChar"/>
     <w:uiPriority w:val="99"/>
     <w:unhideWhenUsed/>
     <w:qFormat/>
@@ -12781,18 +13062,18 @@
       <w:ind w:firstLine="0"/>
     </w:pPr>
   </w:style>
-  <w:style w:type="character" w:customStyle="1" w:styleId="CabealhoCarter">
-    <w:name w:val="Cabeçalho Caráter"/>
-    <w:basedOn w:val="Tipodeletrapredefinidodopargrafo"/>
-    <w:link w:val="Cabealho"/>
+  <w:style w:type="character" w:customStyle="1" w:styleId="HeaderChar">
+    <w:name w:val="Header Char"/>
+    <w:basedOn w:val="DefaultParagraphFont"/>
+    <w:link w:val="Header"/>
     <w:uiPriority w:val="99"/>
     <w:rPr>
       <w:kern w:val="24"/>
     </w:rPr>
   </w:style>
-  <w:style w:type="character" w:styleId="Forte">
+  <w:style w:type="character" w:styleId="Strong">
     <w:name w:val="Strong"/>
-    <w:basedOn w:val="Tipodeletrapredefinidodopargrafo"/>
+    <w:basedOn w:val="DefaultParagraphFont"/>
     <w:uiPriority w:val="22"/>
     <w:unhideWhenUsed/>
     <w:qFormat/>
@@ -12803,9 +13084,9 @@
       <w:smallCaps w:val="0"/>
     </w:rPr>
   </w:style>
-  <w:style w:type="character" w:styleId="TextodoMarcadordePosio">
+  <w:style w:type="character" w:styleId="PlaceholderText">
     <w:name w:val="Placeholder Text"/>
-    <w:basedOn w:val="Tipodeletrapredefinidodopargrafo"/>
+    <w:basedOn w:val="DefaultParagraphFont"/>
     <w:uiPriority w:val="99"/>
     <w:semiHidden/>
     <w:rsid w:val="005D3A03"/>
@@ -12813,7 +13094,7 @@
       <w:color w:val="404040" w:themeColor="text1" w:themeTint="BF"/>
     </w:rPr>
   </w:style>
-  <w:style w:type="paragraph" w:styleId="SemEspaamento">
+  <w:style w:type="paragraph" w:styleId="NoSpacing">
     <w:name w:val="No Spacing"/>
     <w:aliases w:val="No Indent"/>
     <w:uiPriority w:val="3"/>
@@ -12822,10 +13103,10 @@
       <w:ind w:firstLine="0"/>
     </w:pPr>
   </w:style>
-  <w:style w:type="character" w:customStyle="1" w:styleId="Ttulo1Carter">
-    <w:name w:val="Título 1 Caráter"/>
-    <w:basedOn w:val="Tipodeletrapredefinidodopargrafo"/>
-    <w:link w:val="Ttulo1"/>
+  <w:style w:type="character" w:customStyle="1" w:styleId="Heading1Char">
+    <w:name w:val="Heading 1 Char"/>
+    <w:basedOn w:val="DefaultParagraphFont"/>
+    <w:link w:val="Heading1"/>
     <w:uiPriority w:val="9"/>
     <w:rPr>
       <w:rFonts w:asciiTheme="majorHAnsi" w:eastAsiaTheme="majorEastAsia" w:hAnsiTheme="majorHAnsi" w:cstheme="majorBidi"/>
@@ -12834,10 +13115,10 @@
       <w:kern w:val="24"/>
     </w:rPr>
   </w:style>
-  <w:style w:type="character" w:customStyle="1" w:styleId="Ttulo2Carter">
-    <w:name w:val="Título 2 Caráter"/>
-    <w:basedOn w:val="Tipodeletrapredefinidodopargrafo"/>
-    <w:link w:val="Ttulo2"/>
+  <w:style w:type="character" w:customStyle="1" w:styleId="Heading2Char">
+    <w:name w:val="Heading 2 Char"/>
+    <w:basedOn w:val="DefaultParagraphFont"/>
+    <w:link w:val="Heading2"/>
     <w:uiPriority w:val="4"/>
     <w:rPr>
       <w:rFonts w:asciiTheme="majorHAnsi" w:eastAsiaTheme="majorEastAsia" w:hAnsiTheme="majorHAnsi" w:cstheme="majorBidi"/>
@@ -12846,10 +13127,10 @@
       <w:kern w:val="24"/>
     </w:rPr>
   </w:style>
-  <w:style w:type="paragraph" w:styleId="Ttulo">
+  <w:style w:type="paragraph" w:styleId="Title">
     <w:name w:val="Title"/>
     <w:basedOn w:val="Normal"/>
-    <w:link w:val="TtuloCarter"/>
+    <w:link w:val="TitleChar"/>
     <w:qFormat/>
     <w:pPr>
       <w:spacing w:before="2400"/>
@@ -12861,19 +13142,19 @@
       <w:rFonts w:asciiTheme="majorHAnsi" w:eastAsiaTheme="majorEastAsia" w:hAnsiTheme="majorHAnsi" w:cstheme="majorBidi"/>
     </w:rPr>
   </w:style>
-  <w:style w:type="character" w:customStyle="1" w:styleId="TtuloCarter">
-    <w:name w:val="Título Caráter"/>
-    <w:basedOn w:val="Tipodeletrapredefinidodopargrafo"/>
-    <w:link w:val="Ttulo"/>
+  <w:style w:type="character" w:customStyle="1" w:styleId="TitleChar">
+    <w:name w:val="Title Char"/>
+    <w:basedOn w:val="DefaultParagraphFont"/>
+    <w:link w:val="Title"/>
     <w:rsid w:val="008C5323"/>
     <w:rPr>
       <w:rFonts w:asciiTheme="majorHAnsi" w:eastAsiaTheme="majorEastAsia" w:hAnsiTheme="majorHAnsi" w:cstheme="majorBidi"/>
       <w:kern w:val="24"/>
     </w:rPr>
   </w:style>
-  <w:style w:type="character" w:styleId="nfase">
+  <w:style w:type="character" w:styleId="Emphasis">
     <w:name w:val="Emphasis"/>
-    <w:basedOn w:val="Tipodeletrapredefinidodopargrafo"/>
+    <w:basedOn w:val="DefaultParagraphFont"/>
     <w:uiPriority w:val="4"/>
     <w:unhideWhenUsed/>
     <w:qFormat/>
@@ -12882,10 +13163,10 @@
       <w:iCs/>
     </w:rPr>
   </w:style>
-  <w:style w:type="character" w:customStyle="1" w:styleId="Ttulo3Carter">
-    <w:name w:val="Título 3 Caráter"/>
-    <w:basedOn w:val="Tipodeletrapredefinidodopargrafo"/>
-    <w:link w:val="Ttulo3"/>
+  <w:style w:type="character" w:customStyle="1" w:styleId="Heading3Char">
+    <w:name w:val="Heading 3 Char"/>
+    <w:basedOn w:val="DefaultParagraphFont"/>
+    <w:link w:val="Heading3"/>
     <w:uiPriority w:val="4"/>
     <w:rsid w:val="00C31D30"/>
     <w:rPr>
@@ -12895,10 +13176,10 @@
       <w:kern w:val="24"/>
     </w:rPr>
   </w:style>
-  <w:style w:type="character" w:customStyle="1" w:styleId="Ttulo4Carter">
-    <w:name w:val="Título 4 Caráter"/>
-    <w:basedOn w:val="Tipodeletrapredefinidodopargrafo"/>
-    <w:link w:val="Ttulo4"/>
+  <w:style w:type="character" w:customStyle="1" w:styleId="Heading4Char">
+    <w:name w:val="Heading 4 Char"/>
+    <w:basedOn w:val="DefaultParagraphFont"/>
+    <w:link w:val="Heading4"/>
     <w:uiPriority w:val="4"/>
     <w:rsid w:val="00C31D30"/>
     <w:rPr>
@@ -12910,10 +13191,10 @@
       <w:kern w:val="24"/>
     </w:rPr>
   </w:style>
-  <w:style w:type="character" w:customStyle="1" w:styleId="Ttulo5Carter">
-    <w:name w:val="Título 5 Caráter"/>
-    <w:basedOn w:val="Tipodeletrapredefinidodopargrafo"/>
-    <w:link w:val="Ttulo5"/>
+  <w:style w:type="character" w:customStyle="1" w:styleId="Heading5Char">
+    <w:name w:val="Heading 5 Char"/>
+    <w:basedOn w:val="DefaultParagraphFont"/>
+    <w:link w:val="Heading5"/>
     <w:uiPriority w:val="4"/>
     <w:rsid w:val="00C31D30"/>
     <w:rPr>
@@ -12923,10 +13204,10 @@
       <w:kern w:val="24"/>
     </w:rPr>
   </w:style>
-  <w:style w:type="paragraph" w:styleId="Textodebalo">
+  <w:style w:type="paragraph" w:styleId="BalloonText">
     <w:name w:val="Balloon Text"/>
     <w:basedOn w:val="Normal"/>
-    <w:link w:val="TextodebaloCarter"/>
+    <w:link w:val="BalloonTextChar"/>
     <w:uiPriority w:val="99"/>
     <w:semiHidden/>
     <w:unhideWhenUsed/>
@@ -12941,10 +13222,10 @@
       <w:szCs w:val="18"/>
     </w:rPr>
   </w:style>
-  <w:style w:type="character" w:customStyle="1" w:styleId="TextodebaloCarter">
-    <w:name w:val="Texto de balão Caráter"/>
-    <w:basedOn w:val="Tipodeletrapredefinidodopargrafo"/>
-    <w:link w:val="Textodebalo"/>
+  <w:style w:type="character" w:customStyle="1" w:styleId="BalloonTextChar">
+    <w:name w:val="Balloon Text Char"/>
+    <w:basedOn w:val="DefaultParagraphFont"/>
+    <w:link w:val="BalloonText"/>
     <w:uiPriority w:val="99"/>
     <w:semiHidden/>
     <w:rsid w:val="00FF2002"/>
@@ -12955,7 +13236,7 @@
       <w:szCs w:val="18"/>
     </w:rPr>
   </w:style>
-  <w:style w:type="paragraph" w:styleId="Bibliografia">
+  <w:style w:type="paragraph" w:styleId="Bibliography">
     <w:name w:val="Bibliography"/>
     <w:basedOn w:val="Normal"/>
     <w:next w:val="Normal"/>
@@ -12966,7 +13247,7 @@
       <w:ind w:left="720" w:hanging="720"/>
     </w:pPr>
   </w:style>
-  <w:style w:type="paragraph" w:styleId="Textodebloco">
+  <w:style w:type="paragraph" w:styleId="BlockText">
     <w:name w:val="Block Text"/>
     <w:basedOn w:val="Normal"/>
     <w:uiPriority w:val="99"/>
@@ -12988,10 +13269,10 @@
       <w:color w:val="595959" w:themeColor="text1" w:themeTint="A6"/>
     </w:rPr>
   </w:style>
-  <w:style w:type="paragraph" w:styleId="Corpodetexto">
+  <w:style w:type="paragraph" w:styleId="BodyText">
     <w:name w:val="Body Text"/>
     <w:basedOn w:val="Normal"/>
-    <w:link w:val="CorpodetextoCarter"/>
+    <w:link w:val="BodyTextChar"/>
     <w:uiPriority w:val="99"/>
     <w:semiHidden/>
     <w:unhideWhenUsed/>
@@ -13000,20 +13281,20 @@
       <w:ind w:firstLine="0"/>
     </w:pPr>
   </w:style>
-  <w:style w:type="character" w:customStyle="1" w:styleId="CorpodetextoCarter">
-    <w:name w:val="Corpo de texto Caráter"/>
-    <w:basedOn w:val="Tipodeletrapredefinidodopargrafo"/>
-    <w:link w:val="Corpodetexto"/>
+  <w:style w:type="character" w:customStyle="1" w:styleId="BodyTextChar">
+    <w:name w:val="Body Text Char"/>
+    <w:basedOn w:val="DefaultParagraphFont"/>
+    <w:link w:val="BodyText"/>
     <w:uiPriority w:val="99"/>
     <w:semiHidden/>
     <w:rPr>
       <w:kern w:val="24"/>
     </w:rPr>
   </w:style>
-  <w:style w:type="paragraph" w:styleId="Corpodetexto2">
+  <w:style w:type="paragraph" w:styleId="BodyText2">
     <w:name w:val="Body Text 2"/>
     <w:basedOn w:val="Normal"/>
-    <w:link w:val="Corpodetexto2Carter"/>
+    <w:link w:val="BodyText2Char"/>
     <w:uiPriority w:val="99"/>
     <w:semiHidden/>
     <w:unhideWhenUsed/>
@@ -13022,20 +13303,20 @@
       <w:ind w:firstLine="0"/>
     </w:pPr>
   </w:style>
-  <w:style w:type="character" w:customStyle="1" w:styleId="Corpodetexto2Carter">
-    <w:name w:val="Corpo de texto 2 Caráter"/>
-    <w:basedOn w:val="Tipodeletrapredefinidodopargrafo"/>
-    <w:link w:val="Corpodetexto2"/>
+  <w:style w:type="character" w:customStyle="1" w:styleId="BodyText2Char">
+    <w:name w:val="Body Text 2 Char"/>
+    <w:basedOn w:val="DefaultParagraphFont"/>
+    <w:link w:val="BodyText2"/>
     <w:uiPriority w:val="99"/>
     <w:semiHidden/>
     <w:rPr>
       <w:kern w:val="24"/>
     </w:rPr>
   </w:style>
-  <w:style w:type="paragraph" w:styleId="Corpodetexto3">
+  <w:style w:type="paragraph" w:styleId="BodyText3">
     <w:name w:val="Body Text 3"/>
     <w:basedOn w:val="Normal"/>
-    <w:link w:val="Corpodetexto3Carter"/>
+    <w:link w:val="BodyText3Char"/>
     <w:uiPriority w:val="99"/>
     <w:semiHidden/>
     <w:unhideWhenUsed/>
@@ -13049,10 +13330,10 @@
       <w:szCs w:val="16"/>
     </w:rPr>
   </w:style>
-  <w:style w:type="character" w:customStyle="1" w:styleId="Corpodetexto3Carter">
-    <w:name w:val="Corpo de texto 3 Caráter"/>
-    <w:basedOn w:val="Tipodeletrapredefinidodopargrafo"/>
-    <w:link w:val="Corpodetexto3"/>
+  <w:style w:type="character" w:customStyle="1" w:styleId="BodyText3Char">
+    <w:name w:val="Body Text 3 Char"/>
+    <w:basedOn w:val="DefaultParagraphFont"/>
+    <w:link w:val="BodyText3"/>
     <w:uiPriority w:val="99"/>
     <w:semiHidden/>
     <w:rsid w:val="00FF2002"/>
@@ -13062,10 +13343,10 @@
       <w:szCs w:val="16"/>
     </w:rPr>
   </w:style>
-  <w:style w:type="paragraph" w:styleId="Primeiroavanodecorpodetexto">
+  <w:style w:type="paragraph" w:styleId="BodyTextFirstIndent">
     <w:name w:val="Body Text First Indent"/>
-    <w:basedOn w:val="Corpodetexto"/>
-    <w:link w:val="PrimeiroavanodecorpodetextoCarter"/>
+    <w:basedOn w:val="BodyText"/>
+    <w:link w:val="BodyTextFirstIndentChar"/>
     <w:uiPriority w:val="99"/>
     <w:semiHidden/>
     <w:unhideWhenUsed/>
@@ -13073,20 +13354,20 @@
       <w:spacing w:after="0"/>
     </w:pPr>
   </w:style>
-  <w:style w:type="character" w:customStyle="1" w:styleId="PrimeiroavanodecorpodetextoCarter">
-    <w:name w:val="Primeiro avanço de corpo de texto Caráter"/>
-    <w:basedOn w:val="CorpodetextoCarter"/>
-    <w:link w:val="Primeiroavanodecorpodetexto"/>
+  <w:style w:type="character" w:customStyle="1" w:styleId="BodyTextFirstIndentChar">
+    <w:name w:val="Body Text First Indent Char"/>
+    <w:basedOn w:val="BodyTextChar"/>
+    <w:link w:val="BodyTextFirstIndent"/>
     <w:uiPriority w:val="99"/>
     <w:semiHidden/>
     <w:rPr>
       <w:kern w:val="24"/>
     </w:rPr>
   </w:style>
-  <w:style w:type="paragraph" w:styleId="Avanodecorpodetexto">
+  <w:style w:type="paragraph" w:styleId="BodyTextIndent">
     <w:name w:val="Body Text Indent"/>
     <w:basedOn w:val="Normal"/>
-    <w:link w:val="AvanodecorpodetextoCarter"/>
+    <w:link w:val="BodyTextIndentChar"/>
     <w:uiPriority w:val="99"/>
     <w:semiHidden/>
     <w:unhideWhenUsed/>
@@ -13095,20 +13376,20 @@
       <w:ind w:left="360" w:firstLine="0"/>
     </w:pPr>
   </w:style>
-  <w:style w:type="character" w:customStyle="1" w:styleId="AvanodecorpodetextoCarter">
-    <w:name w:val="Avanço de corpo de texto Caráter"/>
-    <w:basedOn w:val="Tipodeletrapredefinidodopargrafo"/>
-    <w:link w:val="Avanodecorpodetexto"/>
+  <w:style w:type="character" w:customStyle="1" w:styleId="BodyTextIndentChar">
+    <w:name w:val="Body Text Indent Char"/>
+    <w:basedOn w:val="DefaultParagraphFont"/>
+    <w:link w:val="BodyTextIndent"/>
     <w:uiPriority w:val="99"/>
     <w:semiHidden/>
     <w:rPr>
       <w:kern w:val="24"/>
     </w:rPr>
   </w:style>
-  <w:style w:type="paragraph" w:styleId="Primeiroavanodecorpodetexto2">
+  <w:style w:type="paragraph" w:styleId="BodyTextFirstIndent2">
     <w:name w:val="Body Text First Indent 2"/>
-    <w:basedOn w:val="Avanodecorpodetexto"/>
-    <w:link w:val="Primeiroavanodecorpodetexto2Carter"/>
+    <w:basedOn w:val="BodyTextIndent"/>
+    <w:link w:val="BodyTextFirstIndent2Char"/>
     <w:uiPriority w:val="99"/>
     <w:semiHidden/>
     <w:unhideWhenUsed/>
@@ -13116,20 +13397,20 @@
       <w:spacing w:after="0"/>
     </w:pPr>
   </w:style>
-  <w:style w:type="character" w:customStyle="1" w:styleId="Primeiroavanodecorpodetexto2Carter">
-    <w:name w:val="Primeiro avanço de corpo de texto 2 Caráter"/>
-    <w:basedOn w:val="AvanodecorpodetextoCarter"/>
-    <w:link w:val="Primeiroavanodecorpodetexto2"/>
+  <w:style w:type="character" w:customStyle="1" w:styleId="BodyTextFirstIndent2Char">
+    <w:name w:val="Body Text First Indent 2 Char"/>
+    <w:basedOn w:val="BodyTextIndentChar"/>
+    <w:link w:val="BodyTextFirstIndent2"/>
     <w:uiPriority w:val="99"/>
     <w:semiHidden/>
     <w:rPr>
       <w:kern w:val="24"/>
     </w:rPr>
   </w:style>
-  <w:style w:type="paragraph" w:styleId="Avanodecorpodetexto2">
+  <w:style w:type="paragraph" w:styleId="BodyTextIndent2">
     <w:name w:val="Body Text Indent 2"/>
     <w:basedOn w:val="Normal"/>
-    <w:link w:val="Avanodecorpodetexto2Carter"/>
+    <w:link w:val="BodyTextIndent2Char"/>
     <w:uiPriority w:val="99"/>
     <w:semiHidden/>
     <w:unhideWhenUsed/>
@@ -13138,20 +13419,20 @@
       <w:ind w:left="360" w:firstLine="0"/>
     </w:pPr>
   </w:style>
-  <w:style w:type="character" w:customStyle="1" w:styleId="Avanodecorpodetexto2Carter">
-    <w:name w:val="Avanço de corpo de texto 2 Caráter"/>
-    <w:basedOn w:val="Tipodeletrapredefinidodopargrafo"/>
-    <w:link w:val="Avanodecorpodetexto2"/>
+  <w:style w:type="character" w:customStyle="1" w:styleId="BodyTextIndent2Char">
+    <w:name w:val="Body Text Indent 2 Char"/>
+    <w:basedOn w:val="DefaultParagraphFont"/>
+    <w:link w:val="BodyTextIndent2"/>
     <w:uiPriority w:val="99"/>
     <w:semiHidden/>
     <w:rPr>
       <w:kern w:val="24"/>
     </w:rPr>
   </w:style>
-  <w:style w:type="paragraph" w:styleId="Avanodecorpodetexto3">
+  <w:style w:type="paragraph" w:styleId="BodyTextIndent3">
     <w:name w:val="Body Text Indent 3"/>
     <w:basedOn w:val="Normal"/>
-    <w:link w:val="Avanodecorpodetexto3Carter"/>
+    <w:link w:val="BodyTextIndent3Char"/>
     <w:uiPriority w:val="99"/>
     <w:semiHidden/>
     <w:unhideWhenUsed/>
@@ -13165,10 +13446,10 @@
       <w:szCs w:val="16"/>
     </w:rPr>
   </w:style>
-  <w:style w:type="character" w:customStyle="1" w:styleId="Avanodecorpodetexto3Carter">
-    <w:name w:val="Avanço de corpo de texto 3 Caráter"/>
-    <w:basedOn w:val="Tipodeletrapredefinidodopargrafo"/>
-    <w:link w:val="Avanodecorpodetexto3"/>
+  <w:style w:type="character" w:customStyle="1" w:styleId="BodyTextIndent3Char">
+    <w:name w:val="Body Text Indent 3 Char"/>
+    <w:basedOn w:val="DefaultParagraphFont"/>
+    <w:link w:val="BodyTextIndent3"/>
     <w:uiPriority w:val="99"/>
     <w:semiHidden/>
     <w:rsid w:val="00FF2002"/>
@@ -13178,7 +13459,7 @@
       <w:szCs w:val="16"/>
     </w:rPr>
   </w:style>
-  <w:style w:type="paragraph" w:styleId="Legenda">
+  <w:style w:type="paragraph" w:styleId="Caption">
     <w:name w:val="caption"/>
     <w:basedOn w:val="Normal"/>
     <w:next w:val="Normal"/>
@@ -13199,10 +13480,10 @@
       <w:szCs w:val="18"/>
     </w:rPr>
   </w:style>
-  <w:style w:type="paragraph" w:styleId="Rematedecarta">
+  <w:style w:type="paragraph" w:styleId="Closing">
     <w:name w:val="Closing"/>
     <w:basedOn w:val="Normal"/>
-    <w:link w:val="RematedecartaCarter"/>
+    <w:link w:val="ClosingChar"/>
     <w:uiPriority w:val="99"/>
     <w:semiHidden/>
     <w:unhideWhenUsed/>
@@ -13211,20 +13492,20 @@
       <w:ind w:left="4320" w:firstLine="0"/>
     </w:pPr>
   </w:style>
-  <w:style w:type="character" w:customStyle="1" w:styleId="RematedecartaCarter">
-    <w:name w:val="Remate de carta Caráter"/>
-    <w:basedOn w:val="Tipodeletrapredefinidodopargrafo"/>
-    <w:link w:val="Rematedecarta"/>
+  <w:style w:type="character" w:customStyle="1" w:styleId="ClosingChar">
+    <w:name w:val="Closing Char"/>
+    <w:basedOn w:val="DefaultParagraphFont"/>
+    <w:link w:val="Closing"/>
     <w:uiPriority w:val="99"/>
     <w:semiHidden/>
     <w:rPr>
       <w:kern w:val="24"/>
     </w:rPr>
   </w:style>
-  <w:style w:type="paragraph" w:styleId="Textodecomentrio">
+  <w:style w:type="paragraph" w:styleId="CommentText">
     <w:name w:val="annotation text"/>
     <w:basedOn w:val="Normal"/>
-    <w:link w:val="TextodecomentrioCarter"/>
+    <w:link w:val="CommentTextChar"/>
     <w:uiPriority w:val="99"/>
     <w:semiHidden/>
     <w:unhideWhenUsed/>
@@ -13238,10 +13519,10 @@
       <w:szCs w:val="20"/>
     </w:rPr>
   </w:style>
-  <w:style w:type="character" w:customStyle="1" w:styleId="TextodecomentrioCarter">
-    <w:name w:val="Texto de comentário Caráter"/>
-    <w:basedOn w:val="Tipodeletrapredefinidodopargrafo"/>
-    <w:link w:val="Textodecomentrio"/>
+  <w:style w:type="character" w:customStyle="1" w:styleId="CommentTextChar">
+    <w:name w:val="Comment Text Char"/>
+    <w:basedOn w:val="DefaultParagraphFont"/>
+    <w:link w:val="CommentText"/>
     <w:uiPriority w:val="99"/>
     <w:semiHidden/>
     <w:rsid w:val="00FF2002"/>
@@ -13251,11 +13532,11 @@
       <w:szCs w:val="20"/>
     </w:rPr>
   </w:style>
-  <w:style w:type="paragraph" w:styleId="Assuntodecomentrio">
+  <w:style w:type="paragraph" w:styleId="CommentSubject">
     <w:name w:val="annotation subject"/>
-    <w:basedOn w:val="Textodecomentrio"/>
-    <w:next w:val="Textodecomentrio"/>
-    <w:link w:val="AssuntodecomentrioCarter"/>
+    <w:basedOn w:val="CommentText"/>
+    <w:next w:val="CommentText"/>
+    <w:link w:val="CommentSubjectChar"/>
     <w:uiPriority w:val="99"/>
     <w:semiHidden/>
     <w:unhideWhenUsed/>
@@ -13264,10 +13545,10 @@
       <w:bCs/>
     </w:rPr>
   </w:style>
-  <w:style w:type="character" w:customStyle="1" w:styleId="AssuntodecomentrioCarter">
-    <w:name w:val="Assunto de comentário Caráter"/>
-    <w:basedOn w:val="TextodecomentrioCarter"/>
-    <w:link w:val="Assuntodecomentrio"/>
+  <w:style w:type="character" w:customStyle="1" w:styleId="CommentSubjectChar">
+    <w:name w:val="Comment Subject Char"/>
+    <w:basedOn w:val="CommentTextChar"/>
+    <w:link w:val="CommentSubject"/>
     <w:uiPriority w:val="99"/>
     <w:semiHidden/>
     <w:rPr>
@@ -13278,11 +13559,11 @@
       <w:szCs w:val="20"/>
     </w:rPr>
   </w:style>
-  <w:style w:type="paragraph" w:styleId="Data">
+  <w:style w:type="paragraph" w:styleId="Date">
     <w:name w:val="Date"/>
     <w:basedOn w:val="Normal"/>
     <w:next w:val="Normal"/>
-    <w:link w:val="DataCarter"/>
+    <w:link w:val="DateChar"/>
     <w:uiPriority w:val="99"/>
     <w:semiHidden/>
     <w:unhideWhenUsed/>
@@ -13290,20 +13571,20 @@
       <w:ind w:firstLine="0"/>
     </w:pPr>
   </w:style>
-  <w:style w:type="character" w:customStyle="1" w:styleId="DataCarter">
-    <w:name w:val="Data Caráter"/>
-    <w:basedOn w:val="Tipodeletrapredefinidodopargrafo"/>
-    <w:link w:val="Data"/>
+  <w:style w:type="character" w:customStyle="1" w:styleId="DateChar">
+    <w:name w:val="Date Char"/>
+    <w:basedOn w:val="DefaultParagraphFont"/>
+    <w:link w:val="Date"/>
     <w:uiPriority w:val="99"/>
     <w:semiHidden/>
     <w:rPr>
       <w:kern w:val="24"/>
     </w:rPr>
   </w:style>
-  <w:style w:type="paragraph" w:styleId="Mapadodocumento">
+  <w:style w:type="paragraph" w:styleId="DocumentMap">
     <w:name w:val="Document Map"/>
     <w:basedOn w:val="Normal"/>
-    <w:link w:val="MapadodocumentoCarter"/>
+    <w:link w:val="DocumentMapChar"/>
     <w:uiPriority w:val="99"/>
     <w:semiHidden/>
     <w:unhideWhenUsed/>
@@ -13318,10 +13599,10 @@
       <w:szCs w:val="16"/>
     </w:rPr>
   </w:style>
-  <w:style w:type="character" w:customStyle="1" w:styleId="MapadodocumentoCarter">
-    <w:name w:val="Mapa do documento Caráter"/>
-    <w:basedOn w:val="Tipodeletrapredefinidodopargrafo"/>
-    <w:link w:val="Mapadodocumento"/>
+  <w:style w:type="character" w:customStyle="1" w:styleId="DocumentMapChar">
+    <w:name w:val="Document Map Char"/>
+    <w:basedOn w:val="DefaultParagraphFont"/>
+    <w:link w:val="DocumentMap"/>
     <w:uiPriority w:val="99"/>
     <w:semiHidden/>
     <w:rsid w:val="00FF2002"/>
@@ -13332,10 +13613,10 @@
       <w:szCs w:val="16"/>
     </w:rPr>
   </w:style>
-  <w:style w:type="paragraph" w:styleId="Assinaturadecorreioeletrnico">
+  <w:style w:type="paragraph" w:styleId="E-mailSignature">
     <w:name w:val="E-mail Signature"/>
     <w:basedOn w:val="Normal"/>
-    <w:link w:val="AssinaturadecorreioeletrnicoCarter"/>
+    <w:link w:val="E-mailSignatureChar"/>
     <w:uiPriority w:val="99"/>
     <w:semiHidden/>
     <w:unhideWhenUsed/>
@@ -13344,20 +13625,20 @@
       <w:ind w:firstLine="0"/>
     </w:pPr>
   </w:style>
-  <w:style w:type="character" w:customStyle="1" w:styleId="AssinaturadecorreioeletrnicoCarter">
-    <w:name w:val="Assinatura de correio eletrónico Caráter"/>
-    <w:basedOn w:val="Tipodeletrapredefinidodopargrafo"/>
-    <w:link w:val="Assinaturadecorreioeletrnico"/>
+  <w:style w:type="character" w:customStyle="1" w:styleId="E-mailSignatureChar">
+    <w:name w:val="E-mail Signature Char"/>
+    <w:basedOn w:val="DefaultParagraphFont"/>
+    <w:link w:val="E-mailSignature"/>
     <w:uiPriority w:val="99"/>
     <w:semiHidden/>
     <w:rPr>
       <w:kern w:val="24"/>
     </w:rPr>
   </w:style>
-  <w:style w:type="paragraph" w:styleId="Textodenotaderodap">
+  <w:style w:type="paragraph" w:styleId="FootnoteText">
     <w:name w:val="footnote text"/>
     <w:basedOn w:val="Normal"/>
-    <w:link w:val="TextodenotaderodapCarter"/>
+    <w:link w:val="FootnoteTextChar"/>
     <w:uiPriority w:val="99"/>
     <w:semiHidden/>
     <w:unhideWhenUsed/>
@@ -13370,10 +13651,10 @@
       <w:szCs w:val="20"/>
     </w:rPr>
   </w:style>
-  <w:style w:type="character" w:customStyle="1" w:styleId="TextodenotaderodapCarter">
-    <w:name w:val="Texto de nota de rodapé Caráter"/>
-    <w:basedOn w:val="Tipodeletrapredefinidodopargrafo"/>
-    <w:link w:val="Textodenotaderodap"/>
+  <w:style w:type="character" w:customStyle="1" w:styleId="FootnoteTextChar">
+    <w:name w:val="Footnote Text Char"/>
+    <w:basedOn w:val="DefaultParagraphFont"/>
+    <w:link w:val="FootnoteText"/>
     <w:uiPriority w:val="99"/>
     <w:semiHidden/>
     <w:rsid w:val="00FF2002"/>
@@ -13383,7 +13664,7 @@
       <w:szCs w:val="20"/>
     </w:rPr>
   </w:style>
-  <w:style w:type="paragraph" w:styleId="Destinatrio">
+  <w:style w:type="paragraph" w:styleId="EnvelopeAddress">
     <w:name w:val="envelope address"/>
     <w:basedOn w:val="Normal"/>
     <w:uiPriority w:val="99"/>
@@ -13398,7 +13679,7 @@
       <w:rFonts w:asciiTheme="majorHAnsi" w:eastAsiaTheme="majorEastAsia" w:hAnsiTheme="majorHAnsi" w:cstheme="majorBidi"/>
     </w:rPr>
   </w:style>
-  <w:style w:type="paragraph" w:styleId="Remetente">
+  <w:style w:type="paragraph" w:styleId="EnvelopeReturn">
     <w:name w:val="envelope return"/>
     <w:basedOn w:val="Normal"/>
     <w:uiPriority w:val="99"/>
@@ -13415,10 +13696,10 @@
       <w:szCs w:val="20"/>
     </w:rPr>
   </w:style>
-  <w:style w:type="paragraph" w:styleId="Rodap">
+  <w:style w:type="paragraph" w:styleId="Footer">
     <w:name w:val="footer"/>
     <w:basedOn w:val="Normal"/>
-    <w:link w:val="RodapCarter"/>
+    <w:link w:val="FooterChar"/>
     <w:uiPriority w:val="99"/>
     <w:unhideWhenUsed/>
     <w:rsid w:val="008002C0"/>
@@ -13427,19 +13708,19 @@
       <w:ind w:firstLine="0"/>
     </w:pPr>
   </w:style>
-  <w:style w:type="character" w:customStyle="1" w:styleId="RodapCarter">
-    <w:name w:val="Rodapé Caráter"/>
-    <w:basedOn w:val="Tipodeletrapredefinidodopargrafo"/>
-    <w:link w:val="Rodap"/>
+  <w:style w:type="character" w:customStyle="1" w:styleId="FooterChar">
+    <w:name w:val="Footer Char"/>
+    <w:basedOn w:val="DefaultParagraphFont"/>
+    <w:link w:val="Footer"/>
     <w:uiPriority w:val="99"/>
     <w:rsid w:val="008002C0"/>
     <w:rPr>
       <w:kern w:val="24"/>
     </w:rPr>
   </w:style>
-  <w:style w:type="table" w:styleId="TabelacomGrelha">
+  <w:style w:type="table" w:styleId="TableGrid">
     <w:name w:val="Table Grid"/>
-    <w:basedOn w:val="Tabelanormal"/>
+    <w:basedOn w:val="TableNormal"/>
     <w:uiPriority w:val="39"/>
     <w:pPr>
       <w:spacing w:line="240" w:lineRule="auto"/>
@@ -13455,9 +13736,9 @@
       </w:tblBorders>
     </w:tblPr>
   </w:style>
-  <w:style w:type="table" w:styleId="TabelacomGrelhaClara">
+  <w:style w:type="table" w:styleId="TableGridLight">
     <w:name w:val="Grid Table Light"/>
-    <w:basedOn w:val="Tabelanormal"/>
+    <w:basedOn w:val="TableNormal"/>
     <w:uiPriority w:val="40"/>
     <w:pPr>
       <w:spacing w:line="240" w:lineRule="auto"/>
@@ -13473,10 +13754,10 @@
       </w:tblBorders>
     </w:tblPr>
   </w:style>
-  <w:style w:type="character" w:customStyle="1" w:styleId="Ttulo6Carter">
-    <w:name w:val="Título 6 Caráter"/>
-    <w:basedOn w:val="Tipodeletrapredefinidodopargrafo"/>
-    <w:link w:val="Ttulo6"/>
+  <w:style w:type="character" w:customStyle="1" w:styleId="Heading6Char">
+    <w:name w:val="Heading 6 Char"/>
+    <w:basedOn w:val="DefaultParagraphFont"/>
+    <w:link w:val="Heading6"/>
     <w:uiPriority w:val="9"/>
     <w:semiHidden/>
     <w:rPr>
@@ -13485,10 +13766,10 @@
       <w:kern w:val="24"/>
     </w:rPr>
   </w:style>
-  <w:style w:type="character" w:customStyle="1" w:styleId="Ttulo7Carter">
-    <w:name w:val="Título 7 Caráter"/>
-    <w:basedOn w:val="Tipodeletrapredefinidodopargrafo"/>
-    <w:link w:val="Ttulo7"/>
+  <w:style w:type="character" w:customStyle="1" w:styleId="Heading7Char">
+    <w:name w:val="Heading 7 Char"/>
+    <w:basedOn w:val="DefaultParagraphFont"/>
+    <w:link w:val="Heading7"/>
     <w:uiPriority w:val="9"/>
     <w:semiHidden/>
     <w:rPr>
@@ -13499,10 +13780,10 @@
       <w:kern w:val="24"/>
     </w:rPr>
   </w:style>
-  <w:style w:type="character" w:customStyle="1" w:styleId="Ttulo8Carter">
-    <w:name w:val="Título 8 Caráter"/>
-    <w:basedOn w:val="Tipodeletrapredefinidodopargrafo"/>
-    <w:link w:val="Ttulo8"/>
+  <w:style w:type="character" w:customStyle="1" w:styleId="Heading8Char">
+    <w:name w:val="Heading 8 Char"/>
+    <w:basedOn w:val="DefaultParagraphFont"/>
+    <w:link w:val="Heading8"/>
     <w:uiPriority w:val="9"/>
     <w:semiHidden/>
     <w:rsid w:val="00FF2002"/>
@@ -13514,10 +13795,10 @@
       <w:szCs w:val="21"/>
     </w:rPr>
   </w:style>
-  <w:style w:type="character" w:customStyle="1" w:styleId="Ttulo9Carter">
-    <w:name w:val="Título 9 Caráter"/>
-    <w:basedOn w:val="Tipodeletrapredefinidodopargrafo"/>
-    <w:link w:val="Ttulo9"/>
+  <w:style w:type="character" w:customStyle="1" w:styleId="Heading9Char">
+    <w:name w:val="Heading 9 Char"/>
+    <w:basedOn w:val="DefaultParagraphFont"/>
+    <w:link w:val="Heading9"/>
     <w:uiPriority w:val="9"/>
     <w:semiHidden/>
     <w:rsid w:val="00FF2002"/>
@@ -13531,10 +13812,10 @@
       <w:szCs w:val="21"/>
     </w:rPr>
   </w:style>
-  <w:style w:type="paragraph" w:styleId="EndereoHTML">
+  <w:style w:type="paragraph" w:styleId="HTMLAddress">
     <w:name w:val="HTML Address"/>
     <w:basedOn w:val="Normal"/>
-    <w:link w:val="EndereoHTMLCarter"/>
+    <w:link w:val="HTMLAddressChar"/>
     <w:uiPriority w:val="99"/>
     <w:semiHidden/>
     <w:unhideWhenUsed/>
@@ -13547,10 +13828,10 @@
       <w:iCs/>
     </w:rPr>
   </w:style>
-  <w:style w:type="character" w:customStyle="1" w:styleId="EndereoHTMLCarter">
-    <w:name w:val="Endereço HTML Caráter"/>
-    <w:basedOn w:val="Tipodeletrapredefinidodopargrafo"/>
-    <w:link w:val="EndereoHTML"/>
+  <w:style w:type="character" w:customStyle="1" w:styleId="HTMLAddressChar">
+    <w:name w:val="HTML Address Char"/>
+    <w:basedOn w:val="DefaultParagraphFont"/>
+    <w:link w:val="HTMLAddress"/>
     <w:uiPriority w:val="99"/>
     <w:semiHidden/>
     <w:rPr>
@@ -13559,10 +13840,10 @@
       <w:kern w:val="24"/>
     </w:rPr>
   </w:style>
-  <w:style w:type="paragraph" w:styleId="HTMLpr-formatado">
+  <w:style w:type="paragraph" w:styleId="HTMLPreformatted">
     <w:name w:val="HTML Preformatted"/>
     <w:basedOn w:val="Normal"/>
-    <w:link w:val="HTMLpr-formatadoCarter"/>
+    <w:link w:val="HTMLPreformattedChar"/>
     <w:uiPriority w:val="99"/>
     <w:semiHidden/>
     <w:unhideWhenUsed/>
@@ -13577,10 +13858,10 @@
       <w:szCs w:val="20"/>
     </w:rPr>
   </w:style>
-  <w:style w:type="character" w:customStyle="1" w:styleId="HTMLpr-formatadoCarter">
-    <w:name w:val="HTML pré-formatado Caráter"/>
-    <w:basedOn w:val="Tipodeletrapredefinidodopargrafo"/>
-    <w:link w:val="HTMLpr-formatado"/>
+  <w:style w:type="character" w:customStyle="1" w:styleId="HTMLPreformattedChar">
+    <w:name w:val="HTML Preformatted Char"/>
+    <w:basedOn w:val="DefaultParagraphFont"/>
+    <w:link w:val="HTMLPreformatted"/>
     <w:uiPriority w:val="99"/>
     <w:semiHidden/>
     <w:rsid w:val="00FF2002"/>
@@ -13591,7 +13872,7 @@
       <w:szCs w:val="20"/>
     </w:rPr>
   </w:style>
-  <w:style w:type="paragraph" w:styleId="ndiceremissivo1">
+  <w:style w:type="paragraph" w:styleId="Index1">
     <w:name w:val="index 1"/>
     <w:basedOn w:val="Normal"/>
     <w:next w:val="Normal"/>
@@ -13604,7 +13885,7 @@
       <w:ind w:left="240" w:firstLine="0"/>
     </w:pPr>
   </w:style>
-  <w:style w:type="paragraph" w:styleId="ndiceremissivo2">
+  <w:style w:type="paragraph" w:styleId="Index2">
     <w:name w:val="index 2"/>
     <w:basedOn w:val="Normal"/>
     <w:next w:val="Normal"/>
@@ -13617,7 +13898,7 @@
       <w:ind w:left="480" w:firstLine="0"/>
     </w:pPr>
   </w:style>
-  <w:style w:type="paragraph" w:styleId="ndiceremissivo3">
+  <w:style w:type="paragraph" w:styleId="Index3">
     <w:name w:val="index 3"/>
     <w:basedOn w:val="Normal"/>
     <w:next w:val="Normal"/>
@@ -13630,7 +13911,7 @@
       <w:ind w:left="720" w:firstLine="0"/>
     </w:pPr>
   </w:style>
-  <w:style w:type="paragraph" w:styleId="ndiceremissivo4">
+  <w:style w:type="paragraph" w:styleId="Index4">
     <w:name w:val="index 4"/>
     <w:basedOn w:val="Normal"/>
     <w:next w:val="Normal"/>
@@ -13643,7 +13924,7 @@
       <w:ind w:left="960" w:firstLine="0"/>
     </w:pPr>
   </w:style>
-  <w:style w:type="paragraph" w:styleId="ndiceremissivo5">
+  <w:style w:type="paragraph" w:styleId="Index5">
     <w:name w:val="index 5"/>
     <w:basedOn w:val="Normal"/>
     <w:next w:val="Normal"/>
@@ -13656,7 +13937,7 @@
       <w:ind w:left="1200" w:firstLine="0"/>
     </w:pPr>
   </w:style>
-  <w:style w:type="paragraph" w:styleId="ndiceremissivo6">
+  <w:style w:type="paragraph" w:styleId="Index6">
     <w:name w:val="index 6"/>
     <w:basedOn w:val="Normal"/>
     <w:next w:val="Normal"/>
@@ -13669,7 +13950,7 @@
       <w:ind w:left="1440" w:firstLine="0"/>
     </w:pPr>
   </w:style>
-  <w:style w:type="paragraph" w:styleId="ndiceremissivo7">
+  <w:style w:type="paragraph" w:styleId="Index7">
     <w:name w:val="index 7"/>
     <w:basedOn w:val="Normal"/>
     <w:next w:val="Normal"/>
@@ -13682,7 +13963,7 @@
       <w:ind w:left="1680" w:firstLine="0"/>
     </w:pPr>
   </w:style>
-  <w:style w:type="paragraph" w:styleId="ndiceremissivo8">
+  <w:style w:type="paragraph" w:styleId="Index8">
     <w:name w:val="index 8"/>
     <w:basedOn w:val="Normal"/>
     <w:next w:val="Normal"/>
@@ -13695,7 +13976,7 @@
       <w:ind w:left="1920" w:firstLine="0"/>
     </w:pPr>
   </w:style>
-  <w:style w:type="paragraph" w:styleId="ndiceremissivo9">
+  <w:style w:type="paragraph" w:styleId="Index9">
     <w:name w:val="index 9"/>
     <w:basedOn w:val="Normal"/>
     <w:next w:val="Normal"/>
@@ -13708,10 +13989,10 @@
       <w:ind w:left="2160" w:firstLine="0"/>
     </w:pPr>
   </w:style>
-  <w:style w:type="paragraph" w:styleId="Cabealhodendiceremissivo">
+  <w:style w:type="paragraph" w:styleId="IndexHeading">
     <w:name w:val="index heading"/>
     <w:basedOn w:val="Normal"/>
-    <w:next w:val="ndiceremissivo1"/>
+    <w:next w:val="Index1"/>
     <w:uiPriority w:val="99"/>
     <w:semiHidden/>
     <w:unhideWhenUsed/>
@@ -13724,11 +14005,11 @@
       <w:bCs/>
     </w:rPr>
   </w:style>
-  <w:style w:type="paragraph" w:styleId="CitaoIntensa">
+  <w:style w:type="paragraph" w:styleId="IntenseQuote">
     <w:name w:val="Intense Quote"/>
     <w:basedOn w:val="Normal"/>
     <w:next w:val="Normal"/>
-    <w:link w:val="CitaoIntensaCarter"/>
+    <w:link w:val="IntenseQuoteChar"/>
     <w:uiPriority w:val="30"/>
     <w:semiHidden/>
     <w:unhideWhenUsed/>
@@ -13749,10 +14030,10 @@
       <w:color w:val="404040" w:themeColor="text1" w:themeTint="BF"/>
     </w:rPr>
   </w:style>
-  <w:style w:type="character" w:customStyle="1" w:styleId="CitaoIntensaCarter">
-    <w:name w:val="Citação Intensa Caráter"/>
-    <w:basedOn w:val="Tipodeletrapredefinidodopargrafo"/>
-    <w:link w:val="CitaoIntensa"/>
+  <w:style w:type="character" w:customStyle="1" w:styleId="IntenseQuoteChar">
+    <w:name w:val="Intense Quote Char"/>
+    <w:basedOn w:val="DefaultParagraphFont"/>
+    <w:link w:val="IntenseQuote"/>
     <w:uiPriority w:val="30"/>
     <w:semiHidden/>
     <w:rsid w:val="005D3A03"/>
@@ -13763,7 +14044,7 @@
       <w:kern w:val="24"/>
     </w:rPr>
   </w:style>
-  <w:style w:type="paragraph" w:styleId="Lista">
+  <w:style w:type="paragraph" w:styleId="List">
     <w:name w:val="List"/>
     <w:basedOn w:val="Normal"/>
     <w:uiPriority w:val="99"/>
@@ -13774,7 +14055,7 @@
       <w:contextualSpacing/>
     </w:pPr>
   </w:style>
-  <w:style w:type="paragraph" w:styleId="Lista2">
+  <w:style w:type="paragraph" w:styleId="List2">
     <w:name w:val="List 2"/>
     <w:basedOn w:val="Normal"/>
     <w:uiPriority w:val="99"/>
@@ -13785,7 +14066,7 @@
       <w:contextualSpacing/>
     </w:pPr>
   </w:style>
-  <w:style w:type="paragraph" w:styleId="Lista3">
+  <w:style w:type="paragraph" w:styleId="List3">
     <w:name w:val="List 3"/>
     <w:basedOn w:val="Normal"/>
     <w:uiPriority w:val="99"/>
@@ -13796,7 +14077,7 @@
       <w:contextualSpacing/>
     </w:pPr>
   </w:style>
-  <w:style w:type="paragraph" w:styleId="Lista4">
+  <w:style w:type="paragraph" w:styleId="List4">
     <w:name w:val="List 4"/>
     <w:basedOn w:val="Normal"/>
     <w:uiPriority w:val="99"/>
@@ -13807,7 +14088,7 @@
       <w:contextualSpacing/>
     </w:pPr>
   </w:style>
-  <w:style w:type="paragraph" w:styleId="Lista5">
+  <w:style w:type="paragraph" w:styleId="List5">
     <w:name w:val="List 5"/>
     <w:basedOn w:val="Normal"/>
     <w:uiPriority w:val="99"/>
@@ -13818,7 +14099,7 @@
       <w:contextualSpacing/>
     </w:pPr>
   </w:style>
-  <w:style w:type="paragraph" w:styleId="Listacommarcas">
+  <w:style w:type="paragraph" w:styleId="ListBullet">
     <w:name w:val="List Bullet"/>
     <w:basedOn w:val="Normal"/>
     <w:uiPriority w:val="9"/>
@@ -13831,7 +14112,7 @@
       <w:contextualSpacing/>
     </w:pPr>
   </w:style>
-  <w:style w:type="paragraph" w:styleId="Listacommarcas2">
+  <w:style w:type="paragraph" w:styleId="ListBullet2">
     <w:name w:val="List Bullet 2"/>
     <w:basedOn w:val="Normal"/>
     <w:uiPriority w:val="99"/>
@@ -13845,7 +14126,7 @@
       <w:contextualSpacing/>
     </w:pPr>
   </w:style>
-  <w:style w:type="paragraph" w:styleId="Listacommarcas3">
+  <w:style w:type="paragraph" w:styleId="ListBullet3">
     <w:name w:val="List Bullet 3"/>
     <w:basedOn w:val="Normal"/>
     <w:uiPriority w:val="99"/>
@@ -13859,7 +14140,7 @@
       <w:contextualSpacing/>
     </w:pPr>
   </w:style>
-  <w:style w:type="paragraph" w:styleId="Listacommarcas4">
+  <w:style w:type="paragraph" w:styleId="ListBullet4">
     <w:name w:val="List Bullet 4"/>
     <w:basedOn w:val="Normal"/>
     <w:uiPriority w:val="99"/>
@@ -13873,7 +14154,7 @@
       <w:contextualSpacing/>
     </w:pPr>
   </w:style>
-  <w:style w:type="paragraph" w:styleId="Listacommarcas5">
+  <w:style w:type="paragraph" w:styleId="ListBullet5">
     <w:name w:val="List Bullet 5"/>
     <w:basedOn w:val="Normal"/>
     <w:uiPriority w:val="99"/>
@@ -13887,7 +14168,7 @@
       <w:contextualSpacing/>
     </w:pPr>
   </w:style>
-  <w:style w:type="paragraph" w:styleId="Listadecont">
+  <w:style w:type="paragraph" w:styleId="ListContinue">
     <w:name w:val="List Continue"/>
     <w:basedOn w:val="Normal"/>
     <w:uiPriority w:val="99"/>
@@ -13899,7 +14180,7 @@
       <w:contextualSpacing/>
     </w:pPr>
   </w:style>
-  <w:style w:type="paragraph" w:styleId="Listadecont2">
+  <w:style w:type="paragraph" w:styleId="ListContinue2">
     <w:name w:val="List Continue 2"/>
     <w:basedOn w:val="Normal"/>
     <w:uiPriority w:val="99"/>
@@ -13911,7 +14192,7 @@
       <w:contextualSpacing/>
     </w:pPr>
   </w:style>
-  <w:style w:type="paragraph" w:styleId="Listadecont3">
+  <w:style w:type="paragraph" w:styleId="ListContinue3">
     <w:name w:val="List Continue 3"/>
     <w:basedOn w:val="Normal"/>
     <w:uiPriority w:val="99"/>
@@ -13923,7 +14204,7 @@
       <w:contextualSpacing/>
     </w:pPr>
   </w:style>
-  <w:style w:type="paragraph" w:styleId="Listadecont4">
+  <w:style w:type="paragraph" w:styleId="ListContinue4">
     <w:name w:val="List Continue 4"/>
     <w:basedOn w:val="Normal"/>
     <w:uiPriority w:val="99"/>
@@ -13935,7 +14216,7 @@
       <w:contextualSpacing/>
     </w:pPr>
   </w:style>
-  <w:style w:type="paragraph" w:styleId="Listadecont5">
+  <w:style w:type="paragraph" w:styleId="ListContinue5">
     <w:name w:val="List Continue 5"/>
     <w:basedOn w:val="Normal"/>
     <w:uiPriority w:val="99"/>
@@ -13947,7 +14228,7 @@
       <w:contextualSpacing/>
     </w:pPr>
   </w:style>
-  <w:style w:type="paragraph" w:styleId="Listanumerada">
+  <w:style w:type="paragraph" w:styleId="ListNumber">
     <w:name w:val="List Number"/>
     <w:basedOn w:val="Normal"/>
     <w:uiPriority w:val="9"/>
@@ -13960,7 +14241,7 @@
       <w:contextualSpacing/>
     </w:pPr>
   </w:style>
-  <w:style w:type="paragraph" w:styleId="Listanumerada2">
+  <w:style w:type="paragraph" w:styleId="ListNumber2">
     <w:name w:val="List Number 2"/>
     <w:basedOn w:val="Normal"/>
     <w:uiPriority w:val="99"/>
@@ -13974,7 +14255,7 @@
       <w:contextualSpacing/>
     </w:pPr>
   </w:style>
-  <w:style w:type="paragraph" w:styleId="Listanumerada3">
+  <w:style w:type="paragraph" w:styleId="ListNumber3">
     <w:name w:val="List Number 3"/>
     <w:basedOn w:val="Normal"/>
     <w:uiPriority w:val="99"/>
@@ -13988,7 +14269,7 @@
       <w:contextualSpacing/>
     </w:pPr>
   </w:style>
-  <w:style w:type="paragraph" w:styleId="Listanumerada4">
+  <w:style w:type="paragraph" w:styleId="ListNumber4">
     <w:name w:val="List Number 4"/>
     <w:basedOn w:val="Normal"/>
     <w:uiPriority w:val="99"/>
@@ -14002,7 +14283,7 @@
       <w:contextualSpacing/>
     </w:pPr>
   </w:style>
-  <w:style w:type="paragraph" w:styleId="Listanumerada5">
+  <w:style w:type="paragraph" w:styleId="ListNumber5">
     <w:name w:val="List Number 5"/>
     <w:basedOn w:val="Normal"/>
     <w:uiPriority w:val="99"/>
@@ -14016,7 +14297,7 @@
       <w:contextualSpacing/>
     </w:pPr>
   </w:style>
-  <w:style w:type="paragraph" w:styleId="PargrafodaLista">
+  <w:style w:type="paragraph" w:styleId="ListParagraph">
     <w:name w:val="List Paragraph"/>
     <w:basedOn w:val="Normal"/>
     <w:uiPriority w:val="34"/>
@@ -14027,9 +14308,9 @@
       <w:contextualSpacing/>
     </w:pPr>
   </w:style>
-  <w:style w:type="paragraph" w:styleId="Textodemacro">
+  <w:style w:type="paragraph" w:styleId="MacroText">
     <w:name w:val="macro"/>
-    <w:link w:val="TextodemacroCarter"/>
+    <w:link w:val="MacroTextChar"/>
     <w:uiPriority w:val="99"/>
     <w:semiHidden/>
     <w:unhideWhenUsed/>
@@ -14055,10 +14336,10 @@
       <w:szCs w:val="20"/>
     </w:rPr>
   </w:style>
-  <w:style w:type="character" w:customStyle="1" w:styleId="TextodemacroCarter">
-    <w:name w:val="Texto de macro Caráter"/>
-    <w:basedOn w:val="Tipodeletrapredefinidodopargrafo"/>
-    <w:link w:val="Textodemacro"/>
+  <w:style w:type="character" w:customStyle="1" w:styleId="MacroTextChar">
+    <w:name w:val="Macro Text Char"/>
+    <w:basedOn w:val="DefaultParagraphFont"/>
+    <w:link w:val="MacroText"/>
     <w:uiPriority w:val="99"/>
     <w:semiHidden/>
     <w:rsid w:val="00FF2002"/>
@@ -14069,10 +14350,10 @@
       <w:szCs w:val="20"/>
     </w:rPr>
   </w:style>
-  <w:style w:type="paragraph" w:styleId="Cabealhodamensagem">
+  <w:style w:type="paragraph" w:styleId="MessageHeader">
     <w:name w:val="Message Header"/>
     <w:basedOn w:val="Normal"/>
-    <w:link w:val="CabealhodamensagemCarter"/>
+    <w:link w:val="MessageHeaderChar"/>
     <w:uiPriority w:val="99"/>
     <w:semiHidden/>
     <w:unhideWhenUsed/>
@@ -14091,10 +14372,10 @@
       <w:rFonts w:asciiTheme="majorHAnsi" w:eastAsiaTheme="majorEastAsia" w:hAnsiTheme="majorHAnsi" w:cstheme="majorBidi"/>
     </w:rPr>
   </w:style>
-  <w:style w:type="character" w:customStyle="1" w:styleId="CabealhodamensagemCarter">
-    <w:name w:val="Cabeçalho da mensagem Caráter"/>
-    <w:basedOn w:val="Tipodeletrapredefinidodopargrafo"/>
-    <w:link w:val="Cabealhodamensagem"/>
+  <w:style w:type="character" w:customStyle="1" w:styleId="MessageHeaderChar">
+    <w:name w:val="Message Header Char"/>
+    <w:basedOn w:val="DefaultParagraphFont"/>
+    <w:link w:val="MessageHeader"/>
     <w:uiPriority w:val="99"/>
     <w:semiHidden/>
     <w:rPr>
@@ -14116,7 +14397,7 @@
       <w:rFonts w:ascii="Times New Roman" w:hAnsi="Times New Roman" w:cs="Times New Roman"/>
     </w:rPr>
   </w:style>
-  <w:style w:type="paragraph" w:styleId="Avanonormal">
+  <w:style w:type="paragraph" w:styleId="NormalIndent">
     <w:name w:val="Normal Indent"/>
     <w:basedOn w:val="Normal"/>
     <w:uiPriority w:val="99"/>
@@ -14126,11 +14407,11 @@
       <w:ind w:left="720" w:firstLine="0"/>
     </w:pPr>
   </w:style>
-  <w:style w:type="paragraph" w:styleId="Cabealhodanota">
+  <w:style w:type="paragraph" w:styleId="NoteHeading">
     <w:name w:val="Note Heading"/>
     <w:basedOn w:val="Normal"/>
     <w:next w:val="Normal"/>
-    <w:link w:val="CabealhodanotaCarter"/>
+    <w:link w:val="NoteHeadingChar"/>
     <w:uiPriority w:val="99"/>
     <w:semiHidden/>
     <w:unhideWhenUsed/>
@@ -14139,20 +14420,20 @@
       <w:ind w:firstLine="0"/>
     </w:pPr>
   </w:style>
-  <w:style w:type="character" w:customStyle="1" w:styleId="CabealhodanotaCarter">
-    <w:name w:val="Cabeçalho da nota Caráter"/>
-    <w:basedOn w:val="Tipodeletrapredefinidodopargrafo"/>
-    <w:link w:val="Cabealhodanota"/>
+  <w:style w:type="character" w:customStyle="1" w:styleId="NoteHeadingChar">
+    <w:name w:val="Note Heading Char"/>
+    <w:basedOn w:val="DefaultParagraphFont"/>
+    <w:link w:val="NoteHeading"/>
     <w:uiPriority w:val="99"/>
     <w:semiHidden/>
     <w:rPr>
       <w:kern w:val="24"/>
     </w:rPr>
   </w:style>
-  <w:style w:type="paragraph" w:styleId="Textosimples">
+  <w:style w:type="paragraph" w:styleId="PlainText">
     <w:name w:val="Plain Text"/>
     <w:basedOn w:val="Normal"/>
-    <w:link w:val="TextosimplesCarter"/>
+    <w:link w:val="PlainTextChar"/>
     <w:uiPriority w:val="99"/>
     <w:semiHidden/>
     <w:unhideWhenUsed/>
@@ -14167,10 +14448,10 @@
       <w:szCs w:val="21"/>
     </w:rPr>
   </w:style>
-  <w:style w:type="character" w:customStyle="1" w:styleId="TextosimplesCarter">
-    <w:name w:val="Texto simples Caráter"/>
-    <w:basedOn w:val="Tipodeletrapredefinidodopargrafo"/>
-    <w:link w:val="Textosimples"/>
+  <w:style w:type="character" w:customStyle="1" w:styleId="PlainTextChar">
+    <w:name w:val="Plain Text Char"/>
+    <w:basedOn w:val="DefaultParagraphFont"/>
+    <w:link w:val="PlainText"/>
     <w:uiPriority w:val="99"/>
     <w:semiHidden/>
     <w:rsid w:val="00FF2002"/>
@@ -14181,11 +14462,11 @@
       <w:szCs w:val="21"/>
     </w:rPr>
   </w:style>
-  <w:style w:type="paragraph" w:styleId="Citao">
+  <w:style w:type="paragraph" w:styleId="Quote">
     <w:name w:val="Quote"/>
     <w:basedOn w:val="Normal"/>
     <w:next w:val="Normal"/>
-    <w:link w:val="CitaoCarter"/>
+    <w:link w:val="QuoteChar"/>
     <w:uiPriority w:val="29"/>
     <w:semiHidden/>
     <w:unhideWhenUsed/>
@@ -14201,10 +14482,10 @@
       <w:color w:val="404040" w:themeColor="text1" w:themeTint="BF"/>
     </w:rPr>
   </w:style>
-  <w:style w:type="character" w:customStyle="1" w:styleId="CitaoCarter">
-    <w:name w:val="Citação Caráter"/>
-    <w:basedOn w:val="Tipodeletrapredefinidodopargrafo"/>
-    <w:link w:val="Citao"/>
+  <w:style w:type="character" w:customStyle="1" w:styleId="QuoteChar">
+    <w:name w:val="Quote Char"/>
+    <w:basedOn w:val="DefaultParagraphFont"/>
+    <w:link w:val="Quote"/>
     <w:uiPriority w:val="29"/>
     <w:semiHidden/>
     <w:rPr>
@@ -14214,11 +14495,11 @@
       <w:kern w:val="24"/>
     </w:rPr>
   </w:style>
-  <w:style w:type="paragraph" w:styleId="Inciodecarta">
+  <w:style w:type="paragraph" w:styleId="Salutation">
     <w:name w:val="Salutation"/>
     <w:basedOn w:val="Normal"/>
     <w:next w:val="Normal"/>
-    <w:link w:val="InciodecartaCarter"/>
+    <w:link w:val="SalutationChar"/>
     <w:uiPriority w:val="99"/>
     <w:semiHidden/>
     <w:unhideWhenUsed/>
@@ -14226,20 +14507,20 @@
       <w:ind w:firstLine="0"/>
     </w:pPr>
   </w:style>
-  <w:style w:type="character" w:customStyle="1" w:styleId="InciodecartaCarter">
-    <w:name w:val="Início de carta Caráter"/>
-    <w:basedOn w:val="Tipodeletrapredefinidodopargrafo"/>
-    <w:link w:val="Inciodecarta"/>
+  <w:style w:type="character" w:customStyle="1" w:styleId="SalutationChar">
+    <w:name w:val="Salutation Char"/>
+    <w:basedOn w:val="DefaultParagraphFont"/>
+    <w:link w:val="Salutation"/>
     <w:uiPriority w:val="99"/>
     <w:semiHidden/>
     <w:rPr>
       <w:kern w:val="24"/>
     </w:rPr>
   </w:style>
-  <w:style w:type="paragraph" w:styleId="Assinatura">
+  <w:style w:type="paragraph" w:styleId="Signature">
     <w:name w:val="Signature"/>
     <w:basedOn w:val="Normal"/>
-    <w:link w:val="AssinaturaCarter"/>
+    <w:link w:val="SignatureChar"/>
     <w:uiPriority w:val="99"/>
     <w:semiHidden/>
     <w:unhideWhenUsed/>
@@ -14248,17 +14529,17 @@
       <w:ind w:left="4320" w:firstLine="0"/>
     </w:pPr>
   </w:style>
-  <w:style w:type="character" w:customStyle="1" w:styleId="AssinaturaCarter">
-    <w:name w:val="Assinatura Caráter"/>
-    <w:basedOn w:val="Tipodeletrapredefinidodopargrafo"/>
-    <w:link w:val="Assinatura"/>
+  <w:style w:type="character" w:customStyle="1" w:styleId="SignatureChar">
+    <w:name w:val="Signature Char"/>
+    <w:basedOn w:val="DefaultParagraphFont"/>
+    <w:link w:val="Signature"/>
     <w:uiPriority w:val="99"/>
     <w:semiHidden/>
     <w:rPr>
       <w:kern w:val="24"/>
     </w:rPr>
   </w:style>
-  <w:style w:type="paragraph" w:styleId="ndicedeautoridades">
+  <w:style w:type="paragraph" w:styleId="TableofAuthorities">
     <w:name w:val="table of authorities"/>
     <w:basedOn w:val="Normal"/>
     <w:next w:val="Normal"/>
@@ -14269,7 +14550,7 @@
       <w:ind w:left="240" w:firstLine="0"/>
     </w:pPr>
   </w:style>
-  <w:style w:type="paragraph" w:styleId="ndicedeilustraes">
+  <w:style w:type="paragraph" w:styleId="TableofFigures">
     <w:name w:val="table of figures"/>
     <w:basedOn w:val="Normal"/>
     <w:next w:val="Normal"/>
@@ -14280,7 +14561,7 @@
       <w:ind w:firstLine="0"/>
     </w:pPr>
   </w:style>
-  <w:style w:type="paragraph" w:styleId="Cabealhodendicedeautoridades">
+  <w:style w:type="paragraph" w:styleId="TOAHeading">
     <w:name w:val="toa heading"/>
     <w:basedOn w:val="Normal"/>
     <w:next w:val="Normal"/>
@@ -14297,7 +14578,7 @@
       <w:bCs/>
     </w:rPr>
   </w:style>
-  <w:style w:type="paragraph" w:styleId="ndice4">
+  <w:style w:type="paragraph" w:styleId="TOC4">
     <w:name w:val="toc 4"/>
     <w:basedOn w:val="Normal"/>
     <w:next w:val="Normal"/>
@@ -14310,7 +14591,7 @@
       <w:ind w:left="720" w:firstLine="0"/>
     </w:pPr>
   </w:style>
-  <w:style w:type="paragraph" w:styleId="ndice5">
+  <w:style w:type="paragraph" w:styleId="TOC5">
     <w:name w:val="toc 5"/>
     <w:basedOn w:val="Normal"/>
     <w:next w:val="Normal"/>
@@ -14323,7 +14604,7 @@
       <w:ind w:left="960" w:firstLine="0"/>
     </w:pPr>
   </w:style>
-  <w:style w:type="paragraph" w:styleId="ndice6">
+  <w:style w:type="paragraph" w:styleId="TOC6">
     <w:name w:val="toc 6"/>
     <w:basedOn w:val="Normal"/>
     <w:next w:val="Normal"/>
@@ -14336,7 +14617,7 @@
       <w:ind w:left="1200" w:firstLine="0"/>
     </w:pPr>
   </w:style>
-  <w:style w:type="paragraph" w:styleId="ndice7">
+  <w:style w:type="paragraph" w:styleId="TOC7">
     <w:name w:val="toc 7"/>
     <w:basedOn w:val="Normal"/>
     <w:next w:val="Normal"/>
@@ -14349,7 +14630,7 @@
       <w:ind w:left="1440" w:firstLine="0"/>
     </w:pPr>
   </w:style>
-  <w:style w:type="paragraph" w:styleId="ndice8">
+  <w:style w:type="paragraph" w:styleId="TOC8">
     <w:name w:val="toc 8"/>
     <w:basedOn w:val="Normal"/>
     <w:next w:val="Normal"/>
@@ -14362,7 +14643,7 @@
       <w:ind w:left="1680" w:firstLine="0"/>
     </w:pPr>
   </w:style>
-  <w:style w:type="paragraph" w:styleId="ndice9">
+  <w:style w:type="paragraph" w:styleId="TOC9">
     <w:name w:val="toc 9"/>
     <w:basedOn w:val="Normal"/>
     <w:next w:val="Normal"/>
@@ -14375,9 +14656,9 @@
       <w:ind w:left="1920" w:firstLine="0"/>
     </w:pPr>
   </w:style>
-  <w:style w:type="character" w:styleId="Refdenotadefim">
+  <w:style w:type="character" w:styleId="EndnoteReference">
     <w:name w:val="endnote reference"/>
-    <w:basedOn w:val="Tipodeletrapredefinidodopargrafo"/>
+    <w:basedOn w:val="DefaultParagraphFont"/>
     <w:uiPriority w:val="99"/>
     <w:semiHidden/>
     <w:unhideWhenUsed/>
@@ -14385,9 +14666,9 @@
       <w:vertAlign w:val="superscript"/>
     </w:rPr>
   </w:style>
-  <w:style w:type="character" w:styleId="Refdenotaderodap">
+  <w:style w:type="character" w:styleId="FootnoteReference">
     <w:name w:val="footnote reference"/>
-    <w:basedOn w:val="Tipodeletrapredefinidodopargrafo"/>
+    <w:basedOn w:val="DefaultParagraphFont"/>
     <w:uiPriority w:val="5"/>
     <w:unhideWhenUsed/>
     <w:qFormat/>
@@ -14397,7 +14678,7 @@
   </w:style>
   <w:style w:type="table" w:customStyle="1" w:styleId="APAReport">
     <w:name w:val="APA Report"/>
-    <w:basedOn w:val="Tabelanormal"/>
+    <w:basedOn w:val="TableNormal"/>
     <w:uiPriority w:val="99"/>
     <w:rsid w:val="00BF4184"/>
     <w:pPr>
@@ -14443,9 +14724,9 @@
       <w:contextualSpacing/>
     </w:pPr>
   </w:style>
-  <w:style w:type="table" w:styleId="SimplesTabela1">
+  <w:style w:type="table" w:styleId="PlainTable1">
     <w:name w:val="Plain Table 1"/>
-    <w:basedOn w:val="Tabelanormal"/>
+    <w:basedOn w:val="TableNormal"/>
     <w:uiPriority w:val="41"/>
     <w:rsid w:val="00E6004D"/>
     <w:pPr>
@@ -14506,9 +14787,9 @@
       </w:tcPr>
     </w:tblStylePr>
   </w:style>
-  <w:style w:type="character" w:styleId="Refdecomentrio">
+  <w:style w:type="character" w:styleId="CommentReference">
     <w:name w:val="annotation reference"/>
-    <w:basedOn w:val="Tipodeletrapredefinidodopargrafo"/>
+    <w:basedOn w:val="DefaultParagraphFont"/>
     <w:uiPriority w:val="99"/>
     <w:semiHidden/>
     <w:unhideWhenUsed/>
@@ -14518,10 +14799,10 @@
       <w:szCs w:val="16"/>
     </w:rPr>
   </w:style>
-  <w:style w:type="paragraph" w:styleId="Textodenotadefim">
+  <w:style w:type="paragraph" w:styleId="EndnoteText">
     <w:name w:val="endnote text"/>
     <w:basedOn w:val="Normal"/>
-    <w:link w:val="TextodenotadefimCarter"/>
+    <w:link w:val="EndnoteTextChar"/>
     <w:uiPriority w:val="99"/>
     <w:semiHidden/>
     <w:unhideWhenUsed/>
@@ -14535,10 +14816,10 @@
       <w:szCs w:val="20"/>
     </w:rPr>
   </w:style>
-  <w:style w:type="character" w:customStyle="1" w:styleId="TextodenotadefimCarter">
-    <w:name w:val="Texto de nota de fim Caráter"/>
-    <w:basedOn w:val="Tipodeletrapredefinidodopargrafo"/>
-    <w:link w:val="Textodenotadefim"/>
+  <w:style w:type="character" w:customStyle="1" w:styleId="EndnoteTextChar">
+    <w:name w:val="Endnote Text Char"/>
+    <w:basedOn w:val="DefaultParagraphFont"/>
+    <w:link w:val="EndnoteText"/>
     <w:uiPriority w:val="99"/>
     <w:semiHidden/>
     <w:rsid w:val="00FF2002"/>
@@ -14548,9 +14829,9 @@
       <w:szCs w:val="20"/>
     </w:rPr>
   </w:style>
-  <w:style w:type="character" w:styleId="CdigoHTML">
+  <w:style w:type="character" w:styleId="HTMLCode">
     <w:name w:val="HTML Code"/>
-    <w:basedOn w:val="Tipodeletrapredefinidodopargrafo"/>
+    <w:basedOn w:val="DefaultParagraphFont"/>
     <w:uiPriority w:val="99"/>
     <w:semiHidden/>
     <w:unhideWhenUsed/>
@@ -14561,9 +14842,9 @@
       <w:szCs w:val="20"/>
     </w:rPr>
   </w:style>
-  <w:style w:type="character" w:styleId="TecladoHTML">
+  <w:style w:type="character" w:styleId="HTMLKeyboard">
     <w:name w:val="HTML Keyboard"/>
-    <w:basedOn w:val="Tipodeletrapredefinidodopargrafo"/>
+    <w:basedOn w:val="DefaultParagraphFont"/>
     <w:uiPriority w:val="99"/>
     <w:semiHidden/>
     <w:unhideWhenUsed/>
@@ -14574,9 +14855,9 @@
       <w:szCs w:val="20"/>
     </w:rPr>
   </w:style>
-  <w:style w:type="character" w:styleId="MquinadeescreverHTML">
+  <w:style w:type="character" w:styleId="HTMLTypewriter">
     <w:name w:val="HTML Typewriter"/>
-    <w:basedOn w:val="Tipodeletrapredefinidodopargrafo"/>
+    <w:basedOn w:val="DefaultParagraphFont"/>
     <w:uiPriority w:val="99"/>
     <w:semiHidden/>
     <w:unhideWhenUsed/>
@@ -14587,9 +14868,9 @@
       <w:szCs w:val="20"/>
     </w:rPr>
   </w:style>
-  <w:style w:type="character" w:styleId="nfaseIntensa">
+  <w:style w:type="character" w:styleId="IntenseEmphasis">
     <w:name w:val="Intense Emphasis"/>
-    <w:basedOn w:val="Tipodeletrapredefinidodopargrafo"/>
+    <w:basedOn w:val="DefaultParagraphFont"/>
     <w:uiPriority w:val="21"/>
     <w:semiHidden/>
     <w:unhideWhenUsed/>
@@ -14601,9 +14882,9 @@
       <w:color w:val="373737" w:themeColor="accent1" w:themeShade="40"/>
     </w:rPr>
   </w:style>
-  <w:style w:type="character" w:styleId="RefernciaIntensa">
+  <w:style w:type="character" w:styleId="IntenseReference">
     <w:name w:val="Intense Reference"/>
-    <w:basedOn w:val="Tipodeletrapredefinidodopargrafo"/>
+    <w:basedOn w:val="DefaultParagraphFont"/>
     <w:uiPriority w:val="32"/>
     <w:semiHidden/>
     <w:unhideWhenUsed/>
@@ -14618,9 +14899,9 @@
       <w:spacing w:val="5"/>
     </w:rPr>
   </w:style>
-  <w:style w:type="paragraph" w:styleId="Cabealhodondice">
+  <w:style w:type="paragraph" w:styleId="TOCHeading">
     <w:name w:val="TOC Heading"/>
-    <w:basedOn w:val="Ttulo1"/>
+    <w:basedOn w:val="Heading1"/>
     <w:next w:val="Normal"/>
     <w:uiPriority w:val="39"/>
     <w:semiHidden/>
@@ -14638,9 +14919,9 @@
       <w:szCs w:val="32"/>
     </w:rPr>
   </w:style>
-  <w:style w:type="character" w:styleId="Hiperligaovisitada">
+  <w:style w:type="character" w:styleId="FollowedHyperlink">
     <w:name w:val="FollowedHyperlink"/>
-    <w:basedOn w:val="Tipodeletrapredefinidodopargrafo"/>
+    <w:basedOn w:val="DefaultParagraphFont"/>
     <w:uiPriority w:val="99"/>
     <w:semiHidden/>
     <w:unhideWhenUsed/>
@@ -14661,9 +14942,9 @@
       <w:jc w:val="center"/>
     </w:pPr>
   </w:style>
-  <w:style w:type="character" w:styleId="Hiperligao">
+  <w:style w:type="character" w:styleId="Hyperlink">
     <w:name w:val="Hyperlink"/>
-    <w:basedOn w:val="Tipodeletrapredefinidodopargrafo"/>
+    <w:basedOn w:val="DefaultParagraphFont"/>
     <w:uiPriority w:val="99"/>
     <w:unhideWhenUsed/>
     <w:rsid w:val="00320FC0"/>
@@ -14672,9 +14953,9 @@
       <w:u w:val="single"/>
     </w:rPr>
   </w:style>
-  <w:style w:type="character" w:styleId="MenoNoResolvida">
+  <w:style w:type="character" w:styleId="UnresolvedMention">
     <w:name w:val="Unresolved Mention"/>
-    <w:basedOn w:val="Tipodeletrapredefinidodopargrafo"/>
+    <w:basedOn w:val="DefaultParagraphFont"/>
     <w:uiPriority w:val="99"/>
     <w:semiHidden/>
     <w:unhideWhenUsed/>
@@ -14684,9 +14965,9 @@
       <w:shd w:val="clear" w:color="auto" w:fill="E1DFDD"/>
     </w:rPr>
   </w:style>
-  <w:style w:type="table" w:styleId="TabelaSimples5">
+  <w:style w:type="table" w:styleId="PlainTable5">
     <w:name w:val="Plain Table 5"/>
-    <w:basedOn w:val="Tabelanormal"/>
+    <w:basedOn w:val="TableNormal"/>
     <w:uiPriority w:val="45"/>
     <w:rsid w:val="00C573A2"/>
     <w:pPr>
@@ -14804,9 +15085,9 @@
       </w:tcPr>
     </w:tblStylePr>
   </w:style>
-  <w:style w:type="table" w:styleId="TabeladeGrelha5Escura-Destaque4">
+  <w:style w:type="table" w:styleId="GridTable5Dark-Accent4">
     <w:name w:val="Grid Table 5 Dark Accent 4"/>
-    <w:basedOn w:val="Tabelanormal"/>
+    <w:basedOn w:val="TableNormal"/>
     <w:uiPriority w:val="50"/>
     <w:rsid w:val="007134A0"/>
     <w:pPr>
@@ -14910,9 +15191,9 @@
       </w:tcPr>
     </w:tblStylePr>
   </w:style>
-  <w:style w:type="table" w:styleId="TabeladeGrelha3-Destaque6">
+  <w:style w:type="table" w:styleId="GridTable3-Accent6">
     <w:name w:val="Grid Table 3 Accent 6"/>
-    <w:basedOn w:val="Tabelanormal"/>
+    <w:basedOn w:val="TableNormal"/>
     <w:uiPriority w:val="48"/>
     <w:rsid w:val="007134A0"/>
     <w:pPr>
@@ -15046,9 +15327,9 @@
       </w:tcPr>
     </w:tblStylePr>
   </w:style>
-  <w:style w:type="table" w:styleId="TabeladeGrelha2">
+  <w:style w:type="table" w:styleId="GridTable2">
     <w:name w:val="Grid Table 2"/>
-    <w:basedOn w:val="Tabelanormal"/>
+    <w:basedOn w:val="TableNormal"/>
     <w:uiPriority w:val="47"/>
     <w:rsid w:val="007134A0"/>
     <w:pPr>
@@ -15125,7 +15406,7 @@
 </file>
 
 <file path=word/glossary/document.xml><?xml version="1.0" encoding="utf-8"?>
-<w:glossaryDocument xmlns:wpc="http://schemas.microsoft.com/office/word/2010/wordprocessingCanvas" xmlns:cx="http://schemas.microsoft.com/office/drawing/2014/chartex" xmlns:cx1="http://schemas.microsoft.com/office/drawing/2015/9/8/chartex" xmlns:cx2="http://schemas.microsoft.com/office/drawing/2015/10/21/chartex" xmlns:cx3="http://schemas.microsoft.com/office/drawing/2016/5/9/chartex" xmlns:cx4="http://schemas.microsoft.com/office/drawing/2016/5/10/chartex" xmlns:cx5="http://schemas.microsoft.com/office/drawing/2016/5/11/chartex" xmlns:cx6="http://schemas.microsoft.com/office/drawing/2016/5/12/chartex" xmlns:cx7="http://schemas.microsoft.com/office/drawing/2016/5/13/chartex" xmlns:cx8="http://schemas.microsoft.com/office/drawing/2016/5/14/chartex" xmlns:mc="http://schemas.openxmlformats.org/markup-compatibility/2006" xmlns:aink="http://schemas.microsoft.com/office/drawing/2016/ink" xmlns:am3d="http://schemas.microsoft.com/office/drawing/2017/model3d" xmlns:o="urn:schemas-microsoft-com:office:office" xmlns:oel="http://schemas.microsoft.com/office/2019/extlst" xmlns:r="http://schemas.openxmlformats.org/officeDocument/2006/relationships" xmlns:m="http://schemas.openxmlformats.org/officeDocument/2006/math" xmlns:v="urn:schemas-microsoft-com:vml" xmlns:wp14="http://schemas.microsoft.com/office/word/2010/wordprocessingDrawing" xmlns:wp="http://schemas.openxmlformats.org/drawingml/2006/wordprocessingDrawing" xmlns:w10="urn:schemas-microsoft-com:office:word" xmlns:w="http://schemas.openxmlformats.org/wordprocessingml/2006/main" xmlns:w14="http://schemas.microsoft.com/office/word/2010/wordml" xmlns:w15="http://schemas.microsoft.com/office/word/2012/wordml" xmlns:w16cex="http://schemas.microsoft.com/office/word/2018/wordml/cex" xmlns:w16cid="http://schemas.microsoft.com/office/word/2016/wordml/cid" xmlns:w16="http://schemas.microsoft.com/office/word/2018/wordml" xmlns:w16du="http://schemas.microsoft.com/office/word/2023/wordml/word16du" xmlns:w16sdtdh="http://schemas.microsoft.com/office/word/2020/wordml/sdtdatahash" xmlns:w16se="http://schemas.microsoft.com/office/word/2015/wordml/symex" xmlns:wpg="http://schemas.microsoft.com/office/word/2010/wordprocessingGroup" xmlns:wpi="http://schemas.microsoft.com/office/word/2010/wordprocessingInk" xmlns:wne="http://schemas.microsoft.com/office/word/2006/wordml" xmlns:wps="http://schemas.microsoft.com/office/word/2010/wordprocessingShape" mc:Ignorable="w14 w15 w16se w16cid w16 w16cex w16sdtdh wp14">
+<w:glossaryDocument xmlns:wpc="http://schemas.microsoft.com/office/word/2010/wordprocessingCanvas" xmlns:cx="http://schemas.microsoft.com/office/drawing/2014/chartex" xmlns:cx1="http://schemas.microsoft.com/office/drawing/2015/9/8/chartex" xmlns:cx2="http://schemas.microsoft.com/office/drawing/2015/10/21/chartex" xmlns:cx3="http://schemas.microsoft.com/office/drawing/2016/5/9/chartex" xmlns:cx4="http://schemas.microsoft.com/office/drawing/2016/5/10/chartex" xmlns:cx5="http://schemas.microsoft.com/office/drawing/2016/5/11/chartex" xmlns:cx6="http://schemas.microsoft.com/office/drawing/2016/5/12/chartex" xmlns:cx7="http://schemas.microsoft.com/office/drawing/2016/5/13/chartex" xmlns:cx8="http://schemas.microsoft.com/office/drawing/2016/5/14/chartex" xmlns:mc="http://schemas.openxmlformats.org/markup-compatibility/2006" xmlns:aink="http://schemas.microsoft.com/office/drawing/2016/ink" xmlns:am3d="http://schemas.microsoft.com/office/drawing/2017/model3d" xmlns:o="urn:schemas-microsoft-com:office:office" xmlns:oel="http://schemas.microsoft.com/office/2019/extlst" xmlns:r="http://schemas.openxmlformats.org/officeDocument/2006/relationships" xmlns:m="http://schemas.openxmlformats.org/officeDocument/2006/math" xmlns:v="urn:schemas-microsoft-com:vml" xmlns:wp14="http://schemas.microsoft.com/office/word/2010/wordprocessingDrawing" xmlns:wp="http://schemas.openxmlformats.org/drawingml/2006/wordprocessingDrawing" xmlns:w10="urn:schemas-microsoft-com:office:word" xmlns:w="http://schemas.openxmlformats.org/wordprocessingml/2006/main" xmlns:w14="http://schemas.microsoft.com/office/word/2010/wordml" xmlns:w15="http://schemas.microsoft.com/office/word/2012/wordml" xmlns:w16cex="http://schemas.microsoft.com/office/word/2018/wordml/cex" xmlns:w16cid="http://schemas.microsoft.com/office/word/2016/wordml/cid" xmlns:w16="http://schemas.microsoft.com/office/word/2018/wordml" xmlns:w16sdtdh="http://schemas.microsoft.com/office/word/2020/wordml/sdtdatahash" xmlns:w16se="http://schemas.microsoft.com/office/word/2015/wordml/symex" xmlns:wpg="http://schemas.microsoft.com/office/word/2010/wordprocessingGroup" xmlns:wpi="http://schemas.microsoft.com/office/word/2010/wordprocessingInk" xmlns:wne="http://schemas.microsoft.com/office/word/2006/wordml" xmlns:wps="http://schemas.microsoft.com/office/word/2010/wordprocessingShape" mc:Ignorable="w14 w15 w16se w16cid w16 w16cex w16sdtdh wp14">
   <w:docParts>
     <w:docPart>
       <w:docPartPr>
@@ -15255,10 +15536,12 @@
     <w:rsid w:val="00274959"/>
     <w:rsid w:val="003D4D50"/>
     <w:rsid w:val="003F37F0"/>
+    <w:rsid w:val="00741739"/>
     <w:rsid w:val="0088666D"/>
     <w:rsid w:val="00894970"/>
     <w:rsid w:val="009130F1"/>
     <w:rsid w:val="0099543F"/>
+    <w:rsid w:val="00A340EB"/>
     <w:rsid w:val="00D70EEE"/>
     <w:rsid w:val="00E259A3"/>
     <w:rsid w:val="00E31A06"/>
@@ -15281,7 +15564,7 @@
   </m:mathPr>
   <w:themeFontLang w:val="en-US"/>
   <w:clrSchemeMapping w:bg1="light1" w:t1="dark1" w:bg2="light2" w:t2="dark2" w:accent1="accent1" w:accent2="accent2" w:accent3="accent3" w:accent4="accent4" w:accent5="accent5" w:accent6="accent6" w:hyperlink="hyperlink" w:followedHyperlink="followedHyperlink"/>
-  <w:decimalSymbol w:val=","/>
+  <w:decimalSymbol w:val="."/>
   <w:listSeparator w:val=";"/>
   <w15:chartTrackingRefBased/>
 </w:settings>
@@ -15686,13 +15969,13 @@
     <w:name w:val="Normal"/>
     <w:qFormat/>
   </w:style>
-  <w:style w:type="character" w:default="1" w:styleId="Tipodeletrapredefinidodopargrafo">
+  <w:style w:type="character" w:default="1" w:styleId="DefaultParagraphFont">
     <w:name w:val="Default Paragraph Font"/>
     <w:uiPriority w:val="1"/>
     <w:semiHidden/>
     <w:unhideWhenUsed/>
   </w:style>
-  <w:style w:type="table" w:default="1" w:styleId="Tabelanormal">
+  <w:style w:type="table" w:default="1" w:styleId="TableNormal">
     <w:name w:val="Normal Table"/>
     <w:uiPriority w:val="99"/>
     <w:semiHidden/>
@@ -15707,7 +15990,7 @@
       </w:tblCellMar>
     </w:tblPr>
   </w:style>
-  <w:style w:type="numbering" w:default="1" w:styleId="Semlista">
+  <w:style w:type="numbering" w:default="1" w:styleId="NoList">
     <w:name w:val="No List"/>
     <w:uiPriority w:val="99"/>
     <w:semiHidden/>
@@ -15716,9 +15999,9 @@
   <w:style w:type="paragraph" w:customStyle="1" w:styleId="3B8699E150A04F4F88EF44500F360D4E">
     <w:name w:val="3B8699E150A04F4F88EF44500F360D4E"/>
   </w:style>
-  <w:style w:type="character" w:styleId="nfase">
+  <w:style w:type="character" w:styleId="Emphasis">
     <w:name w:val="Emphasis"/>
-    <w:basedOn w:val="Tipodeletrapredefinidodopargrafo"/>
+    <w:basedOn w:val="DefaultParagraphFont"/>
     <w:uiPriority w:val="4"/>
     <w:unhideWhenUsed/>
     <w:qFormat/>
@@ -15727,9 +16010,9 @@
       <w:iCs/>
     </w:rPr>
   </w:style>
-  <w:style w:type="character" w:styleId="TextodoMarcadordePosio">
+  <w:style w:type="character" w:styleId="PlaceholderText">
     <w:name w:val="Placeholder Text"/>
-    <w:basedOn w:val="Tipodeletrapredefinidodopargrafo"/>
+    <w:basedOn w:val="DefaultParagraphFont"/>
     <w:uiPriority w:val="99"/>
     <w:semiHidden/>
     <w:rsid w:val="0088666D"/>

</xml_diff>